<commit_message>
Izzy worked on discussion
</commit_message>
<xml_diff>
--- a/notes/word_count.docx
+++ b/notes/word_count.docx
@@ -126,23 +126,7 @@
           <w:rFonts w:ascii="Arial" w:hAnsi="Arial" w:cs="Arial"/>
           <w:sz w:val="22"/>
         </w:rPr>
-        <w:t>(</w:t>
-      </w:r>
-      <w:proofErr w:type="spellStart"/>
-      <w:r>
-        <w:rPr>
-          <w:rFonts w:ascii="Arial" w:hAnsi="Arial" w:cs="Arial"/>
-          <w:sz w:val="22"/>
-        </w:rPr>
-        <w:t>Prishchepov</w:t>
-      </w:r>
-      <w:proofErr w:type="spellEnd"/>
-      <w:r>
-        <w:rPr>
-          <w:rFonts w:ascii="Arial" w:hAnsi="Arial" w:cs="Arial"/>
-          <w:sz w:val="22"/>
-        </w:rPr>
-        <w:t xml:space="preserve"> </w:t>
+        <w:t xml:space="preserve">(Prishchepov </w:t>
       </w:r>
       <w:r>
         <w:rPr>
@@ -158,23 +142,7 @@
           <w:rFonts w:ascii="Arial" w:hAnsi="Arial" w:cs="Arial"/>
           <w:sz w:val="22"/>
         </w:rPr>
-        <w:t xml:space="preserve">, 2012; </w:t>
-      </w:r>
-      <w:proofErr w:type="spellStart"/>
-      <w:r>
-        <w:rPr>
-          <w:rFonts w:ascii="Arial" w:hAnsi="Arial" w:cs="Arial"/>
-          <w:sz w:val="22"/>
-        </w:rPr>
-        <w:t>Vanwambeke</w:t>
-      </w:r>
-      <w:proofErr w:type="spellEnd"/>
-      <w:r>
-        <w:rPr>
-          <w:rFonts w:ascii="Arial" w:hAnsi="Arial" w:cs="Arial"/>
-          <w:sz w:val="22"/>
-        </w:rPr>
-        <w:t xml:space="preserve"> </w:t>
+        <w:t xml:space="preserve">, 2012; Vanwambeke </w:t>
       </w:r>
       <w:r>
         <w:rPr>
@@ -1419,25 +1387,7 @@
           <w:sz w:val="22"/>
           <w:szCs w:val="22"/>
         </w:rPr>
-        <w:t>(</w:t>
-      </w:r>
-      <w:proofErr w:type="spellStart"/>
-      <w:r>
-        <w:rPr>
-          <w:rFonts w:ascii="Arial" w:hAnsi="Arial" w:cs="Arial"/>
-          <w:sz w:val="22"/>
-          <w:szCs w:val="22"/>
-        </w:rPr>
-        <w:t>Prishchepov</w:t>
-      </w:r>
-      <w:proofErr w:type="spellEnd"/>
-      <w:r>
-        <w:rPr>
-          <w:rFonts w:ascii="Arial" w:hAnsi="Arial" w:cs="Arial"/>
-          <w:sz w:val="22"/>
-          <w:szCs w:val="22"/>
-        </w:rPr>
-        <w:t xml:space="preserve"> </w:t>
+        <w:t xml:space="preserve">(Prishchepov </w:t>
       </w:r>
       <w:r>
         <w:rPr>
@@ -1510,23 +1460,7 @@
           <w:rFonts w:ascii="Arial" w:hAnsi="Arial" w:cs="Arial"/>
           <w:sz w:val="22"/>
         </w:rPr>
-        <w:t>(</w:t>
-      </w:r>
-      <w:proofErr w:type="spellStart"/>
-      <w:r>
-        <w:rPr>
-          <w:rFonts w:ascii="Arial" w:hAnsi="Arial" w:cs="Arial"/>
-          <w:sz w:val="22"/>
-        </w:rPr>
-        <w:t>Vanwambeke</w:t>
-      </w:r>
-      <w:proofErr w:type="spellEnd"/>
-      <w:r>
-        <w:rPr>
-          <w:rFonts w:ascii="Arial" w:hAnsi="Arial" w:cs="Arial"/>
-          <w:sz w:val="22"/>
-        </w:rPr>
-        <w:t xml:space="preserve"> </w:t>
+        <w:t xml:space="preserve">(Vanwambeke </w:t>
       </w:r>
       <w:r>
         <w:rPr>
@@ -1669,23 +1603,7 @@
           <w:rFonts w:ascii="Arial" w:hAnsi="Arial" w:cs="Arial"/>
           <w:sz w:val="22"/>
         </w:rPr>
-        <w:t>(</w:t>
-      </w:r>
-      <w:proofErr w:type="spellStart"/>
-      <w:r>
-        <w:rPr>
-          <w:rFonts w:ascii="Arial" w:hAnsi="Arial" w:cs="Arial"/>
-          <w:sz w:val="22"/>
-        </w:rPr>
-        <w:t>Vanwambeke</w:t>
-      </w:r>
-      <w:proofErr w:type="spellEnd"/>
-      <w:r>
-        <w:rPr>
-          <w:rFonts w:ascii="Arial" w:hAnsi="Arial" w:cs="Arial"/>
-          <w:sz w:val="22"/>
-        </w:rPr>
-        <w:t xml:space="preserve"> </w:t>
+        <w:t xml:space="preserve">(Vanwambeke </w:t>
       </w:r>
       <w:r>
         <w:rPr>
@@ -1748,23 +1666,7 @@
           <w:rFonts w:ascii="Arial" w:hAnsi="Arial" w:cs="Arial"/>
           <w:sz w:val="22"/>
         </w:rPr>
-        <w:t>(</w:t>
-      </w:r>
-      <w:proofErr w:type="spellStart"/>
-      <w:r>
-        <w:rPr>
-          <w:rFonts w:ascii="Arial" w:hAnsi="Arial" w:cs="Arial"/>
-          <w:sz w:val="22"/>
-        </w:rPr>
-        <w:t>Prishchepov</w:t>
-      </w:r>
-      <w:proofErr w:type="spellEnd"/>
-      <w:r>
-        <w:rPr>
-          <w:rFonts w:ascii="Arial" w:hAnsi="Arial" w:cs="Arial"/>
-          <w:sz w:val="22"/>
-        </w:rPr>
-        <w:t xml:space="preserve"> </w:t>
+        <w:t xml:space="preserve">(Prishchepov </w:t>
       </w:r>
       <w:r>
         <w:rPr>
@@ -1924,23 +1826,7 @@
           <w:rFonts w:ascii="Arial" w:hAnsi="Arial" w:cs="Arial"/>
           <w:sz w:val="22"/>
         </w:rPr>
-        <w:t>(</w:t>
-      </w:r>
-      <w:proofErr w:type="spellStart"/>
-      <w:r>
-        <w:rPr>
-          <w:rFonts w:ascii="Arial" w:hAnsi="Arial" w:cs="Arial"/>
-          <w:sz w:val="22"/>
-        </w:rPr>
-        <w:t>Nikodemus</w:t>
-      </w:r>
-      <w:proofErr w:type="spellEnd"/>
-      <w:r>
-        <w:rPr>
-          <w:rFonts w:ascii="Arial" w:hAnsi="Arial" w:cs="Arial"/>
-          <w:sz w:val="22"/>
-        </w:rPr>
-        <w:t xml:space="preserve"> </w:t>
+        <w:t xml:space="preserve">(Nikodemus </w:t>
       </w:r>
       <w:r>
         <w:rPr>
@@ -2610,25 +2496,7 @@
           <w:sz w:val="22"/>
           <w:szCs w:val="22"/>
         </w:rPr>
-        <w:t xml:space="preserve"> and is largely flat, with the majority of terrain between 40-200 </w:t>
-      </w:r>
-      <w:proofErr w:type="spellStart"/>
-      <w:r>
-        <w:rPr>
-          <w:rFonts w:ascii="Arial" w:hAnsi="Arial" w:cs="Arial"/>
-          <w:sz w:val="22"/>
-          <w:szCs w:val="22"/>
-        </w:rPr>
-        <w:t>metres</w:t>
-      </w:r>
-      <w:proofErr w:type="spellEnd"/>
-      <w:r>
-        <w:rPr>
-          <w:rFonts w:ascii="Arial" w:hAnsi="Arial" w:cs="Arial"/>
-          <w:sz w:val="22"/>
-          <w:szCs w:val="22"/>
-        </w:rPr>
-        <w:t xml:space="preserve"> above sea level </w:t>
+        <w:t xml:space="preserve"> and is largely flat, with the majority of terrain between 40-200 metres above sea level </w:t>
       </w:r>
       <w:r>
         <w:rPr>
@@ -2726,25 +2594,7 @@
           <w:sz w:val="22"/>
           <w:szCs w:val="22"/>
         </w:rPr>
-        <w:t xml:space="preserve">. Latvia was a Soviet state during 1945-1990, where there were predominantly large, homogenously cultivated farms on </w:t>
-      </w:r>
-      <w:proofErr w:type="spellStart"/>
-      <w:r>
-        <w:rPr>
-          <w:rFonts w:ascii="Arial" w:hAnsi="Arial" w:cs="Arial"/>
-          <w:sz w:val="22"/>
-          <w:szCs w:val="22"/>
-        </w:rPr>
-        <w:t>favourable</w:t>
-      </w:r>
-      <w:proofErr w:type="spellEnd"/>
-      <w:r>
-        <w:rPr>
-          <w:rFonts w:ascii="Arial" w:hAnsi="Arial" w:cs="Arial"/>
-          <w:sz w:val="22"/>
-          <w:szCs w:val="22"/>
-        </w:rPr>
-        <w:t xml:space="preserve"> areas, with the rest of the land largely forested </w:t>
+        <w:t xml:space="preserve">. Latvia was a Soviet state during 1945-1990, where there were predominantly large, homogenously cultivated farms on favourable areas, with the rest of the land largely forested </w:t>
       </w:r>
       <w:r>
         <w:rPr>
@@ -2775,23 +2625,7 @@
           <w:rFonts w:ascii="Arial" w:hAnsi="Arial" w:cs="Arial"/>
           <w:sz w:val="22"/>
         </w:rPr>
-        <w:t>(</w:t>
-      </w:r>
-      <w:proofErr w:type="spellStart"/>
-      <w:r>
-        <w:rPr>
-          <w:rFonts w:ascii="Arial" w:hAnsi="Arial" w:cs="Arial"/>
-          <w:sz w:val="22"/>
-        </w:rPr>
-        <w:t>Vanwambeke</w:t>
-      </w:r>
-      <w:proofErr w:type="spellEnd"/>
-      <w:r>
-        <w:rPr>
-          <w:rFonts w:ascii="Arial" w:hAnsi="Arial" w:cs="Arial"/>
-          <w:sz w:val="22"/>
-        </w:rPr>
-        <w:t xml:space="preserve"> </w:t>
+        <w:t xml:space="preserve">(Vanwambeke </w:t>
       </w:r>
       <w:r>
         <w:rPr>
@@ -2854,23 +2688,7 @@
           <w:rFonts w:ascii="Arial" w:hAnsi="Arial" w:cs="Arial"/>
           <w:sz w:val="22"/>
         </w:rPr>
-        <w:t>(</w:t>
-      </w:r>
-      <w:proofErr w:type="spellStart"/>
-      <w:r>
-        <w:rPr>
-          <w:rFonts w:ascii="Arial" w:hAnsi="Arial" w:cs="Arial"/>
-          <w:sz w:val="22"/>
-        </w:rPr>
-        <w:t>Vanwambeke</w:t>
-      </w:r>
-      <w:proofErr w:type="spellEnd"/>
-      <w:r>
-        <w:rPr>
-          <w:rFonts w:ascii="Arial" w:hAnsi="Arial" w:cs="Arial"/>
-          <w:sz w:val="22"/>
-        </w:rPr>
-        <w:t xml:space="preserve"> </w:t>
+        <w:t xml:space="preserve">(Vanwambeke </w:t>
       </w:r>
       <w:r>
         <w:rPr>
@@ -3023,23 +2841,7 @@
           <w:rFonts w:ascii="Arial" w:hAnsi="Arial" w:cs="Arial"/>
           <w:sz w:val="22"/>
         </w:rPr>
-        <w:t>(</w:t>
-      </w:r>
-      <w:proofErr w:type="spellStart"/>
-      <w:r>
-        <w:rPr>
-          <w:rFonts w:ascii="Arial" w:hAnsi="Arial" w:cs="Arial"/>
-          <w:sz w:val="22"/>
-        </w:rPr>
-        <w:t>Prishchepov</w:t>
-      </w:r>
-      <w:proofErr w:type="spellEnd"/>
-      <w:r>
-        <w:rPr>
-          <w:rFonts w:ascii="Arial" w:hAnsi="Arial" w:cs="Arial"/>
-          <w:sz w:val="22"/>
-        </w:rPr>
-        <w:t xml:space="preserve"> </w:t>
+        <w:t xml:space="preserve">(Prishchepov </w:t>
       </w:r>
       <w:r>
         <w:rPr>
@@ -3055,39 +2857,7 @@
           <w:rFonts w:ascii="Arial" w:hAnsi="Arial" w:cs="Arial"/>
           <w:sz w:val="22"/>
         </w:rPr>
-        <w:t xml:space="preserve">, 2012; </w:t>
-      </w:r>
-      <w:proofErr w:type="spellStart"/>
-      <w:r>
-        <w:rPr>
-          <w:rFonts w:ascii="Arial" w:hAnsi="Arial" w:cs="Arial"/>
-          <w:sz w:val="22"/>
-        </w:rPr>
-        <w:t>Fonji</w:t>
-      </w:r>
-      <w:proofErr w:type="spellEnd"/>
-      <w:r>
-        <w:rPr>
-          <w:rFonts w:ascii="Arial" w:hAnsi="Arial" w:cs="Arial"/>
-          <w:sz w:val="22"/>
-        </w:rPr>
-        <w:t xml:space="preserve"> and </w:t>
-      </w:r>
-      <w:proofErr w:type="spellStart"/>
-      <w:r>
-        <w:rPr>
-          <w:rFonts w:ascii="Arial" w:hAnsi="Arial" w:cs="Arial"/>
-          <w:sz w:val="22"/>
-        </w:rPr>
-        <w:t>Taff</w:t>
-      </w:r>
-      <w:proofErr w:type="spellEnd"/>
-      <w:r>
-        <w:rPr>
-          <w:rFonts w:ascii="Arial" w:hAnsi="Arial" w:cs="Arial"/>
-          <w:sz w:val="22"/>
-        </w:rPr>
-        <w:t xml:space="preserve">, 2014; Sidhu </w:t>
+        <w:t xml:space="preserve">, 2012; Fonji and Taff, 2014; Sidhu </w:t>
       </w:r>
       <w:r>
         <w:rPr>
@@ -3119,25 +2889,7 @@
           <w:sz w:val="22"/>
           <w:szCs w:val="22"/>
         </w:rPr>
-        <w:t xml:space="preserve">. I selected Landsat 5 Surface Reflectance imagery (30 </w:t>
-      </w:r>
-      <w:proofErr w:type="spellStart"/>
-      <w:r>
-        <w:rPr>
-          <w:rFonts w:ascii="Arial" w:hAnsi="Arial" w:cs="Arial"/>
-          <w:sz w:val="22"/>
-          <w:szCs w:val="22"/>
-        </w:rPr>
-        <w:t>metre</w:t>
-      </w:r>
-      <w:proofErr w:type="spellEnd"/>
-      <w:r>
-        <w:rPr>
-          <w:rFonts w:ascii="Arial" w:hAnsi="Arial" w:cs="Arial"/>
-          <w:sz w:val="22"/>
-          <w:szCs w:val="22"/>
-        </w:rPr>
-        <w:t xml:space="preserve"> resolution), </w:t>
+        <w:t xml:space="preserve">. I selected Landsat 5 Surface Reflectance imagery (30 metre resolution), </w:t>
       </w:r>
       <w:r>
         <w:rPr>
@@ -3267,16 +3019,7 @@
           <w:sz w:val="22"/>
           <w:szCs w:val="22"/>
         </w:rPr>
-        <w:t xml:space="preserve">to best </w:t>
-      </w:r>
-      <w:proofErr w:type="spellStart"/>
-      <w:r>
-        <w:rPr>
-          <w:rFonts w:ascii="Arial" w:hAnsi="Arial" w:cs="Arial"/>
-          <w:sz w:val="22"/>
-          <w:szCs w:val="22"/>
-        </w:rPr>
-        <w:t>characteri</w:t>
+        <w:t>to best characteri</w:t>
       </w:r>
       <w:r>
         <w:rPr>
@@ -3294,7 +3037,6 @@
         </w:rPr>
         <w:t>e</w:t>
       </w:r>
-      <w:proofErr w:type="spellEnd"/>
       <w:r>
         <w:rPr>
           <w:rFonts w:ascii="Arial" w:hAnsi="Arial" w:cs="Arial"/>
@@ -3613,27 +3355,7 @@
           <w:sz w:val="22"/>
           <w:szCs w:val="22"/>
         </w:rPr>
-        <w:t xml:space="preserve">. Classifications aim to investigate the relationships within a group of objects to determine if the data can be </w:t>
-      </w:r>
-      <w:proofErr w:type="spellStart"/>
-      <w:r>
-        <w:rPr>
-          <w:rFonts w:ascii="Arial" w:hAnsi="Arial" w:cs="Arial"/>
-          <w:bCs/>
-          <w:sz w:val="22"/>
-          <w:szCs w:val="22"/>
-        </w:rPr>
-        <w:t>summarised</w:t>
-      </w:r>
-      <w:proofErr w:type="spellEnd"/>
-      <w:r>
-        <w:rPr>
-          <w:rFonts w:ascii="Arial" w:hAnsi="Arial" w:cs="Arial"/>
-          <w:bCs/>
-          <w:sz w:val="22"/>
-          <w:szCs w:val="22"/>
-        </w:rPr>
-        <w:t xml:space="preserve"> into classes </w:t>
+        <w:t xml:space="preserve">. Classifications aim to investigate the relationships within a group of objects to determine if the data can be summarised into classes </w:t>
       </w:r>
       <w:r>
         <w:rPr>
@@ -5085,23 +4807,7 @@
           <w:rFonts w:ascii="Arial" w:hAnsi="Arial" w:cs="Arial"/>
           <w:sz w:val="22"/>
         </w:rPr>
-        <w:t>(</w:t>
-      </w:r>
-      <w:proofErr w:type="spellStart"/>
-      <w:r>
-        <w:rPr>
-          <w:rFonts w:ascii="Arial" w:hAnsi="Arial" w:cs="Arial"/>
-          <w:sz w:val="22"/>
-        </w:rPr>
-        <w:t>Wulder</w:t>
-      </w:r>
-      <w:proofErr w:type="spellEnd"/>
-      <w:r>
-        <w:rPr>
-          <w:rFonts w:ascii="Arial" w:hAnsi="Arial" w:cs="Arial"/>
-          <w:sz w:val="22"/>
-        </w:rPr>
-        <w:t xml:space="preserve"> </w:t>
+        <w:t xml:space="preserve">(Wulder </w:t>
       </w:r>
       <w:r>
         <w:rPr>
@@ -5153,27 +4859,7 @@
           <w:sz w:val="22"/>
           <w:szCs w:val="22"/>
         </w:rPr>
-        <w:t xml:space="preserve"> square </w:t>
-      </w:r>
-      <w:proofErr w:type="spellStart"/>
-      <w:r>
-        <w:rPr>
-          <w:rFonts w:ascii="Arial" w:hAnsi="Arial" w:cs="Arial"/>
-          <w:bCs/>
-          <w:sz w:val="22"/>
-          <w:szCs w:val="22"/>
-        </w:rPr>
-        <w:t>metres</w:t>
-      </w:r>
-      <w:proofErr w:type="spellEnd"/>
-      <w:r>
-        <w:rPr>
-          <w:rFonts w:ascii="Arial" w:hAnsi="Arial" w:cs="Arial"/>
-          <w:bCs/>
-          <w:sz w:val="22"/>
-          <w:szCs w:val="22"/>
-        </w:rPr>
-        <w:t xml:space="preserve">. This buffer size was used by </w:t>
+        <w:t xml:space="preserve"> square metres. This buffer size was used by </w:t>
       </w:r>
       <w:r>
         <w:rPr>
@@ -5202,21 +4888,12 @@
         </w:rPr>
         <w:fldChar w:fldCharType="separate"/>
       </w:r>
-      <w:proofErr w:type="spellStart"/>
-      <w:r>
-        <w:rPr>
-          <w:rFonts w:ascii="Arial" w:hAnsi="Arial" w:cs="Arial"/>
-          <w:sz w:val="22"/>
-        </w:rPr>
-        <w:t>Sader</w:t>
-      </w:r>
-      <w:proofErr w:type="spellEnd"/>
-      <w:r>
-        <w:rPr>
-          <w:rFonts w:ascii="Arial" w:hAnsi="Arial" w:cs="Arial"/>
-          <w:sz w:val="22"/>
-        </w:rPr>
-        <w:t xml:space="preserve"> </w:t>
+      <w:r>
+        <w:rPr>
+          <w:rFonts w:ascii="Arial" w:hAnsi="Arial" w:cs="Arial"/>
+          <w:sz w:val="22"/>
+        </w:rPr>
+        <w:t xml:space="preserve">Sader </w:t>
       </w:r>
       <w:r>
         <w:rPr>
@@ -5499,23 +5176,7 @@
           <w:rFonts w:ascii="Arial" w:hAnsi="Arial" w:cs="Arial"/>
           <w:sz w:val="22"/>
         </w:rPr>
-        <w:t>(</w:t>
-      </w:r>
-      <w:proofErr w:type="spellStart"/>
-      <w:r>
-        <w:rPr>
-          <w:rFonts w:ascii="Arial" w:hAnsi="Arial" w:cs="Arial"/>
-          <w:sz w:val="22"/>
-        </w:rPr>
-        <w:t>Alexandridis</w:t>
-      </w:r>
-      <w:proofErr w:type="spellEnd"/>
-      <w:r>
-        <w:rPr>
-          <w:rFonts w:ascii="Arial" w:hAnsi="Arial" w:cs="Arial"/>
-          <w:sz w:val="22"/>
-        </w:rPr>
-        <w:t xml:space="preserve"> </w:t>
+        <w:t xml:space="preserve">(Alexandridis </w:t>
       </w:r>
       <w:r>
         <w:rPr>
@@ -5822,23 +5483,7 @@
           <w:rFonts w:ascii="Arial" w:hAnsi="Arial" w:cs="Arial"/>
           <w:sz w:val="22"/>
         </w:rPr>
-        <w:t>(</w:t>
-      </w:r>
-      <w:proofErr w:type="spellStart"/>
-      <w:r>
-        <w:rPr>
-          <w:rFonts w:ascii="Arial" w:hAnsi="Arial" w:cs="Arial"/>
-          <w:sz w:val="22"/>
-        </w:rPr>
-        <w:t>Gislason</w:t>
-      </w:r>
-      <w:proofErr w:type="spellEnd"/>
-      <w:r>
-        <w:rPr>
-          <w:rFonts w:ascii="Arial" w:hAnsi="Arial" w:cs="Arial"/>
-          <w:sz w:val="22"/>
-        </w:rPr>
-        <w:t xml:space="preserve"> </w:t>
+        <w:t xml:space="preserve">(Gislason </w:t>
       </w:r>
       <w:r>
         <w:rPr>
@@ -5901,23 +5546,7 @@
           <w:rFonts w:ascii="Arial" w:hAnsi="Arial" w:cs="Arial"/>
           <w:sz w:val="22"/>
         </w:rPr>
-        <w:t>(</w:t>
-      </w:r>
-      <w:proofErr w:type="spellStart"/>
-      <w:r>
-        <w:rPr>
-          <w:rFonts w:ascii="Arial" w:hAnsi="Arial" w:cs="Arial"/>
-          <w:sz w:val="22"/>
-        </w:rPr>
-        <w:t>Gislason</w:t>
-      </w:r>
-      <w:proofErr w:type="spellEnd"/>
-      <w:r>
-        <w:rPr>
-          <w:rFonts w:ascii="Arial" w:hAnsi="Arial" w:cs="Arial"/>
-          <w:sz w:val="22"/>
-        </w:rPr>
-        <w:t xml:space="preserve"> </w:t>
+        <w:t xml:space="preserve">(Gislason </w:t>
       </w:r>
       <w:r>
         <w:rPr>
@@ -5977,25 +5606,7 @@
           <w:sz w:val="22"/>
           <w:szCs w:val="22"/>
         </w:rPr>
-        <w:t xml:space="preserve">I trained the classifier using the bandwidths gathered from sampling the input imagery and applied this classification across Latvia. For each year, I applied the trained classifier to the new imagery. Each classified image was exported as both an image and a GEE asset at 30 </w:t>
-      </w:r>
-      <w:proofErr w:type="spellStart"/>
-      <w:r>
-        <w:rPr>
-          <w:rFonts w:ascii="Arial" w:hAnsi="Arial" w:cs="Arial"/>
-          <w:sz w:val="22"/>
-          <w:szCs w:val="22"/>
-        </w:rPr>
-        <w:t>metre</w:t>
-      </w:r>
-      <w:proofErr w:type="spellEnd"/>
-      <w:r>
-        <w:rPr>
-          <w:rFonts w:ascii="Arial" w:hAnsi="Arial" w:cs="Arial"/>
-          <w:sz w:val="22"/>
-          <w:szCs w:val="22"/>
-        </w:rPr>
-        <w:t xml:space="preserve"> resolution. Exporting as an asset allows for data to be used in other scripts by the same user, which was important for preventing GEE exceeding memory capacity during data collection. </w:t>
+        <w:t xml:space="preserve">I trained the classifier using the bandwidths gathered from sampling the input imagery and applied this classification across Latvia. For each year, I applied the trained classifier to the new imagery. Each classified image was exported as both an image and a GEE asset at 30 metre resolution. Exporting as an asset allows for data to be used in other scripts by the same user, which was important for preventing GEE exceeding memory capacity during data collection. </w:t>
       </w:r>
     </w:p>
     <w:p>
@@ -6061,43 +5672,7 @@
           <w:sz w:val="22"/>
           <w:szCs w:val="22"/>
         </w:rPr>
-        <w:t xml:space="preserve">I tested classification accuracy and error in two ways: (1) the </w:t>
-      </w:r>
-      <w:proofErr w:type="spellStart"/>
-      <w:r>
-        <w:rPr>
-          <w:rFonts w:ascii="Arial" w:hAnsi="Arial" w:cs="Arial"/>
-          <w:sz w:val="22"/>
-          <w:szCs w:val="22"/>
-        </w:rPr>
-        <w:t>resubstitution</w:t>
-      </w:r>
-      <w:proofErr w:type="spellEnd"/>
-      <w:r>
-        <w:rPr>
-          <w:rFonts w:ascii="Arial" w:hAnsi="Arial" w:cs="Arial"/>
-          <w:sz w:val="22"/>
-          <w:szCs w:val="22"/>
-        </w:rPr>
-        <w:t xml:space="preserve"> method and (2) the hold-out method. Accuracy was obtained as the percent of pixels classified and error was given in the form of a confusion matrix. A confusion matrix compares the ground </w:t>
-      </w:r>
-      <w:proofErr w:type="spellStart"/>
-      <w:r>
-        <w:rPr>
-          <w:rFonts w:ascii="Arial" w:hAnsi="Arial" w:cs="Arial"/>
-          <w:sz w:val="22"/>
-          <w:szCs w:val="22"/>
-        </w:rPr>
-        <w:t>truthed</w:t>
-      </w:r>
-      <w:proofErr w:type="spellEnd"/>
-      <w:r>
-        <w:rPr>
-          <w:rFonts w:ascii="Arial" w:hAnsi="Arial" w:cs="Arial"/>
-          <w:sz w:val="22"/>
-          <w:szCs w:val="22"/>
-        </w:rPr>
-        <w:t xml:space="preserve"> data to the classification output on a class by class basis </w:t>
+        <w:t xml:space="preserve">I tested classification accuracy and error in two ways: (1) the resubstitution method and (2) the hold-out method. Accuracy was obtained as the percent of pixels classified and error was given in the form of a confusion matrix. A confusion matrix compares the ground truthed data to the classification output on a class by class basis </w:t>
       </w:r>
       <w:r>
         <w:rPr>
@@ -6235,64 +5810,26 @@
           <w:sz w:val="22"/>
           <w:szCs w:val="22"/>
         </w:rPr>
-        <w:t xml:space="preserve">2.6.1 </w:t>
-      </w:r>
-      <w:proofErr w:type="spellStart"/>
-      <w:r>
-        <w:rPr>
-          <w:rFonts w:ascii="Arial" w:hAnsi="Arial" w:cs="Arial"/>
-          <w:b/>
-          <w:sz w:val="22"/>
-          <w:szCs w:val="22"/>
-        </w:rPr>
-        <w:t>Resubstitution</w:t>
-      </w:r>
-      <w:proofErr w:type="spellEnd"/>
-      <w:r>
-        <w:rPr>
-          <w:rFonts w:ascii="Arial" w:hAnsi="Arial" w:cs="Arial"/>
-          <w:b/>
-          <w:sz w:val="22"/>
-          <w:szCs w:val="22"/>
-        </w:rPr>
-        <w:t xml:space="preserve"> accuracy and error</w:t>
-      </w:r>
-    </w:p>
-    <w:p>
-      <w:pPr>
-        <w:spacing w:line="360" w:lineRule="auto"/>
-        <w:rPr>
-          <w:rFonts w:ascii="Arial" w:hAnsi="Arial" w:cs="Arial"/>
-          <w:color w:val="000000" w:themeColor="text1"/>
-          <w:sz w:val="22"/>
-          <w:szCs w:val="22"/>
-        </w:rPr>
-      </w:pPr>
-      <w:r>
-        <w:rPr>
-          <w:rFonts w:ascii="Arial" w:hAnsi="Arial" w:cs="Arial"/>
-          <w:sz w:val="22"/>
-          <w:szCs w:val="22"/>
-        </w:rPr>
-        <w:t xml:space="preserve">The </w:t>
-      </w:r>
-      <w:proofErr w:type="spellStart"/>
-      <w:r>
-        <w:rPr>
-          <w:rFonts w:ascii="Arial" w:hAnsi="Arial" w:cs="Arial"/>
-          <w:sz w:val="22"/>
-          <w:szCs w:val="22"/>
-        </w:rPr>
-        <w:t>resubstitution</w:t>
-      </w:r>
-      <w:proofErr w:type="spellEnd"/>
-      <w:r>
-        <w:rPr>
-          <w:rFonts w:ascii="Arial" w:hAnsi="Arial" w:cs="Arial"/>
-          <w:sz w:val="22"/>
-          <w:szCs w:val="22"/>
-        </w:rPr>
-        <w:t xml:space="preserve"> method tests the classifier’s ability to resample bandwidths that were used to train the classifier originally </w:t>
+        <w:t>2.6.1 Resubstitution accuracy and error</w:t>
+      </w:r>
+    </w:p>
+    <w:p>
+      <w:pPr>
+        <w:spacing w:line="360" w:lineRule="auto"/>
+        <w:rPr>
+          <w:rFonts w:ascii="Arial" w:hAnsi="Arial" w:cs="Arial"/>
+          <w:color w:val="000000" w:themeColor="text1"/>
+          <w:sz w:val="22"/>
+          <w:szCs w:val="22"/>
+        </w:rPr>
+      </w:pPr>
+      <w:r>
+        <w:rPr>
+          <w:rFonts w:ascii="Arial" w:hAnsi="Arial" w:cs="Arial"/>
+          <w:sz w:val="22"/>
+          <w:szCs w:val="22"/>
+        </w:rPr>
+        <w:t xml:space="preserve">The resubstitution method tests the classifier’s ability to resample bandwidths that were used to train the classifier originally </w:t>
       </w:r>
       <w:r>
         <w:rPr>
@@ -6341,25 +5878,7 @@
           <w:sz w:val="22"/>
           <w:szCs w:val="22"/>
         </w:rPr>
-        <w:t xml:space="preserve">. </w:t>
-      </w:r>
-      <w:proofErr w:type="spellStart"/>
-      <w:r>
-        <w:rPr>
-          <w:rFonts w:ascii="Arial" w:hAnsi="Arial" w:cs="Arial"/>
-          <w:sz w:val="22"/>
-          <w:szCs w:val="22"/>
-        </w:rPr>
-        <w:t>Resubstitution</w:t>
-      </w:r>
-      <w:proofErr w:type="spellEnd"/>
-      <w:r>
-        <w:rPr>
-          <w:rFonts w:ascii="Arial" w:hAnsi="Arial" w:cs="Arial"/>
-          <w:sz w:val="22"/>
-          <w:szCs w:val="22"/>
-        </w:rPr>
-        <w:t xml:space="preserve"> is known to produce optimistically biased results on the overall accuracy of the classifier </w:t>
+        <w:t xml:space="preserve">. Resubstitution is known to produce optimistically biased results on the overall accuracy of the classifier </w:t>
       </w:r>
       <w:r>
         <w:rPr>
@@ -6727,25 +6246,7 @@
           <w:sz w:val="22"/>
           <w:szCs w:val="22"/>
         </w:rPr>
-        <w:t xml:space="preserve">. I calculated area in square </w:t>
-      </w:r>
-      <w:proofErr w:type="spellStart"/>
-      <w:r>
-        <w:rPr>
-          <w:rFonts w:ascii="Arial" w:hAnsi="Arial" w:cs="Arial"/>
-          <w:sz w:val="22"/>
-          <w:szCs w:val="22"/>
-        </w:rPr>
-        <w:t>kilometres</w:t>
-      </w:r>
-      <w:proofErr w:type="spellEnd"/>
-      <w:r>
-        <w:rPr>
-          <w:rFonts w:ascii="Arial" w:hAnsi="Arial" w:cs="Arial"/>
-          <w:sz w:val="22"/>
-          <w:szCs w:val="22"/>
-        </w:rPr>
-        <w:t xml:space="preserve"> using the following formula:</w:t>
+        <w:t>. I calculated area in square kilometres using the following formula:</w:t>
       </w:r>
     </w:p>
     <w:p>
@@ -7032,25 +6533,7 @@
           <w:sz w:val="22"/>
           <w:szCs w:val="22"/>
         </w:rPr>
-        <w:t xml:space="preserve">. I calculated area in square </w:t>
-      </w:r>
-      <w:proofErr w:type="spellStart"/>
-      <w:r>
-        <w:rPr>
-          <w:rFonts w:ascii="Arial" w:hAnsi="Arial" w:cs="Arial"/>
-          <w:sz w:val="22"/>
-          <w:szCs w:val="22"/>
-        </w:rPr>
-        <w:t>kilometres</w:t>
-      </w:r>
-      <w:proofErr w:type="spellEnd"/>
-      <w:r>
-        <w:rPr>
-          <w:rFonts w:ascii="Arial" w:hAnsi="Arial" w:cs="Arial"/>
-          <w:sz w:val="22"/>
-          <w:szCs w:val="22"/>
-        </w:rPr>
-        <w:t xml:space="preserve"> using the same formula in section 2.7.1.  </w:t>
+        <w:t xml:space="preserve">. I calculated area in square kilometres using the same formula in section 2.7.1.  </w:t>
       </w:r>
     </w:p>
     <w:p>
@@ -7329,29 +6812,7 @@
           <w:sz w:val="22"/>
           <w:szCs w:val="22"/>
         </w:rPr>
-        <w:t xml:space="preserve">Linear mixed models (LMMs) were used due to the hierarchical nature of the data, with values grouped by location. LMMs help account for the lack of independence of each data point and consider what values are true replicates. In my data, smaller cells would be true replicates, but as all assumptions of </w:t>
-      </w:r>
-      <w:proofErr w:type="gramStart"/>
-      <w:r>
-        <w:rPr>
-          <w:rFonts w:ascii="Arial" w:hAnsi="Arial" w:cs="Arial"/>
-          <w:bCs/>
-          <w:color w:val="000000" w:themeColor="text1"/>
-          <w:sz w:val="22"/>
-          <w:szCs w:val="22"/>
-        </w:rPr>
-        <w:t>a</w:t>
-      </w:r>
-      <w:proofErr w:type="gramEnd"/>
-      <w:r>
-        <w:rPr>
-          <w:rFonts w:ascii="Arial" w:hAnsi="Arial" w:cs="Arial"/>
-          <w:bCs/>
-          <w:color w:val="000000" w:themeColor="text1"/>
-          <w:sz w:val="22"/>
-          <w:szCs w:val="22"/>
-        </w:rPr>
-        <w:t xml:space="preserve"> LMM were violated without data aggregation, cell was not used as a random effect. Deviations from normality and homoscedasticity were tested using visual assessment with Q-Q plots and histograms </w:t>
+        <w:t xml:space="preserve">Linear mixed models (LMMs) were used due to the hierarchical nature of the data, with values grouped by location. LMMs help account for the lack of independence of each data point and consider what values are true replicates. In my data, smaller cells would be true replicates, but as all assumptions of a LMM were violated without data aggregation, cell was not used as a random effect. Deviations from normality and homoscedasticity were tested using visual assessment with Q-Q plots and histograms </w:t>
       </w:r>
       <w:r>
         <w:rPr>
@@ -7389,25 +6850,7 @@
           <w:color w:val="000000"/>
           <w:sz w:val="22"/>
         </w:rPr>
-        <w:t>(</w:t>
-      </w:r>
-      <w:proofErr w:type="spellStart"/>
-      <w:r>
-        <w:rPr>
-          <w:rFonts w:ascii="Arial" w:hAnsi="Arial" w:cs="Arial"/>
-          <w:color w:val="000000"/>
-          <w:sz w:val="22"/>
-        </w:rPr>
-        <w:t>Arnau</w:t>
-      </w:r>
-      <w:proofErr w:type="spellEnd"/>
-      <w:r>
-        <w:rPr>
-          <w:rFonts w:ascii="Arial" w:hAnsi="Arial" w:cs="Arial"/>
-          <w:color w:val="000000"/>
-          <w:sz w:val="22"/>
-        </w:rPr>
-        <w:t xml:space="preserve"> </w:t>
+        <w:t xml:space="preserve">(Arnau </w:t>
       </w:r>
       <w:r>
         <w:rPr>
@@ -7848,7 +7291,6 @@
         </w:rPr>
         <w:t xml:space="preserve">-values were calculated using the </w:t>
       </w:r>
-      <w:proofErr w:type="spellStart"/>
       <w:r>
         <w:rPr>
           <w:rFonts w:ascii="Arial" w:hAnsi="Arial" w:cs="Arial"/>
@@ -7860,7 +7302,6 @@
         </w:rPr>
         <w:t>lmerTest</w:t>
       </w:r>
-      <w:proofErr w:type="spellEnd"/>
       <w:r>
         <w:rPr>
           <w:rFonts w:ascii="Arial" w:hAnsi="Arial" w:cs="Arial"/>
@@ -8278,29 +7719,7 @@
           <w:sz w:val="22"/>
           <w:szCs w:val="22"/>
         </w:rPr>
-        <w:t xml:space="preserve">. Such analysis does not allow for </w:t>
-      </w:r>
-      <w:proofErr w:type="gramStart"/>
-      <w:r>
-        <w:rPr>
-          <w:rFonts w:ascii="Arial" w:hAnsi="Arial" w:cs="Arial"/>
-          <w:bCs/>
-          <w:color w:val="000000" w:themeColor="text1"/>
-          <w:sz w:val="22"/>
-          <w:szCs w:val="22"/>
-        </w:rPr>
-        <w:t>a</w:t>
-      </w:r>
-      <w:proofErr w:type="gramEnd"/>
-      <w:r>
-        <w:rPr>
-          <w:rFonts w:ascii="Arial" w:hAnsi="Arial" w:cs="Arial"/>
-          <w:bCs/>
-          <w:color w:val="000000" w:themeColor="text1"/>
-          <w:sz w:val="22"/>
-          <w:szCs w:val="22"/>
-        </w:rPr>
-        <w:t xml:space="preserve"> LMM design, so linear models were used. Data was thus summed by year to obtain a total yearly sum of area for each land use type and transition. A separate model was run for each land use type and transition using the following structure:</w:t>
+        <w:t>. Such analysis does not allow for a LMM design, so linear models were used. Data was thus summed by year to obtain a total yearly sum of area for each land use type and transition. A separate model was run for each land use type and transition using the following structure:</w:t>
       </w:r>
     </w:p>
     <w:p>
@@ -9907,7 +9326,7 @@
           <w:sz w:val="24"/>
           <w:szCs w:val="24"/>
         </w:rPr>
-        <w:t>4.1 Key Findings</w:t>
+        <w:t>4.1 Key findings</w:t>
       </w:r>
     </w:p>
     <w:p>
@@ -10014,17 +9433,6 @@
           <w:szCs w:val="22"/>
         </w:rPr>
       </w:pPr>
-    </w:p>
-    <w:p>
-      <w:pPr>
-        <w:spacing w:line="360" w:lineRule="auto"/>
-        <w:rPr>
-          <w:rFonts w:ascii="Arial" w:hAnsi="Arial" w:cs="Arial"/>
-          <w:b/>
-          <w:sz w:val="22"/>
-          <w:szCs w:val="22"/>
-        </w:rPr>
-      </w:pPr>
       <w:r>
         <w:rPr>
           <w:rFonts w:ascii="Arial" w:hAnsi="Arial" w:cs="Arial"/>
@@ -10081,23 +9489,7 @@
           <w:rFonts w:ascii="Arial" w:hAnsi="Arial" w:cs="Arial"/>
           <w:sz w:val="22"/>
         </w:rPr>
-        <w:t xml:space="preserve">(Alexander V </w:t>
-      </w:r>
-      <w:proofErr w:type="spellStart"/>
-      <w:r>
-        <w:rPr>
-          <w:rFonts w:ascii="Arial" w:hAnsi="Arial" w:cs="Arial"/>
-          <w:sz w:val="22"/>
-        </w:rPr>
-        <w:t>Prishchepov</w:t>
-      </w:r>
-      <w:proofErr w:type="spellEnd"/>
-      <w:r>
-        <w:rPr>
-          <w:rFonts w:ascii="Arial" w:hAnsi="Arial" w:cs="Arial"/>
-          <w:sz w:val="22"/>
-        </w:rPr>
-        <w:t xml:space="preserve"> </w:t>
+        <w:t xml:space="preserve">(Alexander V Prishchepov </w:t>
       </w:r>
       <w:r>
         <w:rPr>
@@ -10113,23 +9505,7 @@
           <w:rFonts w:ascii="Arial" w:hAnsi="Arial" w:cs="Arial"/>
           <w:sz w:val="22"/>
         </w:rPr>
-        <w:t xml:space="preserve">, 2012; </w:t>
-      </w:r>
-      <w:proofErr w:type="spellStart"/>
-      <w:r>
-        <w:rPr>
-          <w:rFonts w:ascii="Arial" w:hAnsi="Arial" w:cs="Arial"/>
-          <w:sz w:val="22"/>
-        </w:rPr>
-        <w:t>Vanwambeke</w:t>
-      </w:r>
-      <w:proofErr w:type="spellEnd"/>
-      <w:r>
-        <w:rPr>
-          <w:rFonts w:ascii="Arial" w:hAnsi="Arial" w:cs="Arial"/>
-          <w:sz w:val="22"/>
-        </w:rPr>
-        <w:t xml:space="preserve"> </w:t>
+        <w:t xml:space="preserve">, 2012; Vanwambeke </w:t>
       </w:r>
       <w:r>
         <w:rPr>
@@ -10224,25 +9600,7 @@
           <w:sz w:val="22"/>
           <w:szCs w:val="22"/>
         </w:rPr>
-        <w:t xml:space="preserve">. An increase in agricultural abandonment is not supported by my results, where it was shown that abandoned land coverage decreased in the three years following SUC, as compared to the three years prior. Findings by </w:t>
-      </w:r>
-      <w:proofErr w:type="spellStart"/>
-      <w:r>
-        <w:rPr>
-          <w:rFonts w:ascii="Arial" w:hAnsi="Arial" w:cs="Arial"/>
-          <w:sz w:val="22"/>
-          <w:szCs w:val="22"/>
-        </w:rPr>
-        <w:t>Prischepov</w:t>
-      </w:r>
-      <w:proofErr w:type="spellEnd"/>
-      <w:r>
-        <w:rPr>
-          <w:rFonts w:ascii="Arial" w:hAnsi="Arial" w:cs="Arial"/>
-          <w:sz w:val="22"/>
-          <w:szCs w:val="22"/>
-        </w:rPr>
-        <w:t xml:space="preserve"> </w:t>
+        <w:t xml:space="preserve">. An increase in agricultural abandonment is not supported by my results, where it was shown that abandoned land coverage decreased in the three years following SUC, as compared to the three years prior. Findings by Prischepov </w:t>
       </w:r>
       <w:r>
         <w:rPr>
@@ -10259,25 +9617,7 @@
           <w:sz w:val="22"/>
           <w:szCs w:val="22"/>
         </w:rPr>
-        <w:t xml:space="preserve"> (2012) suggest that agricultural abandonment reached its peak around the year 2000, with a sharp increase from 1990-1996, while </w:t>
-      </w:r>
-      <w:proofErr w:type="spellStart"/>
-      <w:r>
-        <w:rPr>
-          <w:rFonts w:ascii="Arial" w:hAnsi="Arial" w:cs="Arial"/>
-          <w:sz w:val="22"/>
-          <w:szCs w:val="22"/>
-        </w:rPr>
-        <w:t>Vanwambeke</w:t>
-      </w:r>
-      <w:proofErr w:type="spellEnd"/>
-      <w:r>
-        <w:rPr>
-          <w:rFonts w:ascii="Arial" w:hAnsi="Arial" w:cs="Arial"/>
-          <w:sz w:val="22"/>
-          <w:szCs w:val="22"/>
-        </w:rPr>
-        <w:t xml:space="preserve"> </w:t>
+        <w:t xml:space="preserve"> (2012) suggest that agricultural abandonment reached its peak around the year 2000, with a sharp increase from 1990-1996, while Vanwambeke </w:t>
       </w:r>
       <w:r>
         <w:rPr>
@@ -10338,7 +9678,7 @@
           <w:sz w:val="22"/>
           <w:szCs w:val="22"/>
         </w:rPr>
-        <w:instrText xml:space="preserve"> ADDIN ZOTERO_ITEM CSL_CITATION {"citationID":"4EFY956Y","properties":{"formattedCitation":"(Ruskule {\\i{}et al.}, 2012)","plainCitation":"(Ruskule et al., 2012)","noteIndex":0},"citationItems":[{"id":448,"uris":["http://zotero.org/users/5200241/items/BMVVPM9T"],"uri":["http://zotero.org/users/5200241/items/BMVVPM9T"],"itemData":{"id":448,"type":"article-journal","title":"Patterns of afforestation on abandoned agriculture land in Latvia","container-title":"Agroforestry Systems","page":"215-231","volume":"85","issue":"2","source":"Crossref","DOI":"10.1007/s10457-012-9495-7","ISSN":"0167-4366, 1572-9680","language":"en","author":[{"family":"Ruskule","given":"Anda"},{"family":"Nikodemus","given":"Olǵerts"},{"family":"Kasparinska","given":"Zane"},{"family":"Kasparinskis","given":"Raimonds"},{"family":"Brūmelis","given":"Guntis"}],"issued":{"date-parts":[["2012",6]]}}}],"schema":"https://github.com/citation-style-language/schema/raw/master/csl-citation.json"} </w:instrText>
+        <w:instrText xml:space="preserve"> ADDIN ZOTERO_ITEM CSL_CITATION {"citationID":"ofMjFbGf","properties":{"formattedCitation":"(Ruskule {\\i{}et al.}, 2012; Gradinaru {\\i{}et al.}, 2015)","plainCitation":"(Ruskule et al., 2012; Gradinaru et al., 2015)","noteIndex":0},"citationItems":[{"id":448,"uris":["http://zotero.org/users/5200241/items/BMVVPM9T"],"uri":["http://zotero.org/users/5200241/items/BMVVPM9T"],"itemData":{"id":448,"type":"article-journal","title":"Patterns of afforestation on abandoned agriculture land in Latvia","container-title":"Agroforestry Systems","page":"215-231","volume":"85","issue":"2","source":"Crossref","DOI":"10.1007/s10457-012-9495-7","ISSN":"0167-4366, 1572-9680","language":"en","author":[{"family":"Ruskule","given":"Anda"},{"family":"Nikodemus","given":"Olǵerts"},{"family":"Kasparinska","given":"Zane"},{"family":"Kasparinskis","given":"Raimonds"},{"family":"Brūmelis","given":"Guntis"}],"issued":{"date-parts":[["2012",6]]}}},{"id":462,"uris":["http://zotero.org/users/5200241/items/KXJKZITP"],"uri":["http://zotero.org/users/5200241/items/KXJKZITP"],"itemData":{"id":462,"type":"article-journal","title":"Land abandonment as a precursor of built-up development at the sprawling periphery of former socialist cities","container-title":"Ecological Indicators","volume":"57","author":[{"family":"Gradinaru","given":"Simona Raluca"},{"family":"Ioja","given":"Cristian Ioan"},{"family":"Onose","given":"Diana Andreea"},{"family":"Gavrilidis","given":"Athanasios Alexandru"},{"family":"Patru-Stupariu","given":"Ileana"},{"family":"Kienast","given":"Felix"},{"family":"Hersperger","given":"Anna M."}],"issued":{"date-parts":[["2015"]]}}}],"schema":"https://github.com/citation-style-language/schema/raw/master/csl-citation.json"} </w:instrText>
       </w:r>
       <w:r>
         <w:rPr>
@@ -10353,23 +9693,7 @@
           <w:rFonts w:ascii="Arial" w:hAnsi="Arial" w:cs="Arial"/>
           <w:sz w:val="22"/>
         </w:rPr>
-        <w:t>(</w:t>
-      </w:r>
-      <w:proofErr w:type="spellStart"/>
-      <w:r>
-        <w:rPr>
-          <w:rFonts w:ascii="Arial" w:hAnsi="Arial" w:cs="Arial"/>
-          <w:sz w:val="22"/>
-        </w:rPr>
-        <w:t>Ruskule</w:t>
-      </w:r>
-      <w:proofErr w:type="spellEnd"/>
-      <w:r>
-        <w:rPr>
-          <w:rFonts w:ascii="Arial" w:hAnsi="Arial" w:cs="Arial"/>
-          <w:sz w:val="22"/>
-        </w:rPr>
-        <w:t xml:space="preserve"> </w:t>
+        <w:t xml:space="preserve">(Ruskule </w:t>
       </w:r>
       <w:r>
         <w:rPr>
@@ -10385,84 +9709,7 @@
           <w:rFonts w:ascii="Arial" w:hAnsi="Arial" w:cs="Arial"/>
           <w:sz w:val="22"/>
         </w:rPr>
-        <w:t>, 2012</w:t>
-      </w:r>
-      <w:r>
-        <w:rPr>
-          <w:rFonts w:ascii="Arial" w:hAnsi="Arial" w:cs="Arial"/>
-          <w:sz w:val="22"/>
-        </w:rPr>
-        <w:t xml:space="preserve"> </w:t>
-      </w:r>
-      <w:r>
-        <w:rPr>
-          <w:rFonts w:ascii="Arial" w:hAnsi="Arial" w:cs="Arial"/>
-          <w:sz w:val="22"/>
-        </w:rPr>
-        <w:t>)</w:t>
-      </w:r>
-      <w:r>
-        <w:rPr>
-          <w:rFonts w:ascii="Arial" w:hAnsi="Arial" w:cs="Arial"/>
-          <w:sz w:val="22"/>
-          <w:szCs w:val="22"/>
-        </w:rPr>
-        <w:fldChar w:fldCharType="end"/>
-      </w:r>
-      <w:r>
-        <w:rPr>
-          <w:rFonts w:ascii="Arial" w:hAnsi="Arial" w:cs="Arial"/>
-          <w:sz w:val="22"/>
-          <w:szCs w:val="22"/>
-        </w:rPr>
-        <w:t xml:space="preserve"> and restitution of land to previous owners </w:t>
-      </w:r>
-      <w:r>
-        <w:rPr>
-          <w:rFonts w:ascii="Arial" w:hAnsi="Arial" w:cs="Arial"/>
-          <w:sz w:val="22"/>
-          <w:szCs w:val="22"/>
-        </w:rPr>
-        <w:fldChar w:fldCharType="begin"/>
-      </w:r>
-      <w:r>
-        <w:rPr>
-          <w:rFonts w:ascii="Arial" w:hAnsi="Arial" w:cs="Arial"/>
-          <w:sz w:val="22"/>
-          <w:szCs w:val="22"/>
-        </w:rPr>
-        <w:instrText xml:space="preserve"> ADDIN ZOTERO_ITEM CSL_CITATION {"citationID":"9KXTwWyA","properties":{"formattedCitation":"(Nikodemus {\\i{}et al.}, 2005; Alexander V Prishchepov {\\i{}et al.}, 2012)","plainCitation":"(Nikodemus et al., 2005; Alexander V Prishchepov et al., 2012)","noteIndex":0},"citationItems":[{"id":446,"uris":["http://zotero.org/users/5200241/items/WYI95ZHT"],"uri":["http://zotero.org/users/5200241/items/WYI95ZHT"],"itemData":{"id":446,"type":"article-journal","title":"The impact of economic, social and political factors on the landscape structure of the Vidzeme Uplands in Latvia","container-title":"Landscape and Urban Planning","page":"57-67","volume":"70","issue":"1-2","source":"Crossref","abstract":"Changes in landscape structure in a typical part of the Vidzeme Uplands in central Latvia during the 20th century are analysed and anticipated changes in the 21st century are projected. Forest areas gradually increased in the Vidzeme Uplands over the course of the 20th century. This increase was associated with several factors: the economic policy in Latvia during the 1930s, the exile of farmers in 1940 and 1949 after the Soviet occupation of Latvia, the aggregation of land into collective farms, the amalgamation of small collective farms, the formation of large-scale Soviet collective farms, and widespread land melioration.","DOI":"10.1016/j.landurbplan.2003.10.005","ISSN":"01692046","language":"en","author":[{"family":"Nikodemus","given":"Oļǵerts"},{"family":"Bell","given":"Simon"},{"family":"Grı̄ne","given":"Ineta"},{"family":"Liepiņš","given":"Ingus"}],"issued":{"date-parts":[["2005",1]]}}},{"id":5,"uris":["http://zotero.org/users/5200241/items/KFDZBSW4"],"uri":["http://zotero.org/users/5200241/items/KFDZBSW4"],"itemData":{"id":5,"type":"article-journal","title":"Effects of institutional changes on land use: agricultural land abandonment during the transition from state-command to market-driven economies in post-Soviet Eastern Europe","container-title":"Environmental Research Letters","page":"024021","volume":"7","issue":"2","source":"Crossref","DOI":"10.1088/1748-9326/7/2/024021","ISSN":"1748-9326","title-short":"Effects of institutional changes on land use","language":"en","author":[{"family":"Prishchepov","given":"Alexander V"},{"family":"Radeloff","given":"Volker C"},{"family":"Baumann","given":"Matthias"},{"family":"Kuemmerle","given":"Tobias"},{"family":"Müller","given":"Daniel"}],"issued":{"date-parts":[["2012",6,1]]}}}],"schema":"https://github.com/citation-style-language/schema/raw/master/csl-citation.json"} </w:instrText>
-      </w:r>
-      <w:r>
-        <w:rPr>
-          <w:rFonts w:ascii="Arial" w:hAnsi="Arial" w:cs="Arial"/>
-          <w:sz w:val="22"/>
-          <w:szCs w:val="22"/>
-        </w:rPr>
-        <w:fldChar w:fldCharType="separate"/>
-      </w:r>
-      <w:r>
-        <w:rPr>
-          <w:rFonts w:ascii="Arial" w:hAnsi="Arial" w:cs="Arial"/>
-          <w:sz w:val="22"/>
-        </w:rPr>
-        <w:t>(</w:t>
-      </w:r>
-      <w:proofErr w:type="spellStart"/>
-      <w:r>
-        <w:rPr>
-          <w:rFonts w:ascii="Arial" w:hAnsi="Arial" w:cs="Arial"/>
-          <w:sz w:val="22"/>
-        </w:rPr>
-        <w:t>Nikodemus</w:t>
-      </w:r>
-      <w:proofErr w:type="spellEnd"/>
-      <w:r>
-        <w:rPr>
-          <w:rFonts w:ascii="Arial" w:hAnsi="Arial" w:cs="Arial"/>
-          <w:sz w:val="22"/>
-        </w:rPr>
-        <w:t xml:space="preserve"> </w:t>
+        <w:t xml:space="preserve">, 2012; Gradinaru </w:t>
       </w:r>
       <w:r>
         <w:rPr>
@@ -10478,23 +9725,54 @@
           <w:rFonts w:ascii="Arial" w:hAnsi="Arial" w:cs="Arial"/>
           <w:sz w:val="22"/>
         </w:rPr>
-        <w:t xml:space="preserve">, 2005; Alexander V </w:t>
-      </w:r>
-      <w:proofErr w:type="spellStart"/>
-      <w:r>
-        <w:rPr>
-          <w:rFonts w:ascii="Arial" w:hAnsi="Arial" w:cs="Arial"/>
-          <w:sz w:val="22"/>
-        </w:rPr>
-        <w:t>Prishchepov</w:t>
-      </w:r>
-      <w:proofErr w:type="spellEnd"/>
-      <w:r>
-        <w:rPr>
-          <w:rFonts w:ascii="Arial" w:hAnsi="Arial" w:cs="Arial"/>
-          <w:sz w:val="22"/>
-        </w:rPr>
-        <w:t xml:space="preserve"> </w:t>
+        <w:t>, 2015)</w:t>
+      </w:r>
+      <w:r>
+        <w:rPr>
+          <w:rFonts w:ascii="Arial" w:hAnsi="Arial" w:cs="Arial"/>
+          <w:sz w:val="22"/>
+          <w:szCs w:val="22"/>
+        </w:rPr>
+        <w:fldChar w:fldCharType="end"/>
+      </w:r>
+      <w:r>
+        <w:rPr>
+          <w:rFonts w:ascii="Arial" w:hAnsi="Arial" w:cs="Arial"/>
+          <w:sz w:val="22"/>
+          <w:szCs w:val="22"/>
+        </w:rPr>
+        <w:t xml:space="preserve"> and the breakup of larger farmers into smaller areas to restitute land to previous owners </w:t>
+      </w:r>
+      <w:r>
+        <w:rPr>
+          <w:rFonts w:ascii="Arial" w:hAnsi="Arial" w:cs="Arial"/>
+          <w:sz w:val="22"/>
+          <w:szCs w:val="22"/>
+        </w:rPr>
+        <w:fldChar w:fldCharType="begin"/>
+      </w:r>
+      <w:r>
+        <w:rPr>
+          <w:rFonts w:ascii="Arial" w:hAnsi="Arial" w:cs="Arial"/>
+          <w:sz w:val="22"/>
+          <w:szCs w:val="22"/>
+        </w:rPr>
+        <w:instrText xml:space="preserve"> ADDIN ZOTERO_ITEM CSL_CITATION {"citationID":"4cY87fLY","properties":{"formattedCitation":"(Nikodemus {\\i{}et al.}, 2005; Alexander V Prishchepov {\\i{}et al.}, 2012; Fonji and Taff, 2014)","plainCitation":"(Nikodemus et al., 2005; Alexander V Prishchepov et al., 2012; Fonji and Taff, 2014)","noteIndex":0},"citationItems":[{"id":446,"uris":["http://zotero.org/users/5200241/items/WYI95ZHT"],"uri":["http://zotero.org/users/5200241/items/WYI95ZHT"],"itemData":{"id":446,"type":"article-journal","title":"The impact of economic, social and political factors on the landscape structure of the Vidzeme Uplands in Latvia","container-title":"Landscape and Urban Planning","page":"57-67","volume":"70","issue":"1-2","source":"Crossref","abstract":"Changes in landscape structure in a typical part of the Vidzeme Uplands in central Latvia during the 20th century are analysed and anticipated changes in the 21st century are projected. Forest areas gradually increased in the Vidzeme Uplands over the course of the 20th century. This increase was associated with several factors: the economic policy in Latvia during the 1930s, the exile of farmers in 1940 and 1949 after the Soviet occupation of Latvia, the aggregation of land into collective farms, the amalgamation of small collective farms, the formation of large-scale Soviet collective farms, and widespread land melioration.","DOI":"10.1016/j.landurbplan.2003.10.005","ISSN":"01692046","language":"en","author":[{"family":"Nikodemus","given":"Oļǵerts"},{"family":"Bell","given":"Simon"},{"family":"Grı̄ne","given":"Ineta"},{"family":"Liepiņš","given":"Ingus"}],"issued":{"date-parts":[["2005",1]]}}},{"id":5,"uris":["http://zotero.org/users/5200241/items/KFDZBSW4"],"uri":["http://zotero.org/users/5200241/items/KFDZBSW4"],"itemData":{"id":5,"type":"article-journal","title":"Effects of institutional changes on land use: agricultural land abandonment during the transition from state-command to market-driven economies in post-Soviet Eastern Europe","container-title":"Environmental Research Letters","page":"024021","volume":"7","issue":"2","source":"Crossref","DOI":"10.1088/1748-9326/7/2/024021","ISSN":"1748-9326","title-short":"Effects of institutional changes on land use","language":"en","author":[{"family":"Prishchepov","given":"Alexander V"},{"family":"Radeloff","given":"Volker C"},{"family":"Baumann","given":"Matthias"},{"family":"Kuemmerle","given":"Tobias"},{"family":"Müller","given":"Daniel"}],"issued":{"date-parts":[["2012",6,1]]}}},{"id":108,"uris":["http://zotero.org/users/5200241/items/9HMRCYI9"],"uri":["http://zotero.org/users/5200241/items/9HMRCYI9"],"itemData":{"id":108,"type":"article-journal","title":"Using satellite data to monitor land-use land-cover change in North-eastern Latvia","container-title":"SpringerPlus","page":"61","volume":"3","issue":"1","source":"Crossref","abstract":"Land-use and land-cover change (LULCC), especially those caused by human activities, is one of the most important components of global environmental change (Jessen 3rd edition: 1-526 2005). In this study the effects of geographic and demographic factors on LULCC are analyzed in northeastern Latvia using official estimates from census and vital statistics data, and using remotely sensed satellite imagery (Landsat Thematic Mapper) acquired from 1992 and 2007. The remote sensing images, elevation data, in-situ ground truth and ground control data (using GPS), census and vital statistics data were processed, integrated, and analyzed in a geographic information system (GIS). Changes in six categories of land-use and land-cover (wetland, water, agriculture, forest, bare field and urban/suburban) were studied to determine their relationship to demographic and geographic factors between 1992 and 2007. Supervised classifications were performed on the Landsat images. Analysis of land cover change based on “change-to” categories between the 1992 and 2007 images revealed that changes to forest were the most common type of change (17.1% of pixels), followed by changes to agriculture (8.6%) and the fewest were changes to urban/suburban (0.8%). Integration of population data and land-cover change data revealed key findings: areas near to roads underwent more LULCC and areas far away from Riga underwent less LULCC. Range in elevation was positively correlated with all LULCC categories. Population density was found to be associated with most LULCC categories but the direction of effect was scale dependent. This paper shows how socio-demographic data can be integrated with satellite image data and cartographic data to analyze drivers of LULCC at multiple spatial scales.","DOI":"10.1186/2193-1801-3-61","ISSN":"2193-1801","language":"en","author":[{"family":"Fonji","given":"Simon"},{"family":"Taff","given":"Gregory N"}],"issued":{"date-parts":[["2014"]]}}}],"schema":"https://github.com/citation-style-language/schema/raw/master/csl-citation.json"} </w:instrText>
+      </w:r>
+      <w:r>
+        <w:rPr>
+          <w:rFonts w:ascii="Arial" w:hAnsi="Arial" w:cs="Arial"/>
+          <w:sz w:val="22"/>
+          <w:szCs w:val="22"/>
+        </w:rPr>
+        <w:fldChar w:fldCharType="separate"/>
+      </w:r>
+      <w:r>
+        <w:rPr>
+          <w:rFonts w:ascii="Arial" w:hAnsi="Arial" w:cs="Arial"/>
+          <w:sz w:val="22"/>
+        </w:rPr>
+        <w:t xml:space="preserve">(Nikodemus </w:t>
       </w:r>
       <w:r>
         <w:rPr>
@@ -10510,70 +9788,7 @@
           <w:rFonts w:ascii="Arial" w:hAnsi="Arial" w:cs="Arial"/>
           <w:sz w:val="22"/>
         </w:rPr>
-        <w:t>, 2012)</w:t>
-      </w:r>
-      <w:r>
-        <w:rPr>
-          <w:rFonts w:ascii="Arial" w:hAnsi="Arial" w:cs="Arial"/>
-          <w:sz w:val="22"/>
-          <w:szCs w:val="22"/>
-        </w:rPr>
-        <w:fldChar w:fldCharType="end"/>
-      </w:r>
-      <w:r>
-        <w:rPr>
-          <w:rFonts w:ascii="Arial" w:hAnsi="Arial" w:cs="Arial"/>
-          <w:sz w:val="22"/>
-          <w:szCs w:val="22"/>
-        </w:rPr>
-        <w:t xml:space="preserve">. Previous owners had limited interest to uptake farming practices on this newfound land. As land reform was not complete until roughly 2002, the transfer of land to individuals more suited to farming was prevented </w:t>
-      </w:r>
-      <w:r>
-        <w:rPr>
-          <w:rFonts w:ascii="Arial" w:hAnsi="Arial" w:cs="Arial"/>
-          <w:sz w:val="22"/>
-          <w:szCs w:val="22"/>
-        </w:rPr>
-        <w:fldChar w:fldCharType="begin"/>
-      </w:r>
-      <w:r>
-        <w:rPr>
-          <w:rFonts w:ascii="Arial" w:hAnsi="Arial" w:cs="Arial"/>
-          <w:sz w:val="22"/>
-          <w:szCs w:val="22"/>
-        </w:rPr>
-        <w:instrText xml:space="preserve"> ADDIN ZOTERO_ITEM CSL_CITATION {"citationID":"Jje0X2fI","properties":{"formattedCitation":"(Alexander V Prishchepov {\\i{}et al.}, 2012)","plainCitation":"(Alexander V Prishchepov et al., 2012)","noteIndex":0},"citationItems":[{"id":5,"uris":["http://zotero.org/users/5200241/items/KFDZBSW4"],"uri":["http://zotero.org/users/5200241/items/KFDZBSW4"],"itemData":{"id":5,"type":"article-journal","title":"Effects of institutional changes on land use: agricultural land abandonment during the transition from state-command to market-driven economies in post-Soviet Eastern Europe","container-title":"Environmental Research Letters","page":"024021","volume":"7","issue":"2","source":"Crossref","DOI":"10.1088/1748-9326/7/2/024021","ISSN":"1748-9326","title-short":"Effects of institutional changes on land use","language":"en","author":[{"family":"Prishchepov","given":"Alexander V"},{"family":"Radeloff","given":"Volker C"},{"family":"Baumann","given":"Matthias"},{"family":"Kuemmerle","given":"Tobias"},{"family":"Müller","given":"Daniel"}],"issued":{"date-parts":[["2012",6,1]]}}}],"schema":"https://github.com/citation-style-language/schema/raw/master/csl-citation.json"} </w:instrText>
-      </w:r>
-      <w:r>
-        <w:rPr>
-          <w:rFonts w:ascii="Arial" w:hAnsi="Arial" w:cs="Arial"/>
-          <w:sz w:val="22"/>
-          <w:szCs w:val="22"/>
-        </w:rPr>
-        <w:fldChar w:fldCharType="separate"/>
-      </w:r>
-      <w:r>
-        <w:rPr>
-          <w:rFonts w:ascii="Arial" w:hAnsi="Arial" w:cs="Arial"/>
-          <w:sz w:val="22"/>
-        </w:rPr>
-        <w:t xml:space="preserve">(Alexander V </w:t>
-      </w:r>
-      <w:proofErr w:type="spellStart"/>
-      <w:r>
-        <w:rPr>
-          <w:rFonts w:ascii="Arial" w:hAnsi="Arial" w:cs="Arial"/>
-          <w:sz w:val="22"/>
-        </w:rPr>
-        <w:t>Prishchepov</w:t>
-      </w:r>
-      <w:proofErr w:type="spellEnd"/>
-      <w:r>
-        <w:rPr>
-          <w:rFonts w:ascii="Arial" w:hAnsi="Arial" w:cs="Arial"/>
-          <w:sz w:val="22"/>
-        </w:rPr>
-        <w:t xml:space="preserve"> </w:t>
+        <w:t xml:space="preserve">, 2005; Alexander V Prishchepov </w:t>
       </w:r>
       <w:r>
         <w:rPr>
@@ -10589,7 +9804,7 @@
           <w:rFonts w:ascii="Arial" w:hAnsi="Arial" w:cs="Arial"/>
           <w:sz w:val="22"/>
         </w:rPr>
-        <w:t>, 2012)</w:t>
+        <w:t>, 2012; Fonji and Taff, 2014)</w:t>
       </w:r>
       <w:r>
         <w:rPr>
@@ -10605,28 +9820,8 @@
           <w:sz w:val="22"/>
           <w:szCs w:val="22"/>
         </w:rPr>
-        <w:t xml:space="preserve">.The slow transfer of land may explain why agricultural abandonment was not seen directly following SUC in my classification, with the potential for increase following this three year study period. Although it is not completely improbable that my results introduce a new pattern, it is likely that agricultural abandonment decrease is observed due to another factor. </w:t>
-      </w:r>
-    </w:p>
-    <w:p>
-      <w:pPr>
-        <w:spacing w:line="360" w:lineRule="auto"/>
-        <w:rPr>
-          <w:rFonts w:ascii="Arial" w:hAnsi="Arial" w:cs="Arial"/>
-          <w:sz w:val="22"/>
-          <w:szCs w:val="22"/>
-        </w:rPr>
-      </w:pPr>
-    </w:p>
-    <w:p>
-      <w:pPr>
-        <w:spacing w:line="360" w:lineRule="auto"/>
-        <w:rPr>
-          <w:rFonts w:ascii="Arial" w:hAnsi="Arial" w:cs="Arial"/>
-          <w:sz w:val="22"/>
-          <w:szCs w:val="22"/>
-        </w:rPr>
-      </w:pPr>
+        <w:t xml:space="preserve">. Previous owners had limited interest to uptake farming practices on this newfound land. As land reform was not complete until roughly 2002, the transfer of land to individuals more suited to farming was prevented </w:t>
+      </w:r>
       <w:r>
         <w:rPr>
           <w:rFonts w:ascii="Arial" w:hAnsi="Arial" w:cs="Arial"/>
@@ -10641,7 +9836,7 @@
           <w:sz w:val="22"/>
           <w:szCs w:val="22"/>
         </w:rPr>
-        <w:instrText xml:space="preserve"> ADDIN ZOTERO_ITEM CSL_CITATION {"citationID":"HVX4a4jZ","properties":{"formattedCitation":"(Alexander V. Prishchepov {\\i{}et al.}, 2012)","plainCitation":"(Alexander V. Prishchepov et al., 2012)","noteIndex":0},"citationItems":[{"id":436,"uris":["http://zotero.org/users/5200241/items/3W58AYNZ"],"uri":["http://zotero.org/users/5200241/items/3W58AYNZ"],"itemData":{"id":436,"type":"article-journal","title":"The effect of Landsat ETM/ETM+ image acquisition dates on the detection of agricultural land abandonment in Eastern Europe","container-title":"Remote Sensing of Environment","page":"195-209","volume":"126","source":"Crossref","abstract":"Many terrestrial biomes are experiencing intensifying human land use. However, reductions in the intensity of agricultural land use are also common and can lead to agricultural land abandonment. Agricultural land abandonment has strong environmental and socio-economic consequences, but ﬁne-scale and spatially explicit data on agricultural land abandonment are sparse, particularly in developing countries and countries with transition economies, such as the post-Soviet countries of Eastern Europe. Remote sensing can potentially ﬁll this gap, but the satellite-based detection of fallow ﬁelds and shrub encroachment is difﬁcult and requires the collection of multiple images during the growing season. The availability of such multi-seasonal cloud-free image dates is often limited. The goal of our study was to determine how much “missing” Landsat TM/ETM+ images at key times in the growing season affect the accuracy of agricultural land abandonment classiﬁcation. We selected a study area in temperate Eastern Europe where post-socialist agricultural land abandonment had become widespread and analyzed six near-anniversary cloud-free Landsat images from “Spring”, “Summer” and “Fall” agriculturally deﬁned seasons for a preabandonment-time I (1989) and post-abandonment-time II (1999/2000). Using a factorial experiment, we tested how the classiﬁcation accuracy and spatial patterns of classiﬁed abandonment changed over all possible 49 image-date combinations when mapping both “abandoned arable land” and “abandoned managed grassland”. The conditional Kappa of our best overall classiﬁcation with support vector machines (SVM) was 90% for “abandoned arable land” and 72% for “abandoned managed grassland” when all six images were used for the classiﬁcation. Classiﬁcations with fewer image dates resulted in a substantial decrease of the conditional Kappa (from 93 to 54% for “abandoned arable land” and from to 75 to 50% for “abandoned managed grassland”). We also observed substantial decrease in accurate detection of land abandonment patterns when we compared our best overall classiﬁcation with the other 48 image date combinations (the Fuzzy Kappa, a measure of spatial similarity, ranged from 25.8 to 76.3% for “abandoned arable land” and from 30.4 to 79.5% for “abandoned managed grassland”). While the accuracy of the different abandonment classes was most sensitive to the number of image dates used for the classiﬁcation, the seasons captured also mattered, and the importance of speciﬁc seasonal image dates varied between the pre- and post-abandonment dates. For “abandoned arable land” it was important to have at least one “Spring” or “Summer” image for pre-abandonment and as many images as possible for postabandonment, with a “Spring” image again being most important. For “abandoned managed grassland” no speciﬁc seasonal image dates yielded statistically signiﬁcantly more accurate classiﬁcations. The factor that inﬂuenced the accurate detection of “abandoned managed grassland” was the number of multi-seasonal image dates (the more the better), rather than their exact dates. We also tested whether SVM performed better than the maximum likelihood classiﬁer. SVM outperformed the maximum likelihood classiﬁer only for “abandoned arable land” and only in image-date-rich cases. Our results showed that limited image-date availability in the Landsat record placed substantial limits on the accuracy of agricultural abandonment classiﬁcations and accurately detected agricultural land abandonment patterns. Thus, we warn to use agricultural land abandonment maps produced with the suboptimal image dates with caution, especially when the accurate rates and the patterns of agricultural land abandonment are crucial (e.g., for LULCC models). The abundance of agricultural abandonment in many parts of the world and its strong ecological and socio-economic consequences suggest that better monitoring of abandonment is necessary, and our results illustrated the image dates that were most important to accomplishing this task.","DOI":"10.1016/j.rse.2012.08.017","ISSN":"00344257","language":"en","author":[{"family":"Prishchepov","given":"Alexander V."},{"family":"Radeloff","given":"Volker C."},{"family":"Dubinin","given":"Maxim"},{"family":"Alcantara","given":"Camilo"}],"issued":{"date-parts":[["2012",11]]}}}],"schema":"https://github.com/citation-style-language/schema/raw/master/csl-citation.json"} </w:instrText>
+        <w:instrText xml:space="preserve"> ADDIN ZOTERO_ITEM CSL_CITATION {"citationID":"Jje0X2fI","properties":{"formattedCitation":"(Alexander V Prishchepov {\\i{}et al.}, 2012)","plainCitation":"(Alexander V Prishchepov et al., 2012)","noteIndex":0},"citationItems":[{"id":5,"uris":["http://zotero.org/users/5200241/items/KFDZBSW4"],"uri":["http://zotero.org/users/5200241/items/KFDZBSW4"],"itemData":{"id":5,"type":"article-journal","title":"Effects of institutional changes on land use: agricultural land abandonment during the transition from state-command to market-driven economies in post-Soviet Eastern Europe","container-title":"Environmental Research Letters","page":"024021","volume":"7","issue":"2","source":"Crossref","DOI":"10.1088/1748-9326/7/2/024021","ISSN":"1748-9326","title-short":"Effects of institutional changes on land use","language":"en","author":[{"family":"Prishchepov","given":"Alexander V"},{"family":"Radeloff","given":"Volker C"},{"family":"Baumann","given":"Matthias"},{"family":"Kuemmerle","given":"Tobias"},{"family":"Müller","given":"Daniel"}],"issued":{"date-parts":[["2012",6,1]]}}}],"schema":"https://github.com/citation-style-language/schema/raw/master/csl-citation.json"} </w:instrText>
       </w:r>
       <w:r>
         <w:rPr>
@@ -10651,21 +9846,12 @@
         </w:rPr>
         <w:fldChar w:fldCharType="separate"/>
       </w:r>
-      <w:proofErr w:type="spellStart"/>
-      <w:r>
-        <w:rPr>
-          <w:rFonts w:ascii="Arial" w:hAnsi="Arial" w:cs="Arial"/>
-          <w:sz w:val="22"/>
-        </w:rPr>
-        <w:t>Prishchepov</w:t>
-      </w:r>
-      <w:proofErr w:type="spellEnd"/>
-      <w:r>
-        <w:rPr>
-          <w:rFonts w:ascii="Arial" w:hAnsi="Arial" w:cs="Arial"/>
-          <w:sz w:val="22"/>
-        </w:rPr>
-        <w:t xml:space="preserve"> </w:t>
+      <w:r>
+        <w:rPr>
+          <w:rFonts w:ascii="Arial" w:hAnsi="Arial" w:cs="Arial"/>
+          <w:sz w:val="22"/>
+        </w:rPr>
+        <w:t xml:space="preserve">(Alexander V Prishchepov </w:t>
       </w:r>
       <w:r>
         <w:rPr>
@@ -10681,6 +9867,89 @@
           <w:rFonts w:ascii="Arial" w:hAnsi="Arial" w:cs="Arial"/>
           <w:sz w:val="22"/>
         </w:rPr>
+        <w:t>, 2012)</w:t>
+      </w:r>
+      <w:r>
+        <w:rPr>
+          <w:rFonts w:ascii="Arial" w:hAnsi="Arial" w:cs="Arial"/>
+          <w:sz w:val="22"/>
+          <w:szCs w:val="22"/>
+        </w:rPr>
+        <w:fldChar w:fldCharType="end"/>
+      </w:r>
+      <w:r>
+        <w:rPr>
+          <w:rFonts w:ascii="Arial" w:hAnsi="Arial" w:cs="Arial"/>
+          <w:sz w:val="22"/>
+          <w:szCs w:val="22"/>
+        </w:rPr>
+        <w:t xml:space="preserve">.The slow transfer of land may explain why agricultural abandonment was not seen directly following SUC in my classification, with the potential for increase following this three year study period. Although it is not completely improbable that my results introduce a new pattern, it is likely that agricultural abandonment decrease is observed due to another factor. </w:t>
+      </w:r>
+    </w:p>
+    <w:p>
+      <w:pPr>
+        <w:spacing w:line="360" w:lineRule="auto"/>
+        <w:rPr>
+          <w:rFonts w:ascii="Arial" w:hAnsi="Arial" w:cs="Arial"/>
+          <w:sz w:val="22"/>
+          <w:szCs w:val="22"/>
+        </w:rPr>
+      </w:pPr>
+    </w:p>
+    <w:p>
+      <w:pPr>
+        <w:spacing w:line="360" w:lineRule="auto"/>
+        <w:rPr>
+          <w:rFonts w:ascii="Arial" w:hAnsi="Arial" w:cs="Arial"/>
+          <w:sz w:val="22"/>
+          <w:szCs w:val="22"/>
+        </w:rPr>
+      </w:pPr>
+      <w:r>
+        <w:rPr>
+          <w:rFonts w:ascii="Arial" w:hAnsi="Arial" w:cs="Arial"/>
+          <w:sz w:val="22"/>
+          <w:szCs w:val="22"/>
+        </w:rPr>
+        <w:fldChar w:fldCharType="begin"/>
+      </w:r>
+      <w:r>
+        <w:rPr>
+          <w:rFonts w:ascii="Arial" w:hAnsi="Arial" w:cs="Arial"/>
+          <w:sz w:val="22"/>
+          <w:szCs w:val="22"/>
+        </w:rPr>
+        <w:instrText xml:space="preserve"> ADDIN ZOTERO_ITEM CSL_CITATION {"citationID":"HVX4a4jZ","properties":{"formattedCitation":"(Alexander V. Prishchepov {\\i{}et al.}, 2012)","plainCitation":"(Alexander V. Prishchepov et al., 2012)","noteIndex":0},"citationItems":[{"id":436,"uris":["http://zotero.org/users/5200241/items/3W58AYNZ"],"uri":["http://zotero.org/users/5200241/items/3W58AYNZ"],"itemData":{"id":436,"type":"article-journal","title":"The effect of Landsat ETM/ETM+ image acquisition dates on the detection of agricultural land abandonment in Eastern Europe","container-title":"Remote Sensing of Environment","page":"195-209","volume":"126","source":"Crossref","abstract":"Many terrestrial biomes are experiencing intensifying human land use. However, reductions in the intensity of agricultural land use are also common and can lead to agricultural land abandonment. Agricultural land abandonment has strong environmental and socio-economic consequences, but ﬁne-scale and spatially explicit data on agricultural land abandonment are sparse, particularly in developing countries and countries with transition economies, such as the post-Soviet countries of Eastern Europe. Remote sensing can potentially ﬁll this gap, but the satellite-based detection of fallow ﬁelds and shrub encroachment is difﬁcult and requires the collection of multiple images during the growing season. The availability of such multi-seasonal cloud-free image dates is often limited. The goal of our study was to determine how much “missing” Landsat TM/ETM+ images at key times in the growing season affect the accuracy of agricultural land abandonment classiﬁcation. We selected a study area in temperate Eastern Europe where post-socialist agricultural land abandonment had become widespread and analyzed six near-anniversary cloud-free Landsat images from “Spring”, “Summer” and “Fall” agriculturally deﬁned seasons for a preabandonment-time I (1989) and post-abandonment-time II (1999/2000). Using a factorial experiment, we tested how the classiﬁcation accuracy and spatial patterns of classiﬁed abandonment changed over all possible 49 image-date combinations when mapping both “abandoned arable land” and “abandoned managed grassland”. The conditional Kappa of our best overall classiﬁcation with support vector machines (SVM) was 90% for “abandoned arable land” and 72% for “abandoned managed grassland” when all six images were used for the classiﬁcation. Classiﬁcations with fewer image dates resulted in a substantial decrease of the conditional Kappa (from 93 to 54% for “abandoned arable land” and from to 75 to 50% for “abandoned managed grassland”). We also observed substantial decrease in accurate detection of land abandonment patterns when we compared our best overall classiﬁcation with the other 48 image date combinations (the Fuzzy Kappa, a measure of spatial similarity, ranged from 25.8 to 76.3% for “abandoned arable land” and from 30.4 to 79.5% for “abandoned managed grassland”). While the accuracy of the different abandonment classes was most sensitive to the number of image dates used for the classiﬁcation, the seasons captured also mattered, and the importance of speciﬁc seasonal image dates varied between the pre- and post-abandonment dates. For “abandoned arable land” it was important to have at least one “Spring” or “Summer” image for pre-abandonment and as many images as possible for postabandonment, with a “Spring” image again being most important. For “abandoned managed grassland” no speciﬁc seasonal image dates yielded statistically signiﬁcantly more accurate classiﬁcations. The factor that inﬂuenced the accurate detection of “abandoned managed grassland” was the number of multi-seasonal image dates (the more the better), rather than their exact dates. We also tested whether SVM performed better than the maximum likelihood classiﬁer. SVM outperformed the maximum likelihood classiﬁer only for “abandoned arable land” and only in image-date-rich cases. Our results showed that limited image-date availability in the Landsat record placed substantial limits on the accuracy of agricultural abandonment classiﬁcations and accurately detected agricultural land abandonment patterns. Thus, we warn to use agricultural land abandonment maps produced with the suboptimal image dates with caution, especially when the accurate rates and the patterns of agricultural land abandonment are crucial (e.g., for LULCC models). The abundance of agricultural abandonment in many parts of the world and its strong ecological and socio-economic consequences suggest that better monitoring of abandonment is necessary, and our results illustrated the image dates that were most important to accomplishing this task.","DOI":"10.1016/j.rse.2012.08.017","ISSN":"00344257","language":"en","author":[{"family":"Prishchepov","given":"Alexander V."},{"family":"Radeloff","given":"Volker C."},{"family":"Dubinin","given":"Maxim"},{"family":"Alcantara","given":"Camilo"}],"issued":{"date-parts":[["2012",11]]}}}],"schema":"https://github.com/citation-style-language/schema/raw/master/csl-citation.json"} </w:instrText>
+      </w:r>
+      <w:r>
+        <w:rPr>
+          <w:rFonts w:ascii="Arial" w:hAnsi="Arial" w:cs="Arial"/>
+          <w:sz w:val="22"/>
+          <w:szCs w:val="22"/>
+        </w:rPr>
+        <w:fldChar w:fldCharType="separate"/>
+      </w:r>
+      <w:r>
+        <w:rPr>
+          <w:rFonts w:ascii="Arial" w:hAnsi="Arial" w:cs="Arial"/>
+          <w:sz w:val="22"/>
+        </w:rPr>
+        <w:t xml:space="preserve">Prishchepov </w:t>
+      </w:r>
+      <w:r>
+        <w:rPr>
+          <w:rFonts w:ascii="Arial" w:hAnsi="Arial" w:cs="Arial"/>
+          <w:i/>
+          <w:iCs/>
+          <w:sz w:val="22"/>
+        </w:rPr>
+        <w:t>et al.</w:t>
+      </w:r>
+      <w:r>
+        <w:rPr>
+          <w:rFonts w:ascii="Arial" w:hAnsi="Arial" w:cs="Arial"/>
+          <w:sz w:val="22"/>
+        </w:rPr>
         <w:t xml:space="preserve"> (</w:t>
       </w:r>
       <w:r>
@@ -10758,23 +10027,7 @@
           <w:rFonts w:ascii="Arial" w:hAnsi="Arial" w:cs="Arial"/>
           <w:sz w:val="22"/>
         </w:rPr>
-        <w:t>(</w:t>
-      </w:r>
-      <w:proofErr w:type="spellStart"/>
-      <w:r>
-        <w:rPr>
-          <w:rFonts w:ascii="Arial" w:hAnsi="Arial" w:cs="Arial"/>
-          <w:sz w:val="22"/>
-        </w:rPr>
-        <w:t>Vanwambeke</w:t>
-      </w:r>
-      <w:proofErr w:type="spellEnd"/>
-      <w:r>
-        <w:rPr>
-          <w:rFonts w:ascii="Arial" w:hAnsi="Arial" w:cs="Arial"/>
-          <w:sz w:val="22"/>
-        </w:rPr>
-        <w:t xml:space="preserve"> </w:t>
+        <w:t xml:space="preserve">(Vanwambeke </w:t>
       </w:r>
       <w:r>
         <w:rPr>
@@ -10837,23 +10090,7 @@
           <w:rFonts w:ascii="Arial" w:hAnsi="Arial" w:cs="Arial"/>
           <w:sz w:val="22"/>
         </w:rPr>
-        <w:t xml:space="preserve">(Lugo and Helmer, 2004; </w:t>
-      </w:r>
-      <w:proofErr w:type="spellStart"/>
-      <w:r>
-        <w:rPr>
-          <w:rFonts w:ascii="Arial" w:hAnsi="Arial" w:cs="Arial"/>
-          <w:sz w:val="22"/>
-        </w:rPr>
-        <w:t>Ruskule</w:t>
-      </w:r>
-      <w:proofErr w:type="spellEnd"/>
-      <w:r>
-        <w:rPr>
-          <w:rFonts w:ascii="Arial" w:hAnsi="Arial" w:cs="Arial"/>
-          <w:sz w:val="22"/>
-        </w:rPr>
-        <w:t xml:space="preserve"> </w:t>
+        <w:t xml:space="preserve">(Lugo and Helmer, 2004; Ruskule </w:t>
       </w:r>
       <w:r>
         <w:rPr>
@@ -10944,23 +10181,7 @@
           <w:rFonts w:ascii="Arial" w:hAnsi="Arial" w:cs="Arial"/>
           <w:sz w:val="22"/>
         </w:rPr>
-        <w:t>(</w:t>
-      </w:r>
-      <w:proofErr w:type="spellStart"/>
-      <w:r>
-        <w:rPr>
-          <w:rFonts w:ascii="Arial" w:hAnsi="Arial" w:cs="Arial"/>
-          <w:sz w:val="22"/>
-        </w:rPr>
-        <w:t>Nikodemus</w:t>
-      </w:r>
-      <w:proofErr w:type="spellEnd"/>
-      <w:r>
-        <w:rPr>
-          <w:rFonts w:ascii="Arial" w:hAnsi="Arial" w:cs="Arial"/>
-          <w:sz w:val="22"/>
-        </w:rPr>
-        <w:t xml:space="preserve"> </w:t>
+        <w:t xml:space="preserve">(Nikodemus </w:t>
       </w:r>
       <w:r>
         <w:rPr>
@@ -10976,23 +10197,7 @@
           <w:rFonts w:ascii="Arial" w:hAnsi="Arial" w:cs="Arial"/>
           <w:sz w:val="22"/>
         </w:rPr>
-        <w:t xml:space="preserve">, 2005; Alexander V </w:t>
-      </w:r>
-      <w:proofErr w:type="spellStart"/>
-      <w:r>
-        <w:rPr>
-          <w:rFonts w:ascii="Arial" w:hAnsi="Arial" w:cs="Arial"/>
-          <w:sz w:val="22"/>
-        </w:rPr>
-        <w:t>Prishchepov</w:t>
-      </w:r>
-      <w:proofErr w:type="spellEnd"/>
-      <w:r>
-        <w:rPr>
-          <w:rFonts w:ascii="Arial" w:hAnsi="Arial" w:cs="Arial"/>
-          <w:sz w:val="22"/>
-        </w:rPr>
-        <w:t xml:space="preserve"> </w:t>
+        <w:t xml:space="preserve">, 2005; Alexander V Prishchepov </w:t>
       </w:r>
       <w:r>
         <w:rPr>
@@ -11068,25 +10273,7 @@
           <w:color w:val="000000"/>
           <w:sz w:val="22"/>
         </w:rPr>
-        <w:t>(</w:t>
-      </w:r>
-      <w:proofErr w:type="spellStart"/>
-      <w:r>
-        <w:rPr>
-          <w:rFonts w:ascii="Arial" w:hAnsi="Arial" w:cs="Arial"/>
-          <w:color w:val="000000"/>
-          <w:sz w:val="22"/>
-        </w:rPr>
-        <w:t>Vanwambeke</w:t>
-      </w:r>
-      <w:proofErr w:type="spellEnd"/>
-      <w:r>
-        <w:rPr>
-          <w:rFonts w:ascii="Arial" w:hAnsi="Arial" w:cs="Arial"/>
-          <w:color w:val="000000"/>
-          <w:sz w:val="22"/>
-        </w:rPr>
-        <w:t xml:space="preserve"> </w:t>
+        <w:t xml:space="preserve">(Vanwambeke </w:t>
       </w:r>
       <w:r>
         <w:rPr>
@@ -11160,163 +10347,17 @@
         <w:spacing w:line="360" w:lineRule="auto"/>
         <w:rPr>
           <w:rFonts w:ascii="Arial" w:hAnsi="Arial" w:cs="Arial"/>
-          <w:b/>
-          <w:sz w:val="22"/>
-          <w:szCs w:val="22"/>
-        </w:rPr>
-      </w:pPr>
-    </w:p>
-    <w:p>
-      <w:pPr>
-        <w:spacing w:line="360" w:lineRule="auto"/>
-        <w:rPr>
-          <w:rFonts w:ascii="Arial" w:hAnsi="Arial" w:cs="Arial"/>
-          <w:b/>
-          <w:sz w:val="22"/>
-          <w:szCs w:val="22"/>
-        </w:rPr>
-      </w:pPr>
-      <w:r>
-        <w:rPr>
-          <w:rFonts w:ascii="Arial" w:hAnsi="Arial" w:cs="Arial"/>
-          <w:b/>
-          <w:sz w:val="22"/>
-          <w:szCs w:val="22"/>
-        </w:rPr>
-        <w:t xml:space="preserve">4.2.3 </w:t>
-      </w:r>
-      <w:r>
-        <w:rPr>
-          <w:rFonts w:ascii="Arial" w:hAnsi="Arial" w:cs="Arial"/>
-          <w:b/>
-          <w:color w:val="000000" w:themeColor="text1"/>
-          <w:sz w:val="22"/>
-          <w:szCs w:val="24"/>
-        </w:rPr>
-        <w:t>Other potential predictors of land use change: location</w:t>
-      </w:r>
-    </w:p>
-    <w:p>
-      <w:pPr>
-        <w:spacing w:line="360" w:lineRule="auto"/>
-        <w:rPr>
-          <w:rFonts w:ascii="Arial" w:hAnsi="Arial" w:cs="Arial"/>
-          <w:sz w:val="22"/>
-          <w:szCs w:val="22"/>
-        </w:rPr>
-      </w:pPr>
-    </w:p>
-    <w:p>
-      <w:pPr>
-        <w:spacing w:line="360" w:lineRule="auto"/>
-        <w:rPr>
-          <w:rFonts w:ascii="Arial" w:hAnsi="Arial" w:cs="Arial"/>
-          <w:b/>
-          <w:sz w:val="24"/>
-          <w:szCs w:val="24"/>
-        </w:rPr>
-      </w:pPr>
-      <w:r>
-        <w:rPr>
-          <w:rFonts w:ascii="Arial" w:hAnsi="Arial" w:cs="Arial"/>
-          <w:b/>
-          <w:sz w:val="24"/>
-          <w:szCs w:val="24"/>
-        </w:rPr>
-        <w:t xml:space="preserve">4.3 </w:t>
-      </w:r>
-      <w:r>
-        <w:rPr>
-          <w:rFonts w:ascii="Arial" w:hAnsi="Arial" w:cs="Arial"/>
-          <w:b/>
-          <w:sz w:val="24"/>
-          <w:szCs w:val="24"/>
-        </w:rPr>
-        <w:t xml:space="preserve">Do the strength and direction of land use transitions change within the three years following </w:t>
-      </w:r>
-      <w:r>
-        <w:rPr>
-          <w:rFonts w:ascii="Arial" w:hAnsi="Arial" w:cs="Arial"/>
-          <w:b/>
-          <w:sz w:val="24"/>
-          <w:szCs w:val="24"/>
-        </w:rPr>
-        <w:t>socio-politico-economic</w:t>
-      </w:r>
-      <w:r>
-        <w:rPr>
-          <w:rFonts w:ascii="Arial" w:hAnsi="Arial" w:cs="Arial"/>
-          <w:b/>
-          <w:sz w:val="24"/>
-          <w:szCs w:val="24"/>
-        </w:rPr>
-        <w:t xml:space="preserve"> events?</w:t>
-      </w:r>
-    </w:p>
-    <w:p>
-      <w:pPr>
-        <w:spacing w:line="360" w:lineRule="auto"/>
-        <w:rPr>
-          <w:rFonts w:ascii="Arial" w:hAnsi="Arial" w:cs="Arial"/>
-          <w:sz w:val="22"/>
-          <w:szCs w:val="22"/>
-        </w:rPr>
-      </w:pPr>
-    </w:p>
-    <w:p>
-      <w:pPr>
-        <w:spacing w:line="360" w:lineRule="auto"/>
-        <w:rPr>
-          <w:rFonts w:ascii="Arial" w:hAnsi="Arial" w:cs="Arial"/>
-          <w:b/>
-          <w:sz w:val="22"/>
-          <w:szCs w:val="22"/>
-        </w:rPr>
-      </w:pPr>
-      <w:r>
-        <w:rPr>
-          <w:rFonts w:ascii="Arial" w:hAnsi="Arial" w:cs="Arial"/>
-          <w:b/>
-          <w:sz w:val="22"/>
-          <w:szCs w:val="22"/>
-        </w:rPr>
-        <w:t>4.3.1 Soviet Union Collapse</w:t>
-      </w:r>
-    </w:p>
-    <w:p>
-      <w:pPr>
-        <w:spacing w:line="360" w:lineRule="auto"/>
-        <w:rPr>
-          <w:rFonts w:ascii="Arial" w:hAnsi="Arial" w:cs="Arial"/>
-          <w:sz w:val="22"/>
-          <w:szCs w:val="22"/>
-        </w:rPr>
-      </w:pPr>
-      <w:r>
-        <w:rPr>
-          <w:rFonts w:ascii="Arial" w:hAnsi="Arial" w:cs="Arial"/>
-          <w:sz w:val="22"/>
-          <w:szCs w:val="22"/>
-        </w:rPr>
-        <w:t xml:space="preserve">My results indicate that there was a significant decrease in the amount of land transitioning from intensive agriculture to abandoned land directly following SUC. A decrease in this transition is emulated by the decline of abandoned land area explained in section 4.2.1. When coupled, it is evident that the interplay between abandoned and intensive land uses is significant: when abandoned land cover decreases, intensive land cover increases and </w:t>
-      </w:r>
-      <w:proofErr w:type="spellStart"/>
-      <w:r>
-        <w:rPr>
-          <w:rFonts w:ascii="Arial" w:hAnsi="Arial" w:cs="Arial"/>
-          <w:sz w:val="22"/>
-          <w:szCs w:val="22"/>
-        </w:rPr>
-        <w:t>visa</w:t>
-      </w:r>
-      <w:proofErr w:type="spellEnd"/>
-      <w:r>
-        <w:rPr>
-          <w:rFonts w:ascii="Arial" w:hAnsi="Arial" w:cs="Arial"/>
-          <w:sz w:val="22"/>
-          <w:szCs w:val="22"/>
-        </w:rPr>
-        <w:t xml:space="preserve"> versa. As described, I expected that the reverse would happen, with intensive land cover decreasing and abandoned land cover increasing. It is unlikely that intensive land cover would continue to increase, owing to the collapse of the intensive Soviet agricultural system </w:t>
+          <w:sz w:val="22"/>
+          <w:szCs w:val="22"/>
+        </w:rPr>
+      </w:pPr>
+      <w:r>
+        <w:rPr>
+          <w:rFonts w:ascii="Arial" w:hAnsi="Arial" w:cs="Arial"/>
+          <w:sz w:val="22"/>
+          <w:szCs w:val="22"/>
+        </w:rPr>
+        <w:t xml:space="preserve">My results suggest that within the three years following EUA, abandoned land decreased and intensive land cover increased. Intensive land use increase is well cited following EUA, as support schemes provided by the EU promoted agricultural restoration </w:t>
       </w:r>
       <w:r>
         <w:rPr>
@@ -11332,7 +10373,7 @@
           <w:sz w:val="22"/>
           <w:szCs w:val="22"/>
         </w:rPr>
-        <w:instrText xml:space="preserve"> ADDIN ZOTERO_ITEM CSL_CITATION {"citationID":"DOYiamgN","properties":{"formattedCitation":"(Fonji and Taff, 2014)","plainCitation":"(Fonji and Taff, 2014)","noteIndex":0},"citationItems":[{"id":108,"uris":["http://zotero.org/users/5200241/items/9HMRCYI9"],"uri":["http://zotero.org/users/5200241/items/9HMRCYI9"],"itemData":{"id":108,"type":"article-journal","title":"Using satellite data to monitor land-use land-cover change in North-eastern Latvia","container-title":"SpringerPlus","page":"61","volume":"3","issue":"1","source":"Crossref","abstract":"Land-use and land-cover change (LULCC), especially those caused by human activities, is one of the most important components of global environmental change (Jessen 3rd edition: 1-526 2005). In this study the effects of geographic and demographic factors on LULCC are analyzed in northeastern Latvia using official estimates from census and vital statistics data, and using remotely sensed satellite imagery (Landsat Thematic Mapper) acquired from 1992 and 2007. The remote sensing images, elevation data, in-situ ground truth and ground control data (using GPS), census and vital statistics data were processed, integrated, and analyzed in a geographic information system (GIS). Changes in six categories of land-use and land-cover (wetland, water, agriculture, forest, bare field and urban/suburban) were studied to determine their relationship to demographic and geographic factors between 1992 and 2007. Supervised classifications were performed on the Landsat images. Analysis of land cover change based on “change-to” categories between the 1992 and 2007 images revealed that changes to forest were the most common type of change (17.1% of pixels), followed by changes to agriculture (8.6%) and the fewest were changes to urban/suburban (0.8%). Integration of population data and land-cover change data revealed key findings: areas near to roads underwent more LULCC and areas far away from Riga underwent less LULCC. Range in elevation was positively correlated with all LULCC categories. Population density was found to be associated with most LULCC categories but the direction of effect was scale dependent. This paper shows how socio-demographic data can be integrated with satellite image data and cartographic data to analyze drivers of LULCC at multiple spatial scales.","DOI":"10.1186/2193-1801-3-61","ISSN":"2193-1801","language":"en","author":[{"family":"Fonji","given":"Simon"},{"family":"Taff","given":"Gregory N"}],"issued":{"date-parts":[["2014"]]}}}],"schema":"https://github.com/citation-style-language/schema/raw/master/csl-citation.json"} </w:instrText>
+        <w:instrText xml:space="preserve"> ADDIN ZOTERO_ITEM CSL_CITATION {"citationID":"VjoisV4o","properties":{"formattedCitation":"(Vanwambeke {\\i{}et al.}, 2012)","plainCitation":"(Vanwambeke et al., 2012)","noteIndex":0},"citationItems":[{"id":407,"uris":["http://zotero.org/users/5200241/items/VXP9P7YL"],"uri":["http://zotero.org/users/5200241/items/VXP9P7YL"],"itemData":{"id":407,"type":"article-journal","title":"From USSR to EU: 20 years of rural landscape changes in Vidzeme, Latvia","container-title":"Landscape and Urban Planning","page":"241-249","volume":"105","issue":"3","source":"Crossref","abstract":"Landscape changes have been observed throughout rural Europe over the past decades in relation to intensifying agriculture and land marginalisation. This is particularly true for Central and Eastern Europe as drastic political and socio-economic changes have taken place over the past century, as is the case for Latvia. Using a detailed time series of high-resolution remotely sensed images spanning from 1988 to 2007, the landscape structure (composition and conﬁguration) in Vidzeme, central Latvia, is examined and compared between periods. Major recent events for the country, such as independence and entry into the European Union are covered. The effect on landscape structure of various socio-economic, infrastructure, physical variables, and national and European subsidies for agriculture is also investigated for the period 2000–2007. This analysis indicated that subsidies play a major role in maintaining agriculture, mostly by restoring the intensively used landscape developed during the Soviet era. The government is also shaping the landscape through its forest management. The 20-year span of the analysis underlines the non-linearity and reversibility of changes observed in the aftermath of independence.","DOI":"10.1016/j.landurbplan.2011.12.009","ISSN":"01692046","title-short":"From USSR to EU","language":"en","author":[{"family":"Vanwambeke","given":"Sophie O."},{"family":"Meyfroidt","given":"Patrick"},{"family":"Nikodemus","given":"Oļģerts"}],"issued":{"date-parts":[["2012",4]]}}}],"schema":"https://github.com/citation-style-language/schema/raw/master/csl-citation.json"} </w:instrText>
       </w:r>
       <w:r>
         <w:rPr>
@@ -11345,102 +10386,9 @@
       <w:r>
         <w:rPr>
           <w:rFonts w:ascii="Arial" w:hAnsi="Arial" w:cs="Arial"/>
-          <w:noProof/>
-          <w:sz w:val="22"/>
-          <w:szCs w:val="22"/>
-        </w:rPr>
-        <w:t>(Fonji and Taff, 2014)</w:t>
-      </w:r>
-      <w:r>
-        <w:rPr>
-          <w:rFonts w:ascii="Arial" w:hAnsi="Arial" w:cs="Arial"/>
-          <w:sz w:val="22"/>
-          <w:szCs w:val="22"/>
-        </w:rPr>
-        <w:fldChar w:fldCharType="end"/>
-      </w:r>
-      <w:r>
-        <w:rPr>
-          <w:rFonts w:ascii="Arial" w:hAnsi="Arial" w:cs="Arial"/>
-          <w:sz w:val="22"/>
-          <w:szCs w:val="22"/>
-        </w:rPr>
-        <w:t>. It is probable that the transition between intensive to abandoned land will reverse in direction after this three-year period.</w:t>
-      </w:r>
-    </w:p>
-    <w:p>
-      <w:pPr>
-        <w:spacing w:line="360" w:lineRule="auto"/>
-        <w:rPr>
-          <w:rFonts w:ascii="Arial" w:hAnsi="Arial" w:cs="Arial"/>
-          <w:sz w:val="22"/>
-          <w:szCs w:val="22"/>
-        </w:rPr>
-      </w:pPr>
-    </w:p>
-    <w:p>
-      <w:pPr>
-        <w:spacing w:line="360" w:lineRule="auto"/>
-        <w:rPr>
-          <w:rFonts w:ascii="Arial" w:hAnsi="Arial" w:cs="Arial"/>
-          <w:sz w:val="22"/>
-          <w:szCs w:val="22"/>
-        </w:rPr>
-      </w:pPr>
-      <w:r>
-        <w:rPr>
-          <w:rFonts w:ascii="Arial" w:hAnsi="Arial" w:cs="Arial"/>
-          <w:sz w:val="22"/>
-          <w:szCs w:val="22"/>
-        </w:rPr>
-        <w:t xml:space="preserve">My results demonstrate the lack of a clear relationship between the transition from intensive to extensive land. On account of the slow reform where the once large, collective Soviet farms were divided and given to their previous land owners </w:t>
-      </w:r>
-      <w:r>
-        <w:rPr>
-          <w:rFonts w:ascii="Arial" w:hAnsi="Arial" w:cs="Arial"/>
-          <w:sz w:val="22"/>
-          <w:szCs w:val="22"/>
-        </w:rPr>
-        <w:fldChar w:fldCharType="begin"/>
-      </w:r>
-      <w:r>
-        <w:rPr>
-          <w:rFonts w:ascii="Arial" w:hAnsi="Arial" w:cs="Arial"/>
-          <w:sz w:val="22"/>
-          <w:szCs w:val="22"/>
-        </w:rPr>
-        <w:instrText xml:space="preserve"> ADDIN ZOTERO_ITEM CSL_CITATION {"citationID":"nFnInaQe","properties":{"formattedCitation":"(Nikodemus {\\i{}et al.}, 2005)","plainCitation":"(Nikodemus et al., 2005)","noteIndex":0},"citationItems":[{"id":446,"uris":["http://zotero.org/users/5200241/items/WYI95ZHT"],"uri":["http://zotero.org/users/5200241/items/WYI95ZHT"],"itemData":{"id":446,"type":"article-journal","title":"The impact of economic, social and political factors on the landscape structure of the Vidzeme Uplands in Latvia","container-title":"Landscape and Urban Planning","page":"57-67","volume":"70","issue":"1-2","source":"Crossref","abstract":"Changes in landscape structure in a typical part of the Vidzeme Uplands in central Latvia during the 20th century are analysed and anticipated changes in the 21st century are projected. Forest areas gradually increased in the Vidzeme Uplands over the course of the 20th century. This increase was associated with several factors: the economic policy in Latvia during the 1930s, the exile of farmers in 1940 and 1949 after the Soviet occupation of Latvia, the aggregation of land into collective farms, the amalgamation of small collective farms, the formation of large-scale Soviet collective farms, and widespread land melioration.","DOI":"10.1016/j.landurbplan.2003.10.005","ISSN":"01692046","language":"en","author":[{"family":"Nikodemus","given":"Oļǵerts"},{"family":"Bell","given":"Simon"},{"family":"Grı̄ne","given":"Ineta"},{"family":"Liepiņš","given":"Ingus"}],"issued":{"date-parts":[["2005",1]]}}}],"schema":"https://github.com/citation-style-language/schema/raw/master/csl-citation.json"} </w:instrText>
-      </w:r>
-      <w:r>
-        <w:rPr>
-          <w:rFonts w:ascii="Arial" w:hAnsi="Arial" w:cs="Arial"/>
-          <w:sz w:val="22"/>
-          <w:szCs w:val="22"/>
-        </w:rPr>
-        <w:fldChar w:fldCharType="separate"/>
-      </w:r>
-      <w:r>
-        <w:rPr>
-          <w:rFonts w:ascii="Arial" w:hAnsi="Arial" w:cs="Arial"/>
-          <w:sz w:val="22"/>
-        </w:rPr>
-        <w:t>(</w:t>
-      </w:r>
-      <w:proofErr w:type="spellStart"/>
-      <w:r>
-        <w:rPr>
-          <w:rFonts w:ascii="Arial" w:hAnsi="Arial" w:cs="Arial"/>
-          <w:sz w:val="22"/>
-        </w:rPr>
-        <w:t>Nikodemus</w:t>
-      </w:r>
-      <w:proofErr w:type="spellEnd"/>
-      <w:r>
-        <w:rPr>
-          <w:rFonts w:ascii="Arial" w:hAnsi="Arial" w:cs="Arial"/>
-          <w:sz w:val="22"/>
-        </w:rPr>
-        <w:t xml:space="preserve"> </w:t>
+          <w:sz w:val="22"/>
+        </w:rPr>
+        <w:t xml:space="preserve">(Vanwambeke </w:t>
       </w:r>
       <w:r>
         <w:rPr>
@@ -11456,6 +10404,1482 @@
           <w:rFonts w:ascii="Arial" w:hAnsi="Arial" w:cs="Arial"/>
           <w:sz w:val="22"/>
         </w:rPr>
+        <w:t>, 2012)</w:t>
+      </w:r>
+      <w:r>
+        <w:rPr>
+          <w:rFonts w:ascii="Arial" w:hAnsi="Arial" w:cs="Arial"/>
+          <w:sz w:val="22"/>
+          <w:szCs w:val="22"/>
+        </w:rPr>
+        <w:fldChar w:fldCharType="end"/>
+      </w:r>
+      <w:r>
+        <w:rPr>
+          <w:rFonts w:ascii="Arial" w:hAnsi="Arial" w:cs="Arial"/>
+          <w:sz w:val="22"/>
+          <w:szCs w:val="22"/>
+        </w:rPr>
+        <w:t xml:space="preserve">. Directly following EUA, over 50% of agricultural land was cropped with the support of single area payments (SAPs) </w:t>
+      </w:r>
+      <w:r>
+        <w:rPr>
+          <w:rFonts w:ascii="Arial" w:hAnsi="Arial" w:cs="Arial"/>
+          <w:sz w:val="22"/>
+          <w:szCs w:val="22"/>
+        </w:rPr>
+        <w:fldChar w:fldCharType="begin"/>
+      </w:r>
+      <w:r>
+        <w:rPr>
+          <w:rFonts w:ascii="Arial" w:hAnsi="Arial" w:cs="Arial"/>
+          <w:sz w:val="22"/>
+          <w:szCs w:val="22"/>
+        </w:rPr>
+        <w:instrText xml:space="preserve"> ADDIN ZOTERO_ITEM CSL_CITATION {"citationID":"D38Zdyht","properties":{"formattedCitation":"(Nikodemus {\\i{}et al.}, 2010)","plainCitation":"(Nikodemus et al., 2010)","noteIndex":0},"citationItems":[{"id":309,"uris":["http://zotero.org/users/5200241/items/WABNCBWP"],"uri":["http://zotero.org/users/5200241/items/WABNCBWP"],"itemData":{"id":309,"type":"article-journal","title":"The Influence of European Union Single Area Payments and Less Favoured Area Payments on the Latvian Landscape","container-title":"European Countryside","page":"25-41","volume":"1","author":[{"family":"Nikodemus","given":"Olgerts"},{"family":"Bell","given":"Simon"},{"family":"Penēze","given":"Zanda"},{"literal":"Imants Krūze"}],"issued":{"date-parts":[["2010"]]}}}],"schema":"https://github.com/citation-style-language/schema/raw/master/csl-citation.json"} </w:instrText>
+      </w:r>
+      <w:r>
+        <w:rPr>
+          <w:rFonts w:ascii="Arial" w:hAnsi="Arial" w:cs="Arial"/>
+          <w:sz w:val="22"/>
+          <w:szCs w:val="22"/>
+        </w:rPr>
+        <w:fldChar w:fldCharType="separate"/>
+      </w:r>
+      <w:r>
+        <w:rPr>
+          <w:rFonts w:ascii="Arial" w:hAnsi="Arial" w:cs="Arial"/>
+          <w:sz w:val="22"/>
+        </w:rPr>
+        <w:t xml:space="preserve">(Nikodemus </w:t>
+      </w:r>
+      <w:r>
+        <w:rPr>
+          <w:rFonts w:ascii="Arial" w:hAnsi="Arial" w:cs="Arial"/>
+          <w:i/>
+          <w:iCs/>
+          <w:sz w:val="22"/>
+        </w:rPr>
+        <w:t>et al.</w:t>
+      </w:r>
+      <w:r>
+        <w:rPr>
+          <w:rFonts w:ascii="Arial" w:hAnsi="Arial" w:cs="Arial"/>
+          <w:sz w:val="22"/>
+        </w:rPr>
+        <w:t>, 2010)</w:t>
+      </w:r>
+      <w:r>
+        <w:rPr>
+          <w:rFonts w:ascii="Arial" w:hAnsi="Arial" w:cs="Arial"/>
+          <w:sz w:val="22"/>
+          <w:szCs w:val="22"/>
+        </w:rPr>
+        <w:fldChar w:fldCharType="end"/>
+      </w:r>
+      <w:r>
+        <w:rPr>
+          <w:rFonts w:ascii="Arial" w:hAnsi="Arial" w:cs="Arial"/>
+          <w:sz w:val="22"/>
+          <w:szCs w:val="22"/>
+        </w:rPr>
+        <w:t xml:space="preserve">. SAPs are given at a fixed rate per hectare for maintained agricultural land. SAPs tend to encourage large, intensive fields, potentially causing the increase in intensive, homogeneous agriculture seen </w:t>
+      </w:r>
+      <w:r>
+        <w:rPr>
+          <w:rFonts w:ascii="Arial" w:hAnsi="Arial" w:cs="Arial"/>
+          <w:sz w:val="22"/>
+          <w:szCs w:val="22"/>
+        </w:rPr>
+        <w:fldChar w:fldCharType="begin"/>
+      </w:r>
+      <w:r>
+        <w:rPr>
+          <w:rFonts w:ascii="Arial" w:hAnsi="Arial" w:cs="Arial"/>
+          <w:sz w:val="22"/>
+          <w:szCs w:val="22"/>
+        </w:rPr>
+        <w:instrText xml:space="preserve"> ADDIN ZOTERO_ITEM CSL_CITATION {"citationID":"1cPw1d9g","properties":{"formattedCitation":"(Nikodemus {\\i{}et al.}, 2010; Fonji and Taff, 2014)","plainCitation":"(Nikodemus et al., 2010; Fonji and Taff, 2014)","noteIndex":0},"citationItems":[{"id":309,"uris":["http://zotero.org/users/5200241/items/WABNCBWP"],"uri":["http://zotero.org/users/5200241/items/WABNCBWP"],"itemData":{"id":309,"type":"article-journal","title":"The Influence of European Union Single Area Payments and Less Favoured Area Payments on the Latvian Landscape","container-title":"European Countryside","page":"25-41","volume":"1","author":[{"family":"Nikodemus","given":"Olgerts"},{"family":"Bell","given":"Simon"},{"family":"Penēze","given":"Zanda"},{"literal":"Imants Krūze"}],"issued":{"date-parts":[["2010"]]}}},{"id":108,"uris":["http://zotero.org/users/5200241/items/9HMRCYI9"],"uri":["http://zotero.org/users/5200241/items/9HMRCYI9"],"itemData":{"id":108,"type":"article-journal","title":"Using satellite data to monitor land-use land-cover change in North-eastern Latvia","container-title":"SpringerPlus","page":"61","volume":"3","issue":"1","source":"Crossref","abstract":"Land-use and land-cover change (LULCC), especially those caused by human activities, is one of the most important components of global environmental change (Jessen 3rd edition: 1-526 2005). In this study the effects of geographic and demographic factors on LULCC are analyzed in northeastern Latvia using official estimates from census and vital statistics data, and using remotely sensed satellite imagery (Landsat Thematic Mapper) acquired from 1992 and 2007. The remote sensing images, elevation data, in-situ ground truth and ground control data (using GPS), census and vital statistics data were processed, integrated, and analyzed in a geographic information system (GIS). Changes in six categories of land-use and land-cover (wetland, water, agriculture, forest, bare field and urban/suburban) were studied to determine their relationship to demographic and geographic factors between 1992 and 2007. Supervised classifications were performed on the Landsat images. Analysis of land cover change based on “change-to” categories between the 1992 and 2007 images revealed that changes to forest were the most common type of change (17.1% of pixels), followed by changes to agriculture (8.6%) and the fewest were changes to urban/suburban (0.8%). Integration of population data and land-cover change data revealed key findings: areas near to roads underwent more LULCC and areas far away from Riga underwent less LULCC. Range in elevation was positively correlated with all LULCC categories. Population density was found to be associated with most LULCC categories but the direction of effect was scale dependent. This paper shows how socio-demographic data can be integrated with satellite image data and cartographic data to analyze drivers of LULCC at multiple spatial scales.","DOI":"10.1186/2193-1801-3-61","ISSN":"2193-1801","language":"en","author":[{"family":"Fonji","given":"Simon"},{"family":"Taff","given":"Gregory N"}],"issued":{"date-parts":[["2014"]]}}}],"schema":"https://github.com/citation-style-language/schema/raw/master/csl-citation.json"} </w:instrText>
+      </w:r>
+      <w:r>
+        <w:rPr>
+          <w:rFonts w:ascii="Arial" w:hAnsi="Arial" w:cs="Arial"/>
+          <w:sz w:val="22"/>
+          <w:szCs w:val="22"/>
+        </w:rPr>
+        <w:fldChar w:fldCharType="separate"/>
+      </w:r>
+      <w:r>
+        <w:rPr>
+          <w:rFonts w:ascii="Arial" w:hAnsi="Arial" w:cs="Arial"/>
+          <w:sz w:val="22"/>
+        </w:rPr>
+        <w:t xml:space="preserve">(Nikodemus </w:t>
+      </w:r>
+      <w:r>
+        <w:rPr>
+          <w:rFonts w:ascii="Arial" w:hAnsi="Arial" w:cs="Arial"/>
+          <w:i/>
+          <w:iCs/>
+          <w:sz w:val="22"/>
+        </w:rPr>
+        <w:t>et al.</w:t>
+      </w:r>
+      <w:r>
+        <w:rPr>
+          <w:rFonts w:ascii="Arial" w:hAnsi="Arial" w:cs="Arial"/>
+          <w:sz w:val="22"/>
+        </w:rPr>
+        <w:t>, 2010; Fonji and Taff, 2014)</w:t>
+      </w:r>
+      <w:r>
+        <w:rPr>
+          <w:rFonts w:ascii="Arial" w:hAnsi="Arial" w:cs="Arial"/>
+          <w:sz w:val="22"/>
+          <w:szCs w:val="22"/>
+        </w:rPr>
+        <w:fldChar w:fldCharType="end"/>
+      </w:r>
+      <w:r>
+        <w:rPr>
+          <w:rFonts w:ascii="Arial" w:hAnsi="Arial" w:cs="Arial"/>
+          <w:sz w:val="22"/>
+          <w:szCs w:val="22"/>
+        </w:rPr>
+        <w:t xml:space="preserve">. </w:t>
+      </w:r>
+      <w:r>
+        <w:rPr>
+          <w:rFonts w:ascii="Arial" w:hAnsi="Arial" w:cs="Arial"/>
+          <w:sz w:val="22"/>
+          <w:szCs w:val="22"/>
+        </w:rPr>
+        <w:fldChar w:fldCharType="begin"/>
+      </w:r>
+      <w:r>
+        <w:rPr>
+          <w:rFonts w:ascii="Arial" w:hAnsi="Arial" w:cs="Arial"/>
+          <w:sz w:val="22"/>
+          <w:szCs w:val="22"/>
+        </w:rPr>
+        <w:instrText xml:space="preserve"> ADDIN ZOTERO_ITEM CSL_CITATION {"citationID":"vuRxHUd8","properties":{"formattedCitation":"(Csaki and Jambor, 2010)","plainCitation":"(Csaki and Jambor, 2010)","noteIndex":0},"citationItems":[{"id":460,"uris":["http://zotero.org/users/5200241/items/Z7VR5HRI"],"uri":["http://zotero.org/users/5200241/items/Z7VR5HRI"],"itemData":{"id":460,"type":"article-journal","title":"Five Years of Accession: Impacts on Agriculture in the NMS Les cinq années suivant l’adhésion: incidences sur l’agriculture des pays non membres Fünf Jahre Mitgliedschaft: Auswirkungen auf die Landwirtschaft in den neuen Mitgliedsstaaten","container-title":"EuroChoices","page":"10-17","volume":"9","issue":"2","source":"Crossref","DOI":"10.1111/j.1746-692X.2010.00164.x","ISSN":"14780917","title-short":"Five Years of Accession","language":"en","author":[{"family":"Csaki","given":"Csaba"},{"family":"Jambor","given":"Attila"}],"issued":{"date-parts":[["2010",8]]}}}],"schema":"https://github.com/citation-style-language/schema/raw/master/csl-citation.json"} </w:instrText>
+      </w:r>
+      <w:r>
+        <w:rPr>
+          <w:rFonts w:ascii="Arial" w:hAnsi="Arial" w:cs="Arial"/>
+          <w:sz w:val="22"/>
+          <w:szCs w:val="22"/>
+        </w:rPr>
+        <w:fldChar w:fldCharType="separate"/>
+      </w:r>
+      <w:r>
+        <w:rPr>
+          <w:rFonts w:ascii="Arial" w:hAnsi="Arial" w:cs="Arial"/>
+          <w:noProof/>
+          <w:sz w:val="22"/>
+          <w:szCs w:val="22"/>
+        </w:rPr>
+        <w:t>Csaki and Jambor (2010)</w:t>
+      </w:r>
+      <w:r>
+        <w:rPr>
+          <w:rFonts w:ascii="Arial" w:hAnsi="Arial" w:cs="Arial"/>
+          <w:sz w:val="22"/>
+          <w:szCs w:val="22"/>
+        </w:rPr>
+        <w:fldChar w:fldCharType="end"/>
+      </w:r>
+      <w:r>
+        <w:rPr>
+          <w:rFonts w:ascii="Arial" w:hAnsi="Arial" w:cs="Arial"/>
+          <w:sz w:val="22"/>
+          <w:szCs w:val="22"/>
+        </w:rPr>
+        <w:t xml:space="preserve"> found an 8% increase in large farms directly following EUA. Land reclamation was more common in areas that were previously intensively used, potentially having a part to play in the increase of intensively used land </w:t>
+      </w:r>
+      <w:r>
+        <w:rPr>
+          <w:rFonts w:ascii="Arial" w:hAnsi="Arial" w:cs="Arial"/>
+          <w:sz w:val="22"/>
+          <w:szCs w:val="22"/>
+        </w:rPr>
+        <w:fldChar w:fldCharType="begin"/>
+      </w:r>
+      <w:r>
+        <w:rPr>
+          <w:rFonts w:ascii="Arial" w:hAnsi="Arial" w:cs="Arial"/>
+          <w:sz w:val="22"/>
+          <w:szCs w:val="22"/>
+        </w:rPr>
+        <w:instrText xml:space="preserve"> ADDIN ZOTERO_ITEM CSL_CITATION {"citationID":"3uMTn4SL","properties":{"formattedCitation":"(Vanwambeke {\\i{}et al.}, 2012)","plainCitation":"(Vanwambeke et al., 2012)","noteIndex":0},"citationItems":[{"id":407,"uris":["http://zotero.org/users/5200241/items/VXP9P7YL"],"uri":["http://zotero.org/users/5200241/items/VXP9P7YL"],"itemData":{"id":407,"type":"article-journal","title":"From USSR to EU: 20 years of rural landscape changes in Vidzeme, Latvia","container-title":"Landscape and Urban Planning","page":"241-249","volume":"105","issue":"3","source":"Crossref","abstract":"Landscape changes have been observed throughout rural Europe over the past decades in relation to intensifying agriculture and land marginalisation. This is particularly true for Central and Eastern Europe as drastic political and socio-economic changes have taken place over the past century, as is the case for Latvia. Using a detailed time series of high-resolution remotely sensed images spanning from 1988 to 2007, the landscape structure (composition and conﬁguration) in Vidzeme, central Latvia, is examined and compared between periods. Major recent events for the country, such as independence and entry into the European Union are covered. The effect on landscape structure of various socio-economic, infrastructure, physical variables, and national and European subsidies for agriculture is also investigated for the period 2000–2007. This analysis indicated that subsidies play a major role in maintaining agriculture, mostly by restoring the intensively used landscape developed during the Soviet era. The government is also shaping the landscape through its forest management. The 20-year span of the analysis underlines the non-linearity and reversibility of changes observed in the aftermath of independence.","DOI":"10.1016/j.landurbplan.2011.12.009","ISSN":"01692046","title-short":"From USSR to EU","language":"en","author":[{"family":"Vanwambeke","given":"Sophie O."},{"family":"Meyfroidt","given":"Patrick"},{"family":"Nikodemus","given":"Oļģerts"}],"issued":{"date-parts":[["2012",4]]}}}],"schema":"https://github.com/citation-style-language/schema/raw/master/csl-citation.json"} </w:instrText>
+      </w:r>
+      <w:r>
+        <w:rPr>
+          <w:rFonts w:ascii="Arial" w:hAnsi="Arial" w:cs="Arial"/>
+          <w:sz w:val="22"/>
+          <w:szCs w:val="22"/>
+        </w:rPr>
+        <w:fldChar w:fldCharType="separate"/>
+      </w:r>
+      <w:r>
+        <w:rPr>
+          <w:rFonts w:ascii="Arial" w:hAnsi="Arial" w:cs="Arial"/>
+          <w:sz w:val="22"/>
+        </w:rPr>
+        <w:t xml:space="preserve">(Vanwambeke </w:t>
+      </w:r>
+      <w:r>
+        <w:rPr>
+          <w:rFonts w:ascii="Arial" w:hAnsi="Arial" w:cs="Arial"/>
+          <w:i/>
+          <w:iCs/>
+          <w:sz w:val="22"/>
+        </w:rPr>
+        <w:t>et al.</w:t>
+      </w:r>
+      <w:r>
+        <w:rPr>
+          <w:rFonts w:ascii="Arial" w:hAnsi="Arial" w:cs="Arial"/>
+          <w:sz w:val="22"/>
+        </w:rPr>
+        <w:t>, 2012)</w:t>
+      </w:r>
+      <w:r>
+        <w:rPr>
+          <w:rFonts w:ascii="Arial" w:hAnsi="Arial" w:cs="Arial"/>
+          <w:sz w:val="22"/>
+          <w:szCs w:val="22"/>
+        </w:rPr>
+        <w:fldChar w:fldCharType="end"/>
+      </w:r>
+      <w:r>
+        <w:rPr>
+          <w:rFonts w:ascii="Arial" w:hAnsi="Arial" w:cs="Arial"/>
+          <w:sz w:val="22"/>
+          <w:szCs w:val="22"/>
+        </w:rPr>
+        <w:t xml:space="preserve">. Following EUA, land salvation rates surpassed land abandonment, explaining the decrease in land abandonment </w:t>
+      </w:r>
+      <w:r>
+        <w:rPr>
+          <w:rFonts w:ascii="Arial" w:hAnsi="Arial" w:cs="Arial"/>
+          <w:sz w:val="22"/>
+          <w:szCs w:val="22"/>
+        </w:rPr>
+        <w:fldChar w:fldCharType="begin"/>
+      </w:r>
+      <w:r>
+        <w:rPr>
+          <w:rFonts w:ascii="Arial" w:hAnsi="Arial" w:cs="Arial"/>
+          <w:sz w:val="22"/>
+          <w:szCs w:val="22"/>
+        </w:rPr>
+        <w:instrText xml:space="preserve"> ADDIN ZOTERO_ITEM CSL_CITATION {"citationID":"HNZC1nwH","properties":{"formattedCitation":"(Vanwambeke {\\i{}et al.}, 2012)","plainCitation":"(Vanwambeke et al., 2012)","noteIndex":0},"citationItems":[{"id":407,"uris":["http://zotero.org/users/5200241/items/VXP9P7YL"],"uri":["http://zotero.org/users/5200241/items/VXP9P7YL"],"itemData":{"id":407,"type":"article-journal","title":"From USSR to EU: 20 years of rural landscape changes in Vidzeme, Latvia","container-title":"Landscape and Urban Planning","page":"241-249","volume":"105","issue":"3","source":"Crossref","abstract":"Landscape changes have been observed throughout rural Europe over the past decades in relation to intensifying agriculture and land marginalisation. This is particularly true for Central and Eastern Europe as drastic political and socio-economic changes have taken place over the past century, as is the case for Latvia. Using a detailed time series of high-resolution remotely sensed images spanning from 1988 to 2007, the landscape structure (composition and conﬁguration) in Vidzeme, central Latvia, is examined and compared between periods. Major recent events for the country, such as independence and entry into the European Union are covered. The effect on landscape structure of various socio-economic, infrastructure, physical variables, and national and European subsidies for agriculture is also investigated for the period 2000–2007. This analysis indicated that subsidies play a major role in maintaining agriculture, mostly by restoring the intensively used landscape developed during the Soviet era. The government is also shaping the landscape through its forest management. The 20-year span of the analysis underlines the non-linearity and reversibility of changes observed in the aftermath of independence.","DOI":"10.1016/j.landurbplan.2011.12.009","ISSN":"01692046","title-short":"From USSR to EU","language":"en","author":[{"family":"Vanwambeke","given":"Sophie O."},{"family":"Meyfroidt","given":"Patrick"},{"family":"Nikodemus","given":"Oļģerts"}],"issued":{"date-parts":[["2012",4]]}}}],"schema":"https://github.com/citation-style-language/schema/raw/master/csl-citation.json"} </w:instrText>
+      </w:r>
+      <w:r>
+        <w:rPr>
+          <w:rFonts w:ascii="Arial" w:hAnsi="Arial" w:cs="Arial"/>
+          <w:sz w:val="22"/>
+          <w:szCs w:val="22"/>
+        </w:rPr>
+        <w:fldChar w:fldCharType="separate"/>
+      </w:r>
+      <w:r>
+        <w:rPr>
+          <w:rFonts w:ascii="Arial" w:hAnsi="Arial" w:cs="Arial"/>
+          <w:sz w:val="22"/>
+        </w:rPr>
+        <w:t xml:space="preserve">(Vanwambeke </w:t>
+      </w:r>
+      <w:r>
+        <w:rPr>
+          <w:rFonts w:ascii="Arial" w:hAnsi="Arial" w:cs="Arial"/>
+          <w:i/>
+          <w:iCs/>
+          <w:sz w:val="22"/>
+        </w:rPr>
+        <w:t>et al.</w:t>
+      </w:r>
+      <w:r>
+        <w:rPr>
+          <w:rFonts w:ascii="Arial" w:hAnsi="Arial" w:cs="Arial"/>
+          <w:sz w:val="22"/>
+        </w:rPr>
+        <w:t>, 2012)</w:t>
+      </w:r>
+      <w:r>
+        <w:rPr>
+          <w:rFonts w:ascii="Arial" w:hAnsi="Arial" w:cs="Arial"/>
+          <w:sz w:val="22"/>
+          <w:szCs w:val="22"/>
+        </w:rPr>
+        <w:fldChar w:fldCharType="end"/>
+      </w:r>
+      <w:r>
+        <w:rPr>
+          <w:rFonts w:ascii="Arial" w:hAnsi="Arial" w:cs="Arial"/>
+          <w:sz w:val="22"/>
+          <w:szCs w:val="22"/>
+        </w:rPr>
+        <w:t>.</w:t>
+      </w:r>
+    </w:p>
+    <w:p>
+      <w:pPr>
+        <w:spacing w:line="360" w:lineRule="auto"/>
+        <w:rPr>
+          <w:rFonts w:ascii="Arial" w:hAnsi="Arial" w:cs="Arial"/>
+          <w:sz w:val="22"/>
+          <w:szCs w:val="22"/>
+        </w:rPr>
+      </w:pPr>
+    </w:p>
+    <w:p>
+      <w:pPr>
+        <w:spacing w:line="360" w:lineRule="auto"/>
+        <w:rPr>
+          <w:rFonts w:ascii="Arial" w:hAnsi="Arial" w:cs="Arial"/>
+          <w:sz w:val="22"/>
+          <w:szCs w:val="22"/>
+        </w:rPr>
+      </w:pPr>
+      <w:r>
+        <w:rPr>
+          <w:rFonts w:ascii="Arial" w:hAnsi="Arial" w:cs="Arial"/>
+          <w:sz w:val="22"/>
+          <w:szCs w:val="22"/>
+        </w:rPr>
+        <w:t xml:space="preserve">Following EUA, abandoned land is known to have decreased, owing to the rapid colonisation of woody species and transition into young forests </w:t>
+      </w:r>
+      <w:r>
+        <w:rPr>
+          <w:rFonts w:ascii="Arial" w:hAnsi="Arial" w:cs="Arial"/>
+          <w:sz w:val="22"/>
+          <w:szCs w:val="22"/>
+        </w:rPr>
+        <w:fldChar w:fldCharType="begin"/>
+      </w:r>
+      <w:r>
+        <w:rPr>
+          <w:rFonts w:ascii="Arial" w:hAnsi="Arial" w:cs="Arial"/>
+          <w:sz w:val="22"/>
+          <w:szCs w:val="22"/>
+        </w:rPr>
+        <w:instrText xml:space="preserve"> ADDIN ZOTERO_ITEM CSL_CITATION {"citationID":"uAKXAAun","properties":{"formattedCitation":"(Nikodemus {\\i{}et al.}, 2010; Ruskule {\\i{}et al.}, 2012; Vanwambeke {\\i{}et al.}, 2012)","plainCitation":"(Nikodemus et al., 2010; Ruskule et al., 2012; Vanwambeke et al., 2012)","noteIndex":0},"citationItems":[{"id":309,"uris":["http://zotero.org/users/5200241/items/WABNCBWP"],"uri":["http://zotero.org/users/5200241/items/WABNCBWP"],"itemData":{"id":309,"type":"article-journal","title":"The Influence of European Union Single Area Payments and Less Favoured Area Payments on the Latvian Landscape","container-title":"European Countryside","page":"25-41","volume":"1","author":[{"family":"Nikodemus","given":"Olgerts"},{"family":"Bell","given":"Simon"},{"family":"Penēze","given":"Zanda"},{"literal":"Imants Krūze"}],"issued":{"date-parts":[["2010"]]}}},{"id":448,"uris":["http://zotero.org/users/5200241/items/BMVVPM9T"],"uri":["http://zotero.org/users/5200241/items/BMVVPM9T"],"itemData":{"id":448,"type":"article-journal","title":"Patterns of afforestation on abandoned agriculture land in Latvia","container-title":"Agroforestry Systems","page":"215-231","volume":"85","issue":"2","source":"Crossref","DOI":"10.1007/s10457-012-9495-7","ISSN":"0167-4366, 1572-9680","language":"en","author":[{"family":"Ruskule","given":"Anda"},{"family":"Nikodemus","given":"Olǵerts"},{"family":"Kasparinska","given":"Zane"},{"family":"Kasparinskis","given":"Raimonds"},{"family":"Brūmelis","given":"Guntis"}],"issued":{"date-parts":[["2012",6]]}}},{"id":407,"uris":["http://zotero.org/users/5200241/items/VXP9P7YL"],"uri":["http://zotero.org/users/5200241/items/VXP9P7YL"],"itemData":{"id":407,"type":"article-journal","title":"From USSR to EU: 20 years of rural landscape changes in Vidzeme, Latvia","container-title":"Landscape and Urban Planning","page":"241-249","volume":"105","issue":"3","source":"Crossref","abstract":"Landscape changes have been observed throughout rural Europe over the past decades in relation to intensifying agriculture and land marginalisation. This is particularly true for Central and Eastern Europe as drastic political and socio-economic changes have taken place over the past century, as is the case for Latvia. Using a detailed time series of high-resolution remotely sensed images spanning from 1988 to 2007, the landscape structure (composition and conﬁguration) in Vidzeme, central Latvia, is examined and compared between periods. Major recent events for the country, such as independence and entry into the European Union are covered. The effect on landscape structure of various socio-economic, infrastructure, physical variables, and national and European subsidies for agriculture is also investigated for the period 2000–2007. This analysis indicated that subsidies play a major role in maintaining agriculture, mostly by restoring the intensively used landscape developed during the Soviet era. The government is also shaping the landscape through its forest management. The 20-year span of the analysis underlines the non-linearity and reversibility of changes observed in the aftermath of independence.","DOI":"10.1016/j.landurbplan.2011.12.009","ISSN":"01692046","title-short":"From USSR to EU","language":"en","author":[{"family":"Vanwambeke","given":"Sophie O."},{"family":"Meyfroidt","given":"Patrick"},{"family":"Nikodemus","given":"Oļģerts"}],"issued":{"date-parts":[["2012",4]]}}}],"schema":"https://github.com/citation-style-language/schema/raw/master/csl-citation.json"} </w:instrText>
+      </w:r>
+      <w:r>
+        <w:rPr>
+          <w:rFonts w:ascii="Arial" w:hAnsi="Arial" w:cs="Arial"/>
+          <w:sz w:val="22"/>
+          <w:szCs w:val="22"/>
+        </w:rPr>
+        <w:fldChar w:fldCharType="separate"/>
+      </w:r>
+      <w:r>
+        <w:rPr>
+          <w:rFonts w:ascii="Arial" w:hAnsi="Arial" w:cs="Arial"/>
+          <w:sz w:val="22"/>
+        </w:rPr>
+        <w:t xml:space="preserve">(Nikodemus </w:t>
+      </w:r>
+      <w:r>
+        <w:rPr>
+          <w:rFonts w:ascii="Arial" w:hAnsi="Arial" w:cs="Arial"/>
+          <w:i/>
+          <w:iCs/>
+          <w:sz w:val="22"/>
+        </w:rPr>
+        <w:t>et al.</w:t>
+      </w:r>
+      <w:r>
+        <w:rPr>
+          <w:rFonts w:ascii="Arial" w:hAnsi="Arial" w:cs="Arial"/>
+          <w:sz w:val="22"/>
+        </w:rPr>
+        <w:t xml:space="preserve">, 2010; Ruskule </w:t>
+      </w:r>
+      <w:r>
+        <w:rPr>
+          <w:rFonts w:ascii="Arial" w:hAnsi="Arial" w:cs="Arial"/>
+          <w:i/>
+          <w:iCs/>
+          <w:sz w:val="22"/>
+        </w:rPr>
+        <w:t>et al.</w:t>
+      </w:r>
+      <w:r>
+        <w:rPr>
+          <w:rFonts w:ascii="Arial" w:hAnsi="Arial" w:cs="Arial"/>
+          <w:sz w:val="22"/>
+        </w:rPr>
+        <w:t xml:space="preserve">, 2012; Vanwambeke </w:t>
+      </w:r>
+      <w:r>
+        <w:rPr>
+          <w:rFonts w:ascii="Arial" w:hAnsi="Arial" w:cs="Arial"/>
+          <w:i/>
+          <w:iCs/>
+          <w:sz w:val="22"/>
+        </w:rPr>
+        <w:t>et al.</w:t>
+      </w:r>
+      <w:r>
+        <w:rPr>
+          <w:rFonts w:ascii="Arial" w:hAnsi="Arial" w:cs="Arial"/>
+          <w:sz w:val="22"/>
+        </w:rPr>
+        <w:t>, 2012)</w:t>
+      </w:r>
+      <w:r>
+        <w:rPr>
+          <w:rFonts w:ascii="Arial" w:hAnsi="Arial" w:cs="Arial"/>
+          <w:sz w:val="22"/>
+          <w:szCs w:val="22"/>
+        </w:rPr>
+        <w:fldChar w:fldCharType="end"/>
+      </w:r>
+      <w:r>
+        <w:rPr>
+          <w:rFonts w:ascii="Arial" w:hAnsi="Arial" w:cs="Arial"/>
+          <w:sz w:val="22"/>
+          <w:szCs w:val="22"/>
+        </w:rPr>
+        <w:t xml:space="preserve">. A transition to forest is not always even and can be delayed by a herbaceous vegetation for up to twenty years </w:t>
+      </w:r>
+      <w:r>
+        <w:rPr>
+          <w:rFonts w:ascii="Arial" w:hAnsi="Arial" w:cs="Arial"/>
+          <w:sz w:val="22"/>
+          <w:szCs w:val="22"/>
+        </w:rPr>
+        <w:fldChar w:fldCharType="begin"/>
+      </w:r>
+      <w:r>
+        <w:rPr>
+          <w:rFonts w:ascii="Arial" w:hAnsi="Arial" w:cs="Arial"/>
+          <w:sz w:val="22"/>
+          <w:szCs w:val="22"/>
+        </w:rPr>
+        <w:instrText xml:space="preserve"> ADDIN ZOTERO_ITEM CSL_CITATION {"citationID":"GY5pYBW7","properties":{"formattedCitation":"(Ruskule {\\i{}et al.}, 2012)","plainCitation":"(Ruskule et al., 2012)","noteIndex":0},"citationItems":[{"id":448,"uris":["http://zotero.org/users/5200241/items/BMVVPM9T"],"uri":["http://zotero.org/users/5200241/items/BMVVPM9T"],"itemData":{"id":448,"type":"article-journal","title":"Patterns of afforestation on abandoned agriculture land in Latvia","container-title":"Agroforestry Systems","page":"215-231","volume":"85","issue":"2","source":"Crossref","DOI":"10.1007/s10457-012-9495-7","ISSN":"0167-4366, 1572-9680","language":"en","author":[{"family":"Ruskule","given":"Anda"},{"family":"Nikodemus","given":"Olǵerts"},{"family":"Kasparinska","given":"Zane"},{"family":"Kasparinskis","given":"Raimonds"},{"family":"Brūmelis","given":"Guntis"}],"issued":{"date-parts":[["2012",6]]}}}],"schema":"https://github.com/citation-style-language/schema/raw/master/csl-citation.json"} </w:instrText>
+      </w:r>
+      <w:r>
+        <w:rPr>
+          <w:rFonts w:ascii="Arial" w:hAnsi="Arial" w:cs="Arial"/>
+          <w:sz w:val="22"/>
+          <w:szCs w:val="22"/>
+        </w:rPr>
+        <w:fldChar w:fldCharType="separate"/>
+      </w:r>
+      <w:r>
+        <w:rPr>
+          <w:rFonts w:ascii="Arial" w:hAnsi="Arial" w:cs="Arial"/>
+          <w:sz w:val="22"/>
+        </w:rPr>
+        <w:t xml:space="preserve">(Ruskule </w:t>
+      </w:r>
+      <w:r>
+        <w:rPr>
+          <w:rFonts w:ascii="Arial" w:hAnsi="Arial" w:cs="Arial"/>
+          <w:i/>
+          <w:iCs/>
+          <w:sz w:val="22"/>
+        </w:rPr>
+        <w:t>et al.</w:t>
+      </w:r>
+      <w:r>
+        <w:rPr>
+          <w:rFonts w:ascii="Arial" w:hAnsi="Arial" w:cs="Arial"/>
+          <w:sz w:val="22"/>
+        </w:rPr>
+        <w:t>, 2012)</w:t>
+      </w:r>
+      <w:r>
+        <w:rPr>
+          <w:rFonts w:ascii="Arial" w:hAnsi="Arial" w:cs="Arial"/>
+          <w:sz w:val="22"/>
+          <w:szCs w:val="22"/>
+        </w:rPr>
+        <w:fldChar w:fldCharType="end"/>
+      </w:r>
+      <w:r>
+        <w:rPr>
+          <w:rFonts w:ascii="Arial" w:hAnsi="Arial" w:cs="Arial"/>
+          <w:sz w:val="22"/>
+          <w:szCs w:val="22"/>
+        </w:rPr>
+        <w:t xml:space="preserve">, giving rise to a variety of landscapes following abandonment. Additionally, support schemes have also been successful in decreasing the level of agricultural abandonment seen </w:t>
+      </w:r>
+      <w:r>
+        <w:rPr>
+          <w:rFonts w:ascii="Arial" w:hAnsi="Arial" w:cs="Arial"/>
+          <w:sz w:val="22"/>
+          <w:szCs w:val="22"/>
+        </w:rPr>
+        <w:fldChar w:fldCharType="begin"/>
+      </w:r>
+      <w:r>
+        <w:rPr>
+          <w:rFonts w:ascii="Arial" w:hAnsi="Arial" w:cs="Arial"/>
+          <w:sz w:val="22"/>
+          <w:szCs w:val="22"/>
+        </w:rPr>
+        <w:instrText xml:space="preserve"> ADDIN ZOTERO_ITEM CSL_CITATION {"citationID":"l3MMPU62","properties":{"formattedCitation":"(Abolina and Luzadis, 2015)","plainCitation":"(Abolina and Luzadis, 2015)","noteIndex":0},"citationItems":[{"id":461,"uris":["http://zotero.org/users/5200241/items/4MC2XWTJ"],"uri":["http://zotero.org/users/5200241/items/4MC2XWTJ"],"itemData":{"id":461,"type":"article-journal","title":"Abandoned agricultural land and its potential for short rotation woody crops in Latvia","container-title":"Land Use Policy","page":"435-445","volume":"49","author":[{"family":"Abolina","given":"E."},{"family":"Luzadis","given":"V.A."}],"issued":{"date-parts":[["2015"]]}}}],"schema":"https://github.com/citation-style-language/schema/raw/master/csl-citation.json"} </w:instrText>
+      </w:r>
+      <w:r>
+        <w:rPr>
+          <w:rFonts w:ascii="Arial" w:hAnsi="Arial" w:cs="Arial"/>
+          <w:sz w:val="22"/>
+          <w:szCs w:val="22"/>
+        </w:rPr>
+        <w:fldChar w:fldCharType="separate"/>
+      </w:r>
+      <w:r>
+        <w:rPr>
+          <w:rFonts w:ascii="Arial" w:hAnsi="Arial" w:cs="Arial"/>
+          <w:noProof/>
+          <w:sz w:val="22"/>
+          <w:szCs w:val="22"/>
+        </w:rPr>
+        <w:t>(Abolina and Luzadis, 2015)</w:t>
+      </w:r>
+      <w:r>
+        <w:rPr>
+          <w:rFonts w:ascii="Arial" w:hAnsi="Arial" w:cs="Arial"/>
+          <w:sz w:val="22"/>
+          <w:szCs w:val="22"/>
+        </w:rPr>
+        <w:fldChar w:fldCharType="end"/>
+      </w:r>
+      <w:r>
+        <w:rPr>
+          <w:rFonts w:ascii="Arial" w:hAnsi="Arial" w:cs="Arial"/>
+          <w:sz w:val="22"/>
+          <w:szCs w:val="22"/>
+        </w:rPr>
+        <w:t xml:space="preserve">, owing to the attractiveness of land uptake as a source of income from EU payment schemes </w:t>
+      </w:r>
+      <w:r>
+        <w:rPr>
+          <w:rFonts w:ascii="Arial" w:hAnsi="Arial" w:cs="Arial"/>
+          <w:sz w:val="22"/>
+          <w:szCs w:val="22"/>
+        </w:rPr>
+        <w:fldChar w:fldCharType="begin"/>
+      </w:r>
+      <w:r>
+        <w:rPr>
+          <w:rFonts w:ascii="Arial" w:hAnsi="Arial" w:cs="Arial"/>
+          <w:sz w:val="22"/>
+          <w:szCs w:val="22"/>
+        </w:rPr>
+        <w:instrText xml:space="preserve"> ADDIN ZOTERO_ITEM CSL_CITATION {"citationID":"KAqaYh4k","properties":{"formattedCitation":"(Griffiths {\\i{}et al.}, 2013)","plainCitation":"(Griffiths et al., 2013)","noteIndex":0},"citationItems":[{"id":444,"uris":["http://zotero.org/users/5200241/items/W48TEAA7"],"uri":["http://zotero.org/users/5200241/items/W48TEAA7"],"itemData":{"id":444,"type":"article-journal","title":"Agricultural land change in the Carpathian ecoregion after the breakdown of socialism and expansion of the European Union","container-title":"Environmental Research Letters","page":"045024","volume":"8","issue":"4","source":"Crossref","abstract":"Widespread changes of agricultural land use occurred in Eastern Europe since the collapse of socialism and the European Union’s eastward expansion, but the rates and patterns of recent land changes remain unclear. Here we assess agricultural land change for the entire Carpathian ecoregion in Eastern Europe at 30 m spatial resolution with Landsat data and for two change periods, between 1985–2000 and 2000–2010. The early period is characterized by post-socialist transition processes, the late period by an increasing inﬂuence of EU politics in the region. For mapping and change detection, we use a machine learning approach (random forests) on image composites and variance metrics which were derived from the full decadal archive of Landsat imagery. Our results suggest that cropland abandonment was the most prevalent change process, but we also detected considerable areas of grassland conversion and forest expansion on non-forest land. Cropland abandonment was most extensive during the transition period and predominantly occurred in marginal areas with low suitability for agriculture. Conversely, we observed substantial recultivation of formerly abandoned cropland in high-value agricultural areas since 2000. Hence, market forces increasingly adjust socialist legacies of land expansive production and agricultural land use clusters in favorable areas while marginal lands revert to forest.","DOI":"10.1088/1748-9326/8/4/045024","ISSN":"1748-9326","language":"en","author":[{"family":"Griffiths","given":"Patrick"},{"family":"Müller","given":"Daniel"},{"family":"Kuemmerle","given":"Tobias"},{"family":"Hostert","given":"Patrick"}],"issued":{"date-parts":[["2013",12,1]]}}}],"schema":"https://github.com/citation-style-language/schema/raw/master/csl-citation.json"} </w:instrText>
+      </w:r>
+      <w:r>
+        <w:rPr>
+          <w:rFonts w:ascii="Arial" w:hAnsi="Arial" w:cs="Arial"/>
+          <w:sz w:val="22"/>
+          <w:szCs w:val="22"/>
+        </w:rPr>
+        <w:fldChar w:fldCharType="separate"/>
+      </w:r>
+      <w:r>
+        <w:rPr>
+          <w:rFonts w:ascii="Arial" w:hAnsi="Arial" w:cs="Arial"/>
+          <w:sz w:val="22"/>
+        </w:rPr>
+        <w:t xml:space="preserve">(Griffiths </w:t>
+      </w:r>
+      <w:r>
+        <w:rPr>
+          <w:rFonts w:ascii="Arial" w:hAnsi="Arial" w:cs="Arial"/>
+          <w:i/>
+          <w:iCs/>
+          <w:sz w:val="22"/>
+        </w:rPr>
+        <w:t>et al.</w:t>
+      </w:r>
+      <w:r>
+        <w:rPr>
+          <w:rFonts w:ascii="Arial" w:hAnsi="Arial" w:cs="Arial"/>
+          <w:sz w:val="22"/>
+        </w:rPr>
+        <w:t>, 2013)</w:t>
+      </w:r>
+      <w:r>
+        <w:rPr>
+          <w:rFonts w:ascii="Arial" w:hAnsi="Arial" w:cs="Arial"/>
+          <w:sz w:val="22"/>
+          <w:szCs w:val="22"/>
+        </w:rPr>
+        <w:fldChar w:fldCharType="end"/>
+      </w:r>
+      <w:r>
+        <w:rPr>
+          <w:rFonts w:ascii="Arial" w:hAnsi="Arial" w:cs="Arial"/>
+          <w:sz w:val="22"/>
+          <w:szCs w:val="22"/>
+        </w:rPr>
+        <w:t xml:space="preserve">. It is not unlikely that, following this three year period, abandoned land will increase again ascribed to outmigration from rural areas to cities </w:t>
+      </w:r>
+      <w:r>
+        <w:rPr>
+          <w:rFonts w:ascii="Arial" w:hAnsi="Arial" w:cs="Arial"/>
+          <w:sz w:val="22"/>
+          <w:szCs w:val="22"/>
+        </w:rPr>
+        <w:fldChar w:fldCharType="begin"/>
+      </w:r>
+      <w:r>
+        <w:rPr>
+          <w:rFonts w:ascii="Arial" w:hAnsi="Arial" w:cs="Arial"/>
+          <w:sz w:val="22"/>
+          <w:szCs w:val="22"/>
+        </w:rPr>
+        <w:instrText xml:space="preserve"> ADDIN ZOTERO_ITEM CSL_CITATION {"citationID":"jYNc637V","properties":{"formattedCitation":"(Fonji and Taff, 2014)","plainCitation":"(Fonji and Taff, 2014)","noteIndex":0},"citationItems":[{"id":108,"uris":["http://zotero.org/users/5200241/items/9HMRCYI9"],"uri":["http://zotero.org/users/5200241/items/9HMRCYI9"],"itemData":{"id":108,"type":"article-journal","title":"Using satellite data to monitor land-use land-cover change in North-eastern Latvia","container-title":"SpringerPlus","page":"61","volume":"3","issue":"1","source":"Crossref","abstract":"Land-use and land-cover change (LULCC), especially those caused by human activities, is one of the most important components of global environmental change (Jessen 3rd edition: 1-526 2005). In this study the effects of geographic and demographic factors on LULCC are analyzed in northeastern Latvia using official estimates from census and vital statistics data, and using remotely sensed satellite imagery (Landsat Thematic Mapper) acquired from 1992 and 2007. The remote sensing images, elevation data, in-situ ground truth and ground control data (using GPS), census and vital statistics data were processed, integrated, and analyzed in a geographic information system (GIS). Changes in six categories of land-use and land-cover (wetland, water, agriculture, forest, bare field and urban/suburban) were studied to determine their relationship to demographic and geographic factors between 1992 and 2007. Supervised classifications were performed on the Landsat images. Analysis of land cover change based on “change-to” categories between the 1992 and 2007 images revealed that changes to forest were the most common type of change (17.1% of pixels), followed by changes to agriculture (8.6%) and the fewest were changes to urban/suburban (0.8%). Integration of population data and land-cover change data revealed key findings: areas near to roads underwent more LULCC and areas far away from Riga underwent less LULCC. Range in elevation was positively correlated with all LULCC categories. Population density was found to be associated with most LULCC categories but the direction of effect was scale dependent. This paper shows how socio-demographic data can be integrated with satellite image data and cartographic data to analyze drivers of LULCC at multiple spatial scales.","DOI":"10.1186/2193-1801-3-61","ISSN":"2193-1801","language":"en","author":[{"family":"Fonji","given":"Simon"},{"family":"Taff","given":"Gregory N"}],"issued":{"date-parts":[["2014"]]}}}],"schema":"https://github.com/citation-style-language/schema/raw/master/csl-citation.json"} </w:instrText>
+      </w:r>
+      <w:r>
+        <w:rPr>
+          <w:rFonts w:ascii="Arial" w:hAnsi="Arial" w:cs="Arial"/>
+          <w:sz w:val="22"/>
+          <w:szCs w:val="22"/>
+        </w:rPr>
+        <w:fldChar w:fldCharType="separate"/>
+      </w:r>
+      <w:r>
+        <w:rPr>
+          <w:rFonts w:ascii="Arial" w:hAnsi="Arial" w:cs="Arial"/>
+          <w:noProof/>
+          <w:sz w:val="22"/>
+          <w:szCs w:val="22"/>
+        </w:rPr>
+        <w:t>(Fonji and Taff, 2014)</w:t>
+      </w:r>
+      <w:r>
+        <w:rPr>
+          <w:rFonts w:ascii="Arial" w:hAnsi="Arial" w:cs="Arial"/>
+          <w:sz w:val="22"/>
+          <w:szCs w:val="22"/>
+        </w:rPr>
+        <w:fldChar w:fldCharType="end"/>
+      </w:r>
+      <w:r>
+        <w:rPr>
+          <w:rFonts w:ascii="Arial" w:hAnsi="Arial" w:cs="Arial"/>
+          <w:sz w:val="22"/>
+          <w:szCs w:val="22"/>
+        </w:rPr>
+        <w:t xml:space="preserve">. </w:t>
+      </w:r>
+      <w:r>
+        <w:rPr>
+          <w:rFonts w:ascii="Arial" w:hAnsi="Arial" w:cs="Arial"/>
+          <w:color w:val="FF0000"/>
+          <w:sz w:val="22"/>
+          <w:szCs w:val="22"/>
+        </w:rPr>
+        <w:t xml:space="preserve"> </w:t>
+      </w:r>
+    </w:p>
+    <w:p>
+      <w:pPr>
+        <w:spacing w:line="360" w:lineRule="auto"/>
+        <w:rPr>
+          <w:rFonts w:ascii="Arial" w:hAnsi="Arial" w:cs="Arial"/>
+          <w:sz w:val="22"/>
+          <w:szCs w:val="22"/>
+        </w:rPr>
+      </w:pPr>
+    </w:p>
+    <w:p>
+      <w:pPr>
+        <w:spacing w:line="360" w:lineRule="auto"/>
+        <w:rPr>
+          <w:rFonts w:ascii="Arial" w:hAnsi="Arial" w:cs="Arial"/>
+          <w:color w:val="000000" w:themeColor="text1"/>
+          <w:sz w:val="22"/>
+          <w:szCs w:val="22"/>
+        </w:rPr>
+      </w:pPr>
+      <w:r>
+        <w:rPr>
+          <w:rFonts w:ascii="Arial" w:hAnsi="Arial" w:cs="Arial"/>
+          <w:sz w:val="22"/>
+          <w:szCs w:val="22"/>
+        </w:rPr>
+        <w:t xml:space="preserve">Extensive land use was not found to be significantly related to EUA. I predicted a weakly negative relationship, </w:t>
+      </w:r>
+      <w:r>
+        <w:rPr>
+          <w:rFonts w:ascii="Arial" w:hAnsi="Arial" w:cs="Arial"/>
+          <w:color w:val="000000" w:themeColor="text1"/>
+          <w:sz w:val="22"/>
+          <w:szCs w:val="22"/>
+        </w:rPr>
+        <w:t xml:space="preserve">owing to the increase of intensive land. However, it is likely that an increase is also possible.  </w:t>
+      </w:r>
+      <w:r>
+        <w:rPr>
+          <w:rFonts w:ascii="Arial" w:hAnsi="Arial" w:cs="Arial"/>
+          <w:color w:val="000000" w:themeColor="text1"/>
+          <w:sz w:val="22"/>
+          <w:szCs w:val="22"/>
+        </w:rPr>
+        <w:t>SAPs</w:t>
+      </w:r>
+      <w:r>
+        <w:rPr>
+          <w:rFonts w:ascii="Arial" w:hAnsi="Arial" w:cs="Arial"/>
+          <w:color w:val="000000" w:themeColor="text1"/>
+          <w:sz w:val="22"/>
+          <w:szCs w:val="22"/>
+        </w:rPr>
+        <w:t xml:space="preserve"> supported farmers regardless of their level of production </w:t>
+      </w:r>
+      <w:r>
+        <w:rPr>
+          <w:rFonts w:ascii="Arial" w:hAnsi="Arial" w:cs="Arial"/>
+          <w:color w:val="000000" w:themeColor="text1"/>
+          <w:sz w:val="22"/>
+          <w:szCs w:val="22"/>
+        </w:rPr>
+        <w:fldChar w:fldCharType="begin"/>
+      </w:r>
+      <w:r>
+        <w:rPr>
+          <w:rFonts w:ascii="Arial" w:hAnsi="Arial" w:cs="Arial"/>
+          <w:color w:val="000000" w:themeColor="text1"/>
+          <w:sz w:val="22"/>
+          <w:szCs w:val="22"/>
+        </w:rPr>
+        <w:instrText xml:space="preserve"> ADDIN ZOTERO_ITEM CSL_CITATION {"citationID":"RRy8zUoH","properties":{"formattedCitation":"(Nikodemus {\\i{}et al.}, 2010)","plainCitation":"(Nikodemus et al., 2010)","noteIndex":0},"citationItems":[{"id":309,"uris":["http://zotero.org/users/5200241/items/WABNCBWP"],"uri":["http://zotero.org/users/5200241/items/WABNCBWP"],"itemData":{"id":309,"type":"article-journal","title":"The Influence of European Union Single Area Payments and Less Favoured Area Payments on the Latvian Landscape","container-title":"European Countryside","page":"25-41","volume":"1","author":[{"family":"Nikodemus","given":"Olgerts"},{"family":"Bell","given":"Simon"},{"family":"Penēze","given":"Zanda"},{"literal":"Imants Krūze"}],"issued":{"date-parts":[["2010"]]}}}],"schema":"https://github.com/citation-style-language/schema/raw/master/csl-citation.json"} </w:instrText>
+      </w:r>
+      <w:r>
+        <w:rPr>
+          <w:rFonts w:ascii="Arial" w:hAnsi="Arial" w:cs="Arial"/>
+          <w:color w:val="000000" w:themeColor="text1"/>
+          <w:sz w:val="22"/>
+          <w:szCs w:val="22"/>
+        </w:rPr>
+        <w:fldChar w:fldCharType="separate"/>
+      </w:r>
+      <w:r>
+        <w:rPr>
+          <w:rFonts w:ascii="Arial" w:hAnsi="Arial" w:cs="Arial"/>
+          <w:color w:val="000000" w:themeColor="text1"/>
+          <w:sz w:val="22"/>
+        </w:rPr>
+        <w:t xml:space="preserve">(Nikodemus </w:t>
+      </w:r>
+      <w:r>
+        <w:rPr>
+          <w:rFonts w:ascii="Arial" w:hAnsi="Arial" w:cs="Arial"/>
+          <w:i/>
+          <w:iCs/>
+          <w:color w:val="000000" w:themeColor="text1"/>
+          <w:sz w:val="22"/>
+        </w:rPr>
+        <w:t>et al.</w:t>
+      </w:r>
+      <w:r>
+        <w:rPr>
+          <w:rFonts w:ascii="Arial" w:hAnsi="Arial" w:cs="Arial"/>
+          <w:color w:val="000000" w:themeColor="text1"/>
+          <w:sz w:val="22"/>
+        </w:rPr>
+        <w:t>, 2010)</w:t>
+      </w:r>
+      <w:r>
+        <w:rPr>
+          <w:rFonts w:ascii="Arial" w:hAnsi="Arial" w:cs="Arial"/>
+          <w:color w:val="000000" w:themeColor="text1"/>
+          <w:sz w:val="22"/>
+          <w:szCs w:val="22"/>
+        </w:rPr>
+        <w:fldChar w:fldCharType="end"/>
+      </w:r>
+      <w:r>
+        <w:rPr>
+          <w:rFonts w:ascii="Arial" w:hAnsi="Arial" w:cs="Arial"/>
+          <w:color w:val="000000" w:themeColor="text1"/>
+          <w:sz w:val="22"/>
+          <w:szCs w:val="22"/>
+        </w:rPr>
+        <w:t xml:space="preserve">, aiming to promote diverse and traditional mosaic landscapes </w:t>
+      </w:r>
+      <w:r>
+        <w:rPr>
+          <w:rFonts w:ascii="Arial" w:hAnsi="Arial" w:cs="Arial"/>
+          <w:color w:val="000000" w:themeColor="text1"/>
+          <w:sz w:val="22"/>
+          <w:szCs w:val="22"/>
+        </w:rPr>
+        <w:fldChar w:fldCharType="begin"/>
+      </w:r>
+      <w:r>
+        <w:rPr>
+          <w:rFonts w:ascii="Arial" w:hAnsi="Arial" w:cs="Arial"/>
+          <w:color w:val="000000" w:themeColor="text1"/>
+          <w:sz w:val="22"/>
+          <w:szCs w:val="22"/>
+        </w:rPr>
+        <w:instrText xml:space="preserve"> ADDIN ZOTERO_ITEM CSL_CITATION {"citationID":"8lLXH8GN","properties":{"formattedCitation":"(Vanwambeke {\\i{}et al.}, 2012)","plainCitation":"(Vanwambeke et al., 2012)","noteIndex":0},"citationItems":[{"id":407,"uris":["http://zotero.org/users/5200241/items/VXP9P7YL"],"uri":["http://zotero.org/users/5200241/items/VXP9P7YL"],"itemData":{"id":407,"type":"article-journal","title":"From USSR to EU: 20 years of rural landscape changes in Vidzeme, Latvia","container-title":"Landscape and Urban Planning","page":"241-249","volume":"105","issue":"3","source":"Crossref","abstract":"Landscape changes have been observed throughout rural Europe over the past decades in relation to intensifying agriculture and land marginalisation. This is particularly true for Central and Eastern Europe as drastic political and socio-economic changes have taken place over the past century, as is the case for Latvia. Using a detailed time series of high-resolution remotely sensed images spanning from 1988 to 2007, the landscape structure (composition and conﬁguration) in Vidzeme, central Latvia, is examined and compared between periods. Major recent events for the country, such as independence and entry into the European Union are covered. The effect on landscape structure of various socio-economic, infrastructure, physical variables, and national and European subsidies for agriculture is also investigated for the period 2000–2007. This analysis indicated that subsidies play a major role in maintaining agriculture, mostly by restoring the intensively used landscape developed during the Soviet era. The government is also shaping the landscape through its forest management. The 20-year span of the analysis underlines the non-linearity and reversibility of changes observed in the aftermath of independence.","DOI":"10.1016/j.landurbplan.2011.12.009","ISSN":"01692046","title-short":"From USSR to EU","language":"en","author":[{"family":"Vanwambeke","given":"Sophie O."},{"family":"Meyfroidt","given":"Patrick"},{"family":"Nikodemus","given":"Oļģerts"}],"issued":{"date-parts":[["2012",4]]}}}],"schema":"https://github.com/citation-style-language/schema/raw/master/csl-citation.json"} </w:instrText>
+      </w:r>
+      <w:r>
+        <w:rPr>
+          <w:rFonts w:ascii="Arial" w:hAnsi="Arial" w:cs="Arial"/>
+          <w:color w:val="000000" w:themeColor="text1"/>
+          <w:sz w:val="22"/>
+          <w:szCs w:val="22"/>
+        </w:rPr>
+        <w:fldChar w:fldCharType="separate"/>
+      </w:r>
+      <w:r>
+        <w:rPr>
+          <w:rFonts w:ascii="Arial" w:hAnsi="Arial" w:cs="Arial"/>
+          <w:color w:val="000000"/>
+          <w:sz w:val="22"/>
+        </w:rPr>
+        <w:t xml:space="preserve">(Vanwambeke </w:t>
+      </w:r>
+      <w:r>
+        <w:rPr>
+          <w:rFonts w:ascii="Arial" w:hAnsi="Arial" w:cs="Arial"/>
+          <w:i/>
+          <w:iCs/>
+          <w:color w:val="000000"/>
+          <w:sz w:val="22"/>
+        </w:rPr>
+        <w:t>et al.</w:t>
+      </w:r>
+      <w:r>
+        <w:rPr>
+          <w:rFonts w:ascii="Arial" w:hAnsi="Arial" w:cs="Arial"/>
+          <w:color w:val="000000"/>
+          <w:sz w:val="22"/>
+        </w:rPr>
+        <w:t>, 2012)</w:t>
+      </w:r>
+      <w:r>
+        <w:rPr>
+          <w:rFonts w:ascii="Arial" w:hAnsi="Arial" w:cs="Arial"/>
+          <w:color w:val="000000" w:themeColor="text1"/>
+          <w:sz w:val="22"/>
+          <w:szCs w:val="22"/>
+        </w:rPr>
+        <w:fldChar w:fldCharType="end"/>
+      </w:r>
+      <w:r>
+        <w:rPr>
+          <w:rFonts w:ascii="Arial" w:hAnsi="Arial" w:cs="Arial"/>
+          <w:color w:val="000000" w:themeColor="text1"/>
+          <w:sz w:val="22"/>
+          <w:szCs w:val="22"/>
+        </w:rPr>
+        <w:t xml:space="preserve">. However, the increase in disparity between forests and agricultural area does not correspond to such mosaic landscapes, and instead, deters from small, extensive farms </w:t>
+      </w:r>
+      <w:r>
+        <w:rPr>
+          <w:rFonts w:ascii="Arial" w:hAnsi="Arial" w:cs="Arial"/>
+          <w:color w:val="000000" w:themeColor="text1"/>
+          <w:sz w:val="22"/>
+          <w:szCs w:val="22"/>
+        </w:rPr>
+        <w:fldChar w:fldCharType="begin"/>
+      </w:r>
+      <w:r>
+        <w:rPr>
+          <w:rFonts w:ascii="Arial" w:hAnsi="Arial" w:cs="Arial"/>
+          <w:color w:val="000000" w:themeColor="text1"/>
+          <w:sz w:val="22"/>
+          <w:szCs w:val="22"/>
+        </w:rPr>
+        <w:instrText xml:space="preserve"> ADDIN ZOTERO_ITEM CSL_CITATION {"citationID":"PGezAaOm","properties":{"formattedCitation":"(Vanwambeke {\\i{}et al.}, 2012)","plainCitation":"(Vanwambeke et al., 2012)","noteIndex":0},"citationItems":[{"id":407,"uris":["http://zotero.org/users/5200241/items/VXP9P7YL"],"uri":["http://zotero.org/users/5200241/items/VXP9P7YL"],"itemData":{"id":407,"type":"article-journal","title":"From USSR to EU: 20 years of rural landscape changes in Vidzeme, Latvia","container-title":"Landscape and Urban Planning","page":"241-249","volume":"105","issue":"3","source":"Crossref","abstract":"Landscape changes have been observed throughout rural Europe over the past decades in relation to intensifying agriculture and land marginalisation. This is particularly true for Central and Eastern Europe as drastic political and socio-economic changes have taken place over the past century, as is the case for Latvia. Using a detailed time series of high-resolution remotely sensed images spanning from 1988 to 2007, the landscape structure (composition and conﬁguration) in Vidzeme, central Latvia, is examined and compared between periods. Major recent events for the country, such as independence and entry into the European Union are covered. The effect on landscape structure of various socio-economic, infrastructure, physical variables, and national and European subsidies for agriculture is also investigated for the period 2000–2007. This analysis indicated that subsidies play a major role in maintaining agriculture, mostly by restoring the intensively used landscape developed during the Soviet era. The government is also shaping the landscape through its forest management. The 20-year span of the analysis underlines the non-linearity and reversibility of changes observed in the aftermath of independence.","DOI":"10.1016/j.landurbplan.2011.12.009","ISSN":"01692046","title-short":"From USSR to EU","language":"en","author":[{"family":"Vanwambeke","given":"Sophie O."},{"family":"Meyfroidt","given":"Patrick"},{"family":"Nikodemus","given":"Oļģerts"}],"issued":{"date-parts":[["2012",4]]}}}],"schema":"https://github.com/citation-style-language/schema/raw/master/csl-citation.json"} </w:instrText>
+      </w:r>
+      <w:r>
+        <w:rPr>
+          <w:rFonts w:ascii="Arial" w:hAnsi="Arial" w:cs="Arial"/>
+          <w:color w:val="000000" w:themeColor="text1"/>
+          <w:sz w:val="22"/>
+          <w:szCs w:val="22"/>
+        </w:rPr>
+        <w:fldChar w:fldCharType="separate"/>
+      </w:r>
+      <w:r>
+        <w:rPr>
+          <w:rFonts w:ascii="Arial" w:hAnsi="Arial" w:cs="Arial"/>
+          <w:color w:val="000000"/>
+          <w:sz w:val="22"/>
+        </w:rPr>
+        <w:t xml:space="preserve">(Vanwambeke </w:t>
+      </w:r>
+      <w:r>
+        <w:rPr>
+          <w:rFonts w:ascii="Arial" w:hAnsi="Arial" w:cs="Arial"/>
+          <w:i/>
+          <w:iCs/>
+          <w:color w:val="000000"/>
+          <w:sz w:val="22"/>
+        </w:rPr>
+        <w:t>et al.</w:t>
+      </w:r>
+      <w:r>
+        <w:rPr>
+          <w:rFonts w:ascii="Arial" w:hAnsi="Arial" w:cs="Arial"/>
+          <w:color w:val="000000"/>
+          <w:sz w:val="22"/>
+        </w:rPr>
+        <w:t>, 2012)</w:t>
+      </w:r>
+      <w:r>
+        <w:rPr>
+          <w:rFonts w:ascii="Arial" w:hAnsi="Arial" w:cs="Arial"/>
+          <w:color w:val="000000" w:themeColor="text1"/>
+          <w:sz w:val="22"/>
+          <w:szCs w:val="22"/>
+        </w:rPr>
+        <w:fldChar w:fldCharType="end"/>
+      </w:r>
+      <w:r>
+        <w:rPr>
+          <w:rFonts w:ascii="Arial" w:hAnsi="Arial" w:cs="Arial"/>
+          <w:color w:val="000000" w:themeColor="text1"/>
+          <w:sz w:val="22"/>
+          <w:szCs w:val="22"/>
+        </w:rPr>
+        <w:t>. The strength of increasing agricultural production through intensive farms may annul the effects of traditional landscape promotion, thus causing no significant increase or decrease in extensive land cover.</w:t>
+      </w:r>
+    </w:p>
+    <w:p>
+      <w:pPr>
+        <w:spacing w:line="360" w:lineRule="auto"/>
+        <w:rPr>
+          <w:rFonts w:ascii="Arial" w:hAnsi="Arial" w:cs="Arial"/>
+          <w:color w:val="000000" w:themeColor="text1"/>
+          <w:sz w:val="22"/>
+          <w:szCs w:val="22"/>
+        </w:rPr>
+      </w:pPr>
+    </w:p>
+    <w:p>
+      <w:pPr>
+        <w:spacing w:line="360" w:lineRule="auto"/>
+        <w:rPr>
+          <w:rFonts w:ascii="Arial" w:hAnsi="Arial" w:cs="Arial"/>
+          <w:b/>
+          <w:color w:val="000000" w:themeColor="text1"/>
+          <w:sz w:val="22"/>
+          <w:szCs w:val="24"/>
+        </w:rPr>
+      </w:pPr>
+      <w:r>
+        <w:rPr>
+          <w:rFonts w:ascii="Arial" w:hAnsi="Arial" w:cs="Arial"/>
+          <w:b/>
+          <w:sz w:val="22"/>
+          <w:szCs w:val="22"/>
+        </w:rPr>
+        <w:t xml:space="preserve">4.2.3 </w:t>
+      </w:r>
+      <w:r>
+        <w:rPr>
+          <w:rFonts w:ascii="Arial" w:hAnsi="Arial" w:cs="Arial"/>
+          <w:b/>
+          <w:color w:val="000000" w:themeColor="text1"/>
+          <w:sz w:val="22"/>
+          <w:szCs w:val="24"/>
+        </w:rPr>
+        <w:t>Other potential predictors of land use change: location</w:t>
+      </w:r>
+    </w:p>
+    <w:p>
+      <w:pPr>
+        <w:spacing w:line="360" w:lineRule="auto"/>
+        <w:rPr>
+          <w:rFonts w:ascii="Arial" w:hAnsi="Arial" w:cs="Arial"/>
+          <w:sz w:val="22"/>
+          <w:szCs w:val="22"/>
+        </w:rPr>
+      </w:pPr>
+      <w:r>
+        <w:rPr>
+          <w:rFonts w:ascii="Arial" w:hAnsi="Arial" w:cs="Arial"/>
+          <w:sz w:val="22"/>
+          <w:szCs w:val="22"/>
+        </w:rPr>
+        <w:t xml:space="preserve">It is not surprising that specific location characteristics can have a large stake in determining LUC and explaining LUC variation. Case studies examining north-eastern </w:t>
+      </w:r>
+      <w:r>
+        <w:rPr>
+          <w:rFonts w:ascii="Arial" w:hAnsi="Arial" w:cs="Arial"/>
+          <w:sz w:val="22"/>
+          <w:szCs w:val="22"/>
+        </w:rPr>
+        <w:fldChar w:fldCharType="begin"/>
+      </w:r>
+      <w:r>
+        <w:rPr>
+          <w:rFonts w:ascii="Arial" w:hAnsi="Arial" w:cs="Arial"/>
+          <w:sz w:val="22"/>
+          <w:szCs w:val="22"/>
+        </w:rPr>
+        <w:instrText xml:space="preserve"> ADDIN ZOTERO_ITEM CSL_CITATION {"citationID":"hbHysgtz","properties":{"formattedCitation":"(Fonji and Taff, 2014)","plainCitation":"(Fonji and Taff, 2014)","noteIndex":0},"citationItems":[{"id":108,"uris":["http://zotero.org/users/5200241/items/9HMRCYI9"],"uri":["http://zotero.org/users/5200241/items/9HMRCYI9"],"itemData":{"id":108,"type":"article-journal","title":"Using satellite data to monitor land-use land-cover change in North-eastern Latvia","container-title":"SpringerPlus","page":"61","volume":"3","issue":"1","source":"Crossref","abstract":"Land-use and land-cover change (LULCC), especially those caused by human activities, is one of the most important components of global environmental change (Jessen 3rd edition: 1-526 2005). In this study the effects of geographic and demographic factors on LULCC are analyzed in northeastern Latvia using official estimates from census and vital statistics data, and using remotely sensed satellite imagery (Landsat Thematic Mapper) acquired from 1992 and 2007. The remote sensing images, elevation data, in-situ ground truth and ground control data (using GPS), census and vital statistics data were processed, integrated, and analyzed in a geographic information system (GIS). Changes in six categories of land-use and land-cover (wetland, water, agriculture, forest, bare field and urban/suburban) were studied to determine their relationship to demographic and geographic factors between 1992 and 2007. Supervised classifications were performed on the Landsat images. Analysis of land cover change based on “change-to” categories between the 1992 and 2007 images revealed that changes to forest were the most common type of change (17.1% of pixels), followed by changes to agriculture (8.6%) and the fewest were changes to urban/suburban (0.8%). Integration of population data and land-cover change data revealed key findings: areas near to roads underwent more LULCC and areas far away from Riga underwent less LULCC. Range in elevation was positively correlated with all LULCC categories. Population density was found to be associated with most LULCC categories but the direction of effect was scale dependent. This paper shows how socio-demographic data can be integrated with satellite image data and cartographic data to analyze drivers of LULCC at multiple spatial scales.","DOI":"10.1186/2193-1801-3-61","ISSN":"2193-1801","language":"en","author":[{"family":"Fonji","given":"Simon"},{"family":"Taff","given":"Gregory N"}],"issued":{"date-parts":[["2014"]]}}}],"schema":"https://github.com/citation-style-language/schema/raw/master/csl-citation.json"} </w:instrText>
+      </w:r>
+      <w:r>
+        <w:rPr>
+          <w:rFonts w:ascii="Arial" w:hAnsi="Arial" w:cs="Arial"/>
+          <w:sz w:val="22"/>
+          <w:szCs w:val="22"/>
+        </w:rPr>
+        <w:fldChar w:fldCharType="separate"/>
+      </w:r>
+      <w:r>
+        <w:rPr>
+          <w:rFonts w:ascii="Arial" w:hAnsi="Arial" w:cs="Arial"/>
+          <w:noProof/>
+          <w:sz w:val="22"/>
+          <w:szCs w:val="22"/>
+        </w:rPr>
+        <w:t>(Fonji and Taff, 2014)</w:t>
+      </w:r>
+      <w:r>
+        <w:rPr>
+          <w:rFonts w:ascii="Arial" w:hAnsi="Arial" w:cs="Arial"/>
+          <w:sz w:val="22"/>
+          <w:szCs w:val="22"/>
+        </w:rPr>
+        <w:fldChar w:fldCharType="end"/>
+      </w:r>
+      <w:r>
+        <w:rPr>
+          <w:rFonts w:ascii="Arial" w:hAnsi="Arial" w:cs="Arial"/>
+          <w:sz w:val="22"/>
+          <w:szCs w:val="22"/>
+        </w:rPr>
+        <w:t xml:space="preserve"> and central Latvia </w:t>
+      </w:r>
+      <w:r>
+        <w:rPr>
+          <w:rFonts w:ascii="Arial" w:hAnsi="Arial" w:cs="Arial"/>
+          <w:sz w:val="22"/>
+          <w:szCs w:val="22"/>
+        </w:rPr>
+        <w:fldChar w:fldCharType="begin"/>
+      </w:r>
+      <w:r>
+        <w:rPr>
+          <w:rFonts w:ascii="Arial" w:hAnsi="Arial" w:cs="Arial"/>
+          <w:sz w:val="22"/>
+          <w:szCs w:val="22"/>
+        </w:rPr>
+        <w:instrText xml:space="preserve"> ADDIN ZOTERO_ITEM CSL_CITATION {"citationID":"wZgcQuii","properties":{"formattedCitation":"(Nikodemus {\\i{}et al.}, 2005; Vanwambeke {\\i{}et al.}, 2012)","plainCitation":"(Nikodemus et al., 2005; Vanwambeke et al., 2012)","noteIndex":0},"citationItems":[{"id":446,"uris":["http://zotero.org/users/5200241/items/WYI95ZHT"],"uri":["http://zotero.org/users/5200241/items/WYI95ZHT"],"itemData":{"id":446,"type":"article-journal","title":"The impact of economic, social and political factors on the landscape structure of the Vidzeme Uplands in Latvia","container-title":"Landscape and Urban Planning","page":"57-67","volume":"70","issue":"1-2","source":"Crossref","abstract":"Changes in landscape structure in a typical part of the Vidzeme Uplands in central Latvia during the 20th century are analysed and anticipated changes in the 21st century are projected. Forest areas gradually increased in the Vidzeme Uplands over the course of the 20th century. This increase was associated with several factors: the economic policy in Latvia during the 1930s, the exile of farmers in 1940 and 1949 after the Soviet occupation of Latvia, the aggregation of land into collective farms, the amalgamation of small collective farms, the formation of large-scale Soviet collective farms, and widespread land melioration.","DOI":"10.1016/j.landurbplan.2003.10.005","ISSN":"01692046","language":"en","author":[{"family":"Nikodemus","given":"Oļǵerts"},{"family":"Bell","given":"Simon"},{"family":"Grı̄ne","given":"Ineta"},{"family":"Liepiņš","given":"Ingus"}],"issued":{"date-parts":[["2005",1]]}}},{"id":407,"uris":["http://zotero.org/users/5200241/items/VXP9P7YL"],"uri":["http://zotero.org/users/5200241/items/VXP9P7YL"],"itemData":{"id":407,"type":"article-journal","title":"From USSR to EU: 20 years of rural landscape changes in Vidzeme, Latvia","container-title":"Landscape and Urban Planning","page":"241-249","volume":"105","issue":"3","source":"Crossref","abstract":"Landscape changes have been observed throughout rural Europe over the past decades in relation to intensifying agriculture and land marginalisation. This is particularly true for Central and Eastern Europe as drastic political and socio-economic changes have taken place over the past century, as is the case for Latvia. Using a detailed time series of high-resolution remotely sensed images spanning from 1988 to 2007, the landscape structure (composition and conﬁguration) in Vidzeme, central Latvia, is examined and compared between periods. Major recent events for the country, such as independence and entry into the European Union are covered. The effect on landscape structure of various socio-economic, infrastructure, physical variables, and national and European subsidies for agriculture is also investigated for the period 2000–2007. This analysis indicated that subsidies play a major role in maintaining agriculture, mostly by restoring the intensively used landscape developed during the Soviet era. The government is also shaping the landscape through its forest management. The 20-year span of the analysis underlines the non-linearity and reversibility of changes observed in the aftermath of independence.","DOI":"10.1016/j.landurbplan.2011.12.009","ISSN":"01692046","title-short":"From USSR to EU","language":"en","author":[{"family":"Vanwambeke","given":"Sophie O."},{"family":"Meyfroidt","given":"Patrick"},{"family":"Nikodemus","given":"Oļģerts"}],"issued":{"date-parts":[["2012",4]]}}}],"schema":"https://github.com/citation-style-language/schema/raw/master/csl-citation.json"} </w:instrText>
+      </w:r>
+      <w:r>
+        <w:rPr>
+          <w:rFonts w:ascii="Arial" w:hAnsi="Arial" w:cs="Arial"/>
+          <w:sz w:val="22"/>
+          <w:szCs w:val="22"/>
+        </w:rPr>
+        <w:fldChar w:fldCharType="separate"/>
+      </w:r>
+      <w:r>
+        <w:rPr>
+          <w:rFonts w:ascii="Arial" w:hAnsi="Arial" w:cs="Arial"/>
+          <w:sz w:val="22"/>
+        </w:rPr>
+        <w:t xml:space="preserve">(Nikodemus </w:t>
+      </w:r>
+      <w:r>
+        <w:rPr>
+          <w:rFonts w:ascii="Arial" w:hAnsi="Arial" w:cs="Arial"/>
+          <w:i/>
+          <w:iCs/>
+          <w:sz w:val="22"/>
+        </w:rPr>
+        <w:t>et al.</w:t>
+      </w:r>
+      <w:r>
+        <w:rPr>
+          <w:rFonts w:ascii="Arial" w:hAnsi="Arial" w:cs="Arial"/>
+          <w:sz w:val="22"/>
+        </w:rPr>
+        <w:t xml:space="preserve">, 2005; Vanwambeke </w:t>
+      </w:r>
+      <w:r>
+        <w:rPr>
+          <w:rFonts w:ascii="Arial" w:hAnsi="Arial" w:cs="Arial"/>
+          <w:i/>
+          <w:iCs/>
+          <w:sz w:val="22"/>
+        </w:rPr>
+        <w:t>et al.</w:t>
+      </w:r>
+      <w:r>
+        <w:rPr>
+          <w:rFonts w:ascii="Arial" w:hAnsi="Arial" w:cs="Arial"/>
+          <w:sz w:val="22"/>
+        </w:rPr>
+        <w:t>, 2012)</w:t>
+      </w:r>
+      <w:r>
+        <w:rPr>
+          <w:rFonts w:ascii="Arial" w:hAnsi="Arial" w:cs="Arial"/>
+          <w:sz w:val="22"/>
+          <w:szCs w:val="22"/>
+        </w:rPr>
+        <w:fldChar w:fldCharType="end"/>
+      </w:r>
+      <w:r>
+        <w:rPr>
+          <w:rFonts w:ascii="Arial" w:hAnsi="Arial" w:cs="Arial"/>
+          <w:sz w:val="22"/>
+          <w:szCs w:val="22"/>
+        </w:rPr>
+        <w:t xml:space="preserve"> have shed light into the potential differences between regions. Most notably, the effect of varying environmental characteristics such as soil structure and altitude </w:t>
+      </w:r>
+      <w:r>
+        <w:rPr>
+          <w:rFonts w:ascii="Arial" w:hAnsi="Arial" w:cs="Arial"/>
+          <w:sz w:val="22"/>
+          <w:szCs w:val="22"/>
+        </w:rPr>
+        <w:fldChar w:fldCharType="begin"/>
+      </w:r>
+      <w:r>
+        <w:rPr>
+          <w:rFonts w:ascii="Arial" w:hAnsi="Arial" w:cs="Arial"/>
+          <w:sz w:val="22"/>
+          <w:szCs w:val="22"/>
+        </w:rPr>
+        <w:instrText xml:space="preserve"> ADDIN ZOTERO_ITEM CSL_CITATION {"citationID":"ABzhPDAL","properties":{"formattedCitation":"(Nikodemus {\\i{}et al.}, 2010)","plainCitation":"(Nikodemus et al., 2010)","noteIndex":0},"citationItems":[{"id":309,"uris":["http://zotero.org/users/5200241/items/WABNCBWP"],"uri":["http://zotero.org/users/5200241/items/WABNCBWP"],"itemData":{"id":309,"type":"article-journal","title":"The Influence of European Union Single Area Payments and Less Favoured Area Payments on the Latvian Landscape","container-title":"European Countryside","page":"25-41","volume":"1","author":[{"family":"Nikodemus","given":"Olgerts"},{"family":"Bell","given":"Simon"},{"family":"Penēze","given":"Zanda"},{"literal":"Imants Krūze"}],"issued":{"date-parts":[["2010"]]}}}],"schema":"https://github.com/citation-style-language/schema/raw/master/csl-citation.json"} </w:instrText>
+      </w:r>
+      <w:r>
+        <w:rPr>
+          <w:rFonts w:ascii="Arial" w:hAnsi="Arial" w:cs="Arial"/>
+          <w:sz w:val="22"/>
+          <w:szCs w:val="22"/>
+        </w:rPr>
+        <w:fldChar w:fldCharType="separate"/>
+      </w:r>
+      <w:r>
+        <w:rPr>
+          <w:rFonts w:ascii="Arial" w:hAnsi="Arial" w:cs="Arial"/>
+          <w:sz w:val="22"/>
+        </w:rPr>
+        <w:t xml:space="preserve">(Nikodemus </w:t>
+      </w:r>
+      <w:r>
+        <w:rPr>
+          <w:rFonts w:ascii="Arial" w:hAnsi="Arial" w:cs="Arial"/>
+          <w:i/>
+          <w:iCs/>
+          <w:sz w:val="22"/>
+        </w:rPr>
+        <w:t>et al.</w:t>
+      </w:r>
+      <w:r>
+        <w:rPr>
+          <w:rFonts w:ascii="Arial" w:hAnsi="Arial" w:cs="Arial"/>
+          <w:sz w:val="22"/>
+        </w:rPr>
+        <w:t>, 2010)</w:t>
+      </w:r>
+      <w:r>
+        <w:rPr>
+          <w:rFonts w:ascii="Arial" w:hAnsi="Arial" w:cs="Arial"/>
+          <w:sz w:val="22"/>
+          <w:szCs w:val="22"/>
+        </w:rPr>
+        <w:fldChar w:fldCharType="end"/>
+      </w:r>
+      <w:r>
+        <w:rPr>
+          <w:rFonts w:ascii="Arial" w:hAnsi="Arial" w:cs="Arial"/>
+          <w:sz w:val="22"/>
+          <w:szCs w:val="22"/>
+        </w:rPr>
+        <w:t xml:space="preserve"> on the potential for agricultural success, as well as the varying cultural experiences with land use types </w:t>
+      </w:r>
+      <w:r>
+        <w:rPr>
+          <w:rFonts w:ascii="Arial" w:hAnsi="Arial" w:cs="Arial"/>
+          <w:sz w:val="22"/>
+          <w:szCs w:val="22"/>
+        </w:rPr>
+        <w:fldChar w:fldCharType="begin"/>
+      </w:r>
+      <w:r>
+        <w:rPr>
+          <w:rFonts w:ascii="Arial" w:hAnsi="Arial" w:cs="Arial"/>
+          <w:sz w:val="22"/>
+          <w:szCs w:val="22"/>
+        </w:rPr>
+        <w:instrText xml:space="preserve"> ADDIN ZOTERO_ITEM CSL_CITATION {"citationID":"HE21mZV6","properties":{"formattedCitation":"(Bell {\\i{}et al.}, 2009)","plainCitation":"(Bell et al., 2009)","noteIndex":0},"citationItems":[{"id":211,"uris":["http://zotero.org/users/5200241/items/EV3GC4RT"],"uri":["http://zotero.org/users/5200241/items/EV3GC4RT"],"itemData":{"id":211,"type":"article-journal","title":"Management of Cultural Landscapes: What Does this Mean in the Former Soviet Union? A Case Study from Latvia","container-title":"Landscape Research","page":"425-455","volume":"34","issue":"4","abstract":"Concern about changing cultural landscapes has increased recently, with the advent of the European Landscape Convention placing signatory countries in a position of having to develop action for protecting and managing cultural landscapes. In countries of the former Soviet Union the landscape underwent many changes as a result of agricultural collectivisation and its aftermath. This situation has been analysed for six sample rural municipalities (pagasts) in Latvia, one of the three former Soviet countries to join the European Union (EU), using maps from the period 1901 to 1927, (to represent the “traditional landscape”) and 1997 orthophotographs updated to 2000, ( to represent the “post-Soviet landscape”) and field assessment of their character. It was found that all sampled pagasts had experienced significant landscape change during the Soviet times which replaced the pre-Soviet, traditional character with a new “ideological landscape”. The implications for the protection and conservation of such landscapes created by a previous foreign occupying power are many, raising questions of what landscapes or elements to conserve under the requirements of the Convention.","author":[{"family":"Bell","given":"S"},{"family":"Peneze","given":"Z"},{"family":"Nikodemus","given":"O"},{"family":"Kruze","given":"I"}],"issued":{"date-parts":[["2009"]]}}}],"schema":"https://github.com/citation-style-language/schema/raw/master/csl-citation.json"} </w:instrText>
+      </w:r>
+      <w:r>
+        <w:rPr>
+          <w:rFonts w:ascii="Arial" w:hAnsi="Arial" w:cs="Arial"/>
+          <w:sz w:val="22"/>
+          <w:szCs w:val="22"/>
+        </w:rPr>
+        <w:fldChar w:fldCharType="separate"/>
+      </w:r>
+      <w:r>
+        <w:rPr>
+          <w:rFonts w:ascii="Arial" w:hAnsi="Arial" w:cs="Arial"/>
+          <w:sz w:val="22"/>
+        </w:rPr>
+        <w:t xml:space="preserve">(Bell </w:t>
+      </w:r>
+      <w:r>
+        <w:rPr>
+          <w:rFonts w:ascii="Arial" w:hAnsi="Arial" w:cs="Arial"/>
+          <w:i/>
+          <w:iCs/>
+          <w:sz w:val="22"/>
+        </w:rPr>
+        <w:t>et al.</w:t>
+      </w:r>
+      <w:r>
+        <w:rPr>
+          <w:rFonts w:ascii="Arial" w:hAnsi="Arial" w:cs="Arial"/>
+          <w:sz w:val="22"/>
+        </w:rPr>
+        <w:t>, 2009)</w:t>
+      </w:r>
+      <w:r>
+        <w:rPr>
+          <w:rFonts w:ascii="Arial" w:hAnsi="Arial" w:cs="Arial"/>
+          <w:sz w:val="22"/>
+          <w:szCs w:val="22"/>
+        </w:rPr>
+        <w:fldChar w:fldCharType="end"/>
+      </w:r>
+      <w:r>
+        <w:rPr>
+          <w:rFonts w:ascii="Arial" w:hAnsi="Arial" w:cs="Arial"/>
+          <w:sz w:val="22"/>
+          <w:szCs w:val="22"/>
+        </w:rPr>
+        <w:t xml:space="preserve">. </w:t>
+      </w:r>
+    </w:p>
+    <w:p>
+      <w:pPr>
+        <w:spacing w:line="360" w:lineRule="auto"/>
+        <w:rPr>
+          <w:rFonts w:ascii="Arial" w:hAnsi="Arial" w:cs="Arial"/>
+          <w:sz w:val="22"/>
+          <w:szCs w:val="22"/>
+        </w:rPr>
+      </w:pPr>
+    </w:p>
+    <w:p>
+      <w:pPr>
+        <w:spacing w:line="360" w:lineRule="auto"/>
+        <w:rPr>
+          <w:rFonts w:ascii="Arial" w:hAnsi="Arial" w:cs="Arial"/>
+          <w:b/>
+          <w:sz w:val="24"/>
+          <w:szCs w:val="24"/>
+        </w:rPr>
+      </w:pPr>
+      <w:r>
+        <w:rPr>
+          <w:rFonts w:ascii="Arial" w:hAnsi="Arial" w:cs="Arial"/>
+          <w:b/>
+          <w:sz w:val="24"/>
+          <w:szCs w:val="24"/>
+        </w:rPr>
+        <w:t xml:space="preserve">4.3 </w:t>
+      </w:r>
+      <w:r>
+        <w:rPr>
+          <w:rFonts w:ascii="Arial" w:hAnsi="Arial" w:cs="Arial"/>
+          <w:b/>
+          <w:sz w:val="24"/>
+          <w:szCs w:val="24"/>
+        </w:rPr>
+        <w:t xml:space="preserve">Do the strength and direction of land use transitions change within the three years following </w:t>
+      </w:r>
+      <w:r>
+        <w:rPr>
+          <w:rFonts w:ascii="Arial" w:hAnsi="Arial" w:cs="Arial"/>
+          <w:b/>
+          <w:sz w:val="24"/>
+          <w:szCs w:val="24"/>
+        </w:rPr>
+        <w:t>socio-politico-economic</w:t>
+      </w:r>
+      <w:r>
+        <w:rPr>
+          <w:rFonts w:ascii="Arial" w:hAnsi="Arial" w:cs="Arial"/>
+          <w:b/>
+          <w:sz w:val="24"/>
+          <w:szCs w:val="24"/>
+        </w:rPr>
+        <w:t xml:space="preserve"> events?</w:t>
+      </w:r>
+    </w:p>
+    <w:p>
+      <w:pPr>
+        <w:spacing w:line="360" w:lineRule="auto"/>
+        <w:rPr>
+          <w:rFonts w:ascii="Arial" w:hAnsi="Arial" w:cs="Arial"/>
+          <w:b/>
+          <w:sz w:val="22"/>
+          <w:szCs w:val="22"/>
+        </w:rPr>
+      </w:pPr>
+      <w:r>
+        <w:rPr>
+          <w:rFonts w:ascii="Arial" w:hAnsi="Arial" w:cs="Arial"/>
+          <w:b/>
+          <w:sz w:val="22"/>
+          <w:szCs w:val="22"/>
+        </w:rPr>
+        <w:t>4.3.1 Soviet Union Collapse</w:t>
+      </w:r>
+    </w:p>
+    <w:p>
+      <w:pPr>
+        <w:spacing w:line="360" w:lineRule="auto"/>
+        <w:rPr>
+          <w:rFonts w:ascii="Arial" w:hAnsi="Arial" w:cs="Arial"/>
+          <w:sz w:val="22"/>
+          <w:szCs w:val="22"/>
+        </w:rPr>
+      </w:pPr>
+      <w:r>
+        <w:rPr>
+          <w:rFonts w:ascii="Arial" w:hAnsi="Arial" w:cs="Arial"/>
+          <w:sz w:val="22"/>
+          <w:szCs w:val="22"/>
+        </w:rPr>
+        <w:t xml:space="preserve">My results indicate that there was a significant decrease in the amount of land transitioning from intensive agriculture to abandoned land directly following SUC. A decrease in this transition is emulated by the decline of abandoned land area explained in section 4.2.1. When coupled, it is evident that the interplay between abandoned and intensive land uses is significant: when abandoned land cover decreases, intensive land cover increases and visa versa. As described, I expected that the reverse would happen, with intensive land cover decreasing and abandoned land cover increasing. It is unlikely that intensive land cover would continue to increase, owing to the collapse of the intensive Soviet agricultural system </w:t>
+      </w:r>
+      <w:r>
+        <w:rPr>
+          <w:rFonts w:ascii="Arial" w:hAnsi="Arial" w:cs="Arial"/>
+          <w:sz w:val="22"/>
+          <w:szCs w:val="22"/>
+        </w:rPr>
+        <w:fldChar w:fldCharType="begin"/>
+      </w:r>
+      <w:r>
+        <w:rPr>
+          <w:rFonts w:ascii="Arial" w:hAnsi="Arial" w:cs="Arial"/>
+          <w:sz w:val="22"/>
+          <w:szCs w:val="22"/>
+        </w:rPr>
+        <w:instrText xml:space="preserve"> ADDIN ZOTERO_ITEM CSL_CITATION {"citationID":"DOYiamgN","properties":{"formattedCitation":"(Fonji and Taff, 2014)","plainCitation":"(Fonji and Taff, 2014)","noteIndex":0},"citationItems":[{"id":108,"uris":["http://zotero.org/users/5200241/items/9HMRCYI9"],"uri":["http://zotero.org/users/5200241/items/9HMRCYI9"],"itemData":{"id":108,"type":"article-journal","title":"Using satellite data to monitor land-use land-cover change in North-eastern Latvia","container-title":"SpringerPlus","page":"61","volume":"3","issue":"1","source":"Crossref","abstract":"Land-use and land-cover change (LULCC), especially those caused by human activities, is one of the most important components of global environmental change (Jessen 3rd edition: 1-526 2005). In this study the effects of geographic and demographic factors on LULCC are analyzed in northeastern Latvia using official estimates from census and vital statistics data, and using remotely sensed satellite imagery (Landsat Thematic Mapper) acquired from 1992 and 2007. The remote sensing images, elevation data, in-situ ground truth and ground control data (using GPS), census and vital statistics data were processed, integrated, and analyzed in a geographic information system (GIS). Changes in six categories of land-use and land-cover (wetland, water, agriculture, forest, bare field and urban/suburban) were studied to determine their relationship to demographic and geographic factors between 1992 and 2007. Supervised classifications were performed on the Landsat images. Analysis of land cover change based on “change-to” categories between the 1992 and 2007 images revealed that changes to forest were the most common type of change (17.1% of pixels), followed by changes to agriculture (8.6%) and the fewest were changes to urban/suburban (0.8%). Integration of population data and land-cover change data revealed key findings: areas near to roads underwent more LULCC and areas far away from Riga underwent less LULCC. Range in elevation was positively correlated with all LULCC categories. Population density was found to be associated with most LULCC categories but the direction of effect was scale dependent. This paper shows how socio-demographic data can be integrated with satellite image data and cartographic data to analyze drivers of LULCC at multiple spatial scales.","DOI":"10.1186/2193-1801-3-61","ISSN":"2193-1801","language":"en","author":[{"family":"Fonji","given":"Simon"},{"family":"Taff","given":"Gregory N"}],"issued":{"date-parts":[["2014"]]}}}],"schema":"https://github.com/citation-style-language/schema/raw/master/csl-citation.json"} </w:instrText>
+      </w:r>
+      <w:r>
+        <w:rPr>
+          <w:rFonts w:ascii="Arial" w:hAnsi="Arial" w:cs="Arial"/>
+          <w:sz w:val="22"/>
+          <w:szCs w:val="22"/>
+        </w:rPr>
+        <w:fldChar w:fldCharType="separate"/>
+      </w:r>
+      <w:r>
+        <w:rPr>
+          <w:rFonts w:ascii="Arial" w:hAnsi="Arial" w:cs="Arial"/>
+          <w:noProof/>
+          <w:sz w:val="22"/>
+          <w:szCs w:val="22"/>
+        </w:rPr>
+        <w:t>(Fonji and Taff, 2014)</w:t>
+      </w:r>
+      <w:r>
+        <w:rPr>
+          <w:rFonts w:ascii="Arial" w:hAnsi="Arial" w:cs="Arial"/>
+          <w:sz w:val="22"/>
+          <w:szCs w:val="22"/>
+        </w:rPr>
+        <w:fldChar w:fldCharType="end"/>
+      </w:r>
+      <w:r>
+        <w:rPr>
+          <w:rFonts w:ascii="Arial" w:hAnsi="Arial" w:cs="Arial"/>
+          <w:sz w:val="22"/>
+          <w:szCs w:val="22"/>
+        </w:rPr>
+        <w:t>. It is probable that the transition between intensive to abandoned land will reverse in direction after this three-year period.</w:t>
+      </w:r>
+    </w:p>
+    <w:p>
+      <w:pPr>
+        <w:spacing w:line="360" w:lineRule="auto"/>
+        <w:rPr>
+          <w:rFonts w:ascii="Arial" w:hAnsi="Arial" w:cs="Arial"/>
+          <w:sz w:val="22"/>
+          <w:szCs w:val="22"/>
+        </w:rPr>
+      </w:pPr>
+    </w:p>
+    <w:p>
+      <w:pPr>
+        <w:spacing w:line="360" w:lineRule="auto"/>
+        <w:rPr>
+          <w:rFonts w:ascii="Arial" w:hAnsi="Arial" w:cs="Arial"/>
+          <w:sz w:val="22"/>
+          <w:szCs w:val="22"/>
+        </w:rPr>
+      </w:pPr>
+      <w:commentRangeStart w:id="18"/>
+      <w:r>
+        <w:rPr>
+          <w:rFonts w:ascii="Arial" w:hAnsi="Arial" w:cs="Arial"/>
+          <w:sz w:val="22"/>
+          <w:szCs w:val="22"/>
+        </w:rPr>
+        <w:t xml:space="preserve">My results demonstrate the lack of a clear relationship between the transition from intensive to extensive land. On account of the slow reform where the once large, collective Soviet farms were divided and given to their previous land owners </w:t>
+      </w:r>
+      <w:r>
+        <w:rPr>
+          <w:rFonts w:ascii="Arial" w:hAnsi="Arial" w:cs="Arial"/>
+          <w:sz w:val="22"/>
+          <w:szCs w:val="22"/>
+        </w:rPr>
+        <w:fldChar w:fldCharType="begin"/>
+      </w:r>
+      <w:r>
+        <w:rPr>
+          <w:rFonts w:ascii="Arial" w:hAnsi="Arial" w:cs="Arial"/>
+          <w:sz w:val="22"/>
+          <w:szCs w:val="22"/>
+        </w:rPr>
+        <w:instrText xml:space="preserve"> ADDIN ZOTERO_ITEM CSL_CITATION {"citationID":"nFnInaQe","properties":{"formattedCitation":"(Nikodemus {\\i{}et al.}, 2005)","plainCitation":"(Nikodemus et al., 2005)","noteIndex":0},"citationItems":[{"id":446,"uris":["http://zotero.org/users/5200241/items/WYI95ZHT"],"uri":["http://zotero.org/users/5200241/items/WYI95ZHT"],"itemData":{"id":446,"type":"article-journal","title":"The impact of economic, social and political factors on the landscape structure of the Vidzeme Uplands in Latvia","container-title":"Landscape and Urban Planning","page":"57-67","volume":"70","issue":"1-2","source":"Crossref","abstract":"Changes in landscape structure in a typical part of the Vidzeme Uplands in central Latvia during the 20th century are analysed and anticipated changes in the 21st century are projected. Forest areas gradually increased in the Vidzeme Uplands over the course of the 20th century. This increase was associated with several factors: the economic policy in Latvia during the 1930s, the exile of farmers in 1940 and 1949 after the Soviet occupation of Latvia, the aggregation of land into collective farms, the amalgamation of small collective farms, the formation of large-scale Soviet collective farms, and widespread land melioration.","DOI":"10.1016/j.landurbplan.2003.10.005","ISSN":"01692046","language":"en","author":[{"family":"Nikodemus","given":"Oļǵerts"},{"family":"Bell","given":"Simon"},{"family":"Grı̄ne","given":"Ineta"},{"family":"Liepiņš","given":"Ingus"}],"issued":{"date-parts":[["2005",1]]}}}],"schema":"https://github.com/citation-style-language/schema/raw/master/csl-citation.json"} </w:instrText>
+      </w:r>
+      <w:r>
+        <w:rPr>
+          <w:rFonts w:ascii="Arial" w:hAnsi="Arial" w:cs="Arial"/>
+          <w:sz w:val="22"/>
+          <w:szCs w:val="22"/>
+        </w:rPr>
+        <w:fldChar w:fldCharType="separate"/>
+      </w:r>
+      <w:r>
+        <w:rPr>
+          <w:rFonts w:ascii="Arial" w:hAnsi="Arial" w:cs="Arial"/>
+          <w:sz w:val="22"/>
+        </w:rPr>
+        <w:t xml:space="preserve">(Nikodemus </w:t>
+      </w:r>
+      <w:r>
+        <w:rPr>
+          <w:rFonts w:ascii="Arial" w:hAnsi="Arial" w:cs="Arial"/>
+          <w:i/>
+          <w:iCs/>
+          <w:sz w:val="22"/>
+        </w:rPr>
+        <w:t>et al.</w:t>
+      </w:r>
+      <w:r>
+        <w:rPr>
+          <w:rFonts w:ascii="Arial" w:hAnsi="Arial" w:cs="Arial"/>
+          <w:sz w:val="22"/>
+        </w:rPr>
         <w:t>, 2005)</w:t>
       </w:r>
       <w:r>
@@ -11474,25 +11898,41 @@
         </w:rPr>
         <w:t xml:space="preserve">, it is plausible that a clear relationship is not evident within three years of SUC. </w:t>
       </w:r>
-    </w:p>
-    <w:p>
-      <w:pPr>
-        <w:spacing w:line="360" w:lineRule="auto"/>
-        <w:rPr>
-          <w:rFonts w:ascii="Arial" w:hAnsi="Arial" w:cs="Arial"/>
-          <w:b/>
-          <w:sz w:val="22"/>
-          <w:szCs w:val="22"/>
-        </w:rPr>
-      </w:pPr>
-      <w:r>
-        <w:rPr>
-          <w:rFonts w:ascii="Arial" w:hAnsi="Arial" w:cs="Arial"/>
-          <w:b/>
-          <w:sz w:val="22"/>
-          <w:szCs w:val="22"/>
-        </w:rPr>
-        <w:lastRenderedPageBreak/>
+      <w:commentRangeEnd w:id="18"/>
+      <w:r>
+        <w:rPr>
+          <w:rStyle w:val="CommentReference"/>
+        </w:rPr>
+        <w:commentReference w:id="18"/>
+      </w:r>
+    </w:p>
+    <w:p>
+      <w:pPr>
+        <w:spacing w:line="360" w:lineRule="auto"/>
+        <w:rPr>
+          <w:rFonts w:ascii="Arial" w:hAnsi="Arial" w:cs="Arial"/>
+          <w:sz w:val="22"/>
+          <w:szCs w:val="22"/>
+        </w:rPr>
+      </w:pPr>
+    </w:p>
+    <w:p>
+      <w:pPr>
+        <w:spacing w:line="360" w:lineRule="auto"/>
+        <w:rPr>
+          <w:rFonts w:ascii="Arial" w:hAnsi="Arial" w:cs="Arial"/>
+          <w:b/>
+          <w:sz w:val="22"/>
+          <w:szCs w:val="22"/>
+        </w:rPr>
+      </w:pPr>
+      <w:r>
+        <w:rPr>
+          <w:rFonts w:ascii="Arial" w:hAnsi="Arial" w:cs="Arial"/>
+          <w:b/>
+          <w:sz w:val="22"/>
+          <w:szCs w:val="22"/>
+        </w:rPr>
         <w:t>4.3.2 European Union Accession</w:t>
       </w:r>
     </w:p>
@@ -11505,6 +11945,490 @@
           <w:szCs w:val="22"/>
         </w:rPr>
       </w:pPr>
+      <w:r>
+        <w:rPr>
+          <w:rFonts w:ascii="Arial" w:hAnsi="Arial" w:cs="Arial"/>
+          <w:sz w:val="22"/>
+          <w:szCs w:val="22"/>
+        </w:rPr>
+        <w:t xml:space="preserve">The transition to intensive land from both abandoned and extensive land uses was not seen to significantly change directly following EUA. The lack of an increase of abandoned land transitioning to intensive agriculture may be attributed to the rapid succession of woody species on abandoned land </w:t>
+      </w:r>
+      <w:r>
+        <w:rPr>
+          <w:rFonts w:ascii="Arial" w:hAnsi="Arial" w:cs="Arial"/>
+          <w:sz w:val="22"/>
+          <w:szCs w:val="22"/>
+        </w:rPr>
+        <w:fldChar w:fldCharType="begin"/>
+      </w:r>
+      <w:r>
+        <w:rPr>
+          <w:rFonts w:ascii="Arial" w:hAnsi="Arial" w:cs="Arial"/>
+          <w:sz w:val="22"/>
+          <w:szCs w:val="22"/>
+        </w:rPr>
+        <w:instrText xml:space="preserve"> ADDIN ZOTERO_ITEM CSL_CITATION {"citationID":"jMFdbgLU","properties":{"formattedCitation":"(Nikodemus {\\i{}et al.}, 2010; Vanwambeke {\\i{}et al.}, 2012)","plainCitation":"(Nikodemus et al., 2010; Vanwambeke et al., 2012)","noteIndex":0},"citationItems":[{"id":309,"uris":["http://zotero.org/users/5200241/items/WABNCBWP"],"uri":["http://zotero.org/users/5200241/items/WABNCBWP"],"itemData":{"id":309,"type":"article-journal","title":"The Influence of European Union Single Area Payments and Less Favoured Area Payments on the Latvian Landscape","container-title":"European Countryside","page":"25-41","volume":"1","author":[{"family":"Nikodemus","given":"Olgerts"},{"family":"Bell","given":"Simon"},{"family":"Penēze","given":"Zanda"},{"literal":"Imants Krūze"}],"issued":{"date-parts":[["2010"]]}}},{"id":407,"uris":["http://zotero.org/users/5200241/items/VXP9P7YL"],"uri":["http://zotero.org/users/5200241/items/VXP9P7YL"],"itemData":{"id":407,"type":"article-journal","title":"From USSR to EU: 20 years of rural landscape changes in Vidzeme, Latvia","container-title":"Landscape and Urban Planning","page":"241-249","volume":"105","issue":"3","source":"Crossref","abstract":"Landscape changes have been observed throughout rural Europe over the past decades in relation to intensifying agriculture and land marginalisation. This is particularly true for Central and Eastern Europe as drastic political and socio-economic changes have taken place over the past century, as is the case for Latvia. Using a detailed time series of high-resolution remotely sensed images spanning from 1988 to 2007, the landscape structure (composition and conﬁguration) in Vidzeme, central Latvia, is examined and compared between periods. Major recent events for the country, such as independence and entry into the European Union are covered. The effect on landscape structure of various socio-economic, infrastructure, physical variables, and national and European subsidies for agriculture is also investigated for the period 2000–2007. This analysis indicated that subsidies play a major role in maintaining agriculture, mostly by restoring the intensively used landscape developed during the Soviet era. The government is also shaping the landscape through its forest management. The 20-year span of the analysis underlines the non-linearity and reversibility of changes observed in the aftermath of independence.","DOI":"10.1016/j.landurbplan.2011.12.009","ISSN":"01692046","title-short":"From USSR to EU","language":"en","author":[{"family":"Vanwambeke","given":"Sophie O."},{"family":"Meyfroidt","given":"Patrick"},{"family":"Nikodemus","given":"Oļģerts"}],"issued":{"date-parts":[["2012",4]]}}}],"schema":"https://github.com/citation-style-language/schema/raw/master/csl-citation.json"} </w:instrText>
+      </w:r>
+      <w:r>
+        <w:rPr>
+          <w:rFonts w:ascii="Arial" w:hAnsi="Arial" w:cs="Arial"/>
+          <w:sz w:val="22"/>
+          <w:szCs w:val="22"/>
+        </w:rPr>
+        <w:fldChar w:fldCharType="separate"/>
+      </w:r>
+      <w:r>
+        <w:rPr>
+          <w:rFonts w:ascii="Arial" w:hAnsi="Arial" w:cs="Arial"/>
+          <w:sz w:val="22"/>
+        </w:rPr>
+        <w:t xml:space="preserve">(Nikodemus </w:t>
+      </w:r>
+      <w:r>
+        <w:rPr>
+          <w:rFonts w:ascii="Arial" w:hAnsi="Arial" w:cs="Arial"/>
+          <w:i/>
+          <w:iCs/>
+          <w:sz w:val="22"/>
+        </w:rPr>
+        <w:t>et al.</w:t>
+      </w:r>
+      <w:r>
+        <w:rPr>
+          <w:rFonts w:ascii="Arial" w:hAnsi="Arial" w:cs="Arial"/>
+          <w:sz w:val="22"/>
+        </w:rPr>
+        <w:t xml:space="preserve">, 2010; Vanwambeke </w:t>
+      </w:r>
+      <w:r>
+        <w:rPr>
+          <w:rFonts w:ascii="Arial" w:hAnsi="Arial" w:cs="Arial"/>
+          <w:i/>
+          <w:iCs/>
+          <w:sz w:val="22"/>
+        </w:rPr>
+        <w:t>et al.</w:t>
+      </w:r>
+      <w:r>
+        <w:rPr>
+          <w:rFonts w:ascii="Arial" w:hAnsi="Arial" w:cs="Arial"/>
+          <w:sz w:val="22"/>
+        </w:rPr>
+        <w:t>, 2012)</w:t>
+      </w:r>
+      <w:r>
+        <w:rPr>
+          <w:rFonts w:ascii="Arial" w:hAnsi="Arial" w:cs="Arial"/>
+          <w:sz w:val="22"/>
+          <w:szCs w:val="22"/>
+        </w:rPr>
+        <w:fldChar w:fldCharType="end"/>
+      </w:r>
+      <w:r>
+        <w:rPr>
+          <w:rFonts w:ascii="Arial" w:hAnsi="Arial" w:cs="Arial"/>
+          <w:sz w:val="22"/>
+          <w:szCs w:val="22"/>
+        </w:rPr>
+        <w:t xml:space="preserve">, rather than an uptake of abandoned land for new, intensive farms. Forests and tree cutting are an economic asset, owing to the speed at which income can be gained </w:t>
+      </w:r>
+      <w:r>
+        <w:rPr>
+          <w:rFonts w:ascii="Arial" w:hAnsi="Arial" w:cs="Arial"/>
+          <w:sz w:val="22"/>
+          <w:szCs w:val="22"/>
+        </w:rPr>
+        <w:fldChar w:fldCharType="begin"/>
+      </w:r>
+      <w:r>
+        <w:rPr>
+          <w:rFonts w:ascii="Arial" w:hAnsi="Arial" w:cs="Arial"/>
+          <w:sz w:val="22"/>
+          <w:szCs w:val="22"/>
+        </w:rPr>
+        <w:instrText xml:space="preserve"> ADDIN ZOTERO_ITEM CSL_CITATION {"citationID":"eu4Xx9ZG","properties":{"formattedCitation":"(Vanwambeke {\\i{}et al.}, 2012)","plainCitation":"(Vanwambeke et al., 2012)","noteIndex":0},"citationItems":[{"id":407,"uris":["http://zotero.org/users/5200241/items/VXP9P7YL"],"uri":["http://zotero.org/users/5200241/items/VXP9P7YL"],"itemData":{"id":407,"type":"article-journal","title":"From USSR to EU: 20 years of rural landscape changes in Vidzeme, Latvia","container-title":"Landscape and Urban Planning","page":"241-249","volume":"105","issue":"3","source":"Crossref","abstract":"Landscape changes have been observed throughout rural Europe over the past decades in relation to intensifying agriculture and land marginalisation. This is particularly true for Central and Eastern Europe as drastic political and socio-economic changes have taken place over the past century, as is the case for Latvia. Using a detailed time series of high-resolution remotely sensed images spanning from 1988 to 2007, the landscape structure (composition and conﬁguration) in Vidzeme, central Latvia, is examined and compared between periods. Major recent events for the country, such as independence and entry into the European Union are covered. The effect on landscape structure of various socio-economic, infrastructure, physical variables, and national and European subsidies for agriculture is also investigated for the period 2000–2007. This analysis indicated that subsidies play a major role in maintaining agriculture, mostly by restoring the intensively used landscape developed during the Soviet era. The government is also shaping the landscape through its forest management. The 20-year span of the analysis underlines the non-linearity and reversibility of changes observed in the aftermath of independence.","DOI":"10.1016/j.landurbplan.2011.12.009","ISSN":"01692046","title-short":"From USSR to EU","language":"en","author":[{"family":"Vanwambeke","given":"Sophie O."},{"family":"Meyfroidt","given":"Patrick"},{"family":"Nikodemus","given":"Oļģerts"}],"issued":{"date-parts":[["2012",4]]}}}],"schema":"https://github.com/citation-style-language/schema/raw/master/csl-citation.json"} </w:instrText>
+      </w:r>
+      <w:r>
+        <w:rPr>
+          <w:rFonts w:ascii="Arial" w:hAnsi="Arial" w:cs="Arial"/>
+          <w:sz w:val="22"/>
+          <w:szCs w:val="22"/>
+        </w:rPr>
+        <w:fldChar w:fldCharType="separate"/>
+      </w:r>
+      <w:r>
+        <w:rPr>
+          <w:rFonts w:ascii="Arial" w:hAnsi="Arial" w:cs="Arial"/>
+          <w:sz w:val="22"/>
+        </w:rPr>
+        <w:t xml:space="preserve">(Vanwambeke </w:t>
+      </w:r>
+      <w:r>
+        <w:rPr>
+          <w:rFonts w:ascii="Arial" w:hAnsi="Arial" w:cs="Arial"/>
+          <w:i/>
+          <w:iCs/>
+          <w:sz w:val="22"/>
+        </w:rPr>
+        <w:t>et al.</w:t>
+      </w:r>
+      <w:r>
+        <w:rPr>
+          <w:rFonts w:ascii="Arial" w:hAnsi="Arial" w:cs="Arial"/>
+          <w:sz w:val="22"/>
+        </w:rPr>
+        <w:t>, 2012)</w:t>
+      </w:r>
+      <w:r>
+        <w:rPr>
+          <w:rFonts w:ascii="Arial" w:hAnsi="Arial" w:cs="Arial"/>
+          <w:sz w:val="22"/>
+          <w:szCs w:val="22"/>
+        </w:rPr>
+        <w:fldChar w:fldCharType="end"/>
+      </w:r>
+      <w:r>
+        <w:rPr>
+          <w:rFonts w:ascii="Arial" w:hAnsi="Arial" w:cs="Arial"/>
+          <w:sz w:val="22"/>
+          <w:szCs w:val="22"/>
+        </w:rPr>
+        <w:t xml:space="preserve">. Following the EUA, forestry has gained size and professionalism and has become a large industry competitor to agriculture </w:t>
+      </w:r>
+      <w:r>
+        <w:rPr>
+          <w:rFonts w:ascii="Arial" w:hAnsi="Arial" w:cs="Arial"/>
+          <w:sz w:val="22"/>
+          <w:szCs w:val="22"/>
+        </w:rPr>
+        <w:fldChar w:fldCharType="begin"/>
+      </w:r>
+      <w:r>
+        <w:rPr>
+          <w:rFonts w:ascii="Arial" w:hAnsi="Arial" w:cs="Arial"/>
+          <w:sz w:val="22"/>
+          <w:szCs w:val="22"/>
+        </w:rPr>
+        <w:instrText xml:space="preserve"> ADDIN ZOTERO_ITEM CSL_CITATION {"citationID":"zZZWKV4B","properties":{"formattedCitation":"(Vanwambeke {\\i{}et al.}, 2012)","plainCitation":"(Vanwambeke et al., 2012)","noteIndex":0},"citationItems":[{"id":407,"uris":["http://zotero.org/users/5200241/items/VXP9P7YL"],"uri":["http://zotero.org/users/5200241/items/VXP9P7YL"],"itemData":{"id":407,"type":"article-journal","title":"From USSR to EU: 20 years of rural landscape changes in Vidzeme, Latvia","container-title":"Landscape and Urban Planning","page":"241-249","volume":"105","issue":"3","source":"Crossref","abstract":"Landscape changes have been observed throughout rural Europe over the past decades in relation to intensifying agriculture and land marginalisation. This is particularly true for Central and Eastern Europe as drastic political and socio-economic changes have taken place over the past century, as is the case for Latvia. Using a detailed time series of high-resolution remotely sensed images spanning from 1988 to 2007, the landscape structure (composition and conﬁguration) in Vidzeme, central Latvia, is examined and compared between periods. Major recent events for the country, such as independence and entry into the European Union are covered. The effect on landscape structure of various socio-economic, infrastructure, physical variables, and national and European subsidies for agriculture is also investigated for the period 2000–2007. This analysis indicated that subsidies play a major role in maintaining agriculture, mostly by restoring the intensively used landscape developed during the Soviet era. The government is also shaping the landscape through its forest management. The 20-year span of the analysis underlines the non-linearity and reversibility of changes observed in the aftermath of independence.","DOI":"10.1016/j.landurbplan.2011.12.009","ISSN":"01692046","title-short":"From USSR to EU","language":"en","author":[{"family":"Vanwambeke","given":"Sophie O."},{"family":"Meyfroidt","given":"Patrick"},{"family":"Nikodemus","given":"Oļģerts"}],"issued":{"date-parts":[["2012",4]]}}}],"schema":"https://github.com/citation-style-language/schema/raw/master/csl-citation.json"} </w:instrText>
+      </w:r>
+      <w:r>
+        <w:rPr>
+          <w:rFonts w:ascii="Arial" w:hAnsi="Arial" w:cs="Arial"/>
+          <w:sz w:val="22"/>
+          <w:szCs w:val="22"/>
+        </w:rPr>
+        <w:fldChar w:fldCharType="separate"/>
+      </w:r>
+      <w:r>
+        <w:rPr>
+          <w:rFonts w:ascii="Arial" w:hAnsi="Arial" w:cs="Arial"/>
+          <w:sz w:val="22"/>
+        </w:rPr>
+        <w:t xml:space="preserve">(Vanwambeke </w:t>
+      </w:r>
+      <w:r>
+        <w:rPr>
+          <w:rFonts w:ascii="Arial" w:hAnsi="Arial" w:cs="Arial"/>
+          <w:i/>
+          <w:iCs/>
+          <w:sz w:val="22"/>
+        </w:rPr>
+        <w:t>et al.</w:t>
+      </w:r>
+      <w:r>
+        <w:rPr>
+          <w:rFonts w:ascii="Arial" w:hAnsi="Arial" w:cs="Arial"/>
+          <w:sz w:val="22"/>
+        </w:rPr>
+        <w:t>, 2012)</w:t>
+      </w:r>
+      <w:r>
+        <w:rPr>
+          <w:rFonts w:ascii="Arial" w:hAnsi="Arial" w:cs="Arial"/>
+          <w:sz w:val="22"/>
+          <w:szCs w:val="22"/>
+        </w:rPr>
+        <w:fldChar w:fldCharType="end"/>
+      </w:r>
+      <w:r>
+        <w:rPr>
+          <w:rFonts w:ascii="Arial" w:hAnsi="Arial" w:cs="Arial"/>
+          <w:sz w:val="22"/>
+          <w:szCs w:val="22"/>
+        </w:rPr>
+        <w:t xml:space="preserve">. The importance of forestry to the Latvian economy and culture may be an indicator as to why land use did not always transition to intensive agriculture. </w:t>
+      </w:r>
+    </w:p>
+    <w:p>
+      <w:pPr>
+        <w:spacing w:line="360" w:lineRule="auto"/>
+        <w:rPr>
+          <w:rFonts w:ascii="Arial" w:hAnsi="Arial" w:cs="Arial"/>
+          <w:sz w:val="22"/>
+          <w:szCs w:val="22"/>
+        </w:rPr>
+      </w:pPr>
+    </w:p>
+    <w:p>
+      <w:pPr>
+        <w:spacing w:line="360" w:lineRule="auto"/>
+        <w:rPr>
+          <w:rFonts w:ascii="Arial" w:hAnsi="Arial" w:cs="Arial"/>
+          <w:sz w:val="22"/>
+          <w:szCs w:val="22"/>
+        </w:rPr>
+      </w:pPr>
+      <w:r>
+        <w:rPr>
+          <w:rFonts w:ascii="Arial" w:hAnsi="Arial" w:cs="Arial"/>
+          <w:sz w:val="22"/>
+          <w:szCs w:val="22"/>
+        </w:rPr>
+        <w:t xml:space="preserve">Abandoned land undergoing slow transition may also not be used for intensive agriculture, ascribed to the ability to gain EU SAPs for managing previously abandoned land </w:t>
+      </w:r>
+      <w:r>
+        <w:rPr>
+          <w:rFonts w:ascii="Arial" w:hAnsi="Arial" w:cs="Arial"/>
+          <w:sz w:val="22"/>
+          <w:szCs w:val="22"/>
+        </w:rPr>
+        <w:fldChar w:fldCharType="begin"/>
+      </w:r>
+      <w:r>
+        <w:rPr>
+          <w:rFonts w:ascii="Arial" w:hAnsi="Arial" w:cs="Arial"/>
+          <w:sz w:val="22"/>
+          <w:szCs w:val="22"/>
+        </w:rPr>
+        <w:instrText xml:space="preserve"> ADDIN ZOTERO_ITEM CSL_CITATION {"citationID":"vH2CAh0F","properties":{"formattedCitation":"(Nikodemus {\\i{}et al.}, 2010)","plainCitation":"(Nikodemus et al., 2010)","noteIndex":0},"citationItems":[{"id":309,"uris":["http://zotero.org/users/5200241/items/WABNCBWP"],"uri":["http://zotero.org/users/5200241/items/WABNCBWP"],"itemData":{"id":309,"type":"article-journal","title":"The Influence of European Union Single Area Payments and Less Favoured Area Payments on the Latvian Landscape","container-title":"European Countryside","page":"25-41","volume":"1","author":[{"family":"Nikodemus","given":"Olgerts"},{"family":"Bell","given":"Simon"},{"family":"Penēze","given":"Zanda"},{"literal":"Imants Krūze"}],"issued":{"date-parts":[["2010"]]}}}],"schema":"https://github.com/citation-style-language/schema/raw/master/csl-citation.json"} </w:instrText>
+      </w:r>
+      <w:r>
+        <w:rPr>
+          <w:rFonts w:ascii="Arial" w:hAnsi="Arial" w:cs="Arial"/>
+          <w:sz w:val="22"/>
+          <w:szCs w:val="22"/>
+        </w:rPr>
+        <w:fldChar w:fldCharType="separate"/>
+      </w:r>
+      <w:r>
+        <w:rPr>
+          <w:rFonts w:ascii="Arial" w:hAnsi="Arial" w:cs="Arial"/>
+          <w:sz w:val="22"/>
+        </w:rPr>
+        <w:t xml:space="preserve">(Nikodemus </w:t>
+      </w:r>
+      <w:r>
+        <w:rPr>
+          <w:rFonts w:ascii="Arial" w:hAnsi="Arial" w:cs="Arial"/>
+          <w:i/>
+          <w:iCs/>
+          <w:sz w:val="22"/>
+        </w:rPr>
+        <w:t>et al.</w:t>
+      </w:r>
+      <w:r>
+        <w:rPr>
+          <w:rFonts w:ascii="Arial" w:hAnsi="Arial" w:cs="Arial"/>
+          <w:sz w:val="22"/>
+        </w:rPr>
+        <w:t>, 2010)</w:t>
+      </w:r>
+      <w:r>
+        <w:rPr>
+          <w:rFonts w:ascii="Arial" w:hAnsi="Arial" w:cs="Arial"/>
+          <w:sz w:val="22"/>
+          <w:szCs w:val="22"/>
+        </w:rPr>
+        <w:fldChar w:fldCharType="end"/>
+      </w:r>
+      <w:r>
+        <w:rPr>
+          <w:rFonts w:ascii="Arial" w:hAnsi="Arial" w:cs="Arial"/>
+          <w:sz w:val="22"/>
+          <w:szCs w:val="22"/>
+        </w:rPr>
+        <w:t xml:space="preserve">. SAPs do not require land to be used for agricultural production, thus transitioning land may remain untouched with the aim of maintaining open landscapes. However, there is a higher uptake of SAPs on abandoned areas with better soils, most likely suggesting that the use of abandoned land for SAPs often occurs with the aim of reinstating agricultural practices </w:t>
+      </w:r>
+      <w:r>
+        <w:rPr>
+          <w:rFonts w:ascii="Arial" w:hAnsi="Arial" w:cs="Arial"/>
+          <w:sz w:val="22"/>
+          <w:szCs w:val="22"/>
+        </w:rPr>
+        <w:fldChar w:fldCharType="begin"/>
+      </w:r>
+      <w:r>
+        <w:rPr>
+          <w:rFonts w:ascii="Arial" w:hAnsi="Arial" w:cs="Arial"/>
+          <w:sz w:val="22"/>
+          <w:szCs w:val="22"/>
+        </w:rPr>
+        <w:instrText xml:space="preserve"> ADDIN ZOTERO_ITEM CSL_CITATION {"citationID":"4NZuKeMA","properties":{"formattedCitation":"(Nikodemus {\\i{}et al.}, 2010)","plainCitation":"(Nikodemus et al., 2010)","noteIndex":0},"citationItems":[{"id":309,"uris":["http://zotero.org/users/5200241/items/WABNCBWP"],"uri":["http://zotero.org/users/5200241/items/WABNCBWP"],"itemData":{"id":309,"type":"article-journal","title":"The Influence of European Union Single Area Payments and Less Favoured Area Payments on the Latvian Landscape","container-title":"European Countryside","page":"25-41","volume":"1","author":[{"family":"Nikodemus","given":"Olgerts"},{"family":"Bell","given":"Simon"},{"family":"Penēze","given":"Zanda"},{"literal":"Imants Krūze"}],"issued":{"date-parts":[["2010"]]}}}],"schema":"https://github.com/citation-style-language/schema/raw/master/csl-citation.json"} </w:instrText>
+      </w:r>
+      <w:r>
+        <w:rPr>
+          <w:rFonts w:ascii="Arial" w:hAnsi="Arial" w:cs="Arial"/>
+          <w:sz w:val="22"/>
+          <w:szCs w:val="22"/>
+        </w:rPr>
+        <w:fldChar w:fldCharType="separate"/>
+      </w:r>
+      <w:r>
+        <w:rPr>
+          <w:rFonts w:ascii="Arial" w:hAnsi="Arial" w:cs="Arial"/>
+          <w:sz w:val="22"/>
+        </w:rPr>
+        <w:t xml:space="preserve">(Nikodemus </w:t>
+      </w:r>
+      <w:r>
+        <w:rPr>
+          <w:rFonts w:ascii="Arial" w:hAnsi="Arial" w:cs="Arial"/>
+          <w:i/>
+          <w:iCs/>
+          <w:sz w:val="22"/>
+        </w:rPr>
+        <w:t>et al.</w:t>
+      </w:r>
+      <w:r>
+        <w:rPr>
+          <w:rFonts w:ascii="Arial" w:hAnsi="Arial" w:cs="Arial"/>
+          <w:sz w:val="22"/>
+        </w:rPr>
+        <w:t>, 2010)</w:t>
+      </w:r>
+      <w:r>
+        <w:rPr>
+          <w:rFonts w:ascii="Arial" w:hAnsi="Arial" w:cs="Arial"/>
+          <w:sz w:val="22"/>
+          <w:szCs w:val="22"/>
+        </w:rPr>
+        <w:fldChar w:fldCharType="end"/>
+      </w:r>
+      <w:r>
+        <w:rPr>
+          <w:rFonts w:ascii="Arial" w:hAnsi="Arial" w:cs="Arial"/>
+          <w:sz w:val="22"/>
+          <w:szCs w:val="22"/>
+        </w:rPr>
+        <w:t xml:space="preserve">. It is therefore likely that abandoned land was transitioning to intensive agriculture, but that this was not the overwhelmingly largest transition occurring. Instead, it is probable that the transition between abandoned land and forestry/forested areas is more significant. </w:t>
+      </w:r>
+    </w:p>
+    <w:p>
+      <w:pPr>
+        <w:spacing w:line="360" w:lineRule="auto"/>
+        <w:rPr>
+          <w:rFonts w:ascii="Arial" w:hAnsi="Arial" w:cs="Arial"/>
+          <w:sz w:val="22"/>
+          <w:szCs w:val="22"/>
+        </w:rPr>
+      </w:pPr>
+    </w:p>
+    <w:p>
+      <w:pPr>
+        <w:spacing w:line="360" w:lineRule="auto"/>
+        <w:rPr>
+          <w:rFonts w:ascii="Arial" w:hAnsi="Arial" w:cs="Arial"/>
+          <w:sz w:val="22"/>
+          <w:szCs w:val="22"/>
+        </w:rPr>
+      </w:pPr>
+      <w:r>
+        <w:rPr>
+          <w:rFonts w:ascii="Arial" w:hAnsi="Arial" w:cs="Arial"/>
+          <w:sz w:val="22"/>
+          <w:szCs w:val="22"/>
+        </w:rPr>
+        <w:t xml:space="preserve">The transition to intensive land from extensive land was not seen to be significantly different prior to EUA. The lack of a relationship may be attributed to the cultural significance of subsistence farming in Latvia. There is a strong divide between farmers that support EU payment schemes and those against them </w:t>
+      </w:r>
+      <w:r>
+        <w:rPr>
+          <w:rFonts w:ascii="Arial" w:hAnsi="Arial" w:cs="Arial"/>
+          <w:sz w:val="22"/>
+          <w:szCs w:val="22"/>
+        </w:rPr>
+        <w:fldChar w:fldCharType="begin"/>
+      </w:r>
+      <w:r>
+        <w:rPr>
+          <w:rFonts w:ascii="Arial" w:hAnsi="Arial" w:cs="Arial"/>
+          <w:sz w:val="22"/>
+          <w:szCs w:val="22"/>
+        </w:rPr>
+        <w:instrText xml:space="preserve"> ADDIN ZOTERO_ITEM CSL_CITATION {"citationID":"1sJbFyuS","properties":{"formattedCitation":"(Nikodemus {\\i{}et al.}, 2010)","plainCitation":"(Nikodemus et al., 2010)","noteIndex":0},"citationItems":[{"id":309,"uris":["http://zotero.org/users/5200241/items/WABNCBWP"],"uri":["http://zotero.org/users/5200241/items/WABNCBWP"],"itemData":{"id":309,"type":"article-journal","title":"The Influence of European Union Single Area Payments and Less Favoured Area Payments on the Latvian Landscape","container-title":"European Countryside","page":"25-41","volume":"1","author":[{"family":"Nikodemus","given":"Olgerts"},{"family":"Bell","given":"Simon"},{"family":"Penēze","given":"Zanda"},{"literal":"Imants Krūze"}],"issued":{"date-parts":[["2010"]]}}}],"schema":"https://github.com/citation-style-language/schema/raw/master/csl-citation.json"} </w:instrText>
+      </w:r>
+      <w:r>
+        <w:rPr>
+          <w:rFonts w:ascii="Arial" w:hAnsi="Arial" w:cs="Arial"/>
+          <w:sz w:val="22"/>
+          <w:szCs w:val="22"/>
+        </w:rPr>
+        <w:fldChar w:fldCharType="separate"/>
+      </w:r>
+      <w:r>
+        <w:rPr>
+          <w:rFonts w:ascii="Arial" w:hAnsi="Arial" w:cs="Arial"/>
+          <w:sz w:val="22"/>
+        </w:rPr>
+        <w:t xml:space="preserve">(Nikodemus </w:t>
+      </w:r>
+      <w:r>
+        <w:rPr>
+          <w:rFonts w:ascii="Arial" w:hAnsi="Arial" w:cs="Arial"/>
+          <w:i/>
+          <w:iCs/>
+          <w:sz w:val="22"/>
+        </w:rPr>
+        <w:t>et al.</w:t>
+      </w:r>
+      <w:r>
+        <w:rPr>
+          <w:rFonts w:ascii="Arial" w:hAnsi="Arial" w:cs="Arial"/>
+          <w:sz w:val="22"/>
+        </w:rPr>
+        <w:t>, 2010)</w:t>
+      </w:r>
+      <w:r>
+        <w:rPr>
+          <w:rFonts w:ascii="Arial" w:hAnsi="Arial" w:cs="Arial"/>
+          <w:sz w:val="22"/>
+          <w:szCs w:val="22"/>
+        </w:rPr>
+        <w:fldChar w:fldCharType="end"/>
+      </w:r>
+      <w:r>
+        <w:rPr>
+          <w:rFonts w:ascii="Arial" w:hAnsi="Arial" w:cs="Arial"/>
+          <w:sz w:val="22"/>
+          <w:szCs w:val="22"/>
+        </w:rPr>
+        <w:t xml:space="preserve">, which may shed light into the cultural importance of maintaining small-scale, subsistence farming without government aid. Without government assistance, many farmers do not have substantial income and thus, land abandonment may increase owing to subsistence farm failure. </w:t>
+      </w:r>
+      <w:commentRangeStart w:id="19"/>
+      <w:r>
+        <w:rPr>
+          <w:rFonts w:ascii="Arial" w:hAnsi="Arial" w:cs="Arial"/>
+          <w:sz w:val="22"/>
+          <w:szCs w:val="22"/>
+        </w:rPr>
+        <w:t xml:space="preserve">The interplay between intensive and extensive land here may not be as strong as I originally predicted. Instead, it is likely that extensive land has a stronger connection to abandoned land following EUA. </w:t>
+      </w:r>
+      <w:commentRangeEnd w:id="19"/>
+      <w:r>
+        <w:rPr>
+          <w:rStyle w:val="CommentReference"/>
+        </w:rPr>
+        <w:commentReference w:id="19"/>
+      </w:r>
+    </w:p>
+    <w:p>
+      <w:pPr>
+        <w:spacing w:line="360" w:lineRule="auto"/>
+        <w:rPr>
+          <w:rFonts w:ascii="Arial" w:hAnsi="Arial" w:cs="Arial"/>
+          <w:sz w:val="22"/>
+          <w:szCs w:val="22"/>
+        </w:rPr>
+      </w:pPr>
     </w:p>
     <w:p>
       <w:pPr>
@@ -11611,8 +12535,8 @@
           <w:szCs w:val="24"/>
         </w:rPr>
       </w:pPr>
-      <w:bookmarkStart w:id="18" w:name="_GoBack"/>
-      <w:bookmarkEnd w:id="18"/>
+      <w:bookmarkStart w:id="20" w:name="_GoBack"/>
+      <w:bookmarkEnd w:id="20"/>
     </w:p>
     <w:p>
       <w:pPr>
@@ -11935,15 +12859,7 @@
         <w:annotationRef/>
       </w:r>
       <w:r>
-        <w:t xml:space="preserve">Put image in </w:t>
-      </w:r>
-      <w:proofErr w:type="spellStart"/>
-      <w:r>
-        <w:t>Apendix</w:t>
-      </w:r>
-      <w:proofErr w:type="spellEnd"/>
-      <w:r>
-        <w:t xml:space="preserve"> </w:t>
+        <w:t xml:space="preserve">Put image in Apendix </w:t>
       </w:r>
     </w:p>
   </w:comment>
@@ -11991,15 +12907,7 @@
         <w:annotationRef/>
       </w:r>
       <w:r>
-        <w:t xml:space="preserve">Do I need a source for </w:t>
-      </w:r>
-      <w:proofErr w:type="gramStart"/>
-      <w:r>
-        <w:t>this</w:t>
-      </w:r>
-      <w:proofErr w:type="gramEnd"/>
-      <w:r>
-        <w:t xml:space="preserve"> </w:t>
+        <w:t xml:space="preserve">Do I need a source for this </w:t>
       </w:r>
     </w:p>
   </w:comment>
@@ -12032,6 +12940,38 @@
       </w:r>
       <w:r>
         <w:t>Should this be first??</w:t>
+      </w:r>
+    </w:p>
+  </w:comment>
+  <w:comment w:id="18" w:author="RICH Izzy" w:date="2019-04-20T15:55:00Z" w:initials="RI">
+    <w:p>
+      <w:pPr>
+        <w:pStyle w:val="CommentText"/>
+      </w:pPr>
+      <w:r>
+        <w:rPr>
+          <w:rStyle w:val="CommentReference"/>
+        </w:rPr>
+        <w:annotationRef/>
+      </w:r>
+      <w:r>
+        <w:t>Need to expand?</w:t>
+      </w:r>
+    </w:p>
+  </w:comment>
+  <w:comment w:id="19" w:author="RICH Izzy" w:date="2019-04-20T16:03:00Z" w:initials="RI">
+    <w:p>
+      <w:pPr>
+        <w:pStyle w:val="CommentText"/>
+      </w:pPr>
+      <w:r>
+        <w:rPr>
+          <w:rStyle w:val="CommentReference"/>
+        </w:rPr>
+        <w:annotationRef/>
+      </w:r>
+      <w:r>
+        <w:t xml:space="preserve">But why didn’t I test this then – surely need to justify </w:t>
       </w:r>
     </w:p>
   </w:comment>
@@ -12058,6 +12998,8 @@
   <w15:commentEx w15:paraId="5DDF447E" w15:done="0"/>
   <w15:commentEx w15:paraId="7493E1AC" w15:done="0"/>
   <w15:commentEx w15:paraId="03B1C38B" w15:done="0"/>
+  <w15:commentEx w15:paraId="0094ECCB" w15:done="0"/>
+  <w15:commentEx w15:paraId="6C4CCCD5" w15:done="0"/>
 </w15:commentsEx>
 </file>
 
@@ -12081,6 +13023,8 @@
   <w16cid:commentId w16cid:paraId="5DDF447E" w16cid:durableId="205DC070"/>
   <w16cid:commentId w16cid:paraId="7493E1AC" w16cid:durableId="205DCF0D"/>
   <w16cid:commentId w16cid:paraId="03B1C38B" w16cid:durableId="20633A90"/>
+  <w16cid:commentId w16cid:paraId="0094ECCB" w16cid:durableId="2065BF6A"/>
+  <w16cid:commentId w16cid:paraId="6C4CCCD5" w16cid:durableId="2065C15D"/>
 </w16cid:commentsIds>
 </file>
 

</xml_diff>

<commit_message>
Izzy added some comments and edits to draft
</commit_message>
<xml_diff>
--- a/notes/word_count.docx
+++ b/notes/word_count.docx
@@ -4,11 +4,6 @@
   <w:body>
     <w:p>
       <w:pPr>
-        <w:pStyle w:val="ListParagraph"/>
-        <w:numPr>
-          <w:ilvl w:val="0"/>
-          <w:numId w:val="17"/>
-        </w:numPr>
         <w:rPr>
           <w:rFonts w:ascii="Arial" w:hAnsi="Arial" w:cs="Arial"/>
           <w:b/>
@@ -23,18 +18,2652 @@
           <w:sz w:val="28"/>
           <w:szCs w:val="28"/>
         </w:rPr>
-        <w:t xml:space="preserve">Introduction </w:t>
-      </w:r>
-    </w:p>
-    <w:p>
-      <w:pPr>
+        <w:t xml:space="preserve">1. </w:t>
+      </w:r>
+      <w:r>
         <w:rPr>
           <w:rFonts w:ascii="Arial" w:hAnsi="Arial" w:cs="Arial"/>
           <w:b/>
           <w:sz w:val="28"/>
           <w:szCs w:val="28"/>
         </w:rPr>
-      </w:pPr>
+        <w:t xml:space="preserve">Introduction </w:t>
+      </w:r>
+    </w:p>
+    <w:p>
+      <w:pPr>
+        <w:rPr>
+          <w:rFonts w:ascii="Arial" w:hAnsi="Arial" w:cs="Arial"/>
+          <w:b/>
+          <w:sz w:val="22"/>
+          <w:szCs w:val="28"/>
+        </w:rPr>
+      </w:pPr>
+    </w:p>
+    <w:p>
+      <w:pPr>
+        <w:autoSpaceDE w:val="0"/>
+        <w:autoSpaceDN w:val="0"/>
+        <w:adjustRightInd w:val="0"/>
+        <w:spacing w:line="360" w:lineRule="auto"/>
+        <w:rPr>
+          <w:rFonts w:ascii="Arial" w:eastAsiaTheme="minorHAnsi" w:hAnsi="Arial" w:cs="Arial"/>
+          <w:sz w:val="22"/>
+          <w:szCs w:val="22"/>
+        </w:rPr>
+      </w:pPr>
+      <w:r>
+        <w:rPr>
+          <w:rFonts w:ascii="Arial" w:eastAsiaTheme="minorHAnsi" w:hAnsi="Arial" w:cs="Arial"/>
+          <w:sz w:val="22"/>
+          <w:szCs w:val="22"/>
+        </w:rPr>
+        <w:t xml:space="preserve">Land-use, as defined by human use of land </w:t>
+      </w:r>
+      <w:r>
+        <w:rPr>
+          <w:rFonts w:ascii="Arial" w:eastAsiaTheme="minorHAnsi" w:hAnsi="Arial" w:cs="Arial"/>
+          <w:sz w:val="22"/>
+          <w:szCs w:val="22"/>
+        </w:rPr>
+        <w:fldChar w:fldCharType="begin"/>
+      </w:r>
+      <w:r>
+        <w:rPr>
+          <w:rFonts w:ascii="Arial" w:eastAsiaTheme="minorHAnsi" w:hAnsi="Arial" w:cs="Arial"/>
+          <w:sz w:val="22"/>
+          <w:szCs w:val="22"/>
+        </w:rPr>
+        <w:instrText xml:space="preserve"> ADDIN ZOTERO_ITEM CSL_CITATION {"citationID":"c3DtxbWK","properties":{"formattedCitation":"(Meyer and Turner, 1992)","plainCitation":"(Meyer and Turner, 1992)","noteIndex":0},"citationItems":[{"id":227,"uris":["http://zotero.org/users/5200241/items/PK5GNC7V"],"uri":["http://zotero.org/users/5200241/items/PK5GNC7V"],"itemData":{"id":227,"type":"article-journal","title":"Human Population Growth and Global Land-Use/Cover Change","container-title":"Annual Review of Ecology and Systematics","page":"39-61","volume":"23","issue":"1","source":"Annual Reviews","DOI":"10.1146/annurev.es.23.110192.000351","author":[{"family":"Meyer","given":"William B."},{"family":"Turner","given":"B. L."}],"issued":{"date-parts":[["1992"]]}}}],"schema":"https://github.com/citation-style-language/schema/raw/master/csl-citation.json"} </w:instrText>
+      </w:r>
+      <w:r>
+        <w:rPr>
+          <w:rFonts w:ascii="Arial" w:eastAsiaTheme="minorHAnsi" w:hAnsi="Arial" w:cs="Arial"/>
+          <w:sz w:val="22"/>
+          <w:szCs w:val="22"/>
+        </w:rPr>
+        <w:fldChar w:fldCharType="separate"/>
+      </w:r>
+      <w:r>
+        <w:rPr>
+          <w:rFonts w:ascii="Arial" w:eastAsiaTheme="minorHAnsi" w:hAnsi="Arial" w:cs="Arial"/>
+          <w:noProof/>
+          <w:sz w:val="22"/>
+          <w:szCs w:val="22"/>
+        </w:rPr>
+        <w:t>(Meyer and Turner, 1992)</w:t>
+      </w:r>
+      <w:r>
+        <w:rPr>
+          <w:rFonts w:ascii="Arial" w:eastAsiaTheme="minorHAnsi" w:hAnsi="Arial" w:cs="Arial"/>
+          <w:sz w:val="22"/>
+          <w:szCs w:val="22"/>
+        </w:rPr>
+        <w:fldChar w:fldCharType="end"/>
+      </w:r>
+      <w:r>
+        <w:rPr>
+          <w:rFonts w:ascii="Arial" w:eastAsiaTheme="minorHAnsi" w:hAnsi="Arial" w:cs="Arial"/>
+          <w:sz w:val="22"/>
+          <w:szCs w:val="22"/>
+        </w:rPr>
+        <w:t>,</w:t>
+      </w:r>
+      <w:r>
+        <w:rPr>
+          <w:rFonts w:ascii="Arial" w:eastAsiaTheme="minorHAnsi" w:hAnsi="Arial" w:cs="Arial"/>
+          <w:sz w:val="22"/>
+          <w:szCs w:val="22"/>
+        </w:rPr>
+        <w:t xml:space="preserve"> is undoubtedly an</w:t>
+      </w:r>
+    </w:p>
+    <w:p>
+      <w:pPr>
+        <w:autoSpaceDE w:val="0"/>
+        <w:autoSpaceDN w:val="0"/>
+        <w:adjustRightInd w:val="0"/>
+        <w:spacing w:line="360" w:lineRule="auto"/>
+        <w:rPr>
+          <w:rFonts w:ascii="Arial" w:eastAsiaTheme="minorHAnsi" w:hAnsi="Arial" w:cs="Arial"/>
+          <w:sz w:val="22"/>
+          <w:szCs w:val="22"/>
+        </w:rPr>
+      </w:pPr>
+      <w:r>
+        <w:rPr>
+          <w:rFonts w:ascii="Arial" w:eastAsiaTheme="minorHAnsi" w:hAnsi="Arial" w:cs="Arial"/>
+          <w:sz w:val="22"/>
+          <w:szCs w:val="22"/>
+        </w:rPr>
+        <w:t>important part of all civilisations</w:t>
+      </w:r>
+      <w:r>
+        <w:rPr>
+          <w:rFonts w:ascii="Arial" w:eastAsiaTheme="minorHAnsi" w:hAnsi="Arial" w:cs="Arial"/>
+          <w:sz w:val="22"/>
+          <w:szCs w:val="22"/>
+        </w:rPr>
+        <w:t xml:space="preserve">, owing to </w:t>
+      </w:r>
+      <w:r>
+        <w:rPr>
+          <w:rFonts w:ascii="Arial" w:eastAsiaTheme="minorHAnsi" w:hAnsi="Arial" w:cs="Arial"/>
+          <w:sz w:val="22"/>
+          <w:szCs w:val="22"/>
+        </w:rPr>
+        <w:t xml:space="preserve">the provision of natural resources </w:t>
+      </w:r>
+      <w:r>
+        <w:rPr>
+          <w:rFonts w:ascii="Arial" w:eastAsiaTheme="minorHAnsi" w:hAnsi="Arial" w:cs="Arial"/>
+          <w:sz w:val="22"/>
+          <w:szCs w:val="22"/>
+        </w:rPr>
+        <w:fldChar w:fldCharType="begin"/>
+      </w:r>
+      <w:r>
+        <w:rPr>
+          <w:rFonts w:ascii="Arial" w:eastAsiaTheme="minorHAnsi" w:hAnsi="Arial" w:cs="Arial"/>
+          <w:sz w:val="22"/>
+          <w:szCs w:val="22"/>
+        </w:rPr>
+        <w:instrText xml:space="preserve"> ADDIN ZOTERO_ITEM CSL_CITATION {"citationID":"0wMAn9JW","properties":{"formattedCitation":"(Foley {\\i{}et al.}, 2005; Turner {\\i{}et al.}, 2007)","plainCitation":"(Foley et al., 2005; Turner et al., 2007)","noteIndex":0},"citationItems":[{"id":222,"uris":["http://zotero.org/users/5200241/items/NJJI349E"],"uri":["http://zotero.org/users/5200241/items/NJJI349E"],"itemData":{"id":222,"type":"article-journal","title":"Global Consequences of Land Use","container-title":"Science","page":"570-574","volume":"309","issue":"5734","source":"Crossref","abstract":"Land use has generally been considered a local environmental issue, but it is becoming a force of global importance. Worldwide changes to forests, farmlands, waterways, and air are being driven by the need to provide food, fiber, water, and shelter to more than six billion people. Global croplands, pastures, plantations, and urban areas have expanded in recent decades, accompanied by large increases in energy, water, and fertilizer consumption, along with considerable losses of biodiversity. Such changes in land use have enabled humans to appropriate an increasing share of the planet’s resources, but they also potentially undermine the capacity of ecosystems to sustain food production, maintain freshwater and forest resources, regulate climate and air quality, and ameliorate infectious diseases. We face the challenge of managing trade-offs between immediate human needs and maintaining the capacity of the biosphere to provide goods and\nservices in the long term.","DOI":"10.1126/science.1111772","ISSN":"0036-8075, 1095-9203","language":"en","author":[{"family":"Foley","given":"J. A."},{"family":"DeFries","given":"Ruth"},{"family":"Asner","given":"Gregory P."},{"family":"Barford","given":"Carol"},{"family":"Bonan","given":"Gordon"},{"family":"Carpenter","given":"Stephen R"},{"family":"Chapin","given":"F. Stuart"},{"family":"Coe","given":"Michael T."},{"family":"Daily","given":"Gretchen C."},{"family":"Gibbs","given":"Holly K."},{"family":"Helkowski","given":"Joseph H."},{"family":"Holloway","given":"Tracey"},{"family":"Howard","given":"Erica A."},{"family":"Kucharik","given":"Christopher J."},{"family":"Monfreda","given":"Chad"},{"family":"Patz","given":"Jonathan A."},{"family":"Prentice","given":"I. Colin"},{"family":"Ramankutty","given":"Navin"},{"family":"Synder","given":"Peter K."}],"issued":{"date-parts":[["2005",7,22]]}}},{"id":230,"uris":["http://zotero.org/users/5200241/items/7LG2VDQS"],"uri":["http://zotero.org/users/5200241/items/7LG2VDQS"],"itemData":{"id":230,"type":"article-journal","title":"The emergence of land change science for global environmental change and sustainability","container-title":"Proceedings of the National Academy of Sciences","page":"20666-20671","volume":"104","issue":"52","source":"Crossref","DOI":"10.1073/pnas.0704119104","ISSN":"0027-8424, 1091-6490","language":"en","author":[{"family":"Turner","given":"B. L."},{"family":"Lambin","given":"E. F."},{"family":"Reenberg","given":"A."}],"issued":{"date-parts":[["2007",12,26]]}}}],"schema":"https://github.com/citation-style-language/schema/raw/master/csl-citation.json"} </w:instrText>
+      </w:r>
+      <w:r>
+        <w:rPr>
+          <w:rFonts w:ascii="Arial" w:eastAsiaTheme="minorHAnsi" w:hAnsi="Arial" w:cs="Arial"/>
+          <w:sz w:val="22"/>
+          <w:szCs w:val="22"/>
+        </w:rPr>
+        <w:fldChar w:fldCharType="separate"/>
+      </w:r>
+      <w:r>
+        <w:rPr>
+          <w:rFonts w:ascii="Arial" w:hAnsi="Arial" w:cs="Arial"/>
+          <w:sz w:val="22"/>
+        </w:rPr>
+        <w:t xml:space="preserve">(Foley </w:t>
+      </w:r>
+      <w:r>
+        <w:rPr>
+          <w:rFonts w:ascii="Arial" w:hAnsi="Arial" w:cs="Arial"/>
+          <w:i/>
+          <w:iCs/>
+          <w:sz w:val="22"/>
+        </w:rPr>
+        <w:t>et al.</w:t>
+      </w:r>
+      <w:r>
+        <w:rPr>
+          <w:rFonts w:ascii="Arial" w:hAnsi="Arial" w:cs="Arial"/>
+          <w:sz w:val="22"/>
+        </w:rPr>
+        <w:t xml:space="preserve">, 2005; Turner </w:t>
+      </w:r>
+      <w:r>
+        <w:rPr>
+          <w:rFonts w:ascii="Arial" w:hAnsi="Arial" w:cs="Arial"/>
+          <w:i/>
+          <w:iCs/>
+          <w:sz w:val="22"/>
+        </w:rPr>
+        <w:t>et al.</w:t>
+      </w:r>
+      <w:r>
+        <w:rPr>
+          <w:rFonts w:ascii="Arial" w:hAnsi="Arial" w:cs="Arial"/>
+          <w:sz w:val="22"/>
+        </w:rPr>
+        <w:t>, 2007)</w:t>
+      </w:r>
+      <w:r>
+        <w:rPr>
+          <w:rFonts w:ascii="Arial" w:eastAsiaTheme="minorHAnsi" w:hAnsi="Arial" w:cs="Arial"/>
+          <w:sz w:val="22"/>
+          <w:szCs w:val="22"/>
+        </w:rPr>
+        <w:fldChar w:fldCharType="end"/>
+      </w:r>
+      <w:r>
+        <w:rPr>
+          <w:rFonts w:ascii="Arial" w:eastAsiaTheme="minorHAnsi" w:hAnsi="Arial" w:cs="Arial"/>
+          <w:sz w:val="22"/>
+          <w:szCs w:val="22"/>
+        </w:rPr>
+        <w:t xml:space="preserve">. </w:t>
+      </w:r>
+      <w:r>
+        <w:rPr>
+          <w:rFonts w:ascii="Arial" w:eastAsiaTheme="minorHAnsi" w:hAnsi="Arial" w:cs="Arial"/>
+          <w:sz w:val="22"/>
+          <w:szCs w:val="22"/>
+        </w:rPr>
+        <w:t xml:space="preserve"> Human-driven land</w:t>
+      </w:r>
+      <w:r>
+        <w:rPr>
+          <w:rFonts w:ascii="Arial" w:eastAsiaTheme="minorHAnsi" w:hAnsi="Arial" w:cs="Arial"/>
+          <w:sz w:val="22"/>
+          <w:szCs w:val="22"/>
+        </w:rPr>
+        <w:t xml:space="preserve"> </w:t>
+      </w:r>
+      <w:r>
+        <w:rPr>
+          <w:rFonts w:ascii="Arial" w:eastAsiaTheme="minorHAnsi" w:hAnsi="Arial" w:cs="Arial"/>
+          <w:sz w:val="22"/>
+          <w:szCs w:val="22"/>
+        </w:rPr>
+        <w:t>use change</w:t>
+      </w:r>
+      <w:r>
+        <w:rPr>
+          <w:rFonts w:ascii="Arial" w:eastAsiaTheme="minorHAnsi" w:hAnsi="Arial" w:cs="Arial"/>
+          <w:sz w:val="22"/>
+          <w:szCs w:val="22"/>
+        </w:rPr>
+        <w:t xml:space="preserve"> (LUC)</w:t>
+      </w:r>
+      <w:r>
+        <w:rPr>
+          <w:rFonts w:ascii="Arial" w:eastAsiaTheme="minorHAnsi" w:hAnsi="Arial" w:cs="Arial"/>
+          <w:sz w:val="22"/>
+          <w:szCs w:val="22"/>
+        </w:rPr>
+        <w:t xml:space="preserve"> through urbanisation, deforestation and</w:t>
+      </w:r>
+      <w:r>
+        <w:rPr>
+          <w:rFonts w:ascii="Arial" w:eastAsiaTheme="minorHAnsi" w:hAnsi="Arial" w:cs="Arial"/>
+          <w:sz w:val="22"/>
+          <w:szCs w:val="22"/>
+        </w:rPr>
+        <w:t xml:space="preserve"> </w:t>
+      </w:r>
+      <w:r>
+        <w:rPr>
+          <w:rFonts w:ascii="Arial" w:eastAsiaTheme="minorHAnsi" w:hAnsi="Arial" w:cs="Arial"/>
+          <w:sz w:val="22"/>
+          <w:szCs w:val="22"/>
+        </w:rPr>
+        <w:t>agricultural expansion has placed pressure on the functioning of several ecological processes</w:t>
+      </w:r>
+      <w:r>
+        <w:rPr>
+          <w:rFonts w:ascii="Arial" w:eastAsiaTheme="minorHAnsi" w:hAnsi="Arial" w:cs="Arial"/>
+          <w:sz w:val="22"/>
+          <w:szCs w:val="22"/>
+        </w:rPr>
+        <w:t xml:space="preserve"> </w:t>
+      </w:r>
+      <w:r>
+        <w:rPr>
+          <w:rFonts w:ascii="Arial" w:eastAsiaTheme="minorHAnsi" w:hAnsi="Arial" w:cs="Arial"/>
+          <w:sz w:val="22"/>
+          <w:szCs w:val="22"/>
+        </w:rPr>
+        <w:t xml:space="preserve">such as carbon cycling, as well as ecosystems themselves </w:t>
+      </w:r>
+      <w:r>
+        <w:rPr>
+          <w:rFonts w:ascii="Arial" w:eastAsiaTheme="minorHAnsi" w:hAnsi="Arial" w:cs="Arial"/>
+          <w:sz w:val="22"/>
+          <w:szCs w:val="22"/>
+        </w:rPr>
+        <w:fldChar w:fldCharType="begin"/>
+      </w:r>
+      <w:r>
+        <w:rPr>
+          <w:rFonts w:ascii="Arial" w:eastAsiaTheme="minorHAnsi" w:hAnsi="Arial" w:cs="Arial"/>
+          <w:sz w:val="22"/>
+          <w:szCs w:val="22"/>
+        </w:rPr>
+        <w:instrText xml:space="preserve"> ADDIN ZOTERO_ITEM CSL_CITATION {"citationID":"eEkgugsA","properties":{"formattedCitation":"(Foley {\\i{}et al.}, 2005; Turner {\\i{}et al.}, 2007)","plainCitation":"(Foley et al., 2005; Turner et al., 2007)","noteIndex":0},"citationItems":[{"id":222,"uris":["http://zotero.org/users/5200241/items/NJJI349E"],"uri":["http://zotero.org/users/5200241/items/NJJI349E"],"itemData":{"id":222,"type":"article-journal","title":"Global Consequences of Land Use","container-title":"Science","page":"570-574","volume":"309","issue":"5734","source":"Crossref","abstract":"Land use has generally been considered a local environmental issue, but it is becoming a force of global importance. Worldwide changes to forests, farmlands, waterways, and air are being driven by the need to provide food, fiber, water, and shelter to more than six billion people. Global croplands, pastures, plantations, and urban areas have expanded in recent decades, accompanied by large increases in energy, water, and fertilizer consumption, along with considerable losses of biodiversity. Such changes in land use have enabled humans to appropriate an increasing share of the planet’s resources, but they also potentially undermine the capacity of ecosystems to sustain food production, maintain freshwater and forest resources, regulate climate and air quality, and ameliorate infectious diseases. We face the challenge of managing trade-offs between immediate human needs and maintaining the capacity of the biosphere to provide goods and\nservices in the long term.","DOI":"10.1126/science.1111772","ISSN":"0036-8075, 1095-9203","language":"en","author":[{"family":"Foley","given":"J. A."},{"family":"DeFries","given":"Ruth"},{"family":"Asner","given":"Gregory P."},{"family":"Barford","given":"Carol"},{"family":"Bonan","given":"Gordon"},{"family":"Carpenter","given":"Stephen R"},{"family":"Chapin","given":"F. Stuart"},{"family":"Coe","given":"Michael T."},{"family":"Daily","given":"Gretchen C."},{"family":"Gibbs","given":"Holly K."},{"family":"Helkowski","given":"Joseph H."},{"family":"Holloway","given":"Tracey"},{"family":"Howard","given":"Erica A."},{"family":"Kucharik","given":"Christopher J."},{"family":"Monfreda","given":"Chad"},{"family":"Patz","given":"Jonathan A."},{"family":"Prentice","given":"I. Colin"},{"family":"Ramankutty","given":"Navin"},{"family":"Synder","given":"Peter K."}],"issued":{"date-parts":[["2005",7,22]]}}},{"id":230,"uris":["http://zotero.org/users/5200241/items/7LG2VDQS"],"uri":["http://zotero.org/users/5200241/items/7LG2VDQS"],"itemData":{"id":230,"type":"article-journal","title":"The emergence of land change science for global environmental change and sustainability","container-title":"Proceedings of the National Academy of Sciences","page":"20666-20671","volume":"104","issue":"52","source":"Crossref","DOI":"10.1073/pnas.0704119104","ISSN":"0027-8424, 1091-6490","language":"en","author":[{"family":"Turner","given":"B. L."},{"family":"Lambin","given":"E. F."},{"family":"Reenberg","given":"A."}],"issued":{"date-parts":[["2007",12,26]]}}}],"schema":"https://github.com/citation-style-language/schema/raw/master/csl-citation.json"} </w:instrText>
+      </w:r>
+      <w:r>
+        <w:rPr>
+          <w:rFonts w:ascii="Arial" w:eastAsiaTheme="minorHAnsi" w:hAnsi="Arial" w:cs="Arial"/>
+          <w:sz w:val="22"/>
+          <w:szCs w:val="22"/>
+        </w:rPr>
+        <w:fldChar w:fldCharType="separate"/>
+      </w:r>
+      <w:r>
+        <w:rPr>
+          <w:rFonts w:ascii="Arial" w:hAnsi="Arial" w:cs="Arial"/>
+          <w:sz w:val="22"/>
+          <w:szCs w:val="22"/>
+        </w:rPr>
+        <w:t xml:space="preserve">(Foley </w:t>
+      </w:r>
+      <w:r>
+        <w:rPr>
+          <w:rFonts w:ascii="Arial" w:hAnsi="Arial" w:cs="Arial"/>
+          <w:i/>
+          <w:iCs/>
+          <w:sz w:val="22"/>
+          <w:szCs w:val="22"/>
+        </w:rPr>
+        <w:t>et al.</w:t>
+      </w:r>
+      <w:r>
+        <w:rPr>
+          <w:rFonts w:ascii="Arial" w:hAnsi="Arial" w:cs="Arial"/>
+          <w:sz w:val="22"/>
+          <w:szCs w:val="22"/>
+        </w:rPr>
+        <w:t xml:space="preserve">, 2005; Turner </w:t>
+      </w:r>
+      <w:r>
+        <w:rPr>
+          <w:rFonts w:ascii="Arial" w:hAnsi="Arial" w:cs="Arial"/>
+          <w:i/>
+          <w:iCs/>
+          <w:sz w:val="22"/>
+          <w:szCs w:val="22"/>
+        </w:rPr>
+        <w:t>et al.</w:t>
+      </w:r>
+      <w:r>
+        <w:rPr>
+          <w:rFonts w:ascii="Arial" w:hAnsi="Arial" w:cs="Arial"/>
+          <w:sz w:val="22"/>
+          <w:szCs w:val="22"/>
+        </w:rPr>
+        <w:t>, 2007)</w:t>
+      </w:r>
+      <w:r>
+        <w:rPr>
+          <w:rFonts w:ascii="Arial" w:eastAsiaTheme="minorHAnsi" w:hAnsi="Arial" w:cs="Arial"/>
+          <w:sz w:val="22"/>
+          <w:szCs w:val="22"/>
+        </w:rPr>
+        <w:fldChar w:fldCharType="end"/>
+      </w:r>
+      <w:r>
+        <w:rPr>
+          <w:rFonts w:ascii="Arial" w:eastAsiaTheme="minorHAnsi" w:hAnsi="Arial" w:cs="Arial"/>
+          <w:sz w:val="22"/>
+          <w:szCs w:val="22"/>
+        </w:rPr>
+        <w:t>. Natural habitat destruction through land conversion is one of the largest threats to terrestrial biodiversity, causing extinctions and range reductions</w:t>
+      </w:r>
+      <w:r>
+        <w:rPr>
+          <w:rFonts w:ascii="Arial" w:hAnsi="Arial" w:cs="Arial"/>
+          <w:sz w:val="22"/>
+          <w:szCs w:val="22"/>
+        </w:rPr>
+        <w:t xml:space="preserve"> </w:t>
+      </w:r>
+      <w:r>
+        <w:rPr>
+          <w:rFonts w:ascii="Arial" w:eastAsiaTheme="minorHAnsi" w:hAnsi="Arial" w:cs="Arial"/>
+          <w:sz w:val="22"/>
+          <w:szCs w:val="22"/>
+        </w:rPr>
+        <w:fldChar w:fldCharType="begin"/>
+      </w:r>
+      <w:r>
+        <w:rPr>
+          <w:rFonts w:ascii="Arial" w:eastAsiaTheme="minorHAnsi" w:hAnsi="Arial" w:cs="Arial"/>
+          <w:sz w:val="22"/>
+          <w:szCs w:val="22"/>
+        </w:rPr>
+        <w:instrText xml:space="preserve"> ADDIN ZOTERO_ITEM CSL_CITATION {"citationID":"GBjg8YVA","properties":{"formattedCitation":"(Jetz {\\i{}et al.}, 2007)","plainCitation":"(Jetz et al., 2007)","noteIndex":0},"citationItems":[{"id":226,"uris":["http://zotero.org/users/5200241/items/XJ9SE9U2"],"uri":["http://zotero.org/users/5200241/items/XJ9SE9U2"],"itemData":{"id":226,"type":"article-journal","title":"Projected Impacts of Climate and Land-Use Change on the Global Diversity of Birds","container-title":"PLoS Biology","page":"e157","volume":"5","issue":"6","source":"Crossref","DOI":"10.1371/journal.pbio.0050157","ISSN":"1545-7885","language":"en","author":[{"family":"Jetz","given":"Walter"},{"family":"Wilcove","given":"David S"},{"family":"Dobson","given":"Andrew P"}],"editor":[{"family":"Mace","given":"Georgina M"}],"issued":{"date-parts":[["2007",6,5]]}}}],"schema":"https://github.com/citation-style-language/schema/raw/master/csl-citation.json"} </w:instrText>
+      </w:r>
+      <w:r>
+        <w:rPr>
+          <w:rFonts w:ascii="Arial" w:eastAsiaTheme="minorHAnsi" w:hAnsi="Arial" w:cs="Arial"/>
+          <w:sz w:val="22"/>
+          <w:szCs w:val="22"/>
+        </w:rPr>
+        <w:fldChar w:fldCharType="separate"/>
+      </w:r>
+      <w:r>
+        <w:rPr>
+          <w:rFonts w:ascii="Arial" w:hAnsi="Arial" w:cs="Arial"/>
+          <w:sz w:val="22"/>
+          <w:szCs w:val="22"/>
+        </w:rPr>
+        <w:t xml:space="preserve">(Jetz </w:t>
+      </w:r>
+      <w:r>
+        <w:rPr>
+          <w:rFonts w:ascii="Arial" w:hAnsi="Arial" w:cs="Arial"/>
+          <w:i/>
+          <w:iCs/>
+          <w:sz w:val="22"/>
+          <w:szCs w:val="22"/>
+        </w:rPr>
+        <w:t>et al.</w:t>
+      </w:r>
+      <w:r>
+        <w:rPr>
+          <w:rFonts w:ascii="Arial" w:hAnsi="Arial" w:cs="Arial"/>
+          <w:sz w:val="22"/>
+          <w:szCs w:val="22"/>
+        </w:rPr>
+        <w:t>, 2007)</w:t>
+      </w:r>
+      <w:r>
+        <w:rPr>
+          <w:rFonts w:ascii="Arial" w:eastAsiaTheme="minorHAnsi" w:hAnsi="Arial" w:cs="Arial"/>
+          <w:sz w:val="22"/>
+          <w:szCs w:val="22"/>
+        </w:rPr>
+        <w:fldChar w:fldCharType="end"/>
+      </w:r>
+      <w:r>
+        <w:rPr>
+          <w:rFonts w:ascii="Arial" w:eastAsiaTheme="minorHAnsi" w:hAnsi="Arial" w:cs="Arial"/>
+          <w:sz w:val="22"/>
+          <w:szCs w:val="22"/>
+        </w:rPr>
+        <w:t>. However, habitat fragmentation and</w:t>
+      </w:r>
+      <w:r>
+        <w:rPr>
+          <w:rFonts w:ascii="Arial" w:hAnsi="Arial" w:cs="Arial"/>
+          <w:sz w:val="22"/>
+          <w:szCs w:val="22"/>
+        </w:rPr>
+        <w:t xml:space="preserve"> loss </w:t>
+      </w:r>
+      <w:r>
+        <w:rPr>
+          <w:rFonts w:ascii="Arial" w:eastAsiaTheme="minorHAnsi" w:hAnsi="Arial" w:cs="Arial"/>
+          <w:sz w:val="22"/>
+          <w:szCs w:val="22"/>
+        </w:rPr>
+        <w:t>have both proven to also have possible positive effects, including increased</w:t>
+      </w:r>
+      <w:r>
+        <w:rPr>
+          <w:rFonts w:ascii="Arial" w:hAnsi="Arial" w:cs="Arial"/>
+          <w:sz w:val="22"/>
+          <w:szCs w:val="22"/>
+        </w:rPr>
+        <w:t xml:space="preserve"> </w:t>
+      </w:r>
+      <w:r>
+        <w:rPr>
+          <w:rFonts w:ascii="Arial" w:eastAsiaTheme="minorHAnsi" w:hAnsi="Arial" w:cs="Arial"/>
+          <w:sz w:val="22"/>
+          <w:szCs w:val="22"/>
+        </w:rPr>
+        <w:t xml:space="preserve">population size </w:t>
+      </w:r>
+      <w:r>
+        <w:rPr>
+          <w:rFonts w:ascii="Arial" w:eastAsiaTheme="minorHAnsi" w:hAnsi="Arial" w:cs="Arial"/>
+          <w:sz w:val="22"/>
+          <w:szCs w:val="22"/>
+        </w:rPr>
+        <w:fldChar w:fldCharType="begin"/>
+      </w:r>
+      <w:r>
+        <w:rPr>
+          <w:rFonts w:ascii="Arial" w:eastAsiaTheme="minorHAnsi" w:hAnsi="Arial" w:cs="Arial"/>
+          <w:sz w:val="22"/>
+          <w:szCs w:val="22"/>
+        </w:rPr>
+        <w:instrText xml:space="preserve"> ADDIN ZOTERO_ITEM CSL_CITATION {"citationID":"zdSEJulM","properties":{"formattedCitation":"(Fahrig, 2017; Daskalova {\\i{}et al.}, 2018)","plainCitation":"(Fahrig, 2017; Daskalova et al., 2018)","noteIndex":0},"citationItems":[{"id":249,"uris":["http://zotero.org/users/5200241/items/EJ9M752D"],"uri":["http://zotero.org/users/5200241/items/EJ9M752D"],"itemData":{"id":249,"type":"article-journal","title":"Ecological Responses to Habitat Fragmentation Per Se","container-title":"Annual Review of Ecology, Evolution, and Systematics","page":"1-23","volume":"48","issue":"1","source":"Crossref","abstract":"For this article, I reviewed empirical studies ﬁnding signiﬁcant ecological responses to habitat fragmentation per se—in other words, signiﬁcant responses to fragmentation independent of the effects of habitat amount (hereafter referred to as habitat fragmentation). I asked these two questions: Are most signiﬁcant responses to habitat fragmentation negative or positive? And do particular attributes of species or landscapes lead to a predominance of negative or positive signiﬁcant responses? I found 118 studies reporting 381 signiﬁcant responses to habitat fragmentation independent of habitat amount. Of these responses, 76% were positive. Most signiﬁcant fragmentation effects were positive, irrespective of how the authors controlled for habitat amount, the measure of fragmentation, the taxonomic group, the type of response variable, or the degree of specialization or conservation status of the species or species group. No support was found for predictions that most signiﬁcant responses to fragmentation should be negative in the tropics, for species with larger movement ranges, or when habitat amount is low; most signiﬁcant fragmentation effects were positive in all of these cases. Thus, although 24% of signiﬁcant responses to habitat fragmentation were negative, I found no conditions in which most responses were negative. Authors suggest a wide range of possible explanations for signiﬁcant positive responses to habitat fragmentation: increased functional connectivity, habitat diversity, positive edge effects, stability of predator–prey/host–parasitoid systems, reduced competition, spreading of risk, and landscape complementation. A consistent preponderance of positive signiﬁcant responses to fragmentation implies that there is no justiﬁcation for assigning lower conservation value to a small patch than to an equivalent area within a large patch—instead, it implies just the opposite. This ﬁnding also suggests that land sharing will usually provide higher ecological value than land sparing.","DOI":"10.1146/annurev-ecolsys-110316-022612","ISSN":"1543-592X, 1545-2069","language":"en","author":[{"family":"Fahrig","given":"Lenore"}],"issued":{"date-parts":[["2017",11,2]]}}},{"id":247,"uris":["http://zotero.org/users/5200241/items/XTQC5RTQ"],"uri":["http://zotero.org/users/5200241/items/XTQC5RTQ"],"itemData":{"id":247,"type":"article-journal","title":"Forest loss as a catalyst of population and biodiversity change:","container-title":"bioRxiv","source":"DataCite","abstract":"Accelerating human impacts are reshaping Earth's ecosystems. Populations1, richness\n            \n            and composition\n            \n            of communities at sites around the world are being altered over time in complex and heterogeneous ways\n            \n            . Land-use change is thought to be the greatest driver of this population and biodiversity change in terrestrial ecosystems\n            \n            . However, a major knowledge gap is whether land-use change drivers, such as forest loss and habitat conversion, can indeed explain the high heterogeneity of temporal population and biodiversity trends\n            \n            . Here, we fill this gap by analysing change in 6,667 time series of populations (species' abundance)\n            \n            and biodiversity (species richness and turnover in ecological communities)\n            \n            over one and a half centuries of forest cover change and habitat transitions. We revealed an acceleration in both increases and decreases in population size, species richness and turnover after peak forest loss at over 2,000 sites across the globe. We found that temporal lags in population and biodiversity change following forest loss can extend up to half of a century and were longer for species with longer generation times such as large mammals. Together, our results demonstrate that historic and contemporary forest cover change do not universally lead to population declines and biodiversity loss, though population declines were most pronounced during and immediately following peak forest loss. By explicitly quantifying multi-decadal temporal lags in population and biodiversity responses to land-use change, our findings inform projections of how life on Earth will be reshaped across the Anthropocene.","URL":"http://biorxiv.org/lookup/doi/10.1101/473645","DOI":"10.1101/473645","title-short":"Forest loss as a catalyst of population and biodiversity change","language":"en","author":[{"family":"Daskalova","given":"Gergana N."},{"family":"Myers-Smith","given":"Isla H."},{"family":"Bjorkman","given":"Anne D."},{"family":"Blowes","given":"Shane A."},{"family":"Supp","given":"Sarah R."},{"family":"Magurran","given":"Anne"},{"family":"Dornelas","given":"Maria"}],"issued":{"date-parts":[["2018",12,6]]},"accessed":{"date-parts":[["2019",1,31]]}}}],"schema":"https://github.com/citation-style-language/schema/raw/master/csl-citation.json"} </w:instrText>
+      </w:r>
+      <w:r>
+        <w:rPr>
+          <w:rFonts w:ascii="Arial" w:eastAsiaTheme="minorHAnsi" w:hAnsi="Arial" w:cs="Arial"/>
+          <w:sz w:val="22"/>
+          <w:szCs w:val="22"/>
+        </w:rPr>
+        <w:fldChar w:fldCharType="separate"/>
+      </w:r>
+      <w:r>
+        <w:rPr>
+          <w:rFonts w:ascii="Arial" w:hAnsi="Arial" w:cs="Arial"/>
+          <w:sz w:val="22"/>
+        </w:rPr>
+        <w:t xml:space="preserve">(Fahrig, 2017; Daskalova </w:t>
+      </w:r>
+      <w:r>
+        <w:rPr>
+          <w:rFonts w:ascii="Arial" w:hAnsi="Arial" w:cs="Arial"/>
+          <w:i/>
+          <w:iCs/>
+          <w:sz w:val="22"/>
+        </w:rPr>
+        <w:t>et al.</w:t>
+      </w:r>
+      <w:r>
+        <w:rPr>
+          <w:rFonts w:ascii="Arial" w:hAnsi="Arial" w:cs="Arial"/>
+          <w:sz w:val="22"/>
+        </w:rPr>
+        <w:t>, 2018)</w:t>
+      </w:r>
+      <w:r>
+        <w:rPr>
+          <w:rFonts w:ascii="Arial" w:eastAsiaTheme="minorHAnsi" w:hAnsi="Arial" w:cs="Arial"/>
+          <w:sz w:val="22"/>
+          <w:szCs w:val="22"/>
+        </w:rPr>
+        <w:fldChar w:fldCharType="end"/>
+      </w:r>
+      <w:r>
+        <w:rPr>
+          <w:rFonts w:ascii="Arial" w:eastAsiaTheme="minorHAnsi" w:hAnsi="Arial" w:cs="Arial"/>
+          <w:sz w:val="22"/>
+          <w:szCs w:val="22"/>
+        </w:rPr>
+        <w:t xml:space="preserve">. Overwhelmingly still, land use is linked to deforestation and the climate warming that accompanies it </w:t>
+      </w:r>
+      <w:r>
+        <w:rPr>
+          <w:rFonts w:ascii="Arial" w:eastAsiaTheme="minorHAnsi" w:hAnsi="Arial" w:cs="Arial"/>
+          <w:sz w:val="22"/>
+          <w:szCs w:val="22"/>
+        </w:rPr>
+        <w:fldChar w:fldCharType="begin"/>
+      </w:r>
+      <w:r>
+        <w:rPr>
+          <w:rFonts w:ascii="Arial" w:eastAsiaTheme="minorHAnsi" w:hAnsi="Arial" w:cs="Arial"/>
+          <w:sz w:val="22"/>
+          <w:szCs w:val="22"/>
+        </w:rPr>
+        <w:instrText xml:space="preserve"> ADDIN ZOTERO_ITEM CSL_CITATION {"citationID":"0QWmDQsb","properties":{"formattedCitation":"(Lawrence and Vandecar, 2015)","plainCitation":"(Lawrence and Vandecar, 2015)","noteIndex":0},"citationItems":[{"id":498,"uris":["http://zotero.org/users/5200241/items/LXNFQUCT"],"uri":["http://zotero.org/users/5200241/items/LXNFQUCT"],"itemData":{"id":498,"type":"article-journal","title":"Effects of tropical deforestation on climate and agriculture","container-title":"Nature Climate Change","page":"27-36","volume":"5","issue":"1","source":"Crossref","DOI":"10.1038/nclimate2430","ISSN":"1758-678X, 1758-6798","language":"en","author":[{"family":"Lawrence","given":"Deborah"},{"family":"Vandecar","given":"Karen"}],"issued":{"date-parts":[["2015",1]]}}}],"schema":"https://github.com/citation-style-language/schema/raw/master/csl-citation.json"} </w:instrText>
+      </w:r>
+      <w:r>
+        <w:rPr>
+          <w:rFonts w:ascii="Arial" w:eastAsiaTheme="minorHAnsi" w:hAnsi="Arial" w:cs="Arial"/>
+          <w:sz w:val="22"/>
+          <w:szCs w:val="22"/>
+        </w:rPr>
+        <w:fldChar w:fldCharType="separate"/>
+      </w:r>
+      <w:r>
+        <w:rPr>
+          <w:rFonts w:ascii="Arial" w:eastAsiaTheme="minorHAnsi" w:hAnsi="Arial" w:cs="Arial"/>
+          <w:noProof/>
+          <w:sz w:val="22"/>
+          <w:szCs w:val="22"/>
+        </w:rPr>
+        <w:t>(Lawrence and Vandecar, 2015)</w:t>
+      </w:r>
+      <w:r>
+        <w:rPr>
+          <w:rFonts w:ascii="Arial" w:eastAsiaTheme="minorHAnsi" w:hAnsi="Arial" w:cs="Arial"/>
+          <w:sz w:val="22"/>
+          <w:szCs w:val="22"/>
+        </w:rPr>
+        <w:fldChar w:fldCharType="end"/>
+      </w:r>
+      <w:r>
+        <w:rPr>
+          <w:rFonts w:ascii="Arial" w:eastAsiaTheme="minorHAnsi" w:hAnsi="Arial" w:cs="Arial"/>
+          <w:sz w:val="22"/>
+          <w:szCs w:val="22"/>
+        </w:rPr>
+        <w:t>.</w:t>
+      </w:r>
+    </w:p>
+    <w:p>
+      <w:pPr>
+        <w:autoSpaceDE w:val="0"/>
+        <w:autoSpaceDN w:val="0"/>
+        <w:adjustRightInd w:val="0"/>
+        <w:spacing w:line="360" w:lineRule="auto"/>
+        <w:rPr>
+          <w:rFonts w:ascii="Arial" w:eastAsiaTheme="minorHAnsi" w:hAnsi="Arial" w:cs="Arial"/>
+          <w:sz w:val="22"/>
+          <w:szCs w:val="22"/>
+        </w:rPr>
+      </w:pPr>
+    </w:p>
+    <w:p>
+      <w:pPr>
+        <w:autoSpaceDE w:val="0"/>
+        <w:autoSpaceDN w:val="0"/>
+        <w:adjustRightInd w:val="0"/>
+        <w:spacing w:line="360" w:lineRule="auto"/>
+        <w:rPr>
+          <w:rFonts w:ascii="Arial" w:eastAsiaTheme="minorHAnsi" w:hAnsi="Arial" w:cs="Arial"/>
+          <w:sz w:val="22"/>
+          <w:szCs w:val="22"/>
+        </w:rPr>
+      </w:pPr>
+      <w:r>
+        <w:rPr>
+          <w:rFonts w:ascii="Arial" w:eastAsiaTheme="minorHAnsi" w:hAnsi="Arial" w:cs="Arial"/>
+          <w:sz w:val="22"/>
+          <w:szCs w:val="22"/>
+        </w:rPr>
+        <w:t>Habitat fragmentation and destruction has primarily occurred through changes in agricultural</w:t>
+      </w:r>
+    </w:p>
+    <w:p>
+      <w:pPr>
+        <w:autoSpaceDE w:val="0"/>
+        <w:autoSpaceDN w:val="0"/>
+        <w:adjustRightInd w:val="0"/>
+        <w:spacing w:line="360" w:lineRule="auto"/>
+        <w:rPr>
+          <w:rFonts w:ascii="Arial" w:eastAsiaTheme="minorHAnsi" w:hAnsi="Arial" w:cs="Arial"/>
+          <w:sz w:val="22"/>
+          <w:szCs w:val="22"/>
+        </w:rPr>
+      </w:pPr>
+      <w:r>
+        <w:rPr>
+          <w:rFonts w:ascii="Arial" w:eastAsiaTheme="minorHAnsi" w:hAnsi="Arial" w:cs="Arial"/>
+          <w:sz w:val="22"/>
+          <w:szCs w:val="22"/>
+        </w:rPr>
+        <w:t xml:space="preserve">practices </w:t>
+      </w:r>
+      <w:r>
+        <w:rPr>
+          <w:rFonts w:ascii="Arial" w:eastAsiaTheme="minorHAnsi" w:hAnsi="Arial" w:cs="Arial"/>
+          <w:sz w:val="22"/>
+          <w:szCs w:val="22"/>
+        </w:rPr>
+        <w:fldChar w:fldCharType="begin"/>
+      </w:r>
+      <w:r>
+        <w:rPr>
+          <w:rFonts w:ascii="Arial" w:eastAsiaTheme="minorHAnsi" w:hAnsi="Arial" w:cs="Arial"/>
+          <w:sz w:val="22"/>
+          <w:szCs w:val="22"/>
+        </w:rPr>
+        <w:instrText xml:space="preserve"> ADDIN ZOTERO_ITEM CSL_CITATION {"citationID":"e05bMS3U","properties":{"formattedCitation":"(Foley and Ramankutty, 1999)","plainCitation":"(Foley and Ramankutty, 1999)","noteIndex":0},"citationItems":[{"id":199,"uris":["http://zotero.org/users/5200241/items/EYPFYMBU"],"uri":["http://zotero.org/users/5200241/items/EYPFYMBU"],"itemData":{"id":199,"type":"article-journal","title":"Estimating historical changes in global land cover: Croplands from 1700 to 1992","container-title":"Global Biogeochemical Cycles","page":"997-1027","volume":"13","issue":"4","abstract":"Human activities over the last three centuries have significantly transformed the Earth's environment, primarily through the conversion of natural ecosystems to agriculture. This study presents a simple approach to derive geographically explicit changes in global croplands from 1700 to 1992. By calibrating a remotely sensed land cover classification data set againast cropland inventory data, we derived a global representation of permanent croplands in 1992, at 5 min spatial resolution [Ramankutty and Foley, 1998]. To reconstruct historical croplands, we first compile an extensive database of hitorical cropland inventory data, at the national and subnational level, from a variety of sources. Then we use our 1992 cropland data within a simple land cover change model, along with the historical inventory data, to reconstruct global 5 min resolution data on permanent cropland areas from 1992 back to 1700. THe reconstructed changes in historical croplands are consistent with the history of human settlement and patterns of economic development. By overlaying our historical cropland data set over a newly derived potential vegetation data set, we analyze our results in terms of the extent to which different natural vegetation types have been converted for agriculture. We further examine the extent to which croplands have been abandoned in different parts of the world. Our data sets could be used within global climate models and global ecosystem models to understand the impacts of land cover change on climate and on the cycling of carbon and water. Such an analysis is a crucial aid to sharpen our thinking about a sustainable future.","author":[{"family":"Foley","given":"Jonathan A."},{"family":"Ramankutty","given":"Navin"}],"issued":{"date-parts":[["1999"]]}}}],"schema":"https://github.com/citation-style-language/schema/raw/master/csl-citation.json"} </w:instrText>
+      </w:r>
+      <w:r>
+        <w:rPr>
+          <w:rFonts w:ascii="Arial" w:eastAsiaTheme="minorHAnsi" w:hAnsi="Arial" w:cs="Arial"/>
+          <w:sz w:val="22"/>
+          <w:szCs w:val="22"/>
+        </w:rPr>
+        <w:fldChar w:fldCharType="separate"/>
+      </w:r>
+      <w:r>
+        <w:rPr>
+          <w:rFonts w:ascii="Arial" w:eastAsiaTheme="minorHAnsi" w:hAnsi="Arial" w:cs="Arial"/>
+          <w:noProof/>
+          <w:sz w:val="22"/>
+          <w:szCs w:val="22"/>
+        </w:rPr>
+        <w:t>(Foley and Ramankutty, 1999)</w:t>
+      </w:r>
+      <w:r>
+        <w:rPr>
+          <w:rFonts w:ascii="Arial" w:eastAsiaTheme="minorHAnsi" w:hAnsi="Arial" w:cs="Arial"/>
+          <w:sz w:val="22"/>
+          <w:szCs w:val="22"/>
+        </w:rPr>
+        <w:fldChar w:fldCharType="end"/>
+      </w:r>
+      <w:r>
+        <w:rPr>
+          <w:rFonts w:ascii="Arial" w:eastAsiaTheme="minorHAnsi" w:hAnsi="Arial" w:cs="Arial"/>
+          <w:sz w:val="22"/>
+          <w:szCs w:val="22"/>
+        </w:rPr>
+        <w:t>, with croplands and pastures covering over 40% of</w:t>
+      </w:r>
+    </w:p>
+    <w:p>
+      <w:pPr>
+        <w:autoSpaceDE w:val="0"/>
+        <w:autoSpaceDN w:val="0"/>
+        <w:adjustRightInd w:val="0"/>
+        <w:spacing w:line="360" w:lineRule="auto"/>
+        <w:rPr>
+          <w:rFonts w:ascii="Arial" w:eastAsiaTheme="minorHAnsi" w:hAnsi="Arial" w:cs="Arial"/>
+          <w:sz w:val="22"/>
+          <w:szCs w:val="22"/>
+        </w:rPr>
+      </w:pPr>
+      <w:r>
+        <w:rPr>
+          <w:rFonts w:ascii="Arial" w:eastAsiaTheme="minorHAnsi" w:hAnsi="Arial" w:cs="Arial"/>
+          <w:sz w:val="22"/>
+          <w:szCs w:val="22"/>
+        </w:rPr>
+        <w:t xml:space="preserve">Earth’s land surface </w:t>
+      </w:r>
+      <w:r>
+        <w:rPr>
+          <w:rFonts w:ascii="Arial" w:eastAsiaTheme="minorHAnsi" w:hAnsi="Arial" w:cs="Arial"/>
+          <w:sz w:val="22"/>
+          <w:szCs w:val="22"/>
+        </w:rPr>
+        <w:fldChar w:fldCharType="begin"/>
+      </w:r>
+      <w:r>
+        <w:rPr>
+          <w:rFonts w:ascii="Arial" w:eastAsiaTheme="minorHAnsi" w:hAnsi="Arial" w:cs="Arial"/>
+          <w:sz w:val="22"/>
+          <w:szCs w:val="22"/>
+        </w:rPr>
+        <w:instrText xml:space="preserve"> ADDIN ZOTERO_ITEM CSL_CITATION {"citationID":"E18fhzKu","properties":{"formattedCitation":"(Foley {\\i{}et al.}, 2005)","plainCitation":"(Foley et al., 2005)","noteIndex":0},"citationItems":[{"id":222,"uris":["http://zotero.org/users/5200241/items/NJJI349E"],"uri":["http://zotero.org/users/5200241/items/NJJI349E"],"itemData":{"id":222,"type":"article-journal","title":"Global Consequences of Land Use","container-title":"Science","page":"570-574","volume":"309","issue":"5734","source":"Crossref","abstract":"Land use has generally been considered a local environmental issue, but it is becoming a force of global importance. Worldwide changes to forests, farmlands, waterways, and air are being driven by the need to provide food, fiber, water, and shelter to more than six billion people. Global croplands, pastures, plantations, and urban areas have expanded in recent decades, accompanied by large increases in energy, water, and fertilizer consumption, along with considerable losses of biodiversity. Such changes in land use have enabled humans to appropriate an increasing share of the planet’s resources, but they also potentially undermine the capacity of ecosystems to sustain food production, maintain freshwater and forest resources, regulate climate and air quality, and ameliorate infectious diseases. We face the challenge of managing trade-offs between immediate human needs and maintaining the capacity of the biosphere to provide goods and\nservices in the long term.","DOI":"10.1126/science.1111772","ISSN":"0036-8075, 1095-9203","language":"en","author":[{"family":"Foley","given":"J. A."},{"family":"DeFries","given":"Ruth"},{"family":"Asner","given":"Gregory P."},{"family":"Barford","given":"Carol"},{"family":"Bonan","given":"Gordon"},{"family":"Carpenter","given":"Stephen R"},{"family":"Chapin","given":"F. Stuart"},{"family":"Coe","given":"Michael T."},{"family":"Daily","given":"Gretchen C."},{"family":"Gibbs","given":"Holly K."},{"family":"Helkowski","given":"Joseph H."},{"family":"Holloway","given":"Tracey"},{"family":"Howard","given":"Erica A."},{"family":"Kucharik","given":"Christopher J."},{"family":"Monfreda","given":"Chad"},{"family":"Patz","given":"Jonathan A."},{"family":"Prentice","given":"I. Colin"},{"family":"Ramankutty","given":"Navin"},{"family":"Synder","given":"Peter K."}],"issued":{"date-parts":[["2005",7,22]]}}}],"schema":"https://github.com/citation-style-language/schema/raw/master/csl-citation.json"} </w:instrText>
+      </w:r>
+      <w:r>
+        <w:rPr>
+          <w:rFonts w:ascii="Arial" w:eastAsiaTheme="minorHAnsi" w:hAnsi="Arial" w:cs="Arial"/>
+          <w:sz w:val="22"/>
+          <w:szCs w:val="22"/>
+        </w:rPr>
+        <w:fldChar w:fldCharType="separate"/>
+      </w:r>
+      <w:r>
+        <w:rPr>
+          <w:rFonts w:ascii="Arial" w:hAnsi="Arial" w:cs="Arial"/>
+          <w:sz w:val="22"/>
+        </w:rPr>
+        <w:t xml:space="preserve">(Foley </w:t>
+      </w:r>
+      <w:r>
+        <w:rPr>
+          <w:rFonts w:ascii="Arial" w:hAnsi="Arial" w:cs="Arial"/>
+          <w:i/>
+          <w:iCs/>
+          <w:sz w:val="22"/>
+        </w:rPr>
+        <w:t>et al.</w:t>
+      </w:r>
+      <w:r>
+        <w:rPr>
+          <w:rFonts w:ascii="Arial" w:hAnsi="Arial" w:cs="Arial"/>
+          <w:sz w:val="22"/>
+        </w:rPr>
+        <w:t>, 2005)</w:t>
+      </w:r>
+      <w:r>
+        <w:rPr>
+          <w:rFonts w:ascii="Arial" w:eastAsiaTheme="minorHAnsi" w:hAnsi="Arial" w:cs="Arial"/>
+          <w:sz w:val="22"/>
+          <w:szCs w:val="22"/>
+        </w:rPr>
+        <w:fldChar w:fldCharType="end"/>
+      </w:r>
+      <w:r>
+        <w:rPr>
+          <w:rFonts w:ascii="Arial" w:eastAsiaTheme="minorHAnsi" w:hAnsi="Arial" w:cs="Arial"/>
+          <w:sz w:val="22"/>
+          <w:szCs w:val="22"/>
+        </w:rPr>
+        <w:t xml:space="preserve">. </w:t>
+      </w:r>
+      <w:r>
+        <w:rPr>
+          <w:rFonts w:ascii="Arial" w:eastAsiaTheme="minorHAnsi" w:hAnsi="Arial" w:cs="Arial"/>
+          <w:sz w:val="22"/>
+          <w:szCs w:val="22"/>
+        </w:rPr>
+        <w:t>Expansion is made possible through technologies</w:t>
+      </w:r>
+    </w:p>
+    <w:p>
+      <w:pPr>
+        <w:autoSpaceDE w:val="0"/>
+        <w:autoSpaceDN w:val="0"/>
+        <w:adjustRightInd w:val="0"/>
+        <w:spacing w:line="360" w:lineRule="auto"/>
+        <w:rPr>
+          <w:rFonts w:ascii="Arial" w:eastAsiaTheme="minorHAnsi" w:hAnsi="Arial" w:cs="Arial"/>
+          <w:sz w:val="22"/>
+          <w:szCs w:val="22"/>
+        </w:rPr>
+      </w:pPr>
+      <w:r>
+        <w:rPr>
+          <w:rFonts w:ascii="Arial" w:eastAsiaTheme="minorHAnsi" w:hAnsi="Arial" w:cs="Arial"/>
+          <w:sz w:val="22"/>
+          <w:szCs w:val="22"/>
+        </w:rPr>
+        <w:t>produced during the ‘Green Revolution,’ an agricultural revolution during the mid-twentieth</w:t>
+      </w:r>
+    </w:p>
+    <w:p>
+      <w:pPr>
+        <w:autoSpaceDE w:val="0"/>
+        <w:autoSpaceDN w:val="0"/>
+        <w:adjustRightInd w:val="0"/>
+        <w:spacing w:line="360" w:lineRule="auto"/>
+        <w:rPr>
+          <w:rFonts w:ascii="Arial" w:eastAsiaTheme="minorHAnsi" w:hAnsi="Arial" w:cs="Arial"/>
+          <w:sz w:val="22"/>
+          <w:szCs w:val="22"/>
+        </w:rPr>
+      </w:pPr>
+      <w:r>
+        <w:rPr>
+          <w:rFonts w:ascii="Arial" w:eastAsiaTheme="minorHAnsi" w:hAnsi="Arial" w:cs="Arial"/>
+          <w:sz w:val="22"/>
+          <w:szCs w:val="22"/>
+        </w:rPr>
+        <w:t xml:space="preserve">century that increased global food production </w:t>
+      </w:r>
+      <w:r>
+        <w:rPr>
+          <w:rFonts w:ascii="Arial" w:eastAsiaTheme="minorHAnsi" w:hAnsi="Arial" w:cs="Arial"/>
+          <w:sz w:val="22"/>
+          <w:szCs w:val="22"/>
+        </w:rPr>
+        <w:fldChar w:fldCharType="begin"/>
+      </w:r>
+      <w:r>
+        <w:rPr>
+          <w:rFonts w:ascii="Arial" w:eastAsiaTheme="minorHAnsi" w:hAnsi="Arial" w:cs="Arial"/>
+          <w:sz w:val="22"/>
+          <w:szCs w:val="22"/>
+        </w:rPr>
+        <w:instrText xml:space="preserve"> ADDIN ZOTERO_ITEM CSL_CITATION {"citationID":"oWZXME49","properties":{"formattedCitation":"(Foley {\\i{}et al.}, 2005)","plainCitation":"(Foley et al., 2005)","noteIndex":0},"citationItems":[{"id":222,"uris":["http://zotero.org/users/5200241/items/NJJI349E"],"uri":["http://zotero.org/users/5200241/items/NJJI349E"],"itemData":{"id":222,"type":"article-journal","title":"Global Consequences of Land Use","container-title":"Science","page":"570-574","volume":"309","issue":"5734","source":"Crossref","abstract":"Land use has generally been considered a local environmental issue, but it is becoming a force of global importance. Worldwide changes to forests, farmlands, waterways, and air are being driven by the need to provide food, fiber, water, and shelter to more than six billion people. Global croplands, pastures, plantations, and urban areas have expanded in recent decades, accompanied by large increases in energy, water, and fertilizer consumption, along with considerable losses of biodiversity. Such changes in land use have enabled humans to appropriate an increasing share of the planet’s resources, but they also potentially undermine the capacity of ecosystems to sustain food production, maintain freshwater and forest resources, regulate climate and air quality, and ameliorate infectious diseases. We face the challenge of managing trade-offs between immediate human needs and maintaining the capacity of the biosphere to provide goods and\nservices in the long term.","DOI":"10.1126/science.1111772","ISSN":"0036-8075, 1095-9203","language":"en","author":[{"family":"Foley","given":"J. A."},{"family":"DeFries","given":"Ruth"},{"family":"Asner","given":"Gregory P."},{"family":"Barford","given":"Carol"},{"family":"Bonan","given":"Gordon"},{"family":"Carpenter","given":"Stephen R"},{"family":"Chapin","given":"F. Stuart"},{"family":"Coe","given":"Michael T."},{"family":"Daily","given":"Gretchen C."},{"family":"Gibbs","given":"Holly K."},{"family":"Helkowski","given":"Joseph H."},{"family":"Holloway","given":"Tracey"},{"family":"Howard","given":"Erica A."},{"family":"Kucharik","given":"Christopher J."},{"family":"Monfreda","given":"Chad"},{"family":"Patz","given":"Jonathan A."},{"family":"Prentice","given":"I. Colin"},{"family":"Ramankutty","given":"Navin"},{"family":"Synder","given":"Peter K."}],"issued":{"date-parts":[["2005",7,22]]}}}],"schema":"https://github.com/citation-style-language/schema/raw/master/csl-citation.json"} </w:instrText>
+      </w:r>
+      <w:r>
+        <w:rPr>
+          <w:rFonts w:ascii="Arial" w:eastAsiaTheme="minorHAnsi" w:hAnsi="Arial" w:cs="Arial"/>
+          <w:sz w:val="22"/>
+          <w:szCs w:val="22"/>
+        </w:rPr>
+        <w:fldChar w:fldCharType="separate"/>
+      </w:r>
+      <w:r>
+        <w:rPr>
+          <w:rFonts w:ascii="Arial" w:hAnsi="Arial" w:cs="Arial"/>
+          <w:sz w:val="22"/>
+        </w:rPr>
+        <w:t xml:space="preserve">(Foley </w:t>
+      </w:r>
+      <w:r>
+        <w:rPr>
+          <w:rFonts w:ascii="Arial" w:hAnsi="Arial" w:cs="Arial"/>
+          <w:i/>
+          <w:iCs/>
+          <w:sz w:val="22"/>
+        </w:rPr>
+        <w:t>et al.</w:t>
+      </w:r>
+      <w:r>
+        <w:rPr>
+          <w:rFonts w:ascii="Arial" w:hAnsi="Arial" w:cs="Arial"/>
+          <w:sz w:val="22"/>
+        </w:rPr>
+        <w:t>, 2005)</w:t>
+      </w:r>
+      <w:r>
+        <w:rPr>
+          <w:rFonts w:ascii="Arial" w:eastAsiaTheme="minorHAnsi" w:hAnsi="Arial" w:cs="Arial"/>
+          <w:sz w:val="22"/>
+          <w:szCs w:val="22"/>
+        </w:rPr>
+        <w:fldChar w:fldCharType="end"/>
+      </w:r>
+      <w:r>
+        <w:rPr>
+          <w:rFonts w:ascii="Arial" w:eastAsiaTheme="minorHAnsi" w:hAnsi="Arial" w:cs="Arial"/>
+          <w:sz w:val="22"/>
+          <w:szCs w:val="22"/>
+        </w:rPr>
+        <w:t>.</w:t>
+      </w:r>
+      <w:r>
+        <w:rPr>
+          <w:rFonts w:ascii="Arial" w:eastAsiaTheme="minorHAnsi" w:hAnsi="Arial" w:cs="Arial"/>
+          <w:sz w:val="22"/>
+          <w:szCs w:val="22"/>
+        </w:rPr>
+        <w:t xml:space="preserve"> However, modern practices</w:t>
+      </w:r>
+    </w:p>
+    <w:p>
+      <w:pPr>
+        <w:autoSpaceDE w:val="0"/>
+        <w:autoSpaceDN w:val="0"/>
+        <w:adjustRightInd w:val="0"/>
+        <w:spacing w:line="360" w:lineRule="auto"/>
+        <w:rPr>
+          <w:rFonts w:ascii="Arial" w:eastAsiaTheme="minorHAnsi" w:hAnsi="Arial" w:cs="Arial"/>
+          <w:sz w:val="22"/>
+          <w:szCs w:val="22"/>
+        </w:rPr>
+      </w:pPr>
+      <w:r>
+        <w:rPr>
+          <w:rFonts w:ascii="Arial" w:eastAsiaTheme="minorHAnsi" w:hAnsi="Arial" w:cs="Arial"/>
+          <w:sz w:val="22"/>
+          <w:szCs w:val="22"/>
+        </w:rPr>
+        <w:t>may be compromising long-term ecosystem services (e.g. air quality and nutrient cycling) for</w:t>
+      </w:r>
+    </w:p>
+    <w:p>
+      <w:pPr>
+        <w:autoSpaceDE w:val="0"/>
+        <w:autoSpaceDN w:val="0"/>
+        <w:adjustRightInd w:val="0"/>
+        <w:spacing w:line="360" w:lineRule="auto"/>
+        <w:rPr>
+          <w:rFonts w:ascii="Arial" w:eastAsiaTheme="minorHAnsi" w:hAnsi="Arial" w:cs="Arial"/>
+          <w:sz w:val="22"/>
+          <w:szCs w:val="22"/>
+        </w:rPr>
+      </w:pPr>
+      <w:r>
+        <w:rPr>
+          <w:rFonts w:ascii="Arial" w:eastAsiaTheme="minorHAnsi" w:hAnsi="Arial" w:cs="Arial"/>
+          <w:sz w:val="22"/>
+          <w:szCs w:val="22"/>
+        </w:rPr>
+        <w:t xml:space="preserve">short-term yield increases </w:t>
+      </w:r>
+      <w:r>
+        <w:rPr>
+          <w:rFonts w:ascii="Arial" w:eastAsiaTheme="minorHAnsi" w:hAnsi="Arial" w:cs="Arial"/>
+          <w:sz w:val="22"/>
+          <w:szCs w:val="22"/>
+        </w:rPr>
+        <w:fldChar w:fldCharType="begin"/>
+      </w:r>
+      <w:r>
+        <w:rPr>
+          <w:rFonts w:ascii="Arial" w:eastAsiaTheme="minorHAnsi" w:hAnsi="Arial" w:cs="Arial"/>
+          <w:sz w:val="22"/>
+          <w:szCs w:val="22"/>
+        </w:rPr>
+        <w:instrText xml:space="preserve"> ADDIN ZOTERO_ITEM CSL_CITATION {"citationID":"BJ28n9xr","properties":{"formattedCitation":"(Foley {\\i{}et al.}, 2005)","plainCitation":"(Foley et al., 2005)","noteIndex":0},"citationItems":[{"id":222,"uris":["http://zotero.org/users/5200241/items/NJJI349E"],"uri":["http://zotero.org/users/5200241/items/NJJI349E"],"itemData":{"id":222,"type":"article-journal","title":"Global Consequences of Land Use","container-title":"Science","page":"570-574","volume":"309","issue":"5734","source":"Crossref","abstract":"Land use has generally been considered a local environmental issue, but it is becoming a force of global importance. Worldwide changes to forests, farmlands, waterways, and air are being driven by the need to provide food, fiber, water, and shelter to more than six billion people. Global croplands, pastures, plantations, and urban areas have expanded in recent decades, accompanied by large increases in energy, water, and fertilizer consumption, along with considerable losses of biodiversity. Such changes in land use have enabled humans to appropriate an increasing share of the planet’s resources, but they also potentially undermine the capacity of ecosystems to sustain food production, maintain freshwater and forest resources, regulate climate and air quality, and ameliorate infectious diseases. We face the challenge of managing trade-offs between immediate human needs and maintaining the capacity of the biosphere to provide goods and\nservices in the long term.","DOI":"10.1126/science.1111772","ISSN":"0036-8075, 1095-9203","language":"en","author":[{"family":"Foley","given":"J. A."},{"family":"DeFries","given":"Ruth"},{"family":"Asner","given":"Gregory P."},{"family":"Barford","given":"Carol"},{"family":"Bonan","given":"Gordon"},{"family":"Carpenter","given":"Stephen R"},{"family":"Chapin","given":"F. Stuart"},{"family":"Coe","given":"Michael T."},{"family":"Daily","given":"Gretchen C."},{"family":"Gibbs","given":"Holly K."},{"family":"Helkowski","given":"Joseph H."},{"family":"Holloway","given":"Tracey"},{"family":"Howard","given":"Erica A."},{"family":"Kucharik","given":"Christopher J."},{"family":"Monfreda","given":"Chad"},{"family":"Patz","given":"Jonathan A."},{"family":"Prentice","given":"I. Colin"},{"family":"Ramankutty","given":"Navin"},{"family":"Synder","given":"Peter K."}],"issued":{"date-parts":[["2005",7,22]]}}}],"schema":"https://github.com/citation-style-language/schema/raw/master/csl-citation.json"} </w:instrText>
+      </w:r>
+      <w:r>
+        <w:rPr>
+          <w:rFonts w:ascii="Arial" w:eastAsiaTheme="minorHAnsi" w:hAnsi="Arial" w:cs="Arial"/>
+          <w:sz w:val="22"/>
+          <w:szCs w:val="22"/>
+        </w:rPr>
+        <w:fldChar w:fldCharType="separate"/>
+      </w:r>
+      <w:r>
+        <w:rPr>
+          <w:rFonts w:ascii="Arial" w:hAnsi="Arial" w:cs="Arial"/>
+          <w:sz w:val="22"/>
+        </w:rPr>
+        <w:t xml:space="preserve">(Foley </w:t>
+      </w:r>
+      <w:r>
+        <w:rPr>
+          <w:rFonts w:ascii="Arial" w:hAnsi="Arial" w:cs="Arial"/>
+          <w:i/>
+          <w:iCs/>
+          <w:sz w:val="22"/>
+        </w:rPr>
+        <w:t>et al.</w:t>
+      </w:r>
+      <w:r>
+        <w:rPr>
+          <w:rFonts w:ascii="Arial" w:hAnsi="Arial" w:cs="Arial"/>
+          <w:sz w:val="22"/>
+        </w:rPr>
+        <w:t>, 2005)</w:t>
+      </w:r>
+      <w:r>
+        <w:rPr>
+          <w:rFonts w:ascii="Arial" w:eastAsiaTheme="minorHAnsi" w:hAnsi="Arial" w:cs="Arial"/>
+          <w:sz w:val="22"/>
+          <w:szCs w:val="22"/>
+        </w:rPr>
+        <w:fldChar w:fldCharType="end"/>
+      </w:r>
+      <w:r>
+        <w:rPr>
+          <w:rFonts w:ascii="Arial" w:eastAsiaTheme="minorHAnsi" w:hAnsi="Arial" w:cs="Arial"/>
+          <w:sz w:val="22"/>
+          <w:szCs w:val="22"/>
+        </w:rPr>
+        <w:t>. Scientists are therefore concerned with</w:t>
+      </w:r>
+    </w:p>
+    <w:p>
+      <w:pPr>
+        <w:autoSpaceDE w:val="0"/>
+        <w:autoSpaceDN w:val="0"/>
+        <w:adjustRightInd w:val="0"/>
+        <w:spacing w:line="360" w:lineRule="auto"/>
+        <w:rPr>
+          <w:rFonts w:ascii="Arial" w:eastAsiaTheme="minorHAnsi" w:hAnsi="Arial" w:cs="Arial"/>
+          <w:sz w:val="22"/>
+          <w:szCs w:val="22"/>
+        </w:rPr>
+      </w:pPr>
+      <w:r>
+        <w:rPr>
+          <w:rFonts w:ascii="Arial" w:eastAsiaTheme="minorHAnsi" w:hAnsi="Arial" w:cs="Arial"/>
+          <w:sz w:val="22"/>
+          <w:szCs w:val="22"/>
+        </w:rPr>
+        <w:t xml:space="preserve">mitigating against the negative effects of </w:t>
+      </w:r>
+      <w:r>
+        <w:rPr>
+          <w:rFonts w:ascii="Arial" w:eastAsiaTheme="minorHAnsi" w:hAnsi="Arial" w:cs="Arial"/>
+          <w:sz w:val="22"/>
+          <w:szCs w:val="22"/>
+        </w:rPr>
+        <w:t>LUC</w:t>
+      </w:r>
+      <w:r>
+        <w:rPr>
+          <w:rFonts w:ascii="Arial" w:eastAsiaTheme="minorHAnsi" w:hAnsi="Arial" w:cs="Arial"/>
+          <w:sz w:val="22"/>
+          <w:szCs w:val="22"/>
+        </w:rPr>
+        <w:t xml:space="preserve"> </w:t>
+      </w:r>
+      <w:r>
+        <w:rPr>
+          <w:rFonts w:ascii="Arial" w:eastAsiaTheme="minorHAnsi" w:hAnsi="Arial" w:cs="Arial"/>
+          <w:sz w:val="22"/>
+          <w:szCs w:val="22"/>
+        </w:rPr>
+        <w:fldChar w:fldCharType="begin"/>
+      </w:r>
+      <w:r>
+        <w:rPr>
+          <w:rFonts w:ascii="Arial" w:eastAsiaTheme="minorHAnsi" w:hAnsi="Arial" w:cs="Arial"/>
+          <w:sz w:val="22"/>
+          <w:szCs w:val="22"/>
+        </w:rPr>
+        <w:instrText xml:space="preserve"> ADDIN ZOTERO_ITEM CSL_CITATION {"citationID":"w4W4NjeL","properties":{"formattedCitation":"(Foley and Ramankutty, 1999)","plainCitation":"(Foley and Ramankutty, 1999)","noteIndex":0},"citationItems":[{"id":199,"uris":["http://zotero.org/users/5200241/items/EYPFYMBU"],"uri":["http://zotero.org/users/5200241/items/EYPFYMBU"],"itemData":{"id":199,"type":"article-journal","title":"Estimating historical changes in global land cover: Croplands from 1700 to 1992","container-title":"Global Biogeochemical Cycles","page":"997-1027","volume":"13","issue":"4","abstract":"Human activities over the last three centuries have significantly transformed the Earth's environment, primarily through the conversion of natural ecosystems to agriculture. This study presents a simple approach to derive geographically explicit changes in global croplands from 1700 to 1992. By calibrating a remotely sensed land cover classification data set againast cropland inventory data, we derived a global representation of permanent croplands in 1992, at 5 min spatial resolution [Ramankutty and Foley, 1998]. To reconstruct historical croplands, we first compile an extensive database of hitorical cropland inventory data, at the national and subnational level, from a variety of sources. Then we use our 1992 cropland data within a simple land cover change model, along with the historical inventory data, to reconstruct global 5 min resolution data on permanent cropland areas from 1992 back to 1700. THe reconstructed changes in historical croplands are consistent with the history of human settlement and patterns of economic development. By overlaying our historical cropland data set over a newly derived potential vegetation data set, we analyze our results in terms of the extent to which different natural vegetation types have been converted for agriculture. We further examine the extent to which croplands have been abandoned in different parts of the world. Our data sets could be used within global climate models and global ecosystem models to understand the impacts of land cover change on climate and on the cycling of carbon and water. Such an analysis is a crucial aid to sharpen our thinking about a sustainable future.","author":[{"family":"Foley","given":"Jonathan A."},{"family":"Ramankutty","given":"Navin"}],"issued":{"date-parts":[["1999"]]}}}],"schema":"https://github.com/citation-style-language/schema/raw/master/csl-citation.json"} </w:instrText>
+      </w:r>
+      <w:r>
+        <w:rPr>
+          <w:rFonts w:ascii="Arial" w:eastAsiaTheme="minorHAnsi" w:hAnsi="Arial" w:cs="Arial"/>
+          <w:sz w:val="22"/>
+          <w:szCs w:val="22"/>
+        </w:rPr>
+        <w:fldChar w:fldCharType="separate"/>
+      </w:r>
+      <w:r>
+        <w:rPr>
+          <w:rFonts w:ascii="Arial" w:eastAsiaTheme="minorHAnsi" w:hAnsi="Arial" w:cs="Arial"/>
+          <w:noProof/>
+          <w:sz w:val="22"/>
+          <w:szCs w:val="22"/>
+        </w:rPr>
+        <w:t>(Foley and Ramankutty, 1999)</w:t>
+      </w:r>
+      <w:r>
+        <w:rPr>
+          <w:rFonts w:ascii="Arial" w:eastAsiaTheme="minorHAnsi" w:hAnsi="Arial" w:cs="Arial"/>
+          <w:sz w:val="22"/>
+          <w:szCs w:val="22"/>
+        </w:rPr>
+        <w:fldChar w:fldCharType="end"/>
+      </w:r>
+      <w:r>
+        <w:rPr>
+          <w:rFonts w:ascii="Arial" w:eastAsiaTheme="minorHAnsi" w:hAnsi="Arial" w:cs="Arial"/>
+          <w:sz w:val="22"/>
+          <w:szCs w:val="22"/>
+        </w:rPr>
+        <w:t>.</w:t>
+      </w:r>
+    </w:p>
+    <w:p>
+      <w:pPr>
+        <w:autoSpaceDE w:val="0"/>
+        <w:autoSpaceDN w:val="0"/>
+        <w:adjustRightInd w:val="0"/>
+        <w:spacing w:line="360" w:lineRule="auto"/>
+        <w:rPr>
+          <w:rFonts w:ascii="Arial" w:eastAsiaTheme="minorHAnsi" w:hAnsi="Arial" w:cs="Arial"/>
+          <w:sz w:val="22"/>
+          <w:szCs w:val="22"/>
+        </w:rPr>
+      </w:pPr>
+    </w:p>
+    <w:p>
+      <w:pPr>
+        <w:autoSpaceDE w:val="0"/>
+        <w:autoSpaceDN w:val="0"/>
+        <w:adjustRightInd w:val="0"/>
+        <w:spacing w:line="360" w:lineRule="auto"/>
+        <w:rPr>
+          <w:rFonts w:ascii="Arial" w:eastAsiaTheme="minorHAnsi" w:hAnsi="Arial" w:cs="Arial"/>
+          <w:sz w:val="22"/>
+          <w:szCs w:val="22"/>
+        </w:rPr>
+      </w:pPr>
+      <w:r>
+        <w:rPr>
+          <w:rFonts w:ascii="Arial" w:eastAsiaTheme="minorHAnsi" w:hAnsi="Arial" w:cs="Arial"/>
+          <w:sz w:val="22"/>
+          <w:szCs w:val="22"/>
+        </w:rPr>
+        <w:t>Countries appear to follow similar trajectories of changing land</w:t>
+      </w:r>
+      <w:r>
+        <w:rPr>
+          <w:rFonts w:ascii="Arial" w:eastAsiaTheme="minorHAnsi" w:hAnsi="Arial" w:cs="Arial"/>
+          <w:sz w:val="22"/>
+          <w:szCs w:val="22"/>
+        </w:rPr>
+        <w:t xml:space="preserve"> </w:t>
+      </w:r>
+      <w:r>
+        <w:rPr>
+          <w:rFonts w:ascii="Arial" w:eastAsiaTheme="minorHAnsi" w:hAnsi="Arial" w:cs="Arial"/>
+          <w:sz w:val="22"/>
+          <w:szCs w:val="22"/>
+        </w:rPr>
+        <w:t>use regimes, moving from</w:t>
+      </w:r>
+    </w:p>
+    <w:p>
+      <w:pPr>
+        <w:autoSpaceDE w:val="0"/>
+        <w:autoSpaceDN w:val="0"/>
+        <w:adjustRightInd w:val="0"/>
+        <w:spacing w:line="360" w:lineRule="auto"/>
+        <w:rPr>
+          <w:rFonts w:ascii="Arial" w:eastAsiaTheme="minorHAnsi" w:hAnsi="Arial" w:cs="Arial"/>
+          <w:sz w:val="22"/>
+          <w:szCs w:val="22"/>
+        </w:rPr>
+      </w:pPr>
+      <w:r>
+        <w:rPr>
+          <w:rFonts w:ascii="Arial" w:eastAsiaTheme="minorHAnsi" w:hAnsi="Arial" w:cs="Arial"/>
+          <w:sz w:val="22"/>
+          <w:szCs w:val="22"/>
+        </w:rPr>
+        <w:t>subsistence to intensive agriculture at differing rates, depending on their socio</w:t>
+      </w:r>
+      <w:r>
+        <w:rPr>
+          <w:rFonts w:ascii="Arial" w:eastAsiaTheme="minorHAnsi" w:hAnsi="Arial" w:cs="Arial"/>
+          <w:sz w:val="22"/>
+          <w:szCs w:val="22"/>
+        </w:rPr>
+        <w:t>-politico</w:t>
+      </w:r>
+      <w:r>
+        <w:rPr>
+          <w:rFonts w:ascii="Arial" w:eastAsiaTheme="minorHAnsi" w:hAnsi="Arial" w:cs="Arial"/>
+          <w:sz w:val="22"/>
+          <w:szCs w:val="22"/>
+        </w:rPr>
+        <w:t>-economic</w:t>
+      </w:r>
+      <w:r>
+        <w:rPr>
+          <w:rFonts w:ascii="Arial" w:eastAsiaTheme="minorHAnsi" w:hAnsi="Arial" w:cs="Arial"/>
+          <w:sz w:val="22"/>
+          <w:szCs w:val="22"/>
+        </w:rPr>
+        <w:t xml:space="preserve"> (SPE) </w:t>
+      </w:r>
+      <w:r>
+        <w:rPr>
+          <w:rFonts w:ascii="Arial" w:eastAsiaTheme="minorHAnsi" w:hAnsi="Arial" w:cs="Arial"/>
+          <w:sz w:val="22"/>
+          <w:szCs w:val="22"/>
+        </w:rPr>
+        <w:t xml:space="preserve">contexts </w:t>
+      </w:r>
+      <w:r>
+        <w:rPr>
+          <w:rFonts w:ascii="Arial" w:eastAsiaTheme="minorHAnsi" w:hAnsi="Arial" w:cs="Arial"/>
+          <w:sz w:val="22"/>
+          <w:szCs w:val="22"/>
+        </w:rPr>
+        <w:fldChar w:fldCharType="begin"/>
+      </w:r>
+      <w:r>
+        <w:rPr>
+          <w:rFonts w:ascii="Arial" w:eastAsiaTheme="minorHAnsi" w:hAnsi="Arial" w:cs="Arial"/>
+          <w:sz w:val="22"/>
+          <w:szCs w:val="22"/>
+        </w:rPr>
+        <w:instrText xml:space="preserve"> ADDIN ZOTERO_ITEM CSL_CITATION {"citationID":"S1nzWQCT","properties":{"formattedCitation":"(Lambin {\\i{}et al.}, 2001; Foley {\\i{}et al.}, 2005)","plainCitation":"(Lambin et al., 2001; Foley et al., 2005)","noteIndex":0},"citationItems":[{"id":201,"uris":["http://zotero.org/users/5200241/items/BVG2Y9DV"],"uri":["http://zotero.org/users/5200241/items/BVG2Y9DV"],"itemData":{"id":201,"type":"article-journal","title":"The causes of land-use and land-cover change: moving beyond the myths","container-title":"Global Environmental Change","page":"261-269","volume":"11","abstract":"Common understanding of the causes of land-use and land-cover change is dominated by simplifications which, in turn, underlie many environment-development policies. This article tracks some of the major myths on driving forces of land-cover change and proposes alternative pathways of change that are better supported by case study evidence. Cases reviewed support the conclusion that neither population nor poverty alone constitute the sole and major underlying causes of land-cover change worldwide. Rather, peoples’ responses to economic opportunities, as mediated by institutional factors, drive land-cover changes. Opportunities and constraints for new land uses are created by local as well as national markets and policies. Global forces become the main determinants of land-use change, as they amplify or attenuate local factors.","author":[{"family":"Lambin","given":"Eric F."},{"family":"Turner","given":"B.L."},{"family":"Geist","given":"Helmut J."},{"family":"Agbola","given":"Samuel B."},{"family":"Angelsen","given":"Arild"},{"family":"Bruce","given":"John W."},{"family":"Coomes","given":"Oliver T."},{"family":"Dirzo","given":"Rodolfo"},{"family":"Fischer","given":"Günther"},{"family":"Folke","given":"Carl"},{"family":"George","given":"P.S."},{"family":"Homewood","given":"Katherine"},{"family":"Imbernon","given":"Jacques"},{"family":"Leemans","given":"Rik"},{"family":"Li","given":"Xiubin"},{"family":"Moran","given":"Emilio F."},{"family":"Mortimore","given":"Michael"},{"family":"Ramakrishnan","given":"P.S."},{"family":"Richards","given":"John F."},{"family":"Skånes","given":"Helle"},{"family":"Steffen","given":"Will"},{"family":"Stone","given":"Glenn D."},{"family":"Svedin","given":"Uno"},{"family":"Veldkamp","given":"Tom A."},{"family":"Vogel","given":"Coleen"},{"family":"Xu","given":"Jianchu"}],"issued":{"date-parts":[["2001"]]}}},{"id":222,"uris":["http://zotero.org/users/5200241/items/NJJI349E"],"uri":["http://zotero.org/users/5200241/items/NJJI349E"],"itemData":{"id":222,"type":"article-journal","title":"Global Consequences of Land Use","container-title":"Science","page":"570-574","volume":"309","issue":"5734","source":"Crossref","abstract":"Land use has generally been considered a local environmental issue, but it is becoming a force of global importance. Worldwide changes to forests, farmlands, waterways, and air are being driven by the need to provide food, fiber, water, and shelter to more than six billion people. Global croplands, pastures, plantations, and urban areas have expanded in recent decades, accompanied by large increases in energy, water, and fertilizer consumption, along with considerable losses of biodiversity. Such changes in land use have enabled humans to appropriate an increasing share of the planet’s resources, but they also potentially undermine the capacity of ecosystems to sustain food production, maintain freshwater and forest resources, regulate climate and air quality, and ameliorate infectious diseases. We face the challenge of managing trade-offs between immediate human needs and maintaining the capacity of the biosphere to provide goods and\nservices in the long term.","DOI":"10.1126/science.1111772","ISSN":"0036-8075, 1095-9203","language":"en","author":[{"family":"Foley","given":"J. A."},{"family":"DeFries","given":"Ruth"},{"family":"Asner","given":"Gregory P."},{"family":"Barford","given":"Carol"},{"family":"Bonan","given":"Gordon"},{"family":"Carpenter","given":"Stephen R"},{"family":"Chapin","given":"F. Stuart"},{"family":"Coe","given":"Michael T."},{"family":"Daily","given":"Gretchen C."},{"family":"Gibbs","given":"Holly K."},{"family":"Helkowski","given":"Joseph H."},{"family":"Holloway","given":"Tracey"},{"family":"Howard","given":"Erica A."},{"family":"Kucharik","given":"Christopher J."},{"family":"Monfreda","given":"Chad"},{"family":"Patz","given":"Jonathan A."},{"family":"Prentice","given":"I. Colin"},{"family":"Ramankutty","given":"Navin"},{"family":"Synder","given":"Peter K."}],"issued":{"date-parts":[["2005",7,22]]}}}],"schema":"https://github.com/citation-style-language/schema/raw/master/csl-citation.json"} </w:instrText>
+      </w:r>
+      <w:r>
+        <w:rPr>
+          <w:rFonts w:ascii="Arial" w:eastAsiaTheme="minorHAnsi" w:hAnsi="Arial" w:cs="Arial"/>
+          <w:sz w:val="22"/>
+          <w:szCs w:val="22"/>
+        </w:rPr>
+        <w:fldChar w:fldCharType="separate"/>
+      </w:r>
+      <w:r>
+        <w:rPr>
+          <w:rFonts w:ascii="Arial" w:hAnsi="Arial" w:cs="Arial"/>
+          <w:sz w:val="22"/>
+        </w:rPr>
+        <w:t xml:space="preserve">(Lambin </w:t>
+      </w:r>
+      <w:r>
+        <w:rPr>
+          <w:rFonts w:ascii="Arial" w:hAnsi="Arial" w:cs="Arial"/>
+          <w:i/>
+          <w:iCs/>
+          <w:sz w:val="22"/>
+        </w:rPr>
+        <w:t>et al.</w:t>
+      </w:r>
+      <w:r>
+        <w:rPr>
+          <w:rFonts w:ascii="Arial" w:hAnsi="Arial" w:cs="Arial"/>
+          <w:sz w:val="22"/>
+        </w:rPr>
+        <w:t xml:space="preserve">, 2001; Foley </w:t>
+      </w:r>
+      <w:r>
+        <w:rPr>
+          <w:rFonts w:ascii="Arial" w:hAnsi="Arial" w:cs="Arial"/>
+          <w:i/>
+          <w:iCs/>
+          <w:sz w:val="22"/>
+        </w:rPr>
+        <w:t>et al.</w:t>
+      </w:r>
+      <w:r>
+        <w:rPr>
+          <w:rFonts w:ascii="Arial" w:hAnsi="Arial" w:cs="Arial"/>
+          <w:sz w:val="22"/>
+        </w:rPr>
+        <w:t>, 2005)</w:t>
+      </w:r>
+      <w:r>
+        <w:rPr>
+          <w:rFonts w:ascii="Arial" w:eastAsiaTheme="minorHAnsi" w:hAnsi="Arial" w:cs="Arial"/>
+          <w:sz w:val="22"/>
+          <w:szCs w:val="22"/>
+        </w:rPr>
+        <w:fldChar w:fldCharType="end"/>
+      </w:r>
+      <w:r>
+        <w:rPr>
+          <w:rFonts w:ascii="Arial" w:eastAsiaTheme="minorHAnsi" w:hAnsi="Arial" w:cs="Arial"/>
+          <w:sz w:val="22"/>
+          <w:szCs w:val="22"/>
+        </w:rPr>
+        <w:t>.</w:t>
+      </w:r>
+      <w:r>
+        <w:rPr>
+          <w:rFonts w:ascii="Arial" w:eastAsiaTheme="minorHAnsi" w:hAnsi="Arial" w:cs="Arial"/>
+          <w:sz w:val="22"/>
+          <w:szCs w:val="22"/>
+        </w:rPr>
+        <w:t xml:space="preserve"> However, a study in Ethiopia indicates that</w:t>
+      </w:r>
+      <w:r>
+        <w:rPr>
+          <w:rFonts w:ascii="Arial" w:eastAsiaTheme="minorHAnsi" w:hAnsi="Arial" w:cs="Arial"/>
+          <w:sz w:val="22"/>
+          <w:szCs w:val="22"/>
+        </w:rPr>
+        <w:t xml:space="preserve"> </w:t>
+      </w:r>
+      <w:r>
+        <w:rPr>
+          <w:rFonts w:ascii="Arial" w:eastAsiaTheme="minorHAnsi" w:hAnsi="Arial" w:cs="Arial"/>
+          <w:sz w:val="22"/>
+          <w:szCs w:val="22"/>
+        </w:rPr>
+        <w:t>not all countries follow this pattern, as Ethiopia experienced deintensification within a changing</w:t>
+      </w:r>
+      <w:r>
+        <w:rPr>
+          <w:rFonts w:ascii="Arial" w:eastAsiaTheme="minorHAnsi" w:hAnsi="Arial" w:cs="Arial"/>
+          <w:sz w:val="22"/>
+          <w:szCs w:val="22"/>
+        </w:rPr>
+        <w:t xml:space="preserve"> SPE </w:t>
+      </w:r>
+      <w:r>
+        <w:rPr>
+          <w:rFonts w:ascii="Arial" w:eastAsiaTheme="minorHAnsi" w:hAnsi="Arial" w:cs="Arial"/>
+          <w:sz w:val="22"/>
+          <w:szCs w:val="22"/>
+        </w:rPr>
+        <w:t xml:space="preserve">environment </w:t>
+      </w:r>
+      <w:r>
+        <w:rPr>
+          <w:rFonts w:ascii="Arial" w:eastAsiaTheme="minorHAnsi" w:hAnsi="Arial" w:cs="Arial"/>
+          <w:sz w:val="22"/>
+          <w:szCs w:val="22"/>
+        </w:rPr>
+        <w:fldChar w:fldCharType="begin"/>
+      </w:r>
+      <w:r>
+        <w:rPr>
+          <w:rFonts w:ascii="Arial" w:eastAsiaTheme="minorHAnsi" w:hAnsi="Arial" w:cs="Arial"/>
+          <w:sz w:val="22"/>
+          <w:szCs w:val="22"/>
+        </w:rPr>
+        <w:instrText xml:space="preserve"> ADDIN ZOTERO_ITEM CSL_CITATION {"citationID":"jSyFzqwo","properties":{"formattedCitation":"(Reid {\\i{}et al.}, 2000)","plainCitation":"(Reid et al., 2000)","noteIndex":0},"citationItems":[{"id":235,"uris":["http://zotero.org/users/5200241/items/CYF5BPIQ"],"uri":["http://zotero.org/users/5200241/items/CYF5BPIQ"],"itemData":{"id":235,"type":"article-journal","title":"Land-use and land-cover dynamics in response to changes in climatic, biological and socio-political forces: the case of southwestern Ethiopia","page":"339-355","volume":"15","source":"Zotero","abstract":"Few studies of land-use/land-cover change provide an integrated assessment of the driving forces and consequences of that change, particularly in Africa. Our objectives were to determine how driving forces at different scales change over time, how these forces affect the dynamics and patterns of land use/land cover, and how land-use/land-cover change affects ecological properties at the landscape scale. To accomplish these objectives, we ﬁrst developed a way to identify the causes and consequences of change at a landscape scale by integrating tools from ecology and the social sciences and then applied these methods to a case study in Ghibe Valley, southwestern Ethiopia. Maps of land-use/land-cover change were created from aerial photography and Landsat TM imagery for the period, 1957–1993. A method called ‘ecological time lines’ was developed to elicit landscape-scale explanations for changes from long-term residents. Cropland expanded at twice the speed recently (1987–1993) than two decades ago (1957–1973), but also contracted rapidly between 1973–1987. Rapid land-use/land cover change was caused by the combined effects of drought and migration, changes in settlement and land tenure policy, and changes in the severity of the livestock disease, trypanosomosis, which is transmitted by the tsetse ﬂy. The scale of the causes and consequences of land-use/land-cover change varied from local to sub-national (regional) to international and the links between causes and consequences crossed scales. At the landscape scale, each cause affected the location and pattern of land use/land cover differently. The contraction of cropland increased grass biomass and cover, woody plant cover, the frequency and extent of savanna burning, and the abundance of wildlife. With recent control of the tsetse ﬂy, these ecological changes are being reversed. These complex patterns are discussed in the context of scaling issues and current conceptual models of land-use/land-cover change.","language":"en","author":[{"family":"Reid","given":"Robin S"},{"family":"Kruska","given":"Russell L"},{"family":"Muthui","given":"Nyawira"},{"family":"Taye","given":"Andualem"},{"family":"Wotton","given":"Sara"},{"family":"Wilson","given":"Cathleen J"},{"family":"Mulatu","given":"Woudyalew"}],"issued":{"date-parts":[["2000"]]}}}],"schema":"https://github.com/citation-style-language/schema/raw/master/csl-citation.json"} </w:instrText>
+      </w:r>
+      <w:r>
+        <w:rPr>
+          <w:rFonts w:ascii="Arial" w:eastAsiaTheme="minorHAnsi" w:hAnsi="Arial" w:cs="Arial"/>
+          <w:sz w:val="22"/>
+          <w:szCs w:val="22"/>
+        </w:rPr>
+        <w:fldChar w:fldCharType="separate"/>
+      </w:r>
+      <w:r>
+        <w:rPr>
+          <w:rFonts w:ascii="Arial" w:hAnsi="Arial" w:cs="Arial"/>
+          <w:sz w:val="22"/>
+        </w:rPr>
+        <w:t xml:space="preserve">(Reid </w:t>
+      </w:r>
+      <w:r>
+        <w:rPr>
+          <w:rFonts w:ascii="Arial" w:hAnsi="Arial" w:cs="Arial"/>
+          <w:i/>
+          <w:iCs/>
+          <w:sz w:val="22"/>
+        </w:rPr>
+        <w:t>et al.</w:t>
+      </w:r>
+      <w:r>
+        <w:rPr>
+          <w:rFonts w:ascii="Arial" w:hAnsi="Arial" w:cs="Arial"/>
+          <w:sz w:val="22"/>
+        </w:rPr>
+        <w:t>, 2000)</w:t>
+      </w:r>
+      <w:r>
+        <w:rPr>
+          <w:rFonts w:ascii="Arial" w:eastAsiaTheme="minorHAnsi" w:hAnsi="Arial" w:cs="Arial"/>
+          <w:sz w:val="22"/>
+          <w:szCs w:val="22"/>
+        </w:rPr>
+        <w:fldChar w:fldCharType="end"/>
+      </w:r>
+      <w:r>
+        <w:rPr>
+          <w:rFonts w:ascii="Arial" w:eastAsiaTheme="minorHAnsi" w:hAnsi="Arial" w:cs="Arial"/>
+          <w:sz w:val="22"/>
+          <w:szCs w:val="22"/>
+        </w:rPr>
+        <w:t>.</w:t>
+      </w:r>
+      <w:r>
+        <w:rPr>
+          <w:rFonts w:ascii="Arial" w:eastAsiaTheme="minorHAnsi" w:hAnsi="Arial" w:cs="Arial"/>
+          <w:sz w:val="22"/>
+          <w:szCs w:val="22"/>
+        </w:rPr>
+        <w:t xml:space="preserve"> Rapid </w:t>
+      </w:r>
+      <w:r>
+        <w:rPr>
+          <w:rFonts w:ascii="Arial" w:eastAsiaTheme="minorHAnsi" w:hAnsi="Arial" w:cs="Arial"/>
+          <w:sz w:val="22"/>
+          <w:szCs w:val="22"/>
+        </w:rPr>
+        <w:t>SPE changes</w:t>
+      </w:r>
+      <w:r>
+        <w:rPr>
+          <w:rFonts w:ascii="Arial" w:eastAsiaTheme="minorHAnsi" w:hAnsi="Arial" w:cs="Arial"/>
+          <w:sz w:val="22"/>
+          <w:szCs w:val="22"/>
+        </w:rPr>
+        <w:t xml:space="preserve"> are said to</w:t>
+      </w:r>
+      <w:r>
+        <w:rPr>
+          <w:rFonts w:ascii="Arial" w:eastAsiaTheme="minorHAnsi" w:hAnsi="Arial" w:cs="Arial"/>
+          <w:sz w:val="22"/>
+          <w:szCs w:val="22"/>
+        </w:rPr>
+        <w:t xml:space="preserve"> </w:t>
+      </w:r>
+      <w:r>
+        <w:rPr>
+          <w:rFonts w:ascii="Arial" w:eastAsiaTheme="minorHAnsi" w:hAnsi="Arial" w:cs="Arial"/>
+          <w:sz w:val="22"/>
+          <w:szCs w:val="22"/>
+        </w:rPr>
+        <w:t xml:space="preserve">accelerate </w:t>
+      </w:r>
+      <w:r>
+        <w:rPr>
+          <w:rFonts w:ascii="Arial" w:eastAsiaTheme="minorHAnsi" w:hAnsi="Arial" w:cs="Arial"/>
+          <w:sz w:val="22"/>
+          <w:szCs w:val="22"/>
+        </w:rPr>
+        <w:t>LUC</w:t>
+      </w:r>
+      <w:r>
+        <w:rPr>
+          <w:rFonts w:ascii="Arial" w:eastAsiaTheme="minorHAnsi" w:hAnsi="Arial" w:cs="Arial"/>
+          <w:sz w:val="22"/>
+          <w:szCs w:val="22"/>
+        </w:rPr>
+        <w:t>, with land abandonment rates high with regulation change and</w:t>
+      </w:r>
+      <w:r>
+        <w:rPr>
+          <w:rFonts w:ascii="Arial" w:eastAsiaTheme="minorHAnsi" w:hAnsi="Arial" w:cs="Arial"/>
+          <w:sz w:val="22"/>
+          <w:szCs w:val="22"/>
+        </w:rPr>
+        <w:t xml:space="preserve"> </w:t>
+      </w:r>
+      <w:r>
+        <w:rPr>
+          <w:rFonts w:ascii="Arial" w:eastAsiaTheme="minorHAnsi" w:hAnsi="Arial" w:cs="Arial"/>
+          <w:sz w:val="22"/>
+          <w:szCs w:val="22"/>
+        </w:rPr>
+        <w:t xml:space="preserve">the establishment of new institutions </w:t>
+      </w:r>
+      <w:r>
+        <w:rPr>
+          <w:rFonts w:ascii="Arial" w:eastAsiaTheme="minorHAnsi" w:hAnsi="Arial" w:cs="Arial"/>
+          <w:sz w:val="22"/>
+          <w:szCs w:val="22"/>
+        </w:rPr>
+        <w:fldChar w:fldCharType="begin"/>
+      </w:r>
+      <w:r>
+        <w:rPr>
+          <w:rFonts w:ascii="Arial" w:eastAsiaTheme="minorHAnsi" w:hAnsi="Arial" w:cs="Arial"/>
+          <w:sz w:val="22"/>
+          <w:szCs w:val="22"/>
+        </w:rPr>
+        <w:instrText xml:space="preserve"> ADDIN ZOTERO_ITEM CSL_CITATION {"citationID":"jQx131QX","properties":{"formattedCitation":"(Prishchepov {\\i{}et al.}, 2013)","plainCitation":"(Prishchepov et al., 2013)","noteIndex":0},"citationItems":[{"id":7,"uris":["http://zotero.org/users/5200241/items/CWAUVXZF"],"uri":["http://zotero.org/users/5200241/items/CWAUVXZF"],"itemData":{"id":7,"type":"article-journal","title":"Determinants of agricultural land abandonment in post-Soviet European Russia","container-title":"Land Use Policy","page":"873-884","volume":"30","issue":"1","source":"Crossref","abstract":"The breakdown of socialism caused massive socio-economic and institutional changes that led to substantial agricultural land abandonment. The goal of our study was to identify the determinants of agricultural land abandonment in post-Soviet Russia during the ﬁrst decade of transition from a state-controlled economy to a market-driven economy (1990–2000). We analyzed the determinants of agricultural land abandonment for approximately 150,550 km2 of land area in the provinces (oblasts) of Kaluga, Rjazan, Smolensk, Tula and Vladimir in European Russia. Based on the economic assumptions of proﬁt maximization, we integrated maps of abandoned agricultural land from ﬁve </w:instrText>
+      </w:r>
+      <w:r>
+        <w:rPr>
+          <w:rFonts w:ascii="Cambria Math" w:eastAsiaTheme="minorHAnsi" w:hAnsi="Cambria Math" w:cs="Cambria Math"/>
+          <w:sz w:val="22"/>
+          <w:szCs w:val="22"/>
+        </w:rPr>
+        <w:instrText>∼</w:instrText>
+      </w:r>
+      <w:r>
+        <w:rPr>
+          <w:rFonts w:ascii="Arial" w:eastAsiaTheme="minorHAnsi" w:hAnsi="Arial" w:cs="Arial"/>
+          <w:sz w:val="22"/>
+          <w:szCs w:val="22"/>
+        </w:rPr>
+        <w:instrText xml:space="preserve">185 km × 185 km Landsat TM/ETM+ footprints with socio-economic, environmental and geographic variables, and we estimated logistic regressions at the pixel level to identify the determinants of agricultural land abandonment. Our results showed that a higher likelihood of agricultural land abandonment was signiﬁcantly associated with lower average grain yields in the late 1980s and with higher distances from the nearest settlements, municipality centers, and settlements with more than 500 citizens. Hierarchical partitioning showed that the average grain yields in the late 1980s had the greatest power to explain agricultural land abandonment in our models, followed by the locational attributes of the agricultural land. We hypothesize that the termination of 90% of state subsidies for agriculture from 1990 to 2000 was an important underlying cause for the decrease of cultivation in economically and environmentally marginal agriculture areas. Thus, whereas the spatial patterns corresponded to the land rent theory of von Thünen, it was primarily the macro-scale driving forces that fostered agricultural abandonment. Our study highlighted the value of spatially explicit statistical models for studying the determinants of land-use and land-cover change in large areas.","DOI":"10.1016/j.landusepol.2012.06.011","ISSN":"02648377","language":"en","author":[{"family":"Prishchepov","given":"Alexander V."},{"family":"Müller","given":"Daniel"},{"family":"Dubinin","given":"Maxim"},{"family":"Baumann","given":"Matthias"},{"family":"Radeloff","given":"Volker C."}],"issued":{"date-parts":[["2013",1]]}}}],"schema":"https://github.com/citation-style-language/schema/raw/master/csl-citation.json"} </w:instrText>
+      </w:r>
+      <w:r>
+        <w:rPr>
+          <w:rFonts w:ascii="Arial" w:eastAsiaTheme="minorHAnsi" w:hAnsi="Arial" w:cs="Arial"/>
+          <w:sz w:val="22"/>
+          <w:szCs w:val="22"/>
+        </w:rPr>
+        <w:fldChar w:fldCharType="separate"/>
+      </w:r>
+      <w:r>
+        <w:rPr>
+          <w:rFonts w:ascii="Arial" w:hAnsi="Arial" w:cs="Arial"/>
+          <w:sz w:val="22"/>
+        </w:rPr>
+        <w:t xml:space="preserve">(Prishchepov </w:t>
+      </w:r>
+      <w:r>
+        <w:rPr>
+          <w:rFonts w:ascii="Arial" w:hAnsi="Arial" w:cs="Arial"/>
+          <w:i/>
+          <w:iCs/>
+          <w:sz w:val="22"/>
+        </w:rPr>
+        <w:t>et al.</w:t>
+      </w:r>
+      <w:r>
+        <w:rPr>
+          <w:rFonts w:ascii="Arial" w:hAnsi="Arial" w:cs="Arial"/>
+          <w:sz w:val="22"/>
+        </w:rPr>
+        <w:t>, 2013)</w:t>
+      </w:r>
+      <w:r>
+        <w:rPr>
+          <w:rFonts w:ascii="Arial" w:eastAsiaTheme="minorHAnsi" w:hAnsi="Arial" w:cs="Arial"/>
+          <w:sz w:val="22"/>
+          <w:szCs w:val="22"/>
+        </w:rPr>
+        <w:fldChar w:fldCharType="end"/>
+      </w:r>
+      <w:r>
+        <w:rPr>
+          <w:rFonts w:ascii="Arial" w:eastAsiaTheme="minorHAnsi" w:hAnsi="Arial" w:cs="Arial"/>
+          <w:sz w:val="22"/>
+          <w:szCs w:val="22"/>
+        </w:rPr>
+        <w:t>.</w:t>
+      </w:r>
+      <w:r>
+        <w:rPr>
+          <w:rFonts w:ascii="Arial" w:eastAsiaTheme="minorHAnsi" w:hAnsi="Arial" w:cs="Arial"/>
+          <w:sz w:val="22"/>
+          <w:szCs w:val="22"/>
+        </w:rPr>
+        <w:t xml:space="preserve"> Agricultural abandonment,</w:t>
+      </w:r>
+      <w:r>
+        <w:rPr>
+          <w:rFonts w:ascii="Arial" w:eastAsiaTheme="minorHAnsi" w:hAnsi="Arial" w:cs="Arial"/>
+          <w:sz w:val="22"/>
+          <w:szCs w:val="22"/>
+        </w:rPr>
+        <w:t xml:space="preserve"> </w:t>
+      </w:r>
+      <w:r>
+        <w:rPr>
+          <w:rFonts w:ascii="Arial" w:eastAsiaTheme="minorHAnsi" w:hAnsi="Arial" w:cs="Arial"/>
+          <w:sz w:val="22"/>
+          <w:szCs w:val="22"/>
+        </w:rPr>
+        <w:t>defined as the cessation of agricultural activities, is linked with a shift towards more intensive</w:t>
+      </w:r>
+      <w:r>
+        <w:rPr>
+          <w:rFonts w:ascii="Arial" w:eastAsiaTheme="minorHAnsi" w:hAnsi="Arial" w:cs="Arial"/>
+          <w:sz w:val="22"/>
+          <w:szCs w:val="22"/>
+        </w:rPr>
+        <w:t xml:space="preserve"> </w:t>
+      </w:r>
+      <w:r>
+        <w:rPr>
+          <w:rFonts w:ascii="Arial" w:eastAsiaTheme="minorHAnsi" w:hAnsi="Arial" w:cs="Arial"/>
+          <w:sz w:val="22"/>
+          <w:szCs w:val="22"/>
+        </w:rPr>
+        <w:t>agriculture, with smaller</w:t>
+      </w:r>
+      <w:r>
+        <w:rPr>
+          <w:rFonts w:ascii="Arial" w:eastAsiaTheme="minorHAnsi" w:hAnsi="Arial" w:cs="Arial"/>
+          <w:sz w:val="22"/>
+          <w:szCs w:val="22"/>
+        </w:rPr>
+        <w:t>, extensive</w:t>
+      </w:r>
+      <w:r>
+        <w:rPr>
+          <w:rFonts w:ascii="Arial" w:eastAsiaTheme="minorHAnsi" w:hAnsi="Arial" w:cs="Arial"/>
+          <w:sz w:val="22"/>
+          <w:szCs w:val="22"/>
+        </w:rPr>
+        <w:t xml:space="preserve"> farms more likely to be abandoned </w:t>
+      </w:r>
+      <w:r>
+        <w:rPr>
+          <w:rFonts w:ascii="Arial" w:eastAsiaTheme="minorHAnsi" w:hAnsi="Arial" w:cs="Arial"/>
+          <w:sz w:val="22"/>
+          <w:szCs w:val="22"/>
+        </w:rPr>
+        <w:fldChar w:fldCharType="begin"/>
+      </w:r>
+      <w:r>
+        <w:rPr>
+          <w:rFonts w:ascii="Arial" w:eastAsiaTheme="minorHAnsi" w:hAnsi="Arial" w:cs="Arial"/>
+          <w:sz w:val="22"/>
+          <w:szCs w:val="22"/>
+        </w:rPr>
+        <w:instrText xml:space="preserve"> ADDIN ZOTERO_ITEM CSL_CITATION {"citationID":"YmdgiTIW","properties":{"formattedCitation":"(Prishchepov {\\i{}et al.}, 2013)","plainCitation":"(Prishchepov et al., 2013)","noteIndex":0},"citationItems":[{"id":7,"uris":["http://zotero.org/users/5200241/items/CWAUVXZF"],"uri":["http://zotero.org/users/5200241/items/CWAUVXZF"],"itemData":{"id":7,"type":"article-journal","title":"Determinants of agricultural land abandonment in post-Soviet European Russia","container-title":"Land Use Policy","page":"873-884","volume":"30","issue":"1","source":"Crossref","abstract":"The breakdown of socialism caused massive socio-economic and institutional changes that led to substantial agricultural land abandonment. The goal of our study was to identify the determinants of agricultural land abandonment in post-Soviet Russia during the ﬁrst decade of transition from a state-controlled economy to a market-driven economy (1990–2000). We analyzed the determinants of agricultural land abandonment for approximately 150,550 km2 of land area in the provinces (oblasts) of Kaluga, Rjazan, Smolensk, Tula and Vladimir in European Russia. Based on the economic assumptions of proﬁt maximization, we integrated maps of abandoned agricultural land from ﬁve </w:instrText>
+      </w:r>
+      <w:r>
+        <w:rPr>
+          <w:rFonts w:ascii="Cambria Math" w:eastAsiaTheme="minorHAnsi" w:hAnsi="Cambria Math" w:cs="Cambria Math"/>
+          <w:sz w:val="22"/>
+          <w:szCs w:val="22"/>
+        </w:rPr>
+        <w:instrText>∼</w:instrText>
+      </w:r>
+      <w:r>
+        <w:rPr>
+          <w:rFonts w:ascii="Arial" w:eastAsiaTheme="minorHAnsi" w:hAnsi="Arial" w:cs="Arial"/>
+          <w:sz w:val="22"/>
+          <w:szCs w:val="22"/>
+        </w:rPr>
+        <w:instrText xml:space="preserve">185 km × 185 km Landsat TM/ETM+ footprints with socio-economic, environmental and geographic variables, and we estimated logistic regressions at the pixel level to identify the determinants of agricultural land abandonment. Our results showed that a higher likelihood of agricultural land abandonment was signiﬁcantly associated with lower average grain yields in the late 1980s and with higher distances from the nearest settlements, municipality centers, and settlements with more than 500 citizens. Hierarchical partitioning showed that the average grain yields in the late 1980s had the greatest power to explain agricultural land abandonment in our models, followed by the locational attributes of the agricultural land. We hypothesize that the termination of 90% of state subsidies for agriculture from 1990 to 2000 was an important underlying cause for the decrease of cultivation in economically and environmentally marginal agriculture areas. Thus, whereas the spatial patterns corresponded to the land rent theory of von Thünen, it was primarily the macro-scale driving forces that fostered agricultural abandonment. Our study highlighted the value of spatially explicit statistical models for studying the determinants of land-use and land-cover change in large areas.","DOI":"10.1016/j.landusepol.2012.06.011","ISSN":"02648377","language":"en","author":[{"family":"Prishchepov","given":"Alexander V."},{"family":"Müller","given":"Daniel"},{"family":"Dubinin","given":"Maxim"},{"family":"Baumann","given":"Matthias"},{"family":"Radeloff","given":"Volker C."}],"issued":{"date-parts":[["2013",1]]}}}],"schema":"https://github.com/citation-style-language/schema/raw/master/csl-citation.json"} </w:instrText>
+      </w:r>
+      <w:r>
+        <w:rPr>
+          <w:rFonts w:ascii="Arial" w:eastAsiaTheme="minorHAnsi" w:hAnsi="Arial" w:cs="Arial"/>
+          <w:sz w:val="22"/>
+          <w:szCs w:val="22"/>
+        </w:rPr>
+        <w:fldChar w:fldCharType="separate"/>
+      </w:r>
+      <w:r>
+        <w:rPr>
+          <w:rFonts w:ascii="Arial" w:hAnsi="Arial" w:cs="Arial"/>
+          <w:sz w:val="22"/>
+        </w:rPr>
+        <w:t xml:space="preserve">(Prishchepov </w:t>
+      </w:r>
+      <w:r>
+        <w:rPr>
+          <w:rFonts w:ascii="Arial" w:hAnsi="Arial" w:cs="Arial"/>
+          <w:i/>
+          <w:iCs/>
+          <w:sz w:val="22"/>
+        </w:rPr>
+        <w:t>et al.</w:t>
+      </w:r>
+      <w:r>
+        <w:rPr>
+          <w:rFonts w:ascii="Arial" w:hAnsi="Arial" w:cs="Arial"/>
+          <w:sz w:val="22"/>
+        </w:rPr>
+        <w:t>, 2013)</w:t>
+      </w:r>
+      <w:r>
+        <w:rPr>
+          <w:rFonts w:ascii="Arial" w:eastAsiaTheme="minorHAnsi" w:hAnsi="Arial" w:cs="Arial"/>
+          <w:sz w:val="22"/>
+          <w:szCs w:val="22"/>
+        </w:rPr>
+        <w:fldChar w:fldCharType="end"/>
+      </w:r>
+      <w:r>
+        <w:rPr>
+          <w:rFonts w:ascii="Arial" w:eastAsiaTheme="minorHAnsi" w:hAnsi="Arial" w:cs="Arial"/>
+          <w:sz w:val="22"/>
+          <w:szCs w:val="22"/>
+        </w:rPr>
+        <w:t>. With</w:t>
+      </w:r>
+      <w:r>
+        <w:rPr>
+          <w:rFonts w:ascii="Arial" w:eastAsiaTheme="minorHAnsi" w:hAnsi="Arial" w:cs="Arial"/>
+          <w:sz w:val="22"/>
+          <w:szCs w:val="22"/>
+        </w:rPr>
+        <w:t xml:space="preserve"> </w:t>
+      </w:r>
+      <w:r>
+        <w:rPr>
+          <w:rFonts w:ascii="Arial" w:eastAsiaTheme="minorHAnsi" w:hAnsi="Arial" w:cs="Arial"/>
+          <w:sz w:val="22"/>
+          <w:szCs w:val="22"/>
+        </w:rPr>
+        <w:t xml:space="preserve">rapid </w:t>
+      </w:r>
+      <w:r>
+        <w:rPr>
+          <w:rFonts w:ascii="Arial" w:eastAsiaTheme="minorHAnsi" w:hAnsi="Arial" w:cs="Arial"/>
+          <w:sz w:val="22"/>
+          <w:szCs w:val="22"/>
+        </w:rPr>
+        <w:t xml:space="preserve">SPE </w:t>
+      </w:r>
+      <w:r>
+        <w:rPr>
+          <w:rFonts w:ascii="Arial" w:eastAsiaTheme="minorHAnsi" w:hAnsi="Arial" w:cs="Arial"/>
+          <w:sz w:val="22"/>
+          <w:szCs w:val="22"/>
+        </w:rPr>
+        <w:t>shifts, Latvia proves as an ample study site to</w:t>
+      </w:r>
+      <w:r>
+        <w:rPr>
+          <w:rFonts w:ascii="Arial" w:eastAsiaTheme="minorHAnsi" w:hAnsi="Arial" w:cs="Arial"/>
+          <w:sz w:val="22"/>
+          <w:szCs w:val="22"/>
+        </w:rPr>
+        <w:t xml:space="preserve"> </w:t>
+      </w:r>
+      <w:r>
+        <w:rPr>
+          <w:rFonts w:ascii="Arial" w:eastAsiaTheme="minorHAnsi" w:hAnsi="Arial" w:cs="Arial"/>
+          <w:sz w:val="22"/>
+          <w:szCs w:val="22"/>
+        </w:rPr>
+        <w:t xml:space="preserve">examine </w:t>
+      </w:r>
+      <w:r>
+        <w:rPr>
+          <w:rFonts w:ascii="Arial" w:eastAsiaTheme="minorHAnsi" w:hAnsi="Arial" w:cs="Arial"/>
+          <w:sz w:val="22"/>
+          <w:szCs w:val="22"/>
+        </w:rPr>
+        <w:t>the effects of changing SPE conditions on a country’s land use trajectory</w:t>
+      </w:r>
+      <w:r>
+        <w:rPr>
+          <w:rFonts w:ascii="Arial" w:eastAsiaTheme="minorHAnsi" w:hAnsi="Arial" w:cs="Arial"/>
+          <w:sz w:val="22"/>
+          <w:szCs w:val="22"/>
+        </w:rPr>
+        <w:t>.</w:t>
+      </w:r>
+    </w:p>
+    <w:p>
+      <w:pPr>
+        <w:autoSpaceDE w:val="0"/>
+        <w:autoSpaceDN w:val="0"/>
+        <w:adjustRightInd w:val="0"/>
+        <w:spacing w:line="360" w:lineRule="auto"/>
+        <w:rPr>
+          <w:rFonts w:ascii="Arial" w:eastAsiaTheme="minorHAnsi" w:hAnsi="Arial" w:cs="Arial"/>
+          <w:sz w:val="22"/>
+          <w:szCs w:val="22"/>
+        </w:rPr>
+      </w:pPr>
+    </w:p>
+    <w:p>
+      <w:pPr>
+        <w:autoSpaceDE w:val="0"/>
+        <w:autoSpaceDN w:val="0"/>
+        <w:adjustRightInd w:val="0"/>
+        <w:spacing w:line="360" w:lineRule="auto"/>
+        <w:rPr>
+          <w:rFonts w:ascii="Arial" w:eastAsiaTheme="minorHAnsi" w:hAnsi="Arial" w:cs="Arial"/>
+          <w:sz w:val="22"/>
+          <w:szCs w:val="22"/>
+        </w:rPr>
+      </w:pPr>
+      <w:r>
+        <w:rPr>
+          <w:rFonts w:ascii="Arial" w:eastAsiaTheme="minorHAnsi" w:hAnsi="Arial" w:cs="Arial"/>
+          <w:sz w:val="22"/>
+          <w:szCs w:val="22"/>
+        </w:rPr>
+        <w:t xml:space="preserve">In the last half-century, Latvia has undergone substantial SPE shifts. Latvia was occupied by the Soviet Union from 1944 until Soviet Union collapse (SUC) in August, 1991 </w:t>
+      </w:r>
+      <w:r>
+        <w:rPr>
+          <w:rFonts w:ascii="Arial" w:eastAsiaTheme="minorHAnsi" w:hAnsi="Arial" w:cs="Arial"/>
+          <w:sz w:val="22"/>
+          <w:szCs w:val="22"/>
+        </w:rPr>
+        <w:fldChar w:fldCharType="begin"/>
+      </w:r>
+      <w:r>
+        <w:rPr>
+          <w:rFonts w:ascii="Arial" w:eastAsiaTheme="minorHAnsi" w:hAnsi="Arial" w:cs="Arial"/>
+          <w:sz w:val="22"/>
+          <w:szCs w:val="22"/>
+        </w:rPr>
+        <w:instrText xml:space="preserve"> ADDIN ZOTERO_ITEM CSL_CITATION {"citationID":"qe2U9sZb","properties":{"formattedCitation":"(Plakans, 1994)","plainCitation":"(Plakans, 1994)","noteIndex":0},"citationItems":[{"id":500,"uris":["http://zotero.org/users/5200241/items/GFGQ4YDH"],"uri":["http://zotero.org/users/5200241/items/GFGQ4YDH"],"itemData":{"id":500,"type":"article-journal","title":"The tribulations of independence: Latvia 1991–1993","container-title":"Journal of Baltic Studies","page":"63-72","volume":"25","issue":"1","source":"Crossref","DOI":"10.1080/01629779300000371","ISSN":"0162-9778, 1751-7877","title-short":"The tribulations of independence","language":"en","author":[{"family":"Plakans","given":"Andrejs"}],"issued":{"date-parts":[["1994",3]]}}}],"schema":"https://github.com/citation-style-language/schema/raw/master/csl-citation.json"} </w:instrText>
+      </w:r>
+      <w:r>
+        <w:rPr>
+          <w:rFonts w:ascii="Arial" w:eastAsiaTheme="minorHAnsi" w:hAnsi="Arial" w:cs="Arial"/>
+          <w:sz w:val="22"/>
+          <w:szCs w:val="22"/>
+        </w:rPr>
+        <w:fldChar w:fldCharType="separate"/>
+      </w:r>
+      <w:r>
+        <w:rPr>
+          <w:rFonts w:ascii="Arial" w:eastAsiaTheme="minorHAnsi" w:hAnsi="Arial" w:cs="Arial"/>
+          <w:noProof/>
+          <w:sz w:val="22"/>
+          <w:szCs w:val="22"/>
+        </w:rPr>
+        <w:t>(Plakans, 1994)</w:t>
+      </w:r>
+      <w:r>
+        <w:rPr>
+          <w:rFonts w:ascii="Arial" w:eastAsiaTheme="minorHAnsi" w:hAnsi="Arial" w:cs="Arial"/>
+          <w:sz w:val="22"/>
+          <w:szCs w:val="22"/>
+        </w:rPr>
+        <w:fldChar w:fldCharType="end"/>
+      </w:r>
+      <w:r>
+        <w:rPr>
+          <w:rFonts w:ascii="Arial" w:eastAsiaTheme="minorHAnsi" w:hAnsi="Arial" w:cs="Arial"/>
+          <w:sz w:val="22"/>
+          <w:szCs w:val="22"/>
+        </w:rPr>
+        <w:t xml:space="preserve">. Land use during Soviet occupation was characterised by large areas of homogenously farmed land, known as collective farms </w:t>
+      </w:r>
+      <w:r>
+        <w:rPr>
+          <w:rFonts w:ascii="Arial" w:eastAsiaTheme="minorHAnsi" w:hAnsi="Arial" w:cs="Arial"/>
+          <w:sz w:val="22"/>
+          <w:szCs w:val="22"/>
+        </w:rPr>
+        <w:fldChar w:fldCharType="begin"/>
+      </w:r>
+      <w:r>
+        <w:rPr>
+          <w:rFonts w:ascii="Arial" w:eastAsiaTheme="minorHAnsi" w:hAnsi="Arial" w:cs="Arial"/>
+          <w:sz w:val="22"/>
+          <w:szCs w:val="22"/>
+        </w:rPr>
+        <w:instrText xml:space="preserve"> ADDIN ZOTERO_ITEM CSL_CITATION {"citationID":"hkyKnNlo","properties":{"formattedCitation":"(Vanwambeke {\\i{}et al.}, 2012)","plainCitation":"(Vanwambeke et al., 2012)","noteIndex":0},"citationItems":[{"id":407,"uris":["http://zotero.org/users/5200241/items/VXP9P7YL"],"uri":["http://zotero.org/users/5200241/items/VXP9P7YL"],"itemData":{"id":407,"type":"article-journal","title":"From USSR to EU: 20 years of rural landscape changes in Vidzeme, Latvia","container-title":"Landscape and Urban Planning","page":"241-249","volume":"105","issue":"3","source":"Crossref","abstract":"Landscape changes have been observed throughout rural Europe over the past decades in relation to intensifying agriculture and land marginalisation. This is particularly true for Central and Eastern Europe as drastic political and socio-economic changes have taken place over the past century, as is the case for Latvia. Using a detailed time series of high-resolution remotely sensed images spanning from 1988 to 2007, the landscape structure (composition and conﬁguration) in Vidzeme, central Latvia, is examined and compared between periods. Major recent events for the country, such as independence and entry into the European Union are covered. The effect on landscape structure of various socio-economic, infrastructure, physical variables, and national and European subsidies for agriculture is also investigated for the period 2000–2007. This analysis indicated that subsidies play a major role in maintaining agriculture, mostly by restoring the intensively used landscape developed during the Soviet era. The government is also shaping the landscape through its forest management. The 20-year span of the analysis underlines the non-linearity and reversibility of changes observed in the aftermath of independence.","DOI":"10.1016/j.landurbplan.2011.12.009","ISSN":"01692046","title-short":"From USSR to EU","language":"en","author":[{"family":"Vanwambeke","given":"Sophie O."},{"family":"Meyfroidt","given":"Patrick"},{"family":"Nikodemus","given":"Oļģerts"}],"issued":{"date-parts":[["2012",4]]}}}],"schema":"https://github.com/citation-style-language/schema/raw/master/csl-citation.json"} </w:instrText>
+      </w:r>
+      <w:r>
+        <w:rPr>
+          <w:rFonts w:ascii="Arial" w:eastAsiaTheme="minorHAnsi" w:hAnsi="Arial" w:cs="Arial"/>
+          <w:sz w:val="22"/>
+          <w:szCs w:val="22"/>
+        </w:rPr>
+        <w:fldChar w:fldCharType="separate"/>
+      </w:r>
+      <w:r>
+        <w:rPr>
+          <w:rFonts w:ascii="Arial" w:hAnsi="Arial" w:cs="Arial"/>
+          <w:sz w:val="22"/>
+        </w:rPr>
+        <w:t xml:space="preserve">(Vanwambeke </w:t>
+      </w:r>
+      <w:r>
+        <w:rPr>
+          <w:rFonts w:ascii="Arial" w:hAnsi="Arial" w:cs="Arial"/>
+          <w:i/>
+          <w:iCs/>
+          <w:sz w:val="22"/>
+        </w:rPr>
+        <w:t>et al.</w:t>
+      </w:r>
+      <w:r>
+        <w:rPr>
+          <w:rFonts w:ascii="Arial" w:hAnsi="Arial" w:cs="Arial"/>
+          <w:sz w:val="22"/>
+        </w:rPr>
+        <w:t>, 2012)</w:t>
+      </w:r>
+      <w:r>
+        <w:rPr>
+          <w:rFonts w:ascii="Arial" w:eastAsiaTheme="minorHAnsi" w:hAnsi="Arial" w:cs="Arial"/>
+          <w:sz w:val="22"/>
+          <w:szCs w:val="22"/>
+        </w:rPr>
+        <w:fldChar w:fldCharType="end"/>
+      </w:r>
+      <w:r>
+        <w:rPr>
+          <w:rFonts w:ascii="Arial" w:eastAsiaTheme="minorHAnsi" w:hAnsi="Arial" w:cs="Arial"/>
+          <w:sz w:val="22"/>
+          <w:szCs w:val="22"/>
+        </w:rPr>
+        <w:t>. This was in stark contrast to pre-</w:t>
+      </w:r>
+      <w:r>
+        <w:rPr>
+          <w:rFonts w:ascii="Arial" w:eastAsiaTheme="minorHAnsi" w:hAnsi="Arial" w:cs="Arial"/>
+          <w:sz w:val="22"/>
+          <w:szCs w:val="22"/>
+        </w:rPr>
+        <w:lastRenderedPageBreak/>
+        <w:t xml:space="preserve">Soviet times, where an agricultural mosaic of small, extensively farmed areas was key to Latvia’s culture. Following SUC, Soviet collective farmland was restituted to previous landowners. In May 2004, Latvia joined the European Union (EU) </w:t>
+      </w:r>
+      <w:r>
+        <w:rPr>
+          <w:rFonts w:ascii="Arial" w:eastAsiaTheme="minorHAnsi" w:hAnsi="Arial" w:cs="Arial"/>
+          <w:sz w:val="22"/>
+          <w:szCs w:val="22"/>
+        </w:rPr>
+        <w:fldChar w:fldCharType="begin"/>
+      </w:r>
+      <w:r>
+        <w:rPr>
+          <w:rFonts w:ascii="Arial" w:eastAsiaTheme="minorHAnsi" w:hAnsi="Arial" w:cs="Arial"/>
+          <w:sz w:val="22"/>
+          <w:szCs w:val="22"/>
+        </w:rPr>
+        <w:instrText xml:space="preserve"> ADDIN ZOTERO_ITEM CSL_CITATION {"citationID":"P5fMXdOk","properties":{"formattedCitation":"(Mikkel and Pridham, 2004)","plainCitation":"(Mikkel and Pridham, 2004)","noteIndex":0},"citationItems":[{"id":502,"uris":["http://zotero.org/users/5200241/items/WH8JFC8W"],"uri":["http://zotero.org/users/5200241/items/WH8JFC8W"],"itemData":{"id":502,"type":"article-journal","title":"Clinching the ‘Return to Europe’: The Referendums on EU Accession in Estonia and Latvia","container-title":"West European Politics","page":"716-748","volume":"27","issue":"4","source":"Crossref","DOI":"10.1080/0140238042000249958","ISSN":"0140-2382, 1743-9655","title-short":"Clinching the ‘Return to Europe’","language":"en","author":[{"family":"Mikkel","given":"Evald"},{"family":"Pridham","given":"Geoffrey"}],"issued":{"date-parts":[["2004",9]]}}}],"schema":"https://github.com/citation-style-language/schema/raw/master/csl-citation.json"} </w:instrText>
+      </w:r>
+      <w:r>
+        <w:rPr>
+          <w:rFonts w:ascii="Arial" w:eastAsiaTheme="minorHAnsi" w:hAnsi="Arial" w:cs="Arial"/>
+          <w:sz w:val="22"/>
+          <w:szCs w:val="22"/>
+        </w:rPr>
+        <w:fldChar w:fldCharType="separate"/>
+      </w:r>
+      <w:r>
+        <w:rPr>
+          <w:rFonts w:ascii="Arial" w:eastAsiaTheme="minorHAnsi" w:hAnsi="Arial" w:cs="Arial"/>
+          <w:noProof/>
+          <w:sz w:val="22"/>
+          <w:szCs w:val="22"/>
+        </w:rPr>
+        <w:t>(Mikkel and Pridham, 2004)</w:t>
+      </w:r>
+      <w:r>
+        <w:rPr>
+          <w:rFonts w:ascii="Arial" w:eastAsiaTheme="minorHAnsi" w:hAnsi="Arial" w:cs="Arial"/>
+          <w:sz w:val="22"/>
+          <w:szCs w:val="22"/>
+        </w:rPr>
+        <w:fldChar w:fldCharType="end"/>
+      </w:r>
+      <w:r>
+        <w:rPr>
+          <w:rFonts w:ascii="Arial" w:eastAsiaTheme="minorHAnsi" w:hAnsi="Arial" w:cs="Arial"/>
+          <w:sz w:val="22"/>
+          <w:szCs w:val="22"/>
+        </w:rPr>
+        <w:t xml:space="preserve">. European Union accession (EUA) brought the support of EU payments, which aimed to both support restoring Latvia’s traditional, cultural landscape, as well as promote increased agricultural production </w:t>
+      </w:r>
+      <w:r>
+        <w:rPr>
+          <w:rFonts w:ascii="Arial" w:eastAsiaTheme="minorHAnsi" w:hAnsi="Arial" w:cs="Arial"/>
+          <w:sz w:val="22"/>
+          <w:szCs w:val="22"/>
+        </w:rPr>
+        <w:fldChar w:fldCharType="begin"/>
+      </w:r>
+      <w:r>
+        <w:rPr>
+          <w:rFonts w:ascii="Arial" w:eastAsiaTheme="minorHAnsi" w:hAnsi="Arial" w:cs="Arial"/>
+          <w:sz w:val="22"/>
+          <w:szCs w:val="22"/>
+        </w:rPr>
+        <w:instrText xml:space="preserve"> ADDIN ZOTERO_ITEM CSL_CITATION {"citationID":"Dg0dUWXJ","properties":{"formattedCitation":"(Vanwambeke {\\i{}et al.}, 2012)","plainCitation":"(Vanwambeke et al., 2012)","noteIndex":0},"citationItems":[{"id":407,"uris":["http://zotero.org/users/5200241/items/VXP9P7YL"],"uri":["http://zotero.org/users/5200241/items/VXP9P7YL"],"itemData":{"id":407,"type":"article-journal","title":"From USSR to EU: 20 years of rural landscape changes in Vidzeme, Latvia","container-title":"Landscape and Urban Planning","page":"241-249","volume":"105","issue":"3","source":"Crossref","abstract":"Landscape changes have been observed throughout rural Europe over the past decades in relation to intensifying agriculture and land marginalisation. This is particularly true for Central and Eastern Europe as drastic political and socio-economic changes have taken place over the past century, as is the case for Latvia. Using a detailed time series of high-resolution remotely sensed images spanning from 1988 to 2007, the landscape structure (composition and conﬁguration) in Vidzeme, central Latvia, is examined and compared between periods. Major recent events for the country, such as independence and entry into the European Union are covered. The effect on landscape structure of various socio-economic, infrastructure, physical variables, and national and European subsidies for agriculture is also investigated for the period 2000–2007. This analysis indicated that subsidies play a major role in maintaining agriculture, mostly by restoring the intensively used landscape developed during the Soviet era. The government is also shaping the landscape through its forest management. The 20-year span of the analysis underlines the non-linearity and reversibility of changes observed in the aftermath of independence.","DOI":"10.1016/j.landurbplan.2011.12.009","ISSN":"01692046","title-short":"From USSR to EU","language":"en","author":[{"family":"Vanwambeke","given":"Sophie O."},{"family":"Meyfroidt","given":"Patrick"},{"family":"Nikodemus","given":"Oļģerts"}],"issued":{"date-parts":[["2012",4]]}}}],"schema":"https://github.com/citation-style-language/schema/raw/master/csl-citation.json"} </w:instrText>
+      </w:r>
+      <w:r>
+        <w:rPr>
+          <w:rFonts w:ascii="Arial" w:eastAsiaTheme="minorHAnsi" w:hAnsi="Arial" w:cs="Arial"/>
+          <w:sz w:val="22"/>
+          <w:szCs w:val="22"/>
+        </w:rPr>
+        <w:fldChar w:fldCharType="separate"/>
+      </w:r>
+      <w:r>
+        <w:rPr>
+          <w:rFonts w:ascii="Arial" w:hAnsi="Arial" w:cs="Arial"/>
+          <w:sz w:val="22"/>
+        </w:rPr>
+        <w:t xml:space="preserve">(Vanwambeke </w:t>
+      </w:r>
+      <w:r>
+        <w:rPr>
+          <w:rFonts w:ascii="Arial" w:hAnsi="Arial" w:cs="Arial"/>
+          <w:i/>
+          <w:iCs/>
+          <w:sz w:val="22"/>
+        </w:rPr>
+        <w:t>et al.</w:t>
+      </w:r>
+      <w:r>
+        <w:rPr>
+          <w:rFonts w:ascii="Arial" w:hAnsi="Arial" w:cs="Arial"/>
+          <w:sz w:val="22"/>
+        </w:rPr>
+        <w:t>, 2012)</w:t>
+      </w:r>
+      <w:r>
+        <w:rPr>
+          <w:rFonts w:ascii="Arial" w:eastAsiaTheme="minorHAnsi" w:hAnsi="Arial" w:cs="Arial"/>
+          <w:sz w:val="22"/>
+          <w:szCs w:val="22"/>
+        </w:rPr>
+        <w:fldChar w:fldCharType="end"/>
+      </w:r>
+      <w:r>
+        <w:rPr>
+          <w:rFonts w:ascii="Arial" w:eastAsiaTheme="minorHAnsi" w:hAnsi="Arial" w:cs="Arial"/>
+          <w:sz w:val="22"/>
+          <w:szCs w:val="22"/>
+        </w:rPr>
+        <w:t xml:space="preserve">. Latvia’s changing SPE environment has caused significant land use fluctuations, but it remains unclear if such effects can be seen and quantified using broad-scale analysis. </w:t>
+      </w:r>
+    </w:p>
+    <w:p>
+      <w:pPr>
+        <w:autoSpaceDE w:val="0"/>
+        <w:autoSpaceDN w:val="0"/>
+        <w:adjustRightInd w:val="0"/>
+        <w:spacing w:line="360" w:lineRule="auto"/>
+        <w:rPr>
+          <w:rFonts w:ascii="Arial" w:eastAsiaTheme="minorHAnsi" w:hAnsi="Arial" w:cs="Arial"/>
+          <w:sz w:val="22"/>
+          <w:szCs w:val="22"/>
+        </w:rPr>
+      </w:pPr>
+    </w:p>
+    <w:p>
+      <w:pPr>
+        <w:autoSpaceDE w:val="0"/>
+        <w:autoSpaceDN w:val="0"/>
+        <w:adjustRightInd w:val="0"/>
+        <w:spacing w:line="360" w:lineRule="auto"/>
+        <w:rPr>
+          <w:rFonts w:ascii="Arial" w:eastAsiaTheme="minorHAnsi" w:hAnsi="Arial" w:cs="Arial"/>
+          <w:sz w:val="22"/>
+          <w:szCs w:val="22"/>
+        </w:rPr>
+      </w:pPr>
+      <w:r>
+        <w:rPr>
+          <w:rFonts w:ascii="Arial" w:eastAsiaTheme="minorHAnsi" w:hAnsi="Arial" w:cs="Arial"/>
+          <w:sz w:val="22"/>
+          <w:szCs w:val="22"/>
+        </w:rPr>
+        <w:t xml:space="preserve">Satellite imagery has often been used in studies aiming to quantify </w:t>
+      </w:r>
+      <w:r>
+        <w:rPr>
+          <w:rFonts w:ascii="Arial" w:eastAsiaTheme="minorHAnsi" w:hAnsi="Arial" w:cs="Arial"/>
+          <w:sz w:val="22"/>
+          <w:szCs w:val="22"/>
+        </w:rPr>
+        <w:t xml:space="preserve">SPE </w:t>
+      </w:r>
+      <w:r>
+        <w:rPr>
+          <w:rFonts w:ascii="Arial" w:eastAsiaTheme="minorHAnsi" w:hAnsi="Arial" w:cs="Arial"/>
+          <w:sz w:val="22"/>
+          <w:szCs w:val="22"/>
+        </w:rPr>
+        <w:t xml:space="preserve">influence </w:t>
+      </w:r>
+    </w:p>
+    <w:p>
+      <w:pPr>
+        <w:autoSpaceDE w:val="0"/>
+        <w:autoSpaceDN w:val="0"/>
+        <w:adjustRightInd w:val="0"/>
+        <w:spacing w:line="360" w:lineRule="auto"/>
+        <w:rPr>
+          <w:rFonts w:ascii="Arial" w:eastAsiaTheme="minorHAnsi" w:hAnsi="Arial" w:cs="Arial"/>
+          <w:sz w:val="22"/>
+          <w:szCs w:val="22"/>
+        </w:rPr>
+      </w:pPr>
+      <w:r>
+        <w:rPr>
+          <w:rFonts w:ascii="Arial" w:eastAsiaTheme="minorHAnsi" w:hAnsi="Arial" w:cs="Arial"/>
+          <w:sz w:val="22"/>
+          <w:szCs w:val="22"/>
+        </w:rPr>
+        <w:t xml:space="preserve">on </w:t>
+      </w:r>
+      <w:r>
+        <w:rPr>
+          <w:rFonts w:ascii="Arial" w:eastAsiaTheme="minorHAnsi" w:hAnsi="Arial" w:cs="Arial"/>
+          <w:sz w:val="22"/>
+          <w:szCs w:val="22"/>
+        </w:rPr>
+        <w:t>LUC</w:t>
+      </w:r>
+      <w:r>
+        <w:rPr>
+          <w:rFonts w:ascii="Arial" w:eastAsiaTheme="minorHAnsi" w:hAnsi="Arial" w:cs="Arial"/>
+          <w:sz w:val="22"/>
+          <w:szCs w:val="22"/>
+        </w:rPr>
+        <w:t xml:space="preserve"> </w:t>
+      </w:r>
+      <w:r>
+        <w:rPr>
+          <w:rFonts w:ascii="Arial" w:eastAsiaTheme="minorHAnsi" w:hAnsi="Arial" w:cs="Arial"/>
+          <w:sz w:val="22"/>
+          <w:szCs w:val="22"/>
+        </w:rPr>
+        <w:fldChar w:fldCharType="begin"/>
+      </w:r>
+      <w:r>
+        <w:rPr>
+          <w:rFonts w:ascii="Arial" w:eastAsiaTheme="minorHAnsi" w:hAnsi="Arial" w:cs="Arial"/>
+          <w:sz w:val="22"/>
+          <w:szCs w:val="22"/>
+        </w:rPr>
+        <w:instrText xml:space="preserve"> ADDIN ZOTERO_ITEM CSL_CITATION {"citationID":"BX7SEVih","properties":{"formattedCitation":"(Alexander V Prishchepov {\\i{}et al.}, 2012; Fonji and Taff, 2014)","plainCitation":"(Alexander V Prishchepov et al., 2012; Fonji and Taff, 2014)","noteIndex":0},"citationItems":[{"id":5,"uris":["http://zotero.org/users/5200241/items/KFDZBSW4"],"uri":["http://zotero.org/users/5200241/items/KFDZBSW4"],"itemData":{"id":5,"type":"article-journal","title":"Effects of institutional changes on land use: agricultural land abandonment during the transition from state-command to market-driven economies in post-Soviet Eastern Europe","container-title":"Environmental Research Letters","page":"024021","volume":"7","issue":"2","source":"Crossref","DOI":"10.1088/1748-9326/7/2/024021","ISSN":"1748-9326","title-short":"Effects of institutional changes on land use","language":"en","author":[{"family":"Prishchepov","given":"Alexander V"},{"family":"Radeloff","given":"Volker C"},{"family":"Baumann","given":"Matthias"},{"family":"Kuemmerle","given":"Tobias"},{"family":"Müller","given":"Daniel"}],"issued":{"date-parts":[["2012",6,1]]}}},{"id":108,"uris":["http://zotero.org/users/5200241/items/9HMRCYI9"],"uri":["http://zotero.org/users/5200241/items/9HMRCYI9"],"itemData":{"id":108,"type":"article-journal","title":"Using satellite data to monitor land-use land-cover change in North-eastern Latvia","container-title":"SpringerPlus","page":"61","volume":"3","issue":"1","source":"Crossref","abstract":"Land-use and land-cover change (LULCC), especially those caused by human activities, is one of the most important components of global environmental change (Jessen 3rd edition: 1-526 2005). In this study the effects of geographic and demographic factors on LULCC are analyzed in northeastern Latvia using official estimates from census and vital statistics data, and using remotely sensed satellite imagery (Landsat Thematic Mapper) acquired from 1992 and 2007. The remote sensing images, elevation data, in-situ ground truth and ground control data (using GPS), census and vital statistics data were processed, integrated, and analyzed in a geographic information system (GIS). Changes in six categories of land-use and land-cover (wetland, water, agriculture, forest, bare field and urban/suburban) were studied to determine their relationship to demographic and geographic factors between 1992 and 2007. Supervised classifications were performed on the Landsat images. Analysis of land cover change based on “change-to” categories between the 1992 and 2007 images revealed that changes to forest were the most common type of change (17.1% of pixels), followed by changes to agriculture (8.6%) and the fewest were changes to urban/suburban (0.8%). Integration of population data and land-cover change data revealed key findings: areas near to roads underwent more LULCC and areas far away from Riga underwent less LULCC. Range in elevation was positively correlated with all LULCC categories. Population density was found to be associated with most LULCC categories but the direction of effect was scale dependent. This paper shows how socio-demographic data can be integrated with satellite image data and cartographic data to analyze drivers of LULCC at multiple spatial scales.","DOI":"10.1186/2193-1801-3-61","ISSN":"2193-1801","language":"en","author":[{"family":"Fonji","given":"Simon"},{"family":"Taff","given":"Gregory N"}],"issued":{"date-parts":[["2014"]]}}}],"schema":"https://github.com/citation-style-language/schema/raw/master/csl-citation.json"} </w:instrText>
+      </w:r>
+      <w:r>
+        <w:rPr>
+          <w:rFonts w:ascii="Arial" w:eastAsiaTheme="minorHAnsi" w:hAnsi="Arial" w:cs="Arial"/>
+          <w:sz w:val="22"/>
+          <w:szCs w:val="22"/>
+        </w:rPr>
+        <w:fldChar w:fldCharType="separate"/>
+      </w:r>
+      <w:r>
+        <w:rPr>
+          <w:rFonts w:ascii="Arial" w:hAnsi="Arial" w:cs="Arial"/>
+          <w:sz w:val="22"/>
+        </w:rPr>
+        <w:t xml:space="preserve">(Alexander V Prishchepov </w:t>
+      </w:r>
+      <w:r>
+        <w:rPr>
+          <w:rFonts w:ascii="Arial" w:hAnsi="Arial" w:cs="Arial"/>
+          <w:i/>
+          <w:iCs/>
+          <w:sz w:val="22"/>
+        </w:rPr>
+        <w:t>et al.</w:t>
+      </w:r>
+      <w:r>
+        <w:rPr>
+          <w:rFonts w:ascii="Arial" w:hAnsi="Arial" w:cs="Arial"/>
+          <w:sz w:val="22"/>
+        </w:rPr>
+        <w:t>, 2012; Fonji and Taff, 2014)</w:t>
+      </w:r>
+      <w:r>
+        <w:rPr>
+          <w:rFonts w:ascii="Arial" w:eastAsiaTheme="minorHAnsi" w:hAnsi="Arial" w:cs="Arial"/>
+          <w:sz w:val="22"/>
+          <w:szCs w:val="22"/>
+        </w:rPr>
+        <w:fldChar w:fldCharType="end"/>
+      </w:r>
+      <w:r>
+        <w:rPr>
+          <w:rFonts w:ascii="Arial" w:eastAsiaTheme="minorHAnsi" w:hAnsi="Arial" w:cs="Arial"/>
+          <w:sz w:val="22"/>
+          <w:szCs w:val="22"/>
+        </w:rPr>
+        <w:t>. However,</w:t>
+      </w:r>
+    </w:p>
+    <w:p>
+      <w:pPr>
+        <w:autoSpaceDE w:val="0"/>
+        <w:autoSpaceDN w:val="0"/>
+        <w:adjustRightInd w:val="0"/>
+        <w:spacing w:line="360" w:lineRule="auto"/>
+        <w:rPr>
+          <w:rFonts w:ascii="Arial" w:eastAsiaTheme="minorHAnsi" w:hAnsi="Arial" w:cs="Arial"/>
+          <w:sz w:val="22"/>
+          <w:szCs w:val="22"/>
+        </w:rPr>
+      </w:pPr>
+      <w:r>
+        <w:rPr>
+          <w:rFonts w:ascii="Arial" w:eastAsiaTheme="minorHAnsi" w:hAnsi="Arial" w:cs="Arial"/>
+          <w:sz w:val="22"/>
+          <w:szCs w:val="22"/>
+        </w:rPr>
+        <w:t>satellite imagery cannot show land</w:t>
+      </w:r>
+      <w:r>
+        <w:rPr>
+          <w:rFonts w:ascii="Arial" w:eastAsiaTheme="minorHAnsi" w:hAnsi="Arial" w:cs="Arial"/>
+          <w:sz w:val="22"/>
+          <w:szCs w:val="22"/>
+        </w:rPr>
+        <w:t xml:space="preserve"> </w:t>
+      </w:r>
+      <w:r>
+        <w:rPr>
+          <w:rFonts w:ascii="Arial" w:eastAsiaTheme="minorHAnsi" w:hAnsi="Arial" w:cs="Arial"/>
+          <w:sz w:val="22"/>
+          <w:szCs w:val="22"/>
+        </w:rPr>
+        <w:t>use specifically, instead depicting land cover, which</w:t>
+      </w:r>
+    </w:p>
+    <w:p>
+      <w:pPr>
+        <w:autoSpaceDE w:val="0"/>
+        <w:autoSpaceDN w:val="0"/>
+        <w:adjustRightInd w:val="0"/>
+        <w:spacing w:line="360" w:lineRule="auto"/>
+        <w:rPr>
+          <w:rFonts w:ascii="Arial" w:eastAsiaTheme="minorHAnsi" w:hAnsi="Arial" w:cs="Arial"/>
+          <w:sz w:val="22"/>
+          <w:szCs w:val="22"/>
+        </w:rPr>
+      </w:pPr>
+      <w:r>
+        <w:rPr>
+          <w:rFonts w:ascii="Arial" w:eastAsiaTheme="minorHAnsi" w:hAnsi="Arial" w:cs="Arial"/>
+          <w:sz w:val="22"/>
+          <w:szCs w:val="22"/>
+        </w:rPr>
+        <w:t>indicates solely the type of land (e.g. water, forest etc.). Algorithms</w:t>
+      </w:r>
+      <w:r>
+        <w:rPr>
+          <w:rFonts w:ascii="Arial" w:eastAsiaTheme="minorHAnsi" w:hAnsi="Arial" w:cs="Arial"/>
+          <w:sz w:val="22"/>
+          <w:szCs w:val="22"/>
+        </w:rPr>
+        <w:t xml:space="preserve">, such as classifications, </w:t>
+      </w:r>
+      <w:r>
+        <w:rPr>
+          <w:rFonts w:ascii="Arial" w:eastAsiaTheme="minorHAnsi" w:hAnsi="Arial" w:cs="Arial"/>
+          <w:sz w:val="22"/>
+          <w:szCs w:val="22"/>
+        </w:rPr>
+        <w:t>must therefore be</w:t>
+      </w:r>
+      <w:r>
+        <w:rPr>
+          <w:rFonts w:ascii="Arial" w:eastAsiaTheme="minorHAnsi" w:hAnsi="Arial" w:cs="Arial"/>
+          <w:sz w:val="22"/>
+          <w:szCs w:val="22"/>
+        </w:rPr>
+        <w:t xml:space="preserve"> </w:t>
+      </w:r>
+      <w:r>
+        <w:rPr>
+          <w:rFonts w:ascii="Arial" w:eastAsiaTheme="minorHAnsi" w:hAnsi="Arial" w:cs="Arial"/>
+          <w:sz w:val="22"/>
+          <w:szCs w:val="22"/>
+        </w:rPr>
+        <w:t>developed to effectively categorise land</w:t>
+      </w:r>
+      <w:r>
+        <w:rPr>
+          <w:rFonts w:ascii="Arial" w:eastAsiaTheme="minorHAnsi" w:hAnsi="Arial" w:cs="Arial"/>
+          <w:sz w:val="22"/>
+          <w:szCs w:val="22"/>
+        </w:rPr>
+        <w:t xml:space="preserve"> </w:t>
+      </w:r>
+      <w:r>
+        <w:rPr>
+          <w:rFonts w:ascii="Arial" w:eastAsiaTheme="minorHAnsi" w:hAnsi="Arial" w:cs="Arial"/>
+          <w:sz w:val="22"/>
+          <w:szCs w:val="22"/>
+        </w:rPr>
+        <w:t xml:space="preserve">use types. </w:t>
+      </w:r>
+      <w:r>
+        <w:rPr>
+          <w:rFonts w:ascii="Arial" w:eastAsiaTheme="minorHAnsi" w:hAnsi="Arial" w:cs="Arial"/>
+          <w:sz w:val="22"/>
+          <w:szCs w:val="22"/>
+        </w:rPr>
+        <w:t>Previous</w:t>
+      </w:r>
+      <w:r>
+        <w:rPr>
+          <w:rFonts w:ascii="Arial" w:eastAsiaTheme="minorHAnsi" w:hAnsi="Arial" w:cs="Arial"/>
+          <w:sz w:val="22"/>
+          <w:szCs w:val="22"/>
+        </w:rPr>
+        <w:t xml:space="preserve"> studies</w:t>
+      </w:r>
+      <w:r>
+        <w:rPr>
+          <w:rFonts w:ascii="Arial" w:eastAsiaTheme="minorHAnsi" w:hAnsi="Arial" w:cs="Arial"/>
+          <w:sz w:val="22"/>
+          <w:szCs w:val="22"/>
+        </w:rPr>
+        <w:t xml:space="preserve"> focusing on Latvia</w:t>
+      </w:r>
+      <w:r>
+        <w:rPr>
+          <w:rFonts w:ascii="Arial" w:eastAsiaTheme="minorHAnsi" w:hAnsi="Arial" w:cs="Arial"/>
+          <w:sz w:val="22"/>
+          <w:szCs w:val="22"/>
+        </w:rPr>
+        <w:t xml:space="preserve"> only consider the impacts of one </w:t>
+      </w:r>
+      <w:r>
+        <w:rPr>
+          <w:rFonts w:ascii="Arial" w:eastAsiaTheme="minorHAnsi" w:hAnsi="Arial" w:cs="Arial"/>
+          <w:sz w:val="22"/>
+          <w:szCs w:val="22"/>
+        </w:rPr>
+        <w:t>SPE</w:t>
+      </w:r>
+      <w:r>
+        <w:rPr>
+          <w:rFonts w:ascii="Arial" w:eastAsiaTheme="minorHAnsi" w:hAnsi="Arial" w:cs="Arial"/>
+          <w:sz w:val="22"/>
+          <w:szCs w:val="22"/>
+        </w:rPr>
+        <w:t xml:space="preserve"> event</w:t>
+      </w:r>
+      <w:r>
+        <w:rPr>
+          <w:rFonts w:ascii="Arial" w:eastAsiaTheme="minorHAnsi" w:hAnsi="Arial" w:cs="Arial"/>
+          <w:sz w:val="22"/>
+          <w:szCs w:val="22"/>
+        </w:rPr>
+        <w:t xml:space="preserve"> </w:t>
+      </w:r>
+      <w:r>
+        <w:rPr>
+          <w:rFonts w:ascii="Arial" w:eastAsiaTheme="minorHAnsi" w:hAnsi="Arial" w:cs="Arial"/>
+          <w:sz w:val="22"/>
+          <w:szCs w:val="22"/>
+        </w:rPr>
+        <w:fldChar w:fldCharType="begin"/>
+      </w:r>
+      <w:r>
+        <w:rPr>
+          <w:rFonts w:ascii="Arial" w:eastAsiaTheme="minorHAnsi" w:hAnsi="Arial" w:cs="Arial"/>
+          <w:sz w:val="22"/>
+          <w:szCs w:val="22"/>
+        </w:rPr>
+        <w:instrText xml:space="preserve"> ADDIN ZOTERO_ITEM CSL_CITATION {"citationID":"GBueBeEd","properties":{"formattedCitation":"(Alexander V Prishchepov {\\i{}et al.}, 2012; Fonji and Taff, 2014)","plainCitation":"(Alexander V Prishchepov et al., 2012; Fonji and Taff, 2014)","noteIndex":0},"citationItems":[{"id":5,"uris":["http://zotero.org/users/5200241/items/KFDZBSW4"],"uri":["http://zotero.org/users/5200241/items/KFDZBSW4"],"itemData":{"id":5,"type":"article-journal","title":"Effects of institutional changes on land use: agricultural land abandonment during the transition from state-command to market-driven economies in post-Soviet Eastern Europe","container-title":"Environmental Research Letters","page":"024021","volume":"7","issue":"2","source":"Crossref","DOI":"10.1088/1748-9326/7/2/024021","ISSN":"1748-9326","title-short":"Effects of institutional changes on land use","language":"en","author":[{"family":"Prishchepov","given":"Alexander V"},{"family":"Radeloff","given":"Volker C"},{"family":"Baumann","given":"Matthias"},{"family":"Kuemmerle","given":"Tobias"},{"family":"Müller","given":"Daniel"}],"issued":{"date-parts":[["2012",6,1]]}}},{"id":108,"uris":["http://zotero.org/users/5200241/items/9HMRCYI9"],"uri":["http://zotero.org/users/5200241/items/9HMRCYI9"],"itemData":{"id":108,"type":"article-journal","title":"Using satellite data to monitor land-use land-cover change in North-eastern Latvia","container-title":"SpringerPlus","page":"61","volume":"3","issue":"1","source":"Crossref","abstract":"Land-use and land-cover change (LULCC), especially those caused by human activities, is one of the most important components of global environmental change (Jessen 3rd edition: 1-526 2005). In this study the effects of geographic and demographic factors on LULCC are analyzed in northeastern Latvia using official estimates from census and vital statistics data, and using remotely sensed satellite imagery (Landsat Thematic Mapper) acquired from 1992 and 2007. The remote sensing images, elevation data, in-situ ground truth and ground control data (using GPS), census and vital statistics data were processed, integrated, and analyzed in a geographic information system (GIS). Changes in six categories of land-use and land-cover (wetland, water, agriculture, forest, bare field and urban/suburban) were studied to determine their relationship to demographic and geographic factors between 1992 and 2007. Supervised classifications were performed on the Landsat images. Analysis of land cover change based on “change-to” categories between the 1992 and 2007 images revealed that changes to forest were the most common type of change (17.1% of pixels), followed by changes to agriculture (8.6%) and the fewest were changes to urban/suburban (0.8%). Integration of population data and land-cover change data revealed key findings: areas near to roads underwent more LULCC and areas far away from Riga underwent less LULCC. Range in elevation was positively correlated with all LULCC categories. Population density was found to be associated with most LULCC categories but the direction of effect was scale dependent. This paper shows how socio-demographic data can be integrated with satellite image data and cartographic data to analyze drivers of LULCC at multiple spatial scales.","DOI":"10.1186/2193-1801-3-61","ISSN":"2193-1801","language":"en","author":[{"family":"Fonji","given":"Simon"},{"family":"Taff","given":"Gregory N"}],"issued":{"date-parts":[["2014"]]}}}],"schema":"https://github.com/citation-style-language/schema/raw/master/csl-citation.json"} </w:instrText>
+      </w:r>
+      <w:r>
+        <w:rPr>
+          <w:rFonts w:ascii="Arial" w:eastAsiaTheme="minorHAnsi" w:hAnsi="Arial" w:cs="Arial"/>
+          <w:sz w:val="22"/>
+          <w:szCs w:val="22"/>
+        </w:rPr>
+        <w:fldChar w:fldCharType="separate"/>
+      </w:r>
+      <w:r>
+        <w:rPr>
+          <w:rFonts w:ascii="Arial" w:hAnsi="Arial" w:cs="Arial"/>
+          <w:sz w:val="22"/>
+        </w:rPr>
+        <w:t xml:space="preserve">(Alexander V Prishchepov </w:t>
+      </w:r>
+      <w:r>
+        <w:rPr>
+          <w:rFonts w:ascii="Arial" w:hAnsi="Arial" w:cs="Arial"/>
+          <w:i/>
+          <w:iCs/>
+          <w:sz w:val="22"/>
+        </w:rPr>
+        <w:t>et al.</w:t>
+      </w:r>
+      <w:r>
+        <w:rPr>
+          <w:rFonts w:ascii="Arial" w:hAnsi="Arial" w:cs="Arial"/>
+          <w:sz w:val="22"/>
+        </w:rPr>
+        <w:t>, 2012; Fonji and Taff, 2014)</w:t>
+      </w:r>
+      <w:r>
+        <w:rPr>
+          <w:rFonts w:ascii="Arial" w:eastAsiaTheme="minorHAnsi" w:hAnsi="Arial" w:cs="Arial"/>
+          <w:sz w:val="22"/>
+          <w:szCs w:val="22"/>
+        </w:rPr>
+        <w:fldChar w:fldCharType="end"/>
+      </w:r>
+      <w:r>
+        <w:rPr>
+          <w:rFonts w:ascii="Arial" w:eastAsiaTheme="minorHAnsi" w:hAnsi="Arial" w:cs="Arial"/>
+          <w:sz w:val="22"/>
+          <w:szCs w:val="22"/>
+        </w:rPr>
+        <w:t xml:space="preserve"> or one region </w:t>
+      </w:r>
+      <w:r>
+        <w:rPr>
+          <w:rFonts w:ascii="Arial" w:eastAsiaTheme="minorHAnsi" w:hAnsi="Arial" w:cs="Arial"/>
+          <w:sz w:val="22"/>
+          <w:szCs w:val="22"/>
+        </w:rPr>
+        <w:fldChar w:fldCharType="begin"/>
+      </w:r>
+      <w:r>
+        <w:rPr>
+          <w:rFonts w:ascii="Arial" w:eastAsiaTheme="minorHAnsi" w:hAnsi="Arial" w:cs="Arial"/>
+          <w:sz w:val="22"/>
+          <w:szCs w:val="22"/>
+        </w:rPr>
+        <w:instrText xml:space="preserve"> ADDIN ZOTERO_ITEM CSL_CITATION {"citationID":"1sNgTRzY","properties":{"formattedCitation":"(Vanwambeke {\\i{}et al.}, 2012)","plainCitation":"(Vanwambeke et al., 2012)","noteIndex":0},"citationItems":[{"id":407,"uris":["http://zotero.org/users/5200241/items/VXP9P7YL"],"uri":["http://zotero.org/users/5200241/items/VXP9P7YL"],"itemData":{"id":407,"type":"article-journal","title":"From USSR to EU: 20 years of rural landscape changes in Vidzeme, Latvia","container-title":"Landscape and Urban Planning","page":"241-249","volume":"105","issue":"3","source":"Crossref","abstract":"Landscape changes have been observed throughout rural Europe over the past decades in relation to intensifying agriculture and land marginalisation. This is particularly true for Central and Eastern Europe as drastic political and socio-economic changes have taken place over the past century, as is the case for Latvia. Using a detailed time series of high-resolution remotely sensed images spanning from 1988 to 2007, the landscape structure (composition and conﬁguration) in Vidzeme, central Latvia, is examined and compared between periods. Major recent events for the country, such as independence and entry into the European Union are covered. The effect on landscape structure of various socio-economic, infrastructure, physical variables, and national and European subsidies for agriculture is also investigated for the period 2000–2007. This analysis indicated that subsidies play a major role in maintaining agriculture, mostly by restoring the intensively used landscape developed during the Soviet era. The government is also shaping the landscape through its forest management. The 20-year span of the analysis underlines the non-linearity and reversibility of changes observed in the aftermath of independence.","DOI":"10.1016/j.landurbplan.2011.12.009","ISSN":"01692046","title-short":"From USSR to EU","language":"en","author":[{"family":"Vanwambeke","given":"Sophie O."},{"family":"Meyfroidt","given":"Patrick"},{"family":"Nikodemus","given":"Oļģerts"}],"issued":{"date-parts":[["2012",4]]}}}],"schema":"https://github.com/citation-style-language/schema/raw/master/csl-citation.json"} </w:instrText>
+      </w:r>
+      <w:r>
+        <w:rPr>
+          <w:rFonts w:ascii="Arial" w:eastAsiaTheme="minorHAnsi" w:hAnsi="Arial" w:cs="Arial"/>
+          <w:sz w:val="22"/>
+          <w:szCs w:val="22"/>
+        </w:rPr>
+        <w:fldChar w:fldCharType="separate"/>
+      </w:r>
+      <w:r>
+        <w:rPr>
+          <w:rFonts w:ascii="Arial" w:hAnsi="Arial" w:cs="Arial"/>
+          <w:sz w:val="22"/>
+        </w:rPr>
+        <w:t xml:space="preserve">(Vanwambeke </w:t>
+      </w:r>
+      <w:r>
+        <w:rPr>
+          <w:rFonts w:ascii="Arial" w:hAnsi="Arial" w:cs="Arial"/>
+          <w:i/>
+          <w:iCs/>
+          <w:sz w:val="22"/>
+        </w:rPr>
+        <w:t>et al.</w:t>
+      </w:r>
+      <w:r>
+        <w:rPr>
+          <w:rFonts w:ascii="Arial" w:hAnsi="Arial" w:cs="Arial"/>
+          <w:sz w:val="22"/>
+        </w:rPr>
+        <w:t>, 2012)</w:t>
+      </w:r>
+      <w:r>
+        <w:rPr>
+          <w:rFonts w:ascii="Arial" w:eastAsiaTheme="minorHAnsi" w:hAnsi="Arial" w:cs="Arial"/>
+          <w:sz w:val="22"/>
+          <w:szCs w:val="22"/>
+        </w:rPr>
+        <w:fldChar w:fldCharType="end"/>
+      </w:r>
+      <w:r>
+        <w:rPr>
+          <w:rFonts w:ascii="Arial" w:eastAsiaTheme="minorHAnsi" w:hAnsi="Arial" w:cs="Arial"/>
+          <w:sz w:val="22"/>
+          <w:szCs w:val="22"/>
+        </w:rPr>
+        <w:t xml:space="preserve">, </w:t>
+      </w:r>
+      <w:r>
+        <w:rPr>
+          <w:rFonts w:ascii="Arial" w:eastAsiaTheme="minorHAnsi" w:hAnsi="Arial" w:cs="Arial"/>
+          <w:sz w:val="22"/>
+          <w:szCs w:val="22"/>
+        </w:rPr>
+        <w:t>rather than</w:t>
+      </w:r>
+      <w:r>
+        <w:rPr>
+          <w:rFonts w:ascii="Arial" w:eastAsiaTheme="minorHAnsi" w:hAnsi="Arial" w:cs="Arial"/>
+          <w:sz w:val="22"/>
+          <w:szCs w:val="22"/>
+        </w:rPr>
+        <w:t xml:space="preserve"> </w:t>
+      </w:r>
+      <w:r>
+        <w:rPr>
+          <w:rFonts w:ascii="Arial" w:eastAsiaTheme="minorHAnsi" w:hAnsi="Arial" w:cs="Arial"/>
+          <w:sz w:val="22"/>
+          <w:szCs w:val="22"/>
+        </w:rPr>
+        <w:t>several over time</w:t>
+      </w:r>
+      <w:r>
+        <w:rPr>
+          <w:rFonts w:ascii="Arial" w:eastAsiaTheme="minorHAnsi" w:hAnsi="Arial" w:cs="Arial"/>
+          <w:sz w:val="22"/>
+          <w:szCs w:val="22"/>
+        </w:rPr>
+        <w:t xml:space="preserve"> across Latvia’s landscape</w:t>
+      </w:r>
+      <w:r>
+        <w:rPr>
+          <w:rFonts w:ascii="Arial" w:eastAsiaTheme="minorHAnsi" w:hAnsi="Arial" w:cs="Arial"/>
+          <w:sz w:val="22"/>
+          <w:szCs w:val="22"/>
+        </w:rPr>
+        <w:t xml:space="preserve">. Analysing if the signature of multiple </w:t>
+      </w:r>
+      <w:r>
+        <w:rPr>
+          <w:rFonts w:ascii="Arial" w:eastAsiaTheme="minorHAnsi" w:hAnsi="Arial" w:cs="Arial"/>
+          <w:sz w:val="22"/>
+          <w:szCs w:val="22"/>
+        </w:rPr>
+        <w:t>SPE events</w:t>
+      </w:r>
+      <w:r>
+        <w:rPr>
+          <w:rFonts w:ascii="Arial" w:eastAsiaTheme="minorHAnsi" w:hAnsi="Arial" w:cs="Arial"/>
+          <w:sz w:val="22"/>
+          <w:szCs w:val="22"/>
+        </w:rPr>
+        <w:t xml:space="preserve"> can be detected</w:t>
+      </w:r>
+    </w:p>
+    <w:p>
+      <w:pPr>
+        <w:autoSpaceDE w:val="0"/>
+        <w:autoSpaceDN w:val="0"/>
+        <w:adjustRightInd w:val="0"/>
+        <w:spacing w:line="360" w:lineRule="auto"/>
+        <w:rPr>
+          <w:rFonts w:ascii="Arial" w:eastAsiaTheme="minorHAnsi" w:hAnsi="Arial" w:cs="Arial"/>
+          <w:sz w:val="22"/>
+          <w:szCs w:val="22"/>
+        </w:rPr>
+      </w:pPr>
+      <w:r>
+        <w:rPr>
+          <w:rFonts w:ascii="Arial" w:eastAsiaTheme="minorHAnsi" w:hAnsi="Arial" w:cs="Arial"/>
+          <w:sz w:val="22"/>
+          <w:szCs w:val="22"/>
+        </w:rPr>
+        <w:t xml:space="preserve">through land cover change </w:t>
+      </w:r>
+      <w:r>
+        <w:rPr>
+          <w:rFonts w:ascii="Arial" w:eastAsiaTheme="minorHAnsi" w:hAnsi="Arial" w:cs="Arial"/>
+          <w:sz w:val="22"/>
+          <w:szCs w:val="22"/>
+        </w:rPr>
+        <w:t>may</w:t>
+      </w:r>
+      <w:r>
+        <w:rPr>
+          <w:rFonts w:ascii="Arial" w:eastAsiaTheme="minorHAnsi" w:hAnsi="Arial" w:cs="Arial"/>
+          <w:sz w:val="22"/>
+          <w:szCs w:val="22"/>
+        </w:rPr>
+        <w:t xml:space="preserve"> shed light into the importance of </w:t>
+      </w:r>
+      <w:r>
+        <w:rPr>
+          <w:rFonts w:ascii="Arial" w:eastAsiaTheme="minorHAnsi" w:hAnsi="Arial" w:cs="Arial"/>
+          <w:sz w:val="22"/>
+          <w:szCs w:val="22"/>
+        </w:rPr>
+        <w:t>SPE events</w:t>
+      </w:r>
+      <w:r>
+        <w:rPr>
+          <w:rFonts w:ascii="Arial" w:eastAsiaTheme="minorHAnsi" w:hAnsi="Arial" w:cs="Arial"/>
+          <w:sz w:val="22"/>
+          <w:szCs w:val="22"/>
+        </w:rPr>
+        <w:t xml:space="preserve"> as</w:t>
+      </w:r>
+      <w:r>
+        <w:rPr>
+          <w:rFonts w:ascii="Arial" w:eastAsiaTheme="minorHAnsi" w:hAnsi="Arial" w:cs="Arial"/>
+          <w:sz w:val="22"/>
+          <w:szCs w:val="22"/>
+        </w:rPr>
+        <w:t xml:space="preserve"> </w:t>
+      </w:r>
+      <w:r>
+        <w:rPr>
+          <w:rFonts w:ascii="Arial" w:eastAsiaTheme="minorHAnsi" w:hAnsi="Arial" w:cs="Arial"/>
+          <w:sz w:val="22"/>
+          <w:szCs w:val="22"/>
+        </w:rPr>
+        <w:t xml:space="preserve">drivers of agricultural transitions </w:t>
+      </w:r>
+      <w:r>
+        <w:rPr>
+          <w:rFonts w:ascii="Arial" w:eastAsiaTheme="minorHAnsi" w:hAnsi="Arial" w:cs="Arial"/>
+          <w:sz w:val="22"/>
+          <w:szCs w:val="22"/>
+        </w:rPr>
+        <w:t>across Latvia, allowing broad-scale effects to be determined. T</w:t>
+      </w:r>
+      <w:r>
+        <w:rPr>
+          <w:rFonts w:ascii="Arial" w:eastAsiaTheme="minorHAnsi" w:hAnsi="Arial" w:cs="Arial"/>
+          <w:sz w:val="22"/>
+          <w:szCs w:val="22"/>
+        </w:rPr>
+        <w:t>his type of analysis could be replicated for other countries to outline the impacts of shifting</w:t>
+      </w:r>
+      <w:r>
+        <w:rPr>
+          <w:rFonts w:ascii="Arial" w:eastAsiaTheme="minorHAnsi" w:hAnsi="Arial" w:cs="Arial"/>
+          <w:sz w:val="22"/>
+          <w:szCs w:val="22"/>
+        </w:rPr>
+        <w:t xml:space="preserve"> SPE</w:t>
+      </w:r>
+      <w:r>
+        <w:rPr>
+          <w:rFonts w:ascii="Arial" w:eastAsiaTheme="minorHAnsi" w:hAnsi="Arial" w:cs="Arial"/>
+          <w:sz w:val="22"/>
+          <w:szCs w:val="22"/>
+        </w:rPr>
+        <w:t xml:space="preserve"> status on land</w:t>
+      </w:r>
+      <w:r>
+        <w:rPr>
+          <w:rFonts w:ascii="Arial" w:eastAsiaTheme="minorHAnsi" w:hAnsi="Arial" w:cs="Arial"/>
+          <w:sz w:val="22"/>
+          <w:szCs w:val="22"/>
+        </w:rPr>
+        <w:t xml:space="preserve"> </w:t>
+      </w:r>
+      <w:r>
+        <w:rPr>
+          <w:rFonts w:ascii="Arial" w:eastAsiaTheme="minorHAnsi" w:hAnsi="Arial" w:cs="Arial"/>
+          <w:sz w:val="22"/>
+          <w:szCs w:val="22"/>
+        </w:rPr>
+        <w:t>use and thus, have implications for wider aspects such as ecosystem</w:t>
+      </w:r>
+      <w:r>
+        <w:rPr>
+          <w:rFonts w:ascii="Arial" w:eastAsiaTheme="minorHAnsi" w:hAnsi="Arial" w:cs="Arial"/>
+          <w:sz w:val="22"/>
+          <w:szCs w:val="22"/>
+        </w:rPr>
+        <w:t xml:space="preserve"> </w:t>
+      </w:r>
+      <w:r>
+        <w:rPr>
+          <w:rFonts w:ascii="Arial" w:eastAsiaTheme="minorHAnsi" w:hAnsi="Arial" w:cs="Arial"/>
+          <w:sz w:val="22"/>
+          <w:szCs w:val="22"/>
+        </w:rPr>
+        <w:t xml:space="preserve">services, the economy and urbanisation across Europe and </w:t>
+      </w:r>
+      <w:r>
+        <w:rPr>
+          <w:rFonts w:ascii="Arial" w:eastAsiaTheme="minorHAnsi" w:hAnsi="Arial" w:cs="Arial"/>
+          <w:sz w:val="22"/>
+          <w:szCs w:val="22"/>
+        </w:rPr>
+        <w:t>wider society</w:t>
+      </w:r>
+      <w:r>
+        <w:rPr>
+          <w:rFonts w:ascii="Arial" w:eastAsiaTheme="minorHAnsi" w:hAnsi="Arial" w:cs="Arial"/>
+          <w:sz w:val="22"/>
+          <w:szCs w:val="22"/>
+        </w:rPr>
+        <w:t>.</w:t>
+      </w:r>
+    </w:p>
+    <w:p>
+      <w:pPr>
+        <w:rPr>
+          <w:rFonts w:ascii="Arial" w:hAnsi="Arial" w:cs="Arial"/>
+          <w:b/>
+          <w:sz w:val="28"/>
+          <w:szCs w:val="28"/>
+        </w:rPr>
+      </w:pPr>
+      <w:bookmarkStart w:id="0" w:name="_GoBack"/>
+      <w:bookmarkEnd w:id="0"/>
     </w:p>
     <w:p>
       <w:pPr>
@@ -483,6 +3112,7 @@
           <w:sz w:val="22"/>
           <w:szCs w:val="24"/>
         </w:rPr>
+        <w:lastRenderedPageBreak/>
         <w:t>I have not included alternative hypotheses for the sake of brevity and the wide range of possible alternatives.</w:t>
       </w:r>
     </w:p>
@@ -1039,7 +3669,6 @@
           <w:sz w:val="22"/>
           <w:szCs w:val="22"/>
         </w:rPr>
-        <w:lastRenderedPageBreak/>
         <w:t>H</w:t>
       </w:r>
       <w:r>
@@ -1492,7 +4121,16 @@
           <w:sz w:val="22"/>
           <w:szCs w:val="22"/>
         </w:rPr>
-        <w:t xml:space="preserve">. However, I predict that uncertainty around land access during the post-Soviet transition period will cause a lag in the increase of transition to extensive land, resulting in a large increase in abandoned land within two years following SUC. </w:t>
+        <w:t xml:space="preserve">. However, I predict that uncertainty around land </w:t>
+      </w:r>
+      <w:r>
+        <w:rPr>
+          <w:rFonts w:ascii="Arial" w:hAnsi="Arial" w:cs="Arial"/>
+          <w:sz w:val="22"/>
+          <w:szCs w:val="22"/>
+        </w:rPr>
+        <w:lastRenderedPageBreak/>
+        <w:t xml:space="preserve">access during the post-Soviet transition period will cause a lag in the increase of transition to extensive land, resulting in a large increase in abandoned land within two years following SUC. </w:t>
       </w:r>
       <w:r>
         <w:rPr>
@@ -1941,16 +4579,7 @@
           <w:sz w:val="22"/>
           <w:szCs w:val="22"/>
         </w:rPr>
-        <w:t xml:space="preserve"> significantly directly following an SPE event, the SPE event can be seen as the main driver of LUC. Significant LUC also would indicate a homogeneous shift across the Latvian landscape. If no significant LUC is seen, it is likely that different regions experienced LUC with differing strengths and directions. Such heterogeneous </w:t>
-      </w:r>
-      <w:r>
-        <w:rPr>
-          <w:rFonts w:ascii="Arial" w:hAnsi="Arial" w:cs="Arial"/>
-          <w:sz w:val="22"/>
-          <w:szCs w:val="22"/>
-        </w:rPr>
-        <w:lastRenderedPageBreak/>
-        <w:t xml:space="preserve">effects would </w:t>
+        <w:t xml:space="preserve"> significantly directly following an SPE event, the SPE event can be seen as the main driver of LUC. Significant LUC also would indicate a homogeneous shift across the Latvian landscape. If no significant LUC is seen, it is likely that different regions experienced LUC with differing strengths and directions. Such heterogeneous effects would </w:t>
       </w:r>
       <w:r>
         <w:rPr>
@@ -2163,10 +4792,10 @@
           <w:szCs w:val="28"/>
         </w:rPr>
       </w:pPr>
-      <w:commentRangeStart w:id="0"/>
       <w:commentRangeStart w:id="1"/>
       <w:commentRangeStart w:id="2"/>
       <w:commentRangeStart w:id="3"/>
+      <w:commentRangeStart w:id="4"/>
       <w:r>
         <w:rPr>
           <w:rFonts w:ascii="Arial" w:hAnsi="Arial" w:cs="Arial"/>
@@ -2176,33 +4805,33 @@
         </w:rPr>
         <w:t xml:space="preserve">2. Methods </w:t>
       </w:r>
-      <w:commentRangeEnd w:id="0"/>
+      <w:commentRangeEnd w:id="1"/>
       <w:r>
         <w:rPr>
           <w:rStyle w:val="CommentReference"/>
         </w:rPr>
-        <w:commentReference w:id="0"/>
-      </w:r>
-      <w:commentRangeEnd w:id="1"/>
+        <w:commentReference w:id="1"/>
+      </w:r>
       <w:commentRangeEnd w:id="2"/>
       <w:commentRangeEnd w:id="3"/>
+      <w:commentRangeEnd w:id="4"/>
       <w:r>
         <w:rPr>
           <w:rStyle w:val="CommentReference"/>
         </w:rPr>
-        <w:commentReference w:id="1"/>
+        <w:commentReference w:id="2"/>
       </w:r>
       <w:r>
         <w:rPr>
           <w:rStyle w:val="CommentReference"/>
         </w:rPr>
-        <w:commentReference w:id="2"/>
+        <w:commentReference w:id="3"/>
       </w:r>
       <w:r>
         <w:rPr>
           <w:rStyle w:val="CommentReference"/>
         </w:rPr>
-        <w:commentReference w:id="3"/>
+        <w:commentReference w:id="4"/>
       </w:r>
     </w:p>
     <w:p>
@@ -2229,9 +4858,10 @@
           <w:sz w:val="22"/>
           <w:szCs w:val="22"/>
         </w:rPr>
+        <w:lastRenderedPageBreak/>
         <w:t xml:space="preserve">To answer my three main research questions, I constructed a classification of land use change in Latvia between </w:t>
       </w:r>
-      <w:commentRangeStart w:id="4"/>
+      <w:commentRangeStart w:id="5"/>
       <w:r>
         <w:rPr>
           <w:rFonts w:ascii="Arial" w:hAnsi="Arial" w:cs="Arial"/>
@@ -2240,12 +4870,12 @@
         </w:rPr>
         <w:t xml:space="preserve">1989 to 2011 </w:t>
       </w:r>
-      <w:commentRangeEnd w:id="4"/>
+      <w:commentRangeEnd w:id="5"/>
       <w:r>
         <w:rPr>
           <w:rStyle w:val="CommentReference"/>
         </w:rPr>
-        <w:commentReference w:id="4"/>
+        <w:commentReference w:id="5"/>
       </w:r>
       <w:r>
         <w:rPr>
@@ -2392,7 +5022,7 @@
           <w:szCs w:val="22"/>
         </w:rPr>
       </w:pPr>
-      <w:commentRangeStart w:id="5"/>
+      <w:commentRangeStart w:id="6"/>
       <w:r>
         <w:rPr>
           <w:rFonts w:ascii="Arial" w:hAnsi="Arial" w:cs="Arial"/>
@@ -2417,12 +5047,12 @@
         </w:rPr>
         <w:t xml:space="preserve">º05’N and 20º58’-28º14’E) </w:t>
       </w:r>
-      <w:commentRangeEnd w:id="5"/>
+      <w:commentRangeEnd w:id="6"/>
       <w:r>
         <w:rPr>
           <w:rStyle w:val="CommentReference"/>
         </w:rPr>
-        <w:commentReference w:id="5"/>
+        <w:commentReference w:id="6"/>
       </w:r>
       <w:r>
         <w:rPr>
@@ -2889,16 +5519,7 @@
           <w:sz w:val="22"/>
           <w:szCs w:val="22"/>
         </w:rPr>
-        <w:t xml:space="preserve">. I selected Landsat 5 Surface Reflectance imagery (30 metre resolution), </w:t>
-      </w:r>
-      <w:r>
-        <w:rPr>
-          <w:rFonts w:ascii="Arial" w:hAnsi="Arial" w:cs="Arial"/>
-          <w:sz w:val="22"/>
-          <w:szCs w:val="22"/>
-        </w:rPr>
-        <w:lastRenderedPageBreak/>
-        <w:t xml:space="preserve">which is atmospherically corrected, preventing </w:t>
+        <w:t xml:space="preserve">. I selected Landsat 5 Surface Reflectance imagery (30 metre resolution), which is atmospherically corrected, preventing </w:t>
       </w:r>
       <w:r>
         <w:rPr>
@@ -3165,7 +5786,7 @@
         </w:rPr>
         <w:t xml:space="preserve">. I cropped each year’s image to the border of Latvia to increase the speed of my classification. Lastly, I </w:t>
       </w:r>
-      <w:commentRangeStart w:id="6"/>
+      <w:commentRangeStart w:id="7"/>
       <w:r>
         <w:rPr>
           <w:rFonts w:ascii="Arial" w:hAnsi="Arial" w:cs="Arial"/>
@@ -3174,12 +5795,12 @@
         </w:rPr>
         <w:t>selected blue, green, red, near-infrared and shortwave infrared bands</w:t>
       </w:r>
-      <w:commentRangeEnd w:id="6"/>
+      <w:commentRangeEnd w:id="7"/>
       <w:r>
         <w:rPr>
           <w:rStyle w:val="CommentReference"/>
         </w:rPr>
-        <w:commentReference w:id="6"/>
+        <w:commentReference w:id="7"/>
       </w:r>
       <w:r>
         <w:rPr>
@@ -3355,7 +5976,17 @@
           <w:sz w:val="22"/>
           <w:szCs w:val="22"/>
         </w:rPr>
-        <w:t xml:space="preserve">. Classifications aim to investigate the relationships within a group of objects to determine if the data can be summarised into classes </w:t>
+        <w:t xml:space="preserve">. Classifications aim to investigate the relationships within a group of objects to determine if the </w:t>
+      </w:r>
+      <w:r>
+        <w:rPr>
+          <w:rFonts w:ascii="Arial" w:hAnsi="Arial" w:cs="Arial"/>
+          <w:bCs/>
+          <w:sz w:val="22"/>
+          <w:szCs w:val="22"/>
+        </w:rPr>
+        <w:lastRenderedPageBreak/>
+        <w:t xml:space="preserve">data can be summarised into classes </w:t>
       </w:r>
       <w:r>
         <w:rPr>
@@ -3608,7 +6239,7 @@
         </w:rPr>
         <w:t xml:space="preserve">. Decision trees are composed of binary questions which group data by specific characteristics, such as </w:t>
       </w:r>
-      <w:commentRangeStart w:id="7"/>
+      <w:commentRangeStart w:id="8"/>
       <w:r>
         <w:rPr>
           <w:rFonts w:ascii="Arial" w:hAnsi="Arial" w:cs="Arial"/>
@@ -3618,12 +6249,12 @@
         </w:rPr>
         <w:t xml:space="preserve">bandwidth </w:t>
       </w:r>
-      <w:commentRangeEnd w:id="7"/>
+      <w:commentRangeEnd w:id="8"/>
       <w:r>
         <w:rPr>
           <w:rStyle w:val="CommentReference"/>
         </w:rPr>
-        <w:commentReference w:id="7"/>
+        <w:commentReference w:id="8"/>
       </w:r>
       <w:r>
         <w:rPr>
@@ -3897,7 +6528,7 @@
         </w:rPr>
         <w:t xml:space="preserve">. </w:t>
       </w:r>
-      <w:commentRangeStart w:id="8"/>
+      <w:commentRangeStart w:id="9"/>
       <w:r>
         <w:rPr>
           <w:rFonts w:ascii="Arial" w:hAnsi="Arial" w:cs="Arial"/>
@@ -3907,12 +6538,12 @@
         </w:rPr>
         <w:t xml:space="preserve">Using multiple trees increases classification accuracy </w:t>
       </w:r>
-      <w:commentRangeEnd w:id="8"/>
+      <w:commentRangeEnd w:id="9"/>
       <w:r>
         <w:rPr>
           <w:rStyle w:val="CommentReference"/>
         </w:rPr>
-        <w:commentReference w:id="8"/>
+        <w:commentReference w:id="9"/>
       </w:r>
       <w:r>
         <w:rPr>
@@ -4223,10 +6854,9 @@
           <w:sz w:val="22"/>
           <w:szCs w:val="22"/>
         </w:rPr>
-        <w:lastRenderedPageBreak/>
         <w:t xml:space="preserve">I used the </w:t>
       </w:r>
-      <w:commentRangeStart w:id="9"/>
+      <w:commentRangeStart w:id="10"/>
       <w:r>
         <w:rPr>
           <w:rFonts w:ascii="Arial" w:hAnsi="Arial" w:cs="Arial"/>
@@ -4236,12 +6866,12 @@
         </w:rPr>
         <w:t>LUCAS</w:t>
       </w:r>
-      <w:commentRangeEnd w:id="9"/>
+      <w:commentRangeEnd w:id="10"/>
       <w:r>
         <w:rPr>
           <w:rStyle w:val="CommentReference"/>
         </w:rPr>
-        <w:commentReference w:id="9"/>
+        <w:commentReference w:id="10"/>
       </w:r>
       <w:r>
         <w:rPr>
@@ -4681,7 +7311,7 @@
         </w:rPr>
         <w:t xml:space="preserve">. I transformed these coordinates into a spatial file by setting the projection to that of GEE: </w:t>
       </w:r>
-      <w:commentRangeStart w:id="10"/>
+      <w:commentRangeStart w:id="11"/>
       <w:r>
         <w:rPr>
           <w:rFonts w:ascii="Arial" w:hAnsi="Arial" w:cs="Arial"/>
@@ -4691,12 +7321,12 @@
         </w:rPr>
         <w:t>Pseudo-Mercator WGS 84 (EPSG: 3857)</w:t>
       </w:r>
-      <w:commentRangeEnd w:id="10"/>
+      <w:commentRangeEnd w:id="11"/>
       <w:r>
         <w:rPr>
           <w:rStyle w:val="CommentReference"/>
         </w:rPr>
-        <w:commentReference w:id="10"/>
+        <w:commentReference w:id="11"/>
       </w:r>
       <w:r>
         <w:rPr>
@@ -4749,7 +7379,7 @@
         </w:rPr>
         <w:t xml:space="preserve">Once imported into GEE, I created a </w:t>
       </w:r>
-      <w:commentRangeStart w:id="11"/>
+      <w:commentRangeStart w:id="12"/>
       <w:r>
         <w:rPr>
           <w:rFonts w:ascii="Arial" w:hAnsi="Arial" w:cs="Arial"/>
@@ -4759,12 +7389,12 @@
         </w:rPr>
         <w:t>90-</w:t>
       </w:r>
-      <w:commentRangeEnd w:id="11"/>
+      <w:commentRangeEnd w:id="12"/>
       <w:r>
         <w:rPr>
           <w:rStyle w:val="CommentReference"/>
         </w:rPr>
-        <w:commentReference w:id="11"/>
+        <w:commentReference w:id="12"/>
       </w:r>
       <w:r>
         <w:rPr>
@@ -5144,7 +7774,6 @@
           <w:sz w:val="22"/>
           <w:szCs w:val="22"/>
         </w:rPr>
-        <w:lastRenderedPageBreak/>
         <w:t xml:space="preserve">I then sampled the imagery to collect the bandwidths across the locations of my training set. The bandwidths correspond to the unique spectral signature of each land type. As the training set refers to 2012 data, it would be most suitable to sample 2012 imagery. However, Landsat 5 only contains imagery until the beginning of 2012 and does not cover the summer months that my data corresponds to. Landsat 7 could have been used, however, 22% of images are missing due to instrument failure </w:t>
       </w:r>
       <w:r>
@@ -5210,7 +7839,7 @@
         </w:rPr>
         <w:t xml:space="preserve">. When examining error, it was clear that this failure had an </w:t>
       </w:r>
-      <w:commentRangeStart w:id="12"/>
+      <w:commentRangeStart w:id="13"/>
       <w:r>
         <w:rPr>
           <w:rFonts w:ascii="Arial" w:hAnsi="Arial" w:cs="Arial"/>
@@ -5219,12 +7848,12 @@
         </w:rPr>
         <w:t>effect on images covering Latvia.</w:t>
       </w:r>
-      <w:commentRangeEnd w:id="12"/>
+      <w:commentRangeEnd w:id="13"/>
       <w:r>
         <w:rPr>
           <w:rStyle w:val="CommentReference"/>
         </w:rPr>
-        <w:commentReference w:id="12"/>
+        <w:commentReference w:id="13"/>
       </w:r>
       <w:r>
         <w:rPr>
@@ -5283,7 +7912,7 @@
         </w:rPr>
         <w:t xml:space="preserve">. For instance, </w:t>
       </w:r>
-      <w:commentRangeStart w:id="13"/>
+      <w:commentRangeStart w:id="14"/>
       <w:r>
         <w:rPr>
           <w:rFonts w:ascii="Arial" w:hAnsi="Arial" w:cs="Arial"/>
@@ -5292,12 +7921,12 @@
         </w:rPr>
         <w:t xml:space="preserve">abandoned area coverage </w:t>
       </w:r>
-      <w:commentRangeEnd w:id="13"/>
+      <w:commentRangeEnd w:id="14"/>
       <w:r>
         <w:rPr>
           <w:rStyle w:val="CommentReference"/>
         </w:rPr>
-        <w:commentReference w:id="13"/>
+        <w:commentReference w:id="14"/>
       </w:r>
       <w:r>
         <w:rPr>
@@ -5403,6 +8032,7 @@
           <w:sz w:val="22"/>
           <w:szCs w:val="22"/>
         </w:rPr>
+        <w:lastRenderedPageBreak/>
         <w:t xml:space="preserve">There are two main inputs when constructing a random forest classifier: the number of decision trees and number of predictor variables per node of each decision tree. I set the number of decision trees to 30 with consideration of the computational burden on GEE </w:t>
       </w:r>
       <w:r>
@@ -6091,9 +8721,10 @@
           <w:sz w:val="22"/>
           <w:szCs w:val="22"/>
         </w:rPr>
+        <w:lastRenderedPageBreak/>
         <w:t xml:space="preserve">As my classification is computationally intensive, memory constraints prevented both the classification and the calculations to be completed in the same script. I imported each year’s classified image and applied a grid composed of </w:t>
       </w:r>
-      <w:commentRangeStart w:id="14"/>
+      <w:commentRangeStart w:id="15"/>
       <w:r>
         <w:rPr>
           <w:rFonts w:ascii="Arial" w:hAnsi="Arial" w:cs="Arial"/>
@@ -6119,12 +8750,12 @@
         </w:rPr>
         <w:t>) onto Latvia</w:t>
       </w:r>
-      <w:commentRangeEnd w:id="14"/>
+      <w:commentRangeEnd w:id="15"/>
       <w:r>
         <w:rPr>
           <w:rStyle w:val="CommentReference"/>
         </w:rPr>
-        <w:commentReference w:id="14"/>
+        <w:commentReference w:id="15"/>
       </w:r>
       <w:r>
         <w:rPr>
@@ -6320,8 +8951,8 @@
             </w:rPr>
             <m:t>/100</m:t>
           </m:r>
-          <w:commentRangeStart w:id="15"/>
-          <w:commentRangeEnd w:id="15"/>
+          <w:commentRangeStart w:id="16"/>
+          <w:commentRangeEnd w:id="16"/>
           <m:r>
             <m:rPr>
               <m:sty m:val="p"/>
@@ -6329,7 +8960,7 @@
             <w:rPr>
               <w:rStyle w:val="CommentReference"/>
             </w:rPr>
-            <w:commentReference w:id="15"/>
+            <w:commentReference w:id="16"/>
           </m:r>
         </m:oMath>
       </m:oMathPara>
@@ -6410,7 +9041,7 @@
         </w:rPr>
         <w:t xml:space="preserve">The process will be explained using the abandoned to intensive transition as an example. First, taking the first year’s imagery, solely land that is abandoned is selected. Using the next year’s imagery, only intensive land is selected. I then overlaid the intensive land imagery atop the abandoned imagery. </w:t>
       </w:r>
-      <w:commentRangeStart w:id="16"/>
+      <w:commentRangeStart w:id="17"/>
       <w:r>
         <w:rPr>
           <w:rFonts w:ascii="Arial" w:hAnsi="Arial" w:cs="Arial"/>
@@ -6453,308 +9084,310 @@
         </w:rPr>
         <w:t>intensive land in the next year</w:t>
       </w:r>
-      <w:commentRangeEnd w:id="16"/>
+      <w:commentRangeEnd w:id="17"/>
       <w:r>
         <w:rPr>
           <w:rStyle w:val="CommentReference"/>
         </w:rPr>
-        <w:commentReference w:id="16"/>
-      </w:r>
-      <w:r>
-        <w:rPr>
-          <w:rFonts w:ascii="Arial" w:hAnsi="Arial" w:cs="Arial"/>
-          <w:sz w:val="22"/>
-          <w:szCs w:val="22"/>
-        </w:rPr>
-        <w:t xml:space="preserve">. This process was completed for all transitions for a yearly time step, meaning from one year to the following year, for each of my study years (1989-2011). I saved each file as a CSV and aggregated them using R statistical </w:t>
-      </w:r>
-      <w:r>
-        <w:rPr>
-          <w:rFonts w:ascii="Arial" w:hAnsi="Arial" w:cs="Arial"/>
+        <w:commentReference w:id="17"/>
+      </w:r>
+      <w:r>
+        <w:rPr>
+          <w:rFonts w:ascii="Arial" w:hAnsi="Arial" w:cs="Arial"/>
+          <w:sz w:val="22"/>
+          <w:szCs w:val="22"/>
+        </w:rPr>
+        <w:t xml:space="preserve">. This process was completed for all transitions for a yearly time step, meaning from one year to the following year, for each of my study years (1989-2011). I saved each file as a CSV and aggregated them using R statistical software, version </w:t>
+      </w:r>
+      <w:r>
+        <w:rPr>
+          <w:rFonts w:ascii="Arial" w:hAnsi="Arial" w:cs="Arial"/>
+          <w:bCs/>
+          <w:sz w:val="22"/>
+          <w:szCs w:val="22"/>
+        </w:rPr>
+        <w:t xml:space="preserve">3.5.3 </w:t>
+      </w:r>
+      <w:r>
+        <w:rPr>
+          <w:rFonts w:ascii="Arial" w:hAnsi="Arial" w:cs="Arial"/>
+          <w:sz w:val="22"/>
+          <w:szCs w:val="22"/>
+        </w:rPr>
+        <w:fldChar w:fldCharType="begin"/>
+      </w:r>
+      <w:r>
+        <w:rPr>
+          <w:rFonts w:ascii="Arial" w:hAnsi="Arial" w:cs="Arial"/>
+          <w:sz w:val="22"/>
+          <w:szCs w:val="22"/>
+        </w:rPr>
+        <w:instrText xml:space="preserve"> ADDIN ZOTERO_ITEM CSL_CITATION {"citationID":"VYIz5dHR","properties":{"formattedCitation":"(R Core Team, 2019)","plainCitation":"(R Core Team, 2019)","noteIndex":0},"citationItems":[{"id":368,"uris":["http://zotero.org/users/5200241/items/AW9K7KYM"],"uri":["http://zotero.org/users/5200241/items/AW9K7KYM"],"itemData":{"id":368,"type":"book","title":"R: A language and environment for statistical computing","collection-title":"R Foundation for Statistical Computing","publisher-place":"Vienna","version":"3.5.3","event-place":"Vienna","URL":"http://www.R-project.org/","author":[{"family":"R Core Team","given":""}],"issued":{"date-parts":[["2019"]]}}}],"schema":"https://github.com/citation-style-language/schema/raw/master/csl-citation.json"} </w:instrText>
+      </w:r>
+      <w:r>
+        <w:rPr>
+          <w:rFonts w:ascii="Arial" w:hAnsi="Arial" w:cs="Arial"/>
+          <w:sz w:val="22"/>
+          <w:szCs w:val="22"/>
+        </w:rPr>
+        <w:fldChar w:fldCharType="separate"/>
+      </w:r>
+      <w:r>
+        <w:rPr>
+          <w:rFonts w:ascii="Arial" w:hAnsi="Arial" w:cs="Arial"/>
+          <w:noProof/>
+          <w:sz w:val="22"/>
+          <w:szCs w:val="22"/>
+        </w:rPr>
+        <w:t>(R Core Team, 2019)</w:t>
+      </w:r>
+      <w:r>
+        <w:rPr>
+          <w:rFonts w:ascii="Arial" w:hAnsi="Arial" w:cs="Arial"/>
+          <w:sz w:val="22"/>
+          <w:szCs w:val="22"/>
+        </w:rPr>
+        <w:fldChar w:fldCharType="end"/>
+      </w:r>
+      <w:r>
+        <w:rPr>
+          <w:rFonts w:ascii="Arial" w:hAnsi="Arial" w:cs="Arial"/>
+          <w:sz w:val="22"/>
+          <w:szCs w:val="22"/>
+        </w:rPr>
+        <w:t xml:space="preserve">. I calculated area in square kilometres using the same formula in section 2.7.1.  </w:t>
+      </w:r>
+    </w:p>
+    <w:p>
+      <w:pPr>
+        <w:spacing w:line="360" w:lineRule="auto"/>
+        <w:rPr>
+          <w:rFonts w:ascii="Arial" w:hAnsi="Arial" w:cs="Arial"/>
+          <w:b/>
+          <w:sz w:val="22"/>
+          <w:szCs w:val="22"/>
+        </w:rPr>
+      </w:pPr>
+    </w:p>
+    <w:p>
+      <w:pPr>
+        <w:spacing w:line="360" w:lineRule="auto"/>
+        <w:rPr>
+          <w:rFonts w:ascii="Arial" w:hAnsi="Arial" w:cs="Arial"/>
+          <w:b/>
+          <w:sz w:val="24"/>
+          <w:szCs w:val="24"/>
+        </w:rPr>
+      </w:pPr>
+      <w:r>
+        <w:rPr>
+          <w:rFonts w:ascii="Arial" w:hAnsi="Arial" w:cs="Arial"/>
+          <w:b/>
+          <w:sz w:val="24"/>
+          <w:szCs w:val="24"/>
+        </w:rPr>
+        <w:t xml:space="preserve">2.8 Statistical analyses </w:t>
+      </w:r>
+    </w:p>
+    <w:p>
+      <w:pPr>
+        <w:spacing w:line="360" w:lineRule="auto"/>
+        <w:rPr>
+          <w:rFonts w:ascii="Arial" w:hAnsi="Arial" w:cs="Arial"/>
+          <w:bCs/>
+          <w:color w:val="000000" w:themeColor="text1"/>
+          <w:sz w:val="22"/>
+          <w:szCs w:val="22"/>
+        </w:rPr>
+      </w:pPr>
+      <w:r>
+        <w:rPr>
+          <w:rFonts w:ascii="Arial" w:hAnsi="Arial" w:cs="Arial"/>
+          <w:sz w:val="22"/>
+          <w:szCs w:val="22"/>
+        </w:rPr>
+        <w:t>All data anal</w:t>
+      </w:r>
+      <w:r>
+        <w:rPr>
+          <w:rFonts w:ascii="Arial" w:hAnsi="Arial" w:cs="Arial"/>
+          <w:sz w:val="22"/>
+          <w:szCs w:val="22"/>
+        </w:rPr>
+        <w:t xml:space="preserve">ysis was performed using R statistical software, version </w:t>
+      </w:r>
+      <w:r>
+        <w:rPr>
+          <w:rFonts w:ascii="Arial" w:hAnsi="Arial" w:cs="Arial"/>
+          <w:bCs/>
+          <w:sz w:val="22"/>
+          <w:szCs w:val="22"/>
+        </w:rPr>
+        <w:t xml:space="preserve">3.5.3 </w:t>
+      </w:r>
+      <w:r>
+        <w:rPr>
+          <w:rFonts w:ascii="Arial" w:hAnsi="Arial" w:cs="Arial"/>
+          <w:bCs/>
+          <w:sz w:val="22"/>
+          <w:szCs w:val="22"/>
+        </w:rPr>
+        <w:fldChar w:fldCharType="begin"/>
+      </w:r>
+      <w:r>
+        <w:rPr>
+          <w:rFonts w:ascii="Arial" w:hAnsi="Arial" w:cs="Arial"/>
+          <w:bCs/>
+          <w:sz w:val="22"/>
+          <w:szCs w:val="22"/>
+        </w:rPr>
+        <w:instrText xml:space="preserve"> ADDIN ZOTERO_ITEM CSL_CITATION {"citationID":"fUdfourc","properties":{"formattedCitation":"(R Core Team, 2019)","plainCitation":"(R Core Team, 2019)","noteIndex":0},"citationItems":[{"id":368,"uris":["http://zotero.org/users/5200241/items/AW9K7KYM"],"uri":["http://zotero.org/users/5200241/items/AW9K7KYM"],"itemData":{"id":368,"type":"book","title":"R: A language and environment for statistical computing","collection-title":"R Foundation for Statistical Computing","publisher-place":"Vienna","version":"3.5.3","event-place":"Vienna","URL":"http://www.R-project.org/","author":[{"family":"R Core Team","given":""}],"issued":{"date-parts":[["2019"]]}}}],"schema":"https://github.com/citation-style-language/schema/raw/master/csl-citation.json"} </w:instrText>
+      </w:r>
+      <w:r>
+        <w:rPr>
+          <w:rFonts w:ascii="Arial" w:hAnsi="Arial" w:cs="Arial"/>
+          <w:bCs/>
+          <w:sz w:val="22"/>
+          <w:szCs w:val="22"/>
+        </w:rPr>
+        <w:fldChar w:fldCharType="separate"/>
+      </w:r>
+      <w:r>
+        <w:rPr>
+          <w:rFonts w:ascii="Arial" w:hAnsi="Arial" w:cs="Arial"/>
+          <w:bCs/>
+          <w:noProof/>
+          <w:sz w:val="22"/>
+          <w:szCs w:val="22"/>
+        </w:rPr>
+        <w:t>(R Core Team, 2019)</w:t>
+      </w:r>
+      <w:r>
+        <w:rPr>
+          <w:rFonts w:ascii="Arial" w:hAnsi="Arial" w:cs="Arial"/>
+          <w:bCs/>
+          <w:sz w:val="22"/>
+          <w:szCs w:val="22"/>
+        </w:rPr>
+        <w:fldChar w:fldCharType="end"/>
+      </w:r>
+      <w:r>
+        <w:rPr>
+          <w:rFonts w:ascii="Arial" w:hAnsi="Arial" w:cs="Arial"/>
+          <w:bCs/>
+          <w:sz w:val="22"/>
+          <w:szCs w:val="22"/>
+        </w:rPr>
+        <w:t xml:space="preserve">. Examples of key chunks of code used is available in Appendix </w:t>
+      </w:r>
+      <w:r>
+        <w:rPr>
+          <w:rFonts w:ascii="Arial" w:hAnsi="Arial" w:cs="Arial"/>
+          <w:bCs/>
+          <w:color w:val="FF0000"/>
+          <w:sz w:val="22"/>
+          <w:szCs w:val="22"/>
+        </w:rPr>
+        <w:t>X</w:t>
+      </w:r>
+      <w:r>
+        <w:rPr>
+          <w:rFonts w:ascii="Arial" w:hAnsi="Arial" w:cs="Arial"/>
+          <w:bCs/>
+          <w:color w:val="000000" w:themeColor="text1"/>
+          <w:sz w:val="22"/>
+          <w:szCs w:val="22"/>
+        </w:rPr>
+        <w:t>. Complete scripts of all code used to complete this project is available on GitHub (</w:t>
+      </w:r>
+      <w:r>
+        <w:rPr>
+          <w:rFonts w:ascii="Arial" w:hAnsi="Arial" w:cs="Arial"/>
+          <w:bCs/>
+          <w:color w:val="000000" w:themeColor="text1"/>
+          <w:sz w:val="22"/>
+          <w:szCs w:val="22"/>
+        </w:rPr>
+        <w:t>https://github.com/izzyrich/dissertation</w:t>
+      </w:r>
+      <w:r>
+        <w:rPr>
+          <w:rFonts w:ascii="Arial" w:hAnsi="Arial" w:cs="Arial"/>
+          <w:bCs/>
+          <w:color w:val="000000" w:themeColor="text1"/>
+          <w:sz w:val="22"/>
+          <w:szCs w:val="22"/>
+        </w:rPr>
+        <w:t>).</w:t>
+      </w:r>
+    </w:p>
+    <w:p>
+      <w:pPr>
+        <w:spacing w:line="360" w:lineRule="auto"/>
+        <w:rPr>
+          <w:rFonts w:ascii="Arial" w:hAnsi="Arial" w:cs="Arial"/>
+          <w:bCs/>
+          <w:color w:val="000000" w:themeColor="text1"/>
+          <w:sz w:val="22"/>
+          <w:szCs w:val="22"/>
+        </w:rPr>
+      </w:pPr>
+    </w:p>
+    <w:p>
+      <w:pPr>
+        <w:spacing w:line="360" w:lineRule="auto"/>
+        <w:rPr>
+          <w:rFonts w:ascii="Arial" w:hAnsi="Arial" w:cs="Arial"/>
+          <w:b/>
+          <w:bCs/>
+          <w:color w:val="000000" w:themeColor="text1"/>
+          <w:sz w:val="22"/>
+          <w:szCs w:val="22"/>
+        </w:rPr>
+      </w:pPr>
+      <w:r>
+        <w:rPr>
+          <w:rFonts w:ascii="Arial" w:hAnsi="Arial" w:cs="Arial"/>
+          <w:b/>
+          <w:bCs/>
+          <w:color w:val="000000" w:themeColor="text1"/>
+          <w:sz w:val="22"/>
+          <w:szCs w:val="22"/>
+        </w:rPr>
+        <w:t xml:space="preserve">2.8.1 Data setup </w:t>
+      </w:r>
+    </w:p>
+    <w:p>
+      <w:pPr>
+        <w:spacing w:line="360" w:lineRule="auto"/>
+        <w:rPr>
+          <w:rFonts w:ascii="Arial" w:hAnsi="Arial" w:cs="Arial"/>
+          <w:bCs/>
+          <w:color w:val="000000" w:themeColor="text1"/>
+          <w:sz w:val="22"/>
+          <w:szCs w:val="22"/>
+        </w:rPr>
+      </w:pPr>
+      <w:r>
+        <w:rPr>
+          <w:rFonts w:ascii="Arial" w:hAnsi="Arial" w:cs="Arial"/>
+          <w:bCs/>
+          <w:color w:val="000000" w:themeColor="text1"/>
+          <w:sz w:val="22"/>
+          <w:szCs w:val="22"/>
+        </w:rPr>
+        <w:t xml:space="preserve">To test my three questions, I aggregated yearly data into groups, representing the before and after period of each SPE event (Table 2.5). As SUC happened in December 1991, 1991 is grouped in the before category. EUA happened in May 2004, thus 2004 is in the after category as land cover was examined over summer months. Area was averaged for each cell in each </w:t>
+      </w:r>
+      <w:r>
+        <w:rPr>
+          <w:rFonts w:ascii="Arial" w:hAnsi="Arial" w:cs="Arial"/>
+          <w:bCs/>
+          <w:color w:val="000000" w:themeColor="text1"/>
           <w:sz w:val="22"/>
           <w:szCs w:val="22"/>
         </w:rPr>
         <w:lastRenderedPageBreak/>
-        <w:t xml:space="preserve">software, version </w:t>
-      </w:r>
-      <w:r>
-        <w:rPr>
-          <w:rFonts w:ascii="Arial" w:hAnsi="Arial" w:cs="Arial"/>
-          <w:bCs/>
-          <w:sz w:val="22"/>
-          <w:szCs w:val="22"/>
-        </w:rPr>
-        <w:t xml:space="preserve">3.5.3 </w:t>
-      </w:r>
-      <w:r>
-        <w:rPr>
-          <w:rFonts w:ascii="Arial" w:hAnsi="Arial" w:cs="Arial"/>
-          <w:sz w:val="22"/>
-          <w:szCs w:val="22"/>
-        </w:rPr>
-        <w:fldChar w:fldCharType="begin"/>
-      </w:r>
-      <w:r>
-        <w:rPr>
-          <w:rFonts w:ascii="Arial" w:hAnsi="Arial" w:cs="Arial"/>
-          <w:sz w:val="22"/>
-          <w:szCs w:val="22"/>
-        </w:rPr>
-        <w:instrText xml:space="preserve"> ADDIN ZOTERO_ITEM CSL_CITATION {"citationID":"VYIz5dHR","properties":{"formattedCitation":"(R Core Team, 2019)","plainCitation":"(R Core Team, 2019)","noteIndex":0},"citationItems":[{"id":368,"uris":["http://zotero.org/users/5200241/items/AW9K7KYM"],"uri":["http://zotero.org/users/5200241/items/AW9K7KYM"],"itemData":{"id":368,"type":"book","title":"R: A language and environment for statistical computing","collection-title":"R Foundation for Statistical Computing","publisher-place":"Vienna","version":"3.5.3","event-place":"Vienna","URL":"http://www.R-project.org/","author":[{"family":"R Core Team","given":""}],"issued":{"date-parts":[["2019"]]}}}],"schema":"https://github.com/citation-style-language/schema/raw/master/csl-citation.json"} </w:instrText>
-      </w:r>
-      <w:r>
-        <w:rPr>
-          <w:rFonts w:ascii="Arial" w:hAnsi="Arial" w:cs="Arial"/>
-          <w:sz w:val="22"/>
-          <w:szCs w:val="22"/>
-        </w:rPr>
-        <w:fldChar w:fldCharType="separate"/>
-      </w:r>
-      <w:r>
-        <w:rPr>
-          <w:rFonts w:ascii="Arial" w:hAnsi="Arial" w:cs="Arial"/>
-          <w:noProof/>
-          <w:sz w:val="22"/>
-          <w:szCs w:val="22"/>
-        </w:rPr>
-        <w:t>(R Core Team, 2019)</w:t>
-      </w:r>
-      <w:r>
-        <w:rPr>
-          <w:rFonts w:ascii="Arial" w:hAnsi="Arial" w:cs="Arial"/>
-          <w:sz w:val="22"/>
-          <w:szCs w:val="22"/>
-        </w:rPr>
-        <w:fldChar w:fldCharType="end"/>
-      </w:r>
-      <w:r>
-        <w:rPr>
-          <w:rFonts w:ascii="Arial" w:hAnsi="Arial" w:cs="Arial"/>
-          <w:sz w:val="22"/>
-          <w:szCs w:val="22"/>
-        </w:rPr>
-        <w:t xml:space="preserve">. I calculated area in square kilometres using the same formula in section 2.7.1.  </w:t>
-      </w:r>
-    </w:p>
-    <w:p>
-      <w:pPr>
-        <w:spacing w:line="360" w:lineRule="auto"/>
-        <w:rPr>
-          <w:rFonts w:ascii="Arial" w:hAnsi="Arial" w:cs="Arial"/>
-          <w:b/>
-          <w:sz w:val="22"/>
-          <w:szCs w:val="22"/>
-        </w:rPr>
-      </w:pPr>
-    </w:p>
-    <w:p>
-      <w:pPr>
-        <w:spacing w:line="360" w:lineRule="auto"/>
-        <w:rPr>
-          <w:rFonts w:ascii="Arial" w:hAnsi="Arial" w:cs="Arial"/>
-          <w:b/>
-          <w:sz w:val="24"/>
-          <w:szCs w:val="24"/>
-        </w:rPr>
-      </w:pPr>
-      <w:r>
-        <w:rPr>
-          <w:rFonts w:ascii="Arial" w:hAnsi="Arial" w:cs="Arial"/>
-          <w:b/>
-          <w:sz w:val="24"/>
-          <w:szCs w:val="24"/>
-        </w:rPr>
-        <w:t xml:space="preserve">2.8 Statistical analyses </w:t>
-      </w:r>
-    </w:p>
-    <w:p>
-      <w:pPr>
-        <w:spacing w:line="360" w:lineRule="auto"/>
-        <w:rPr>
-          <w:rFonts w:ascii="Arial" w:hAnsi="Arial" w:cs="Arial"/>
-          <w:bCs/>
-          <w:color w:val="000000" w:themeColor="text1"/>
-          <w:sz w:val="22"/>
-          <w:szCs w:val="22"/>
-        </w:rPr>
-      </w:pPr>
-      <w:r>
-        <w:rPr>
-          <w:rFonts w:ascii="Arial" w:hAnsi="Arial" w:cs="Arial"/>
-          <w:sz w:val="22"/>
-          <w:szCs w:val="22"/>
-        </w:rPr>
-        <w:t>All data anal</w:t>
-      </w:r>
-      <w:r>
-        <w:rPr>
-          <w:rFonts w:ascii="Arial" w:hAnsi="Arial" w:cs="Arial"/>
-          <w:sz w:val="22"/>
-          <w:szCs w:val="22"/>
-        </w:rPr>
-        <w:t xml:space="preserve">ysis was performed using R statistical software, version </w:t>
-      </w:r>
-      <w:r>
-        <w:rPr>
-          <w:rFonts w:ascii="Arial" w:hAnsi="Arial" w:cs="Arial"/>
-          <w:bCs/>
-          <w:sz w:val="22"/>
-          <w:szCs w:val="22"/>
-        </w:rPr>
-        <w:t xml:space="preserve">3.5.3 </w:t>
-      </w:r>
-      <w:r>
-        <w:rPr>
-          <w:rFonts w:ascii="Arial" w:hAnsi="Arial" w:cs="Arial"/>
-          <w:bCs/>
-          <w:sz w:val="22"/>
-          <w:szCs w:val="22"/>
-        </w:rPr>
-        <w:fldChar w:fldCharType="begin"/>
-      </w:r>
-      <w:r>
-        <w:rPr>
-          <w:rFonts w:ascii="Arial" w:hAnsi="Arial" w:cs="Arial"/>
-          <w:bCs/>
-          <w:sz w:val="22"/>
-          <w:szCs w:val="22"/>
-        </w:rPr>
-        <w:instrText xml:space="preserve"> ADDIN ZOTERO_ITEM CSL_CITATION {"citationID":"fUdfourc","properties":{"formattedCitation":"(R Core Team, 2019)","plainCitation":"(R Core Team, 2019)","noteIndex":0},"citationItems":[{"id":368,"uris":["http://zotero.org/users/5200241/items/AW9K7KYM"],"uri":["http://zotero.org/users/5200241/items/AW9K7KYM"],"itemData":{"id":368,"type":"book","title":"R: A language and environment for statistical computing","collection-title":"R Foundation for Statistical Computing","publisher-place":"Vienna","version":"3.5.3","event-place":"Vienna","URL":"http://www.R-project.org/","author":[{"family":"R Core Team","given":""}],"issued":{"date-parts":[["2019"]]}}}],"schema":"https://github.com/citation-style-language/schema/raw/master/csl-citation.json"} </w:instrText>
-      </w:r>
-      <w:r>
-        <w:rPr>
-          <w:rFonts w:ascii="Arial" w:hAnsi="Arial" w:cs="Arial"/>
-          <w:bCs/>
-          <w:sz w:val="22"/>
-          <w:szCs w:val="22"/>
-        </w:rPr>
-        <w:fldChar w:fldCharType="separate"/>
-      </w:r>
-      <w:r>
-        <w:rPr>
-          <w:rFonts w:ascii="Arial" w:hAnsi="Arial" w:cs="Arial"/>
-          <w:bCs/>
-          <w:noProof/>
-          <w:sz w:val="22"/>
-          <w:szCs w:val="22"/>
-        </w:rPr>
-        <w:t>(R Core Team, 2019)</w:t>
-      </w:r>
-      <w:r>
-        <w:rPr>
-          <w:rFonts w:ascii="Arial" w:hAnsi="Arial" w:cs="Arial"/>
-          <w:bCs/>
-          <w:sz w:val="22"/>
-          <w:szCs w:val="22"/>
-        </w:rPr>
-        <w:fldChar w:fldCharType="end"/>
-      </w:r>
-      <w:r>
-        <w:rPr>
-          <w:rFonts w:ascii="Arial" w:hAnsi="Arial" w:cs="Arial"/>
-          <w:bCs/>
-          <w:sz w:val="22"/>
-          <w:szCs w:val="22"/>
-        </w:rPr>
-        <w:t xml:space="preserve">. Examples of key chunks of code used is available in Appendix </w:t>
-      </w:r>
-      <w:r>
-        <w:rPr>
-          <w:rFonts w:ascii="Arial" w:hAnsi="Arial" w:cs="Arial"/>
-          <w:bCs/>
-          <w:color w:val="FF0000"/>
-          <w:sz w:val="22"/>
-          <w:szCs w:val="22"/>
-        </w:rPr>
-        <w:t>X</w:t>
-      </w:r>
-      <w:r>
-        <w:rPr>
-          <w:rFonts w:ascii="Arial" w:hAnsi="Arial" w:cs="Arial"/>
-          <w:bCs/>
-          <w:color w:val="000000" w:themeColor="text1"/>
-          <w:sz w:val="22"/>
-          <w:szCs w:val="22"/>
-        </w:rPr>
-        <w:t>. Complete scripts of all code used to complete this project is available on GitHub (</w:t>
-      </w:r>
-      <w:r>
-        <w:rPr>
-          <w:rFonts w:ascii="Arial" w:hAnsi="Arial" w:cs="Arial"/>
-          <w:bCs/>
-          <w:color w:val="000000" w:themeColor="text1"/>
-          <w:sz w:val="22"/>
-          <w:szCs w:val="22"/>
-        </w:rPr>
-        <w:t>https://github.com/izzyrich/dissertation</w:t>
-      </w:r>
-      <w:r>
-        <w:rPr>
-          <w:rFonts w:ascii="Arial" w:hAnsi="Arial" w:cs="Arial"/>
-          <w:bCs/>
-          <w:color w:val="000000" w:themeColor="text1"/>
-          <w:sz w:val="22"/>
-          <w:szCs w:val="22"/>
-        </w:rPr>
-        <w:t>).</w:t>
-      </w:r>
-    </w:p>
-    <w:p>
-      <w:pPr>
-        <w:spacing w:line="360" w:lineRule="auto"/>
-        <w:rPr>
-          <w:rFonts w:ascii="Arial" w:hAnsi="Arial" w:cs="Arial"/>
-          <w:bCs/>
-          <w:color w:val="000000" w:themeColor="text1"/>
-          <w:sz w:val="22"/>
-          <w:szCs w:val="22"/>
-        </w:rPr>
-      </w:pPr>
-    </w:p>
-    <w:p>
-      <w:pPr>
-        <w:spacing w:line="360" w:lineRule="auto"/>
-        <w:rPr>
-          <w:rFonts w:ascii="Arial" w:hAnsi="Arial" w:cs="Arial"/>
-          <w:b/>
-          <w:bCs/>
-          <w:color w:val="000000" w:themeColor="text1"/>
-          <w:sz w:val="22"/>
-          <w:szCs w:val="22"/>
-        </w:rPr>
-      </w:pPr>
-      <w:r>
-        <w:rPr>
-          <w:rFonts w:ascii="Arial" w:hAnsi="Arial" w:cs="Arial"/>
-          <w:b/>
-          <w:bCs/>
-          <w:color w:val="000000" w:themeColor="text1"/>
-          <w:sz w:val="22"/>
-          <w:szCs w:val="22"/>
-        </w:rPr>
-        <w:t xml:space="preserve">2.8.1 Data setup </w:t>
-      </w:r>
-    </w:p>
-    <w:p>
-      <w:pPr>
-        <w:spacing w:line="360" w:lineRule="auto"/>
-        <w:rPr>
-          <w:rFonts w:ascii="Arial" w:hAnsi="Arial" w:cs="Arial"/>
-          <w:bCs/>
-          <w:color w:val="000000" w:themeColor="text1"/>
-          <w:sz w:val="22"/>
-          <w:szCs w:val="22"/>
-        </w:rPr>
-      </w:pPr>
-      <w:r>
-        <w:rPr>
-          <w:rFonts w:ascii="Arial" w:hAnsi="Arial" w:cs="Arial"/>
-          <w:bCs/>
-          <w:color w:val="000000" w:themeColor="text1"/>
-          <w:sz w:val="22"/>
-          <w:szCs w:val="22"/>
-        </w:rPr>
-        <w:t xml:space="preserve">To test my three questions, I aggregated yearly data into groups, representing the before and after period of each SPE event (Table 2.5). As SUC happened in December 1991, 1991 is grouped in the before category. EUA happened in May 2004, thus 2004 is in the after category as land cover was examined over summer months. Area was averaged for each cell in each time period to obtain one value for each cell. Although this lowers sample size, aggregation was necessary to help meet model assumptions.  </w:t>
+        <w:t xml:space="preserve">time period to obtain one value for each cell. Although this lowers sample size, aggregation was necessary to help meet model assumptions.  </w:t>
       </w:r>
     </w:p>
     <w:p>
@@ -7398,18 +10031,7 @@
           <w:color w:val="000000"/>
           <w:sz w:val="22"/>
         </w:rPr>
-        <w:t xml:space="preserve">et </w:t>
-      </w:r>
-      <w:r>
-        <w:rPr>
-          <w:rFonts w:ascii="Arial" w:hAnsi="Arial" w:cs="Arial"/>
-          <w:i/>
-          <w:iCs/>
-          <w:color w:val="000000"/>
-          <w:sz w:val="22"/>
-        </w:rPr>
-        <w:lastRenderedPageBreak/>
-        <w:t>al.</w:t>
+        <w:t>et al.</w:t>
       </w:r>
       <w:r>
         <w:rPr>
@@ -8149,17 +10771,7 @@
           <w:sz w:val="22"/>
           <w:szCs w:val="24"/>
         </w:rPr>
-        <w:t xml:space="preserve">. The time period </w:t>
-      </w:r>
-      <w:r>
-        <w:rPr>
-          <w:rFonts w:ascii="Arial" w:hAnsi="Arial" w:cs="Arial"/>
-          <w:color w:val="000000" w:themeColor="text1"/>
-          <w:sz w:val="22"/>
-          <w:szCs w:val="24"/>
-        </w:rPr>
-        <w:lastRenderedPageBreak/>
-        <w:t>predictor explained little variation in both land use models, with a slight increase when grid was introduced as a random effect (Table 3.2).</w:t>
+        <w:t>. The time period predictor explained little variation in both land use models, with a slight increase when grid was introduced as a random effect (Table 3.2).</w:t>
       </w:r>
     </w:p>
     <w:p>
@@ -8372,7 +10984,17 @@
           <w:sz w:val="22"/>
           <w:szCs w:val="24"/>
         </w:rPr>
-        <w:t xml:space="preserve">). Assumptions were not met for models including cell as a random effect, with no transformation helping to mitigate normality and homoscedasticity issues. Results still may indicate the importance of location in determining LUC and LUC visibility (Figure 3.3a &amp; Figure 3.3b). </w:t>
+        <w:t xml:space="preserve">). Assumptions were not met for models including cell as a random effect, with no transformation helping to mitigate normality </w:t>
+      </w:r>
+      <w:r>
+        <w:rPr>
+          <w:rFonts w:ascii="Arial" w:hAnsi="Arial" w:cs="Arial"/>
+          <w:color w:val="000000" w:themeColor="text1"/>
+          <w:sz w:val="22"/>
+          <w:szCs w:val="24"/>
+        </w:rPr>
+        <w:lastRenderedPageBreak/>
+        <w:t xml:space="preserve">and homoscedasticity issues. Results still may indicate the importance of location in determining LUC and LUC visibility (Figure 3.3a &amp; Figure 3.3b). </w:t>
       </w:r>
     </w:p>
     <w:p>
@@ -8817,7 +11439,6 @@
           <w:sz w:val="22"/>
           <w:szCs w:val="24"/>
         </w:rPr>
-        <w:lastRenderedPageBreak/>
         <w:t>For abandoned land, land cover significantly decreased, with a steeper slope than that seen directly following SUC (Table 3.1 &amp; 3.4), causing a rejection of H</w:t>
       </w:r>
       <w:r>
@@ -9111,7 +11732,7 @@
         </w:rPr>
         <w:t xml:space="preserve">3.4 </w:t>
       </w:r>
-      <w:commentRangeStart w:id="17"/>
+      <w:commentRangeStart w:id="18"/>
       <w:r>
         <w:rPr>
           <w:rFonts w:ascii="Arial" w:hAnsi="Arial" w:cs="Arial"/>
@@ -9121,12 +11742,12 @@
         </w:rPr>
         <w:t xml:space="preserve">Determining breakpoints  </w:t>
       </w:r>
-      <w:commentRangeEnd w:id="17"/>
+      <w:commentRangeEnd w:id="18"/>
       <w:r>
         <w:rPr>
           <w:rStyle w:val="CommentReference"/>
         </w:rPr>
-        <w:commentReference w:id="17"/>
+        <w:commentReference w:id="18"/>
       </w:r>
     </w:p>
     <w:p>
@@ -9263,8 +11884,8 @@
           <w:szCs w:val="28"/>
         </w:rPr>
       </w:pPr>
-      <w:commentRangeStart w:id="18"/>
       <w:commentRangeStart w:id="19"/>
+      <w:commentRangeStart w:id="20"/>
       <w:r>
         <w:rPr>
           <w:rFonts w:ascii="Arial" w:hAnsi="Arial" w:cs="Arial"/>
@@ -9272,22 +11893,21 @@
           <w:sz w:val="28"/>
           <w:szCs w:val="28"/>
         </w:rPr>
-        <w:lastRenderedPageBreak/>
         <w:t>4. Discussion</w:t>
       </w:r>
-      <w:commentRangeEnd w:id="18"/>
+      <w:commentRangeEnd w:id="19"/>
       <w:r>
         <w:rPr>
           <w:rStyle w:val="CommentReference"/>
         </w:rPr>
-        <w:commentReference w:id="18"/>
-      </w:r>
-      <w:commentRangeEnd w:id="19"/>
+        <w:commentReference w:id="19"/>
+      </w:r>
+      <w:commentRangeEnd w:id="20"/>
       <w:r>
         <w:rPr>
           <w:rStyle w:val="CommentReference"/>
         </w:rPr>
-        <w:commentReference w:id="19"/>
+        <w:commentReference w:id="20"/>
       </w:r>
     </w:p>
     <w:p>
@@ -9544,7 +12164,15 @@
           <w:rFonts w:ascii="Arial" w:hAnsi="Arial" w:cs="Arial"/>
           <w:sz w:val="22"/>
         </w:rPr>
-        <w:t>, 2012)</w:t>
+        <w:t xml:space="preserve">, </w:t>
+      </w:r>
+      <w:r>
+        <w:rPr>
+          <w:rFonts w:ascii="Arial" w:hAnsi="Arial" w:cs="Arial"/>
+          <w:sz w:val="22"/>
+        </w:rPr>
+        <w:lastRenderedPageBreak/>
+        <w:t>2012)</w:t>
       </w:r>
       <w:r>
         <w:rPr>
@@ -10117,16 +12745,7 @@
           <w:sz w:val="22"/>
           <w:szCs w:val="22"/>
         </w:rPr>
-        <w:t xml:space="preserve">.The slow transfer of land may explain why agricultural abandonment </w:t>
-      </w:r>
-      <w:r>
-        <w:rPr>
-          <w:rFonts w:ascii="Arial" w:hAnsi="Arial" w:cs="Arial"/>
-          <w:sz w:val="22"/>
-          <w:szCs w:val="22"/>
-        </w:rPr>
-        <w:lastRenderedPageBreak/>
-        <w:t xml:space="preserve">was not seen directly following SUC in my classification, with the potential for increase following this three year study period. Although it is not completely improbable that my results introduce a new pattern, it is likely that agricultural abandonment decrease is observed due to another factor. </w:t>
+        <w:t xml:space="preserve">.The slow transfer of land may explain why agricultural abandonment was not seen directly following SUC in my classification, with the potential for increase following this three year study period. Although it is not completely improbable that my results introduce a new pattern, it is likely that agricultural abandonment decrease is observed due to another factor. </w:t>
       </w:r>
     </w:p>
     <w:p>
@@ -10293,7 +12912,16 @@
           <w:sz w:val="22"/>
           <w:szCs w:val="22"/>
         </w:rPr>
-        <w:t xml:space="preserve">. Newly abandoned points may have a different spectral signature than long standing abandoned points </w:t>
+        <w:t xml:space="preserve">. Newly abandoned points may have a different spectral </w:t>
+      </w:r>
+      <w:r>
+        <w:rPr>
+          <w:rFonts w:ascii="Arial" w:hAnsi="Arial" w:cs="Arial"/>
+          <w:sz w:val="22"/>
+          <w:szCs w:val="22"/>
+        </w:rPr>
+        <w:lastRenderedPageBreak/>
+        <w:t xml:space="preserve">signature than long standing abandoned points </w:t>
       </w:r>
       <w:r>
         <w:rPr>
@@ -10837,7 +13465,6 @@
           <w:sz w:val="22"/>
           <w:szCs w:val="22"/>
         </w:rPr>
-        <w:lastRenderedPageBreak/>
         <w:fldChar w:fldCharType="begin"/>
       </w:r>
       <w:r>
@@ -11341,6 +13968,7 @@
           <w:sz w:val="22"/>
           <w:szCs w:val="22"/>
         </w:rPr>
+        <w:lastRenderedPageBreak/>
         <w:t xml:space="preserve">Extensive land use was not found to be significantly related to EUA. I predicted a weakly negative relationship, </w:t>
       </w:r>
       <w:r>
@@ -12035,103 +14663,103 @@
           <w:sz w:val="22"/>
           <w:szCs w:val="22"/>
         </w:rPr>
+        <w:t>4.3.1 Soviet Union Collapse</w:t>
+      </w:r>
+    </w:p>
+    <w:p>
+      <w:pPr>
+        <w:spacing w:line="360" w:lineRule="auto"/>
+        <w:rPr>
+          <w:rFonts w:ascii="Arial" w:hAnsi="Arial" w:cs="Arial"/>
+          <w:sz w:val="22"/>
+          <w:szCs w:val="22"/>
+        </w:rPr>
+      </w:pPr>
+      <w:r>
+        <w:rPr>
+          <w:rFonts w:ascii="Arial" w:hAnsi="Arial" w:cs="Arial"/>
+          <w:sz w:val="22"/>
+          <w:szCs w:val="22"/>
+        </w:rPr>
+        <w:t xml:space="preserve">My results indicate that there was a significant decrease in the amount of land transitioning from intensive agriculture to abandoned land directly following SUC. A decrease in this transition is emulated by the decline of abandoned land area explained in section 4.2.1. When coupled, it is evident that the interplay between abandoned and intensive land uses is significant: when abandoned land cover decreases, intensive land cover increases and visa versa. As described, I expected that the reverse would happen, with intensive land cover decreasing and abandoned land cover increasing. It is unlikely that intensive land cover would continue to increase, owing to the collapse of the intensive Soviet agricultural system </w:t>
+      </w:r>
+      <w:r>
+        <w:rPr>
+          <w:rFonts w:ascii="Arial" w:hAnsi="Arial" w:cs="Arial"/>
+          <w:sz w:val="22"/>
+          <w:szCs w:val="22"/>
+        </w:rPr>
+        <w:fldChar w:fldCharType="begin"/>
+      </w:r>
+      <w:r>
+        <w:rPr>
+          <w:rFonts w:ascii="Arial" w:hAnsi="Arial" w:cs="Arial"/>
+          <w:sz w:val="22"/>
+          <w:szCs w:val="22"/>
+        </w:rPr>
+        <w:instrText xml:space="preserve"> ADDIN ZOTERO_ITEM CSL_CITATION {"citationID":"DOYiamgN","properties":{"formattedCitation":"(Fonji and Taff, 2014)","plainCitation":"(Fonji and Taff, 2014)","noteIndex":0},"citationItems":[{"id":108,"uris":["http://zotero.org/users/5200241/items/9HMRCYI9"],"uri":["http://zotero.org/users/5200241/items/9HMRCYI9"],"itemData":{"id":108,"type":"article-journal","title":"Using satellite data to monitor land-use land-cover change in North-eastern Latvia","container-title":"SpringerPlus","page":"61","volume":"3","issue":"1","source":"Crossref","abstract":"Land-use and land-cover change (LULCC), especially those caused by human activities, is one of the most important components of global environmental change (Jessen 3rd edition: 1-526 2005). In this study the effects of geographic and demographic factors on LULCC are analyzed in northeastern Latvia using official estimates from census and vital statistics data, and using remotely sensed satellite imagery (Landsat Thematic Mapper) acquired from 1992 and 2007. The remote sensing images, elevation data, in-situ ground truth and ground control data (using GPS), census and vital statistics data were processed, integrated, and analyzed in a geographic information system (GIS). Changes in six categories of land-use and land-cover (wetland, water, agriculture, forest, bare field and urban/suburban) were studied to determine their relationship to demographic and geographic factors between 1992 and 2007. Supervised classifications were performed on the Landsat images. Analysis of land cover change based on “change-to” categories between the 1992 and 2007 images revealed that changes to forest were the most common type of change (17.1% of pixels), followed by changes to agriculture (8.6%) and the fewest were changes to urban/suburban (0.8%). Integration of population data and land-cover change data revealed key findings: areas near to roads underwent more LULCC and areas far away from Riga underwent less LULCC. Range in elevation was positively correlated with all LULCC categories. Population density was found to be associated with most LULCC categories but the direction of effect was scale dependent. This paper shows how socio-demographic data can be integrated with satellite image data and cartographic data to analyze drivers of LULCC at multiple spatial scales.","DOI":"10.1186/2193-1801-3-61","ISSN":"2193-1801","language":"en","author":[{"family":"Fonji","given":"Simon"},{"family":"Taff","given":"Gregory N"}],"issued":{"date-parts":[["2014"]]}}}],"schema":"https://github.com/citation-style-language/schema/raw/master/csl-citation.json"} </w:instrText>
+      </w:r>
+      <w:r>
+        <w:rPr>
+          <w:rFonts w:ascii="Arial" w:hAnsi="Arial" w:cs="Arial"/>
+          <w:sz w:val="22"/>
+          <w:szCs w:val="22"/>
+        </w:rPr>
+        <w:fldChar w:fldCharType="separate"/>
+      </w:r>
+      <w:r>
+        <w:rPr>
+          <w:rFonts w:ascii="Arial" w:hAnsi="Arial" w:cs="Arial"/>
+          <w:noProof/>
+          <w:sz w:val="22"/>
+          <w:szCs w:val="22"/>
+        </w:rPr>
+        <w:t>(Fonji and Taff, 2014)</w:t>
+      </w:r>
+      <w:r>
+        <w:rPr>
+          <w:rFonts w:ascii="Arial" w:hAnsi="Arial" w:cs="Arial"/>
+          <w:sz w:val="22"/>
+          <w:szCs w:val="22"/>
+        </w:rPr>
+        <w:fldChar w:fldCharType="end"/>
+      </w:r>
+      <w:r>
+        <w:rPr>
+          <w:rFonts w:ascii="Arial" w:hAnsi="Arial" w:cs="Arial"/>
+          <w:sz w:val="22"/>
+          <w:szCs w:val="22"/>
+        </w:rPr>
+        <w:t>. It is probable that the transition between intensive to abandoned land will reverse in direction after this three-year period.</w:t>
+      </w:r>
+    </w:p>
+    <w:p>
+      <w:pPr>
+        <w:spacing w:line="360" w:lineRule="auto"/>
+        <w:rPr>
+          <w:rFonts w:ascii="Arial" w:hAnsi="Arial" w:cs="Arial"/>
+          <w:sz w:val="22"/>
+          <w:szCs w:val="22"/>
+        </w:rPr>
+      </w:pPr>
+    </w:p>
+    <w:p>
+      <w:pPr>
+        <w:spacing w:line="360" w:lineRule="auto"/>
+        <w:rPr>
+          <w:rFonts w:ascii="Arial" w:hAnsi="Arial" w:cs="Arial"/>
+          <w:sz w:val="22"/>
+          <w:szCs w:val="22"/>
+        </w:rPr>
+      </w:pPr>
+      <w:commentRangeStart w:id="21"/>
+      <w:r>
+        <w:rPr>
+          <w:rFonts w:ascii="Arial" w:hAnsi="Arial" w:cs="Arial"/>
+          <w:sz w:val="22"/>
+          <w:szCs w:val="22"/>
+        </w:rPr>
         <w:lastRenderedPageBreak/>
-        <w:t>4.3.1 Soviet Union Collapse</w:t>
-      </w:r>
-    </w:p>
-    <w:p>
-      <w:pPr>
-        <w:spacing w:line="360" w:lineRule="auto"/>
-        <w:rPr>
-          <w:rFonts w:ascii="Arial" w:hAnsi="Arial" w:cs="Arial"/>
-          <w:sz w:val="22"/>
-          <w:szCs w:val="22"/>
-        </w:rPr>
-      </w:pPr>
-      <w:r>
-        <w:rPr>
-          <w:rFonts w:ascii="Arial" w:hAnsi="Arial" w:cs="Arial"/>
-          <w:sz w:val="22"/>
-          <w:szCs w:val="22"/>
-        </w:rPr>
-        <w:t xml:space="preserve">My results indicate that there was a significant decrease in the amount of land transitioning from intensive agriculture to abandoned land directly following SUC. A decrease in this transition is emulated by the decline of abandoned land area explained in section 4.2.1. When coupled, it is evident that the interplay between abandoned and intensive land uses is significant: when abandoned land cover decreases, intensive land cover increases and visa versa. As described, I expected that the reverse would happen, with intensive land cover decreasing and abandoned land cover increasing. It is unlikely that intensive land cover would continue to increase, owing to the collapse of the intensive Soviet agricultural system </w:t>
-      </w:r>
-      <w:r>
-        <w:rPr>
-          <w:rFonts w:ascii="Arial" w:hAnsi="Arial" w:cs="Arial"/>
-          <w:sz w:val="22"/>
-          <w:szCs w:val="22"/>
-        </w:rPr>
-        <w:fldChar w:fldCharType="begin"/>
-      </w:r>
-      <w:r>
-        <w:rPr>
-          <w:rFonts w:ascii="Arial" w:hAnsi="Arial" w:cs="Arial"/>
-          <w:sz w:val="22"/>
-          <w:szCs w:val="22"/>
-        </w:rPr>
-        <w:instrText xml:space="preserve"> ADDIN ZOTERO_ITEM CSL_CITATION {"citationID":"DOYiamgN","properties":{"formattedCitation":"(Fonji and Taff, 2014)","plainCitation":"(Fonji and Taff, 2014)","noteIndex":0},"citationItems":[{"id":108,"uris":["http://zotero.org/users/5200241/items/9HMRCYI9"],"uri":["http://zotero.org/users/5200241/items/9HMRCYI9"],"itemData":{"id":108,"type":"article-journal","title":"Using satellite data to monitor land-use land-cover change in North-eastern Latvia","container-title":"SpringerPlus","page":"61","volume":"3","issue":"1","source":"Crossref","abstract":"Land-use and land-cover change (LULCC), especially those caused by human activities, is one of the most important components of global environmental change (Jessen 3rd edition: 1-526 2005). In this study the effects of geographic and demographic factors on LULCC are analyzed in northeastern Latvia using official estimates from census and vital statistics data, and using remotely sensed satellite imagery (Landsat Thematic Mapper) acquired from 1992 and 2007. The remote sensing images, elevation data, in-situ ground truth and ground control data (using GPS), census and vital statistics data were processed, integrated, and analyzed in a geographic information system (GIS). Changes in six categories of land-use and land-cover (wetland, water, agriculture, forest, bare field and urban/suburban) were studied to determine their relationship to demographic and geographic factors between 1992 and 2007. Supervised classifications were performed on the Landsat images. Analysis of land cover change based on “change-to” categories between the 1992 and 2007 images revealed that changes to forest were the most common type of change (17.1% of pixels), followed by changes to agriculture (8.6%) and the fewest were changes to urban/suburban (0.8%). Integration of population data and land-cover change data revealed key findings: areas near to roads underwent more LULCC and areas far away from Riga underwent less LULCC. Range in elevation was positively correlated with all LULCC categories. Population density was found to be associated with most LULCC categories but the direction of effect was scale dependent. This paper shows how socio-demographic data can be integrated with satellite image data and cartographic data to analyze drivers of LULCC at multiple spatial scales.","DOI":"10.1186/2193-1801-3-61","ISSN":"2193-1801","language":"en","author":[{"family":"Fonji","given":"Simon"},{"family":"Taff","given":"Gregory N"}],"issued":{"date-parts":[["2014"]]}}}],"schema":"https://github.com/citation-style-language/schema/raw/master/csl-citation.json"} </w:instrText>
-      </w:r>
-      <w:r>
-        <w:rPr>
-          <w:rFonts w:ascii="Arial" w:hAnsi="Arial" w:cs="Arial"/>
-          <w:sz w:val="22"/>
-          <w:szCs w:val="22"/>
-        </w:rPr>
-        <w:fldChar w:fldCharType="separate"/>
-      </w:r>
-      <w:r>
-        <w:rPr>
-          <w:rFonts w:ascii="Arial" w:hAnsi="Arial" w:cs="Arial"/>
-          <w:noProof/>
-          <w:sz w:val="22"/>
-          <w:szCs w:val="22"/>
-        </w:rPr>
-        <w:t>(Fonji and Taff, 2014)</w:t>
-      </w:r>
-      <w:r>
-        <w:rPr>
-          <w:rFonts w:ascii="Arial" w:hAnsi="Arial" w:cs="Arial"/>
-          <w:sz w:val="22"/>
-          <w:szCs w:val="22"/>
-        </w:rPr>
-        <w:fldChar w:fldCharType="end"/>
-      </w:r>
-      <w:r>
-        <w:rPr>
-          <w:rFonts w:ascii="Arial" w:hAnsi="Arial" w:cs="Arial"/>
-          <w:sz w:val="22"/>
-          <w:szCs w:val="22"/>
-        </w:rPr>
-        <w:t>. It is probable that the transition between intensive to abandoned land will reverse in direction after this three-year period.</w:t>
-      </w:r>
-    </w:p>
-    <w:p>
-      <w:pPr>
-        <w:spacing w:line="360" w:lineRule="auto"/>
-        <w:rPr>
-          <w:rFonts w:ascii="Arial" w:hAnsi="Arial" w:cs="Arial"/>
-          <w:sz w:val="22"/>
-          <w:szCs w:val="22"/>
-        </w:rPr>
-      </w:pPr>
-    </w:p>
-    <w:p>
-      <w:pPr>
-        <w:spacing w:line="360" w:lineRule="auto"/>
-        <w:rPr>
-          <w:rFonts w:ascii="Arial" w:hAnsi="Arial" w:cs="Arial"/>
-          <w:sz w:val="22"/>
-          <w:szCs w:val="22"/>
-        </w:rPr>
-      </w:pPr>
-      <w:commentRangeStart w:id="20"/>
-      <w:r>
-        <w:rPr>
-          <w:rFonts w:ascii="Arial" w:hAnsi="Arial" w:cs="Arial"/>
-          <w:sz w:val="22"/>
-          <w:szCs w:val="22"/>
-        </w:rPr>
         <w:t xml:space="preserve">My results demonstrate the lack of a clear relationship between the transition from intensive to extensive land. On account of the slow reform where the once large, collective Soviet farms were divided and given to their previous land owners </w:t>
       </w:r>
       <w:r>
@@ -12197,12 +14825,12 @@
         </w:rPr>
         <w:t xml:space="preserve">, it is plausible that a clear relationship is not evident within three years of SUC. </w:t>
       </w:r>
-      <w:commentRangeEnd w:id="20"/>
+      <w:commentRangeEnd w:id="21"/>
       <w:r>
         <w:rPr>
           <w:rStyle w:val="CommentReference"/>
         </w:rPr>
-        <w:commentReference w:id="20"/>
+        <w:commentReference w:id="21"/>
       </w:r>
     </w:p>
     <w:p>
@@ -12609,16 +15237,7 @@
           <w:sz w:val="22"/>
           <w:szCs w:val="22"/>
         </w:rPr>
-        <w:t xml:space="preserve">. It is therefore likely that abandoned land was transitioning to intensive agriculture, but that this was not the overwhelmingly largest transition occurring. Instead, it is </w:t>
-      </w:r>
-      <w:r>
-        <w:rPr>
-          <w:rFonts w:ascii="Arial" w:hAnsi="Arial" w:cs="Arial"/>
-          <w:sz w:val="22"/>
-          <w:szCs w:val="22"/>
-        </w:rPr>
-        <w:lastRenderedPageBreak/>
-        <w:t xml:space="preserve">probable that the transition between abandoned land and forestry/forested areas is more significant. </w:t>
+        <w:t xml:space="preserve">. It is therefore likely that abandoned land was transitioning to intensive agriculture, but that this was not the overwhelmingly largest transition occurring. Instead, it is probable that the transition between abandoned land and forestry/forested areas is more significant. </w:t>
       </w:r>
     </w:p>
     <w:p>
@@ -12711,7 +15330,7 @@
         </w:rPr>
         <w:t xml:space="preserve">, which may shed light into the cultural importance of maintaining small-scale, subsistence farming without government aid. Without government assistance, many farmers do not have substantial income and thus, land abandonment may increase owing to subsistence farm failure. </w:t>
       </w:r>
-      <w:commentRangeStart w:id="21"/>
+      <w:commentRangeStart w:id="22"/>
       <w:r>
         <w:rPr>
           <w:rFonts w:ascii="Arial" w:hAnsi="Arial" w:cs="Arial"/>
@@ -12720,12 +15339,12 @@
         </w:rPr>
         <w:t xml:space="preserve">The interplay between intensive and extensive land here may not be as strong as I originally predicted. Instead, it is likely that extensive land has a stronger connection to abandoned land following EUA. </w:t>
       </w:r>
-      <w:commentRangeEnd w:id="21"/>
+      <w:commentRangeEnd w:id="22"/>
       <w:r>
         <w:rPr>
           <w:rStyle w:val="CommentReference"/>
         </w:rPr>
-        <w:commentReference w:id="21"/>
+        <w:commentReference w:id="22"/>
       </w:r>
     </w:p>
     <w:p>
@@ -12755,6 +15374,7 @@
           <w:sz w:val="24"/>
           <w:szCs w:val="24"/>
         </w:rPr>
+        <w:lastRenderedPageBreak/>
         <w:t>4.4</w:t>
       </w:r>
       <w:r>
@@ -13142,7 +15762,6 @@
           <w:sz w:val="22"/>
           <w:szCs w:val="22"/>
         </w:rPr>
-        <w:lastRenderedPageBreak/>
         <w:t>A weak</w:t>
       </w:r>
       <w:r>
@@ -13258,7 +15877,16 @@
           <w:sz w:val="22"/>
           <w:szCs w:val="22"/>
         </w:rPr>
-        <w:t>Both transitions from intensive agriculture to abandoned and extensive land showed a negative relationship, indicating that more land transitioned before SUC than after. The transition to extensive land, again, is significant but the direction is not likely to be precise, due to the relatively flat slope and relatively large error around the slope. The transition to abandoned land is steeper, though still negative, going against my original prediction. The aspects at play when determining abandoned land cover in my classification, such as lack of precise training points, are likely having an impact on the strength and direction of this transition.</w:t>
+        <w:t xml:space="preserve">Both transitions from intensive agriculture to abandoned and extensive land showed a negative relationship, indicating that more land transitioned before SUC than after. The transition to extensive land, again, is significant but the direction is not likely to be precise, due to the relatively flat slope and relatively large error around the slope. The transition to abandoned land is steeper, though still negative, going against my original prediction. The aspects at play when </w:t>
+      </w:r>
+      <w:r>
+        <w:rPr>
+          <w:rFonts w:ascii="Arial" w:hAnsi="Arial" w:cs="Arial"/>
+          <w:sz w:val="22"/>
+          <w:szCs w:val="22"/>
+        </w:rPr>
+        <w:lastRenderedPageBreak/>
+        <w:t>determining abandoned land cover in my classification, such as lack of precise training points, are likely having an impact on the strength and direction of this transition.</w:t>
       </w:r>
     </w:p>
     <w:p>
@@ -13559,16 +16187,7 @@
           <w:sz w:val="22"/>
           <w:szCs w:val="22"/>
         </w:rPr>
-        <w:t xml:space="preserve">. A sharp increase followed until the next break point at 2004, following which the rate of increase per year decreased. A steady increase as Latvia joins the EU and transitions to a market-based economy </w:t>
-      </w:r>
-      <w:r>
-        <w:rPr>
-          <w:rFonts w:ascii="Arial" w:hAnsi="Arial" w:cs="Arial"/>
-          <w:sz w:val="22"/>
-          <w:szCs w:val="22"/>
-        </w:rPr>
-        <w:lastRenderedPageBreak/>
-        <w:t xml:space="preserve">aligns with motives to increase economical and agricultural output </w:t>
+        <w:t xml:space="preserve">. A sharp increase followed until the next break point at 2004, following which the rate of increase per year decreased. A steady increase as Latvia joins the EU and transitions to a market-based economy aligns with motives to increase economical and agricultural output </w:t>
       </w:r>
       <w:r>
         <w:rPr>
@@ -13813,7 +16432,16 @@
           <w:sz w:val="22"/>
           <w:szCs w:val="22"/>
         </w:rPr>
-        <w:t xml:space="preserve">. The intricacies of abandoned LUC on yearly basis have yet to be effectively determined, so this slight decrease may avail a new pattern.  Following 1994, a steady increase in abandoned land was seen, which is well supported by literature </w:t>
+        <w:t xml:space="preserve">. The intricacies of abandoned LUC on </w:t>
+      </w:r>
+      <w:r>
+        <w:rPr>
+          <w:rFonts w:ascii="Arial" w:hAnsi="Arial" w:cs="Arial"/>
+          <w:sz w:val="22"/>
+          <w:szCs w:val="22"/>
+        </w:rPr>
+        <w:lastRenderedPageBreak/>
+        <w:t xml:space="preserve">yearly basis have yet to be effectively determined, so this slight decrease may avail a new pattern.  Following 1994, a steady increase in abandoned land was seen, which is well supported by literature </w:t>
       </w:r>
       <w:r>
         <w:rPr>
@@ -14049,7 +16677,7 @@
         </w:rPr>
         <w:t xml:space="preserve">. When examining the scale of this change, however, it is unlikely that these changes signify a specific signature left of Latvia. Instead, such gradual changes may be attributed to other, more gradual processes, including urban migration </w:t>
       </w:r>
-      <w:commentRangeStart w:id="22"/>
+      <w:commentRangeStart w:id="23"/>
       <w:r>
         <w:rPr>
           <w:rFonts w:ascii="Arial" w:hAnsi="Arial" w:cs="Arial"/>
@@ -14099,12 +16727,12 @@
         </w:rPr>
         <w:t>.</w:t>
       </w:r>
-      <w:commentRangeEnd w:id="22"/>
+      <w:commentRangeEnd w:id="23"/>
       <w:r>
         <w:rPr>
           <w:rStyle w:val="CommentReference"/>
         </w:rPr>
-        <w:commentReference w:id="22"/>
+        <w:commentReference w:id="23"/>
       </w:r>
     </w:p>
     <w:p>
@@ -14329,7 +16957,182 @@
           <w:sz w:val="22"/>
           <w:szCs w:val="24"/>
         </w:rPr>
-        <w:t xml:space="preserve">, which is the equivalent of 20,000 square metres. With the polygon created by the buffer being roughly 25,500 square metres, it is not unlikely that other land uses would have </w:t>
+        <w:t xml:space="preserve">, which is the equivalent of 20,000 square metres. With the polygon created by the buffer being roughly 25,500 square metres, it is not unlikely that other land uses would have been captured within the same plot. This may lower the classifier’s accuracy by linking land use to the incorrect spectral bandwidths. The addition of more classes also would have improved classification accuracy </w:t>
+      </w:r>
+      <w:r>
+        <w:rPr>
+          <w:rFonts w:ascii="Arial" w:hAnsi="Arial" w:cs="Arial"/>
+          <w:sz w:val="22"/>
+          <w:szCs w:val="24"/>
+        </w:rPr>
+        <w:fldChar w:fldCharType="begin"/>
+      </w:r>
+      <w:r>
+        <w:rPr>
+          <w:rFonts w:ascii="Arial" w:hAnsi="Arial" w:cs="Arial"/>
+          <w:sz w:val="22"/>
+          <w:szCs w:val="24"/>
+        </w:rPr>
+        <w:instrText xml:space="preserve"> ADDIN ZOTERO_ITEM CSL_CITATION {"citationID":"VbMH1eEr","properties":{"formattedCitation":"(Millard and Richardson, 2015)","plainCitation":"(Millard and Richardson, 2015)","noteIndex":0},"citationItems":[{"id":366,"uris":["http://zotero.org/users/5200241/items/9ALCYAH9"],"uri":["http://zotero.org/users/5200241/items/9ALCYAH9"],"itemData":{"id":366,"type":"article-journal","title":"On the Importance of Training Data Sample Selection in Random Forest Image Classification: A Case Study in Peatland Ecosystem Mapping","container-title":"Remote Sensing","page":"8489-8515","author":[{"family":"Millard","given":"Koreen"},{"family":"Richardson","given":"Murray"}],"issued":{"date-parts":[["2015"]]}}}],"schema":"https://github.com/citation-style-language/schema/raw/master/csl-citation.json"} </w:instrText>
+      </w:r>
+      <w:r>
+        <w:rPr>
+          <w:rFonts w:ascii="Arial" w:hAnsi="Arial" w:cs="Arial"/>
+          <w:sz w:val="22"/>
+          <w:szCs w:val="24"/>
+        </w:rPr>
+        <w:fldChar w:fldCharType="separate"/>
+      </w:r>
+      <w:r>
+        <w:rPr>
+          <w:rFonts w:ascii="Arial" w:hAnsi="Arial" w:cs="Arial"/>
+          <w:noProof/>
+          <w:sz w:val="22"/>
+          <w:szCs w:val="24"/>
+        </w:rPr>
+        <w:t>(Millard and Richardson, 2015)</w:t>
+      </w:r>
+      <w:r>
+        <w:rPr>
+          <w:rFonts w:ascii="Arial" w:hAnsi="Arial" w:cs="Arial"/>
+          <w:sz w:val="22"/>
+          <w:szCs w:val="24"/>
+        </w:rPr>
+        <w:fldChar w:fldCharType="end"/>
+      </w:r>
+      <w:r>
+        <w:rPr>
+          <w:rFonts w:ascii="Arial" w:hAnsi="Arial" w:cs="Arial"/>
+          <w:sz w:val="22"/>
+          <w:szCs w:val="24"/>
+        </w:rPr>
+        <w:t xml:space="preserve">. </w:t>
+      </w:r>
+    </w:p>
+    <w:p>
+      <w:pPr>
+        <w:spacing w:line="360" w:lineRule="auto"/>
+        <w:rPr>
+          <w:rFonts w:ascii="Arial" w:hAnsi="Arial" w:cs="Arial"/>
+          <w:sz w:val="22"/>
+          <w:szCs w:val="24"/>
+        </w:rPr>
+      </w:pPr>
+    </w:p>
+    <w:p>
+      <w:pPr>
+        <w:spacing w:line="360" w:lineRule="auto"/>
+        <w:rPr>
+          <w:rFonts w:ascii="Arial" w:hAnsi="Arial" w:cs="Arial"/>
+          <w:sz w:val="22"/>
+          <w:szCs w:val="24"/>
+        </w:rPr>
+      </w:pPr>
+      <w:r>
+        <w:rPr>
+          <w:rFonts w:ascii="Arial" w:hAnsi="Arial" w:cs="Arial"/>
+          <w:sz w:val="22"/>
+          <w:szCs w:val="24"/>
+        </w:rPr>
+        <w:t xml:space="preserve">An assessment of classification accuracy would have improved reliability. However, there is no accepted standard method of accuracy assessment or report for land cover classifications </w:t>
+      </w:r>
+      <w:r>
+        <w:rPr>
+          <w:rFonts w:ascii="Arial" w:hAnsi="Arial" w:cs="Arial"/>
+          <w:sz w:val="22"/>
+          <w:szCs w:val="24"/>
+        </w:rPr>
+        <w:fldChar w:fldCharType="begin"/>
+      </w:r>
+      <w:r>
+        <w:rPr>
+          <w:rFonts w:ascii="Arial" w:hAnsi="Arial" w:cs="Arial"/>
+          <w:sz w:val="22"/>
+          <w:szCs w:val="24"/>
+        </w:rPr>
+        <w:instrText xml:space="preserve"> ADDIN ZOTERO_ITEM CSL_CITATION {"citationID":"BOFlOGCY","properties":{"formattedCitation":"(Foody, 2002)","plainCitation":"(Foody, 2002)","noteIndex":0},"citationItems":[{"id":483,"uris":["http://zotero.org/users/5200241/items/NYXYEPGF"],"uri":["http://zotero.org/users/5200241/items/NYXYEPGF"],"itemData":{"id":483,"type":"article-journal","title":"Status of land cover classification accuracy assessment","container-title":"Remote Sensing of Environment","page":"185-201","volume":"80","issue":"1","source":"Crossref","abstract":"The production of thematic maps, such as those depicting land cover, using an image classification is one of the most common applications of remote sensing. Considerable research has been directed at the various components of the mapping process, including the assessment of accuracy. This paper briefly reviews the background and methods of classification accuracy assessment that are commonly used and recommended in the research literature. It is, however, evident that the research community does not universally adopt the approaches that are often recommended to it, perhaps a reflection of the problems associated with accuracy assessment, and typically fails to achieve the accuracy targets commonly specified. The community often tends to use, unquestioningly, techniques based on the confusion matrix for which the correct application and interpretation requires the satisfaction of often untenable assumptions (e.g., perfect coregistration of data sets) and the provision of rarely conveyed information (e.g., sampling design for ground data acquisition). Eight broad problem areas that currently limit the ability to appropriately assess, document, and use the accuracy of thematic maps derived from remote sensing are explored. The implications of these problems are that it is unlikely that a single standardized method of accuracy assessment and reporting can be identified, but some possible directions for future research that may facilitate accuracy assessment are highlighted. D 2002 Elsevier Science Inc. All rights reserved.","DOI":"10.1016/S0034-4257(01)00295-4","ISSN":"00344257","language":"en","author":[{"family":"Foody","given":"Giles M."}],"issued":{"date-parts":[["2002",4]]}}}],"schema":"https://github.com/citation-style-language/schema/raw/master/csl-citation.json"} </w:instrText>
+      </w:r>
+      <w:r>
+        <w:rPr>
+          <w:rFonts w:ascii="Arial" w:hAnsi="Arial" w:cs="Arial"/>
+          <w:sz w:val="22"/>
+          <w:szCs w:val="24"/>
+        </w:rPr>
+        <w:fldChar w:fldCharType="separate"/>
+      </w:r>
+      <w:r>
+        <w:rPr>
+          <w:rFonts w:ascii="Arial" w:hAnsi="Arial" w:cs="Arial"/>
+          <w:noProof/>
+          <w:sz w:val="22"/>
+          <w:szCs w:val="24"/>
+        </w:rPr>
+        <w:t>(Foody, 2002)</w:t>
+      </w:r>
+      <w:r>
+        <w:rPr>
+          <w:rFonts w:ascii="Arial" w:hAnsi="Arial" w:cs="Arial"/>
+          <w:sz w:val="22"/>
+          <w:szCs w:val="24"/>
+        </w:rPr>
+        <w:fldChar w:fldCharType="end"/>
+      </w:r>
+      <w:r>
+        <w:rPr>
+          <w:rFonts w:ascii="Arial" w:hAnsi="Arial" w:cs="Arial"/>
+          <w:sz w:val="22"/>
+          <w:szCs w:val="24"/>
+        </w:rPr>
+        <w:t xml:space="preserve">. Foody (2002) argues that solely using a confusion matrix is not sufficient for accuracy assessment, yet no alternative is provided. Comparing my classifier with other existing classifications such as CORINE land cover classification would help validate findings. However, it has lower resolution (100 metre), is not produced for every year and is not based on ground truthed data </w:t>
+      </w:r>
+      <w:r>
+        <w:rPr>
+          <w:rFonts w:ascii="Arial" w:hAnsi="Arial" w:cs="Arial"/>
+          <w:sz w:val="22"/>
+          <w:szCs w:val="24"/>
+        </w:rPr>
+        <w:fldChar w:fldCharType="begin"/>
+      </w:r>
+      <w:r>
+        <w:rPr>
+          <w:rFonts w:ascii="Arial" w:hAnsi="Arial" w:cs="Arial"/>
+          <w:sz w:val="22"/>
+          <w:szCs w:val="24"/>
+        </w:rPr>
+        <w:instrText xml:space="preserve"> ADDIN ZOTERO_ITEM CSL_CITATION {"citationID":"NfX4ZP3L","properties":{"formattedCitation":"(European Environment Agency, 2019)","plainCitation":"(European Environment Agency, 2019)","noteIndex":0},"citationItems":[{"id":484,"uris":["http://zotero.org/users/5200241/items/VFRGFIYM"],"uri":["http://zotero.org/users/5200241/items/VFRGFIYM"],"itemData":{"id":484,"type":"book","title":"Copernicus Land Monitoring Service 2019","author":[{"family":"European Environment Agency","given":""}],"issued":{"date-parts":[["2019"]]}}}],"schema":"https://github.com/citation-style-language/schema/raw/master/csl-citation.json"} </w:instrText>
+      </w:r>
+      <w:r>
+        <w:rPr>
+          <w:rFonts w:ascii="Arial" w:hAnsi="Arial" w:cs="Arial"/>
+          <w:sz w:val="22"/>
+          <w:szCs w:val="24"/>
+        </w:rPr>
+        <w:fldChar w:fldCharType="separate"/>
+      </w:r>
+      <w:r>
+        <w:rPr>
+          <w:rFonts w:ascii="Arial" w:hAnsi="Arial" w:cs="Arial"/>
+          <w:noProof/>
+          <w:sz w:val="22"/>
+          <w:szCs w:val="24"/>
+        </w:rPr>
+        <w:t>(European Environment Agency, 2019)</w:t>
+      </w:r>
+      <w:r>
+        <w:rPr>
+          <w:rFonts w:ascii="Arial" w:hAnsi="Arial" w:cs="Arial"/>
+          <w:sz w:val="22"/>
+          <w:szCs w:val="24"/>
+        </w:rPr>
+        <w:fldChar w:fldCharType="end"/>
+      </w:r>
+      <w:r>
+        <w:rPr>
+          <w:rFonts w:ascii="Arial" w:hAnsi="Arial" w:cs="Arial"/>
+          <w:sz w:val="22"/>
+          <w:szCs w:val="24"/>
+        </w:rPr>
+        <w:t xml:space="preserve">. My classification is the only publicly </w:t>
       </w:r>
       <w:r>
         <w:rPr>
@@ -14338,182 +17141,7 @@
           <w:szCs w:val="24"/>
         </w:rPr>
         <w:lastRenderedPageBreak/>
-        <w:t xml:space="preserve">been captured within the same plot. This may lower the classifier’s accuracy by linking land use to the incorrect spectral bandwidths. The addition of more classes also would have improved classification accuracy </w:t>
-      </w:r>
-      <w:r>
-        <w:rPr>
-          <w:rFonts w:ascii="Arial" w:hAnsi="Arial" w:cs="Arial"/>
-          <w:sz w:val="22"/>
-          <w:szCs w:val="24"/>
-        </w:rPr>
-        <w:fldChar w:fldCharType="begin"/>
-      </w:r>
-      <w:r>
-        <w:rPr>
-          <w:rFonts w:ascii="Arial" w:hAnsi="Arial" w:cs="Arial"/>
-          <w:sz w:val="22"/>
-          <w:szCs w:val="24"/>
-        </w:rPr>
-        <w:instrText xml:space="preserve"> ADDIN ZOTERO_ITEM CSL_CITATION {"citationID":"VbMH1eEr","properties":{"formattedCitation":"(Millard and Richardson, 2015)","plainCitation":"(Millard and Richardson, 2015)","noteIndex":0},"citationItems":[{"id":366,"uris":["http://zotero.org/users/5200241/items/9ALCYAH9"],"uri":["http://zotero.org/users/5200241/items/9ALCYAH9"],"itemData":{"id":366,"type":"article-journal","title":"On the Importance of Training Data Sample Selection in Random Forest Image Classification: A Case Study in Peatland Ecosystem Mapping","container-title":"Remote Sensing","page":"8489-8515","author":[{"family":"Millard","given":"Koreen"},{"family":"Richardson","given":"Murray"}],"issued":{"date-parts":[["2015"]]}}}],"schema":"https://github.com/citation-style-language/schema/raw/master/csl-citation.json"} </w:instrText>
-      </w:r>
-      <w:r>
-        <w:rPr>
-          <w:rFonts w:ascii="Arial" w:hAnsi="Arial" w:cs="Arial"/>
-          <w:sz w:val="22"/>
-          <w:szCs w:val="24"/>
-        </w:rPr>
-        <w:fldChar w:fldCharType="separate"/>
-      </w:r>
-      <w:r>
-        <w:rPr>
-          <w:rFonts w:ascii="Arial" w:hAnsi="Arial" w:cs="Arial"/>
-          <w:noProof/>
-          <w:sz w:val="22"/>
-          <w:szCs w:val="24"/>
-        </w:rPr>
-        <w:t>(Millard and Richardson, 2015)</w:t>
-      </w:r>
-      <w:r>
-        <w:rPr>
-          <w:rFonts w:ascii="Arial" w:hAnsi="Arial" w:cs="Arial"/>
-          <w:sz w:val="22"/>
-          <w:szCs w:val="24"/>
-        </w:rPr>
-        <w:fldChar w:fldCharType="end"/>
-      </w:r>
-      <w:r>
-        <w:rPr>
-          <w:rFonts w:ascii="Arial" w:hAnsi="Arial" w:cs="Arial"/>
-          <w:sz w:val="22"/>
-          <w:szCs w:val="24"/>
-        </w:rPr>
-        <w:t xml:space="preserve">. </w:t>
-      </w:r>
-    </w:p>
-    <w:p>
-      <w:pPr>
-        <w:spacing w:line="360" w:lineRule="auto"/>
-        <w:rPr>
-          <w:rFonts w:ascii="Arial" w:hAnsi="Arial" w:cs="Arial"/>
-          <w:sz w:val="22"/>
-          <w:szCs w:val="24"/>
-        </w:rPr>
-      </w:pPr>
-    </w:p>
-    <w:p>
-      <w:pPr>
-        <w:spacing w:line="360" w:lineRule="auto"/>
-        <w:rPr>
-          <w:rFonts w:ascii="Arial" w:hAnsi="Arial" w:cs="Arial"/>
-          <w:sz w:val="22"/>
-          <w:szCs w:val="24"/>
-        </w:rPr>
-      </w:pPr>
-      <w:r>
-        <w:rPr>
-          <w:rFonts w:ascii="Arial" w:hAnsi="Arial" w:cs="Arial"/>
-          <w:sz w:val="22"/>
-          <w:szCs w:val="24"/>
-        </w:rPr>
-        <w:t xml:space="preserve">An assessment of classification accuracy would have improved reliability. However, there is no accepted standard method of accuracy assessment or report for land cover classifications </w:t>
-      </w:r>
-      <w:r>
-        <w:rPr>
-          <w:rFonts w:ascii="Arial" w:hAnsi="Arial" w:cs="Arial"/>
-          <w:sz w:val="22"/>
-          <w:szCs w:val="24"/>
-        </w:rPr>
-        <w:fldChar w:fldCharType="begin"/>
-      </w:r>
-      <w:r>
-        <w:rPr>
-          <w:rFonts w:ascii="Arial" w:hAnsi="Arial" w:cs="Arial"/>
-          <w:sz w:val="22"/>
-          <w:szCs w:val="24"/>
-        </w:rPr>
-        <w:instrText xml:space="preserve"> ADDIN ZOTERO_ITEM CSL_CITATION {"citationID":"BOFlOGCY","properties":{"formattedCitation":"(Foody, 2002)","plainCitation":"(Foody, 2002)","noteIndex":0},"citationItems":[{"id":483,"uris":["http://zotero.org/users/5200241/items/NYXYEPGF"],"uri":["http://zotero.org/users/5200241/items/NYXYEPGF"],"itemData":{"id":483,"type":"article-journal","title":"Status of land cover classification accuracy assessment","container-title":"Remote Sensing of Environment","page":"185-201","volume":"80","issue":"1","source":"Crossref","abstract":"The production of thematic maps, such as those depicting land cover, using an image classification is one of the most common applications of remote sensing. Considerable research has been directed at the various components of the mapping process, including the assessment of accuracy. This paper briefly reviews the background and methods of classification accuracy assessment that are commonly used and recommended in the research literature. It is, however, evident that the research community does not universally adopt the approaches that are often recommended to it, perhaps a reflection of the problems associated with accuracy assessment, and typically fails to achieve the accuracy targets commonly specified. The community often tends to use, unquestioningly, techniques based on the confusion matrix for which the correct application and interpretation requires the satisfaction of often untenable assumptions (e.g., perfect coregistration of data sets) and the provision of rarely conveyed information (e.g., sampling design for ground data acquisition). Eight broad problem areas that currently limit the ability to appropriately assess, document, and use the accuracy of thematic maps derived from remote sensing are explored. The implications of these problems are that it is unlikely that a single standardized method of accuracy assessment and reporting can be identified, but some possible directions for future research that may facilitate accuracy assessment are highlighted. D 2002 Elsevier Science Inc. All rights reserved.","DOI":"10.1016/S0034-4257(01)00295-4","ISSN":"00344257","language":"en","author":[{"family":"Foody","given":"Giles M."}],"issued":{"date-parts":[["2002",4]]}}}],"schema":"https://github.com/citation-style-language/schema/raw/master/csl-citation.json"} </w:instrText>
-      </w:r>
-      <w:r>
-        <w:rPr>
-          <w:rFonts w:ascii="Arial" w:hAnsi="Arial" w:cs="Arial"/>
-          <w:sz w:val="22"/>
-          <w:szCs w:val="24"/>
-        </w:rPr>
-        <w:fldChar w:fldCharType="separate"/>
-      </w:r>
-      <w:r>
-        <w:rPr>
-          <w:rFonts w:ascii="Arial" w:hAnsi="Arial" w:cs="Arial"/>
-          <w:noProof/>
-          <w:sz w:val="22"/>
-          <w:szCs w:val="24"/>
-        </w:rPr>
-        <w:t>(Foody, 2002)</w:t>
-      </w:r>
-      <w:r>
-        <w:rPr>
-          <w:rFonts w:ascii="Arial" w:hAnsi="Arial" w:cs="Arial"/>
-          <w:sz w:val="22"/>
-          <w:szCs w:val="24"/>
-        </w:rPr>
-        <w:fldChar w:fldCharType="end"/>
-      </w:r>
-      <w:r>
-        <w:rPr>
-          <w:rFonts w:ascii="Arial" w:hAnsi="Arial" w:cs="Arial"/>
-          <w:sz w:val="22"/>
-          <w:szCs w:val="24"/>
-        </w:rPr>
-        <w:t xml:space="preserve">. Foody (2002) argues that solely using a confusion matrix is not sufficient for accuracy assessment, yet no alternative is provided. Comparing my classifier with other existing classifications such as CORINE land cover classification would help validate findings. However, it has lower resolution (100 metre), is not produced for every year and is not based on ground truthed data </w:t>
-      </w:r>
-      <w:r>
-        <w:rPr>
-          <w:rFonts w:ascii="Arial" w:hAnsi="Arial" w:cs="Arial"/>
-          <w:sz w:val="22"/>
-          <w:szCs w:val="24"/>
-        </w:rPr>
-        <w:fldChar w:fldCharType="begin"/>
-      </w:r>
-      <w:r>
-        <w:rPr>
-          <w:rFonts w:ascii="Arial" w:hAnsi="Arial" w:cs="Arial"/>
-          <w:sz w:val="22"/>
-          <w:szCs w:val="24"/>
-        </w:rPr>
-        <w:instrText xml:space="preserve"> ADDIN ZOTERO_ITEM CSL_CITATION {"citationID":"NfX4ZP3L","properties":{"formattedCitation":"(European Environment Agency, 2019)","plainCitation":"(European Environment Agency, 2019)","noteIndex":0},"citationItems":[{"id":484,"uris":["http://zotero.org/users/5200241/items/VFRGFIYM"],"uri":["http://zotero.org/users/5200241/items/VFRGFIYM"],"itemData":{"id":484,"type":"book","title":"Copernicus Land Monitoring Service 2019","author":[{"family":"European Environment Agency","given":""}],"issued":{"date-parts":[["2019"]]}}}],"schema":"https://github.com/citation-style-language/schema/raw/master/csl-citation.json"} </w:instrText>
-      </w:r>
-      <w:r>
-        <w:rPr>
-          <w:rFonts w:ascii="Arial" w:hAnsi="Arial" w:cs="Arial"/>
-          <w:sz w:val="22"/>
-          <w:szCs w:val="24"/>
-        </w:rPr>
-        <w:fldChar w:fldCharType="separate"/>
-      </w:r>
-      <w:r>
-        <w:rPr>
-          <w:rFonts w:ascii="Arial" w:hAnsi="Arial" w:cs="Arial"/>
-          <w:noProof/>
-          <w:sz w:val="22"/>
-          <w:szCs w:val="24"/>
-        </w:rPr>
-        <w:t>(European Environment Agency, 2019)</w:t>
-      </w:r>
-      <w:r>
-        <w:rPr>
-          <w:rFonts w:ascii="Arial" w:hAnsi="Arial" w:cs="Arial"/>
-          <w:sz w:val="22"/>
-          <w:szCs w:val="24"/>
-        </w:rPr>
-        <w:fldChar w:fldCharType="end"/>
-      </w:r>
-      <w:r>
-        <w:rPr>
-          <w:rFonts w:ascii="Arial" w:hAnsi="Arial" w:cs="Arial"/>
-          <w:sz w:val="22"/>
-          <w:szCs w:val="24"/>
-        </w:rPr>
-        <w:t>. My classification is the only publicly available classification applied to every study year, removing the need to solely compare time points, rather than year-by-year changes.</w:t>
+        <w:t>available classification applied to every study year, removing the need to solely compare time points, rather than year-by-year changes.</w:t>
       </w:r>
     </w:p>
     <w:p>
@@ -15055,7 +17683,6 @@
           <w:sz w:val="22"/>
           <w:szCs w:val="24"/>
         </w:rPr>
-        <w:lastRenderedPageBreak/>
         <w:t xml:space="preserve">It would be interesting to see how classification improvement could have an impact on results. As many transitions were not seen to be significant, it is likely that other land uses are contributing to the agricultural land use seen. By creating more specific classes, transitions could be better understood </w:t>
       </w:r>
       <w:r>
@@ -15202,6 +17829,7 @@
           <w:sz w:val="22"/>
           <w:szCs w:val="24"/>
         </w:rPr>
+        <w:lastRenderedPageBreak/>
         <w:t>My study provides important insight into the visibility of SPE events on Latvia’s agricultural land cover, as well as the capability of satellite imagery to determine LUC. Overwhelmingly, my results imply that country level patterns can be linked to SPE events, intensive, extensive and abandoned land cover decreasing after SUC and increase following EUA. The slight decrease in abandoned land cover following SUC may shed light into new land use patterns not yet determined. My findings elucidate the intricacies of LUC visibility across varying time periods following SPE events, depicting how time lags may fluctuate between different land use types, with stronger lags observed for abandoned and extensive land over intensive land. To best prevent biodiversity loss, fragmentation and the scenic and cultural value of a landscape, policies should aim to look at the patterns confirmed and discovered in my study. With not only a changing SPE climate in Latvia, but globally, my results can help mitigate against negative LUC impacts by providing evidence for new, country-wide land use policies.</w:t>
       </w:r>
     </w:p>
@@ -15209,8 +17837,6 @@
       <w:pPr>
         <w:spacing w:line="360" w:lineRule="auto"/>
       </w:pPr>
-      <w:bookmarkStart w:id="23" w:name="_GoBack"/>
-      <w:bookmarkEnd w:id="23"/>
     </w:p>
     <w:sectPr>
       <w:headerReference w:type="default" r:id="rId10"/>
@@ -15227,7 +17853,7 @@
 
 <file path=word/comments.xml><?xml version="1.0" encoding="utf-8"?>
 <w:comments xmlns:wpc="http://schemas.microsoft.com/office/word/2010/wordprocessingCanvas" xmlns:cx="http://schemas.microsoft.com/office/drawing/2014/chartex" xmlns:cx1="http://schemas.microsoft.com/office/drawing/2015/9/8/chartex" xmlns:cx2="http://schemas.microsoft.com/office/drawing/2015/10/21/chartex" xmlns:cx3="http://schemas.microsoft.com/office/drawing/2016/5/9/chartex" xmlns:cx4="http://schemas.microsoft.com/office/drawing/2016/5/10/chartex" xmlns:cx5="http://schemas.microsoft.com/office/drawing/2016/5/11/chartex" xmlns:cx6="http://schemas.microsoft.com/office/drawing/2016/5/12/chartex" xmlns:cx7="http://schemas.microsoft.com/office/drawing/2016/5/13/chartex" xmlns:cx8="http://schemas.microsoft.com/office/drawing/2016/5/14/chartex" xmlns:mc="http://schemas.openxmlformats.org/markup-compatibility/2006" xmlns:aink="http://schemas.microsoft.com/office/drawing/2016/ink" xmlns:am3d="http://schemas.microsoft.com/office/drawing/2017/model3d" xmlns:o="urn:schemas-microsoft-com:office:office" xmlns:r="http://schemas.openxmlformats.org/officeDocument/2006/relationships" xmlns:m="http://schemas.openxmlformats.org/officeDocument/2006/math" xmlns:v="urn:schemas-microsoft-com:vml" xmlns:wp14="http://schemas.microsoft.com/office/word/2010/wordprocessingDrawing" xmlns:wp="http://schemas.openxmlformats.org/drawingml/2006/wordprocessingDrawing" xmlns:w10="urn:schemas-microsoft-com:office:word" xmlns:w="http://schemas.openxmlformats.org/wordprocessingml/2006/main" xmlns:w14="http://schemas.microsoft.com/office/word/2010/wordml" xmlns:w15="http://schemas.microsoft.com/office/word/2012/wordml" xmlns:w16cid="http://schemas.microsoft.com/office/word/2016/wordml/cid" xmlns:w16se="http://schemas.microsoft.com/office/word/2015/wordml/symex" xmlns:wpg="http://schemas.microsoft.com/office/word/2010/wordprocessingGroup" xmlns:wpi="http://schemas.microsoft.com/office/word/2010/wordprocessingInk" xmlns:wne="http://schemas.microsoft.com/office/word/2006/wordml" xmlns:wps="http://schemas.microsoft.com/office/word/2010/wordprocessingShape" mc:Ignorable="w14 w15 w16se w16cid wp14">
-  <w:comment w:id="0" w:author="RICH Izzy" w:date="2019-04-12T18:37:00Z" w:initials="RI">
+  <w:comment w:id="1" w:author="RICH Izzy" w:date="2019-04-12T18:37:00Z" w:initials="RI">
     <w:p>
       <w:pPr>
         <w:pStyle w:val="CommentText"/>
@@ -15243,7 +17869,7 @@
       </w:r>
     </w:p>
   </w:comment>
-  <w:comment w:id="1" w:author="RICH Izzy" w:date="2019-04-14T16:49:00Z" w:initials="RI">
+  <w:comment w:id="2" w:author="RICH Izzy" w:date="2019-04-14T16:49:00Z" w:initials="RI">
     <w:p>
       <w:pPr>
         <w:pStyle w:val="CommentText"/>
@@ -15259,7 +17885,7 @@
       </w:r>
     </w:p>
   </w:comment>
-  <w:comment w:id="2" w:author="RICH Izzy" w:date="2019-04-14T11:50:00Z" w:initials="RI">
+  <w:comment w:id="3" w:author="RICH Izzy" w:date="2019-04-14T11:50:00Z" w:initials="RI">
     <w:p>
       <w:pPr>
         <w:pStyle w:val="CommentText"/>
@@ -15275,7 +17901,7 @@
       </w:r>
     </w:p>
   </w:comment>
-  <w:comment w:id="3" w:author="RICH Izzy" w:date="2019-04-13T12:19:00Z" w:initials="RI">
+  <w:comment w:id="4" w:author="RICH Izzy" w:date="2019-04-13T12:19:00Z" w:initials="RI">
     <w:p>
       <w:pPr>
         <w:pStyle w:val="CommentText"/>
@@ -15291,7 +17917,7 @@
       </w:r>
     </w:p>
   </w:comment>
-  <w:comment w:id="4" w:author="RICH Izzy" w:date="2019-04-13T12:01:00Z" w:initials="RI">
+  <w:comment w:id="5" w:author="RICH Izzy" w:date="2019-04-13T12:01:00Z" w:initials="RI">
     <w:p>
       <w:pPr>
         <w:pStyle w:val="CommentText"/>
@@ -15307,7 +17933,7 @@
       </w:r>
     </w:p>
   </w:comment>
-  <w:comment w:id="5" w:author="RICH Izzy" w:date="2019-04-14T17:11:00Z" w:initials="RI">
+  <w:comment w:id="6" w:author="RICH Izzy" w:date="2019-04-14T17:11:00Z" w:initials="RI">
     <w:p>
       <w:pPr>
         <w:pStyle w:val="CommentText"/>
@@ -15323,7 +17949,7 @@
       </w:r>
     </w:p>
   </w:comment>
-  <w:comment w:id="6" w:author="RICH Izzy" w:date="2019-04-13T15:51:00Z" w:initials="RI">
+  <w:comment w:id="7" w:author="RICH Izzy" w:date="2019-04-13T15:51:00Z" w:initials="RI">
     <w:p>
       <w:pPr>
         <w:pStyle w:val="CommentText"/>
@@ -15339,7 +17965,7 @@
       </w:r>
     </w:p>
   </w:comment>
-  <w:comment w:id="7" w:author="RICH Izzy" w:date="2019-04-12T10:50:00Z" w:initials="RI">
+  <w:comment w:id="8" w:author="RICH Izzy" w:date="2019-04-12T10:50:00Z" w:initials="RI">
     <w:p>
       <w:pPr>
         <w:pStyle w:val="CommentText"/>
@@ -15355,7 +17981,7 @@
       </w:r>
     </w:p>
   </w:comment>
-  <w:comment w:id="8" w:author="RICH Izzy" w:date="2019-04-12T13:27:00Z" w:initials="RI">
+  <w:comment w:id="9" w:author="RICH Izzy" w:date="2019-04-12T13:27:00Z" w:initials="RI">
     <w:p>
       <w:pPr>
         <w:pStyle w:val="CommentText"/>
@@ -15371,7 +17997,7 @@
       </w:r>
     </w:p>
   </w:comment>
-  <w:comment w:id="9" w:author="RICH Izzy" w:date="2019-04-18T08:22:00Z" w:initials="RI">
+  <w:comment w:id="10" w:author="RICH Izzy" w:date="2019-04-18T08:22:00Z" w:initials="RI">
     <w:p>
       <w:pPr>
         <w:pStyle w:val="CommentText"/>
@@ -15387,7 +18013,7 @@
       </w:r>
     </w:p>
   </w:comment>
-  <w:comment w:id="10" w:author="RICH Izzy" w:date="2019-04-12T15:15:00Z" w:initials="RI">
+  <w:comment w:id="11" w:author="RICH Izzy" w:date="2019-04-12T15:15:00Z" w:initials="RI">
     <w:p>
       <w:pPr>
         <w:pStyle w:val="CommentText"/>
@@ -15403,7 +18029,7 @@
       </w:r>
     </w:p>
   </w:comment>
-  <w:comment w:id="11" w:author="RICH Izzy" w:date="2019-04-13T11:41:00Z" w:initials="RI">
+  <w:comment w:id="12" w:author="RICH Izzy" w:date="2019-04-13T11:41:00Z" w:initials="RI">
     <w:p>
       <w:pPr>
         <w:pStyle w:val="CommentText"/>
@@ -15419,7 +18045,7 @@
       </w:r>
     </w:p>
   </w:comment>
-  <w:comment w:id="12" w:author="RICH Izzy" w:date="2019-04-13T15:50:00Z" w:initials="RI">
+  <w:comment w:id="13" w:author="RICH Izzy" w:date="2019-04-13T15:50:00Z" w:initials="RI">
     <w:p>
       <w:pPr>
         <w:pStyle w:val="CommentText"/>
@@ -15435,7 +18061,7 @@
       </w:r>
     </w:p>
   </w:comment>
-  <w:comment w:id="13" w:author="RICH Izzy" w:date="2019-04-14T11:44:00Z" w:initials="RI">
+  <w:comment w:id="14" w:author="RICH Izzy" w:date="2019-04-14T11:44:00Z" w:initials="RI">
     <w:p>
       <w:pPr>
         <w:pStyle w:val="CommentText"/>
@@ -15451,7 +18077,7 @@
       </w:r>
     </w:p>
   </w:comment>
-  <w:comment w:id="14" w:author="RICH Izzy" w:date="2019-04-14T12:09:00Z" w:initials="RI">
+  <w:comment w:id="15" w:author="RICH Izzy" w:date="2019-04-14T12:09:00Z" w:initials="RI">
     <w:p>
       <w:pPr>
         <w:pStyle w:val="CommentText"/>
@@ -15467,7 +18093,7 @@
       </w:r>
     </w:p>
   </w:comment>
-  <w:comment w:id="15" w:author="RICH Izzy" w:date="2019-04-14T14:21:00Z" w:initials="RI">
+  <w:comment w:id="16" w:author="RICH Izzy" w:date="2019-04-14T14:21:00Z" w:initials="RI">
     <w:p>
       <w:pPr>
         <w:pStyle w:val="CommentText"/>
@@ -15483,7 +18109,7 @@
       </w:r>
     </w:p>
   </w:comment>
-  <w:comment w:id="16" w:author="RICH Izzy" w:date="2019-04-14T15:23:00Z" w:initials="RI">
+  <w:comment w:id="17" w:author="RICH Izzy" w:date="2019-04-14T15:23:00Z" w:initials="RI">
     <w:p>
       <w:pPr>
         <w:pStyle w:val="CommentText"/>
@@ -15499,7 +18125,7 @@
       </w:r>
     </w:p>
   </w:comment>
-  <w:comment w:id="17" w:author="RICH Izzy" w:date="2019-04-18T18:04:00Z" w:initials="RI">
+  <w:comment w:id="18" w:author="RICH Izzy" w:date="2019-04-18T18:04:00Z" w:initials="RI">
     <w:p>
       <w:pPr>
         <w:pStyle w:val="CommentText"/>
@@ -15515,7 +18141,7 @@
       </w:r>
     </w:p>
   </w:comment>
-  <w:comment w:id="18" w:author="RICH Izzy" w:date="2019-04-21T15:55:00Z" w:initials="RI">
+  <w:comment w:id="19" w:author="RICH Izzy" w:date="2019-04-21T15:55:00Z" w:initials="RI">
     <w:p>
       <w:pPr>
         <w:pStyle w:val="CommentText"/>
@@ -15559,7 +18185,7 @@
       </w:r>
     </w:p>
   </w:comment>
-  <w:comment w:id="19" w:author="RICH Izzy" w:date="2019-04-21T19:09:00Z" w:initials="RI">
+  <w:comment w:id="20" w:author="RICH Izzy" w:date="2019-04-21T19:09:00Z" w:initials="RI">
     <w:p>
       <w:pPr>
         <w:pStyle w:val="CommentText"/>
@@ -15575,7 +18201,7 @@
       </w:r>
     </w:p>
   </w:comment>
-  <w:comment w:id="20" w:author="RICH Izzy" w:date="2019-04-20T15:55:00Z" w:initials="RI">
+  <w:comment w:id="21" w:author="RICH Izzy" w:date="2019-04-20T15:55:00Z" w:initials="RI">
     <w:p>
       <w:pPr>
         <w:pStyle w:val="CommentText"/>
@@ -15591,7 +18217,7 @@
       </w:r>
     </w:p>
   </w:comment>
-  <w:comment w:id="21" w:author="RICH Izzy" w:date="2019-04-20T16:03:00Z" w:initials="RI">
+  <w:comment w:id="22" w:author="RICH Izzy" w:date="2019-04-20T16:03:00Z" w:initials="RI">
     <w:p>
       <w:pPr>
         <w:pStyle w:val="CommentText"/>
@@ -15607,7 +18233,7 @@
       </w:r>
     </w:p>
   </w:comment>
-  <w:comment w:id="22" w:author="RICH Izzy" w:date="2019-04-21T14:49:00Z" w:initials="RI">
+  <w:comment w:id="23" w:author="RICH Izzy" w:date="2019-04-21T14:49:00Z" w:initials="RI">
     <w:p>
       <w:pPr>
         <w:pStyle w:val="CommentText"/>

</xml_diff>